<commit_message>
Added lists of subscribed merchants for ad and coupon sections. Updated the feasibility document.
</commit_message>
<xml_diff>
--- a/Documentation/Feasibility.docx
+++ b/Documentation/Feasibility.docx
@@ -16,7 +16,6 @@
           <w:docPartUnique/>
         </w:docPartObj>
       </w:sdtPr>
-      <w:sdtEndPr/>
       <w:sdtContent>
         <w:tbl>
           <w:tblPr>
@@ -113,7 +112,6 @@
                   <w:dataBinding w:prefixMappings="xmlns:ns0='http://schemas.openxmlformats.org/package/2006/metadata/core-properties' xmlns:ns1='http://purl.org/dc/elements/1.1/'" w:xpath="/ns0:coreProperties[1]/ns1:title[1]" w:storeItemID="{6C3C8BC8-F283-45AE-878A-BAB7291924A1}"/>
                   <w:text/>
                 </w:sdtPr>
-                <w:sdtEndPr/>
                 <w:sdtContent>
                   <w:p>
                     <w:pPr>
@@ -150,7 +148,6 @@
                 <w:dataBinding w:prefixMappings="xmlns:ns0='http://schemas.openxmlformats.org/package/2006/metadata/core-properties' xmlns:ns1='http://purl.org/dc/elements/1.1/'" w:xpath="/ns0:coreProperties[1]/ns1:subject[1]" w:storeItemID="{6C3C8BC8-F283-45AE-878A-BAB7291924A1}"/>
                 <w:text/>
               </w:sdtPr>
-              <w:sdtEndPr/>
               <w:sdtContent>
                 <w:tc>
                   <w:tcPr>
@@ -221,7 +218,6 @@
                   <w:dataBinding w:prefixMappings="xmlns:ns0='http://schemas.openxmlformats.org/package/2006/metadata/core-properties' xmlns:ns1='http://purl.org/dc/elements/1.1/'" w:xpath="/ns0:coreProperties[1]/ns1:creator[1]" w:storeItemID="{6C3C8BC8-F283-45AE-878A-BAB7291924A1}"/>
                   <w:text/>
                 </w:sdtPr>
-                <w:sdtEndPr/>
                 <w:sdtContent>
                   <w:p>
                     <w:pPr>
@@ -232,69 +228,12 @@
                         <w:sz w:val="24"/>
                       </w:rPr>
                     </w:pPr>
-                    <w:proofErr w:type="spellStart"/>
                     <w:r>
                       <w:rPr>
                         <w:color w:val="4F81BD" w:themeColor="accent1"/>
                         <w:sz w:val="24"/>
                       </w:rPr>
-                      <w:t>Blayne</w:t>
-                    </w:r>
-                    <w:proofErr w:type="spellEnd"/>
-                    <w:r>
-                      <w:rPr>
-                        <w:color w:val="4F81BD" w:themeColor="accent1"/>
-                        <w:sz w:val="24"/>
-                      </w:rPr>
-                      <w:t xml:space="preserve"> Kennedy, </w:t>
-                    </w:r>
-                    <w:proofErr w:type="spellStart"/>
-                    <w:r>
-                      <w:rPr>
-                        <w:color w:val="4F81BD" w:themeColor="accent1"/>
-                        <w:sz w:val="24"/>
-                      </w:rPr>
-                      <w:t>Kimi</w:t>
-                    </w:r>
-                    <w:proofErr w:type="spellEnd"/>
-                    <w:r>
-                      <w:rPr>
-                        <w:color w:val="4F81BD" w:themeColor="accent1"/>
-                        <w:sz w:val="24"/>
-                      </w:rPr>
-                      <w:t xml:space="preserve"> Oyama, Daren </w:t>
-                    </w:r>
-                    <w:proofErr w:type="spellStart"/>
-                    <w:r>
-                      <w:rPr>
-                        <w:color w:val="4F81BD" w:themeColor="accent1"/>
-                        <w:sz w:val="24"/>
-                      </w:rPr>
-                      <w:t>Rodhouse</w:t>
-                    </w:r>
-                    <w:proofErr w:type="spellEnd"/>
-                    <w:r>
-                      <w:rPr>
-                        <w:color w:val="4F81BD" w:themeColor="accent1"/>
-                        <w:sz w:val="24"/>
-                      </w:rPr>
-                      <w:t xml:space="preserve">, </w:t>
-                    </w:r>
-                    <w:proofErr w:type="spellStart"/>
-                    <w:r>
-                      <w:rPr>
-                        <w:color w:val="4F81BD" w:themeColor="accent1"/>
-                        <w:sz w:val="24"/>
-                      </w:rPr>
-                      <w:t>Chihiro</w:t>
-                    </w:r>
-                    <w:proofErr w:type="spellEnd"/>
-                    <w:r>
-                      <w:rPr>
-                        <w:color w:val="4F81BD" w:themeColor="accent1"/>
-                        <w:sz w:val="24"/>
-                      </w:rPr>
-                      <w:t xml:space="preserve"> Sasaki</w:t>
+                      <w:t>Blayne Kennedy, Kimi Oyama, Daren Rodhouse, Chihiro Sasaki</w:t>
                     </w:r>
                   </w:p>
                 </w:sdtContent>
@@ -316,7 +255,6 @@
                     <w:calendar w:val="gregorian"/>
                   </w:date>
                 </w:sdtPr>
-                <w:sdtEndPr/>
                 <w:sdtContent>
                   <w:p>
                     <w:pPr>
@@ -1775,23 +1713,7 @@
           <w:rFonts w:cs="Times New Roman"/>
           <w:szCs w:val="24"/>
         </w:rPr>
-        <w:t xml:space="preserve">The back end technologies involved in this project are the Apache Tomcat Server Framework, a </w:t>
-      </w:r>
-      <w:proofErr w:type="spellStart"/>
-      <w:r>
-        <w:rPr>
-          <w:rFonts w:cs="Times New Roman"/>
-          <w:szCs w:val="24"/>
-        </w:rPr>
-        <w:t>RESTful</w:t>
-      </w:r>
-      <w:proofErr w:type="spellEnd"/>
-      <w:r>
-        <w:rPr>
-          <w:rFonts w:cs="Times New Roman"/>
-          <w:szCs w:val="24"/>
-        </w:rPr>
-        <w:t xml:space="preserve"> web service, and HTTP. The front end technologies include Java for programming an Android application, X</w:t>
+        <w:t>The back end technologies involved in this project are the Apache Tomcat Server Framework, a RESTful web service, and HTTP. The front end technologies include Java for programming an Android application, X</w:t>
       </w:r>
       <w:r>
         <w:rPr>
@@ -1906,23 +1828,7 @@
           <w:color w:val="000000"/>
           <w:szCs w:val="24"/>
         </w:rPr>
-        <w:t xml:space="preserve">Apache Tomcat is an open source implementation of a web server, mainly the Java Servlet and </w:t>
-      </w:r>
-      <w:proofErr w:type="spellStart"/>
-      <w:r>
-        <w:rPr>
-          <w:color w:val="000000"/>
-          <w:szCs w:val="24"/>
-        </w:rPr>
-        <w:t>JavaServer</w:t>
-      </w:r>
-      <w:proofErr w:type="spellEnd"/>
-      <w:r>
-        <w:rPr>
-          <w:color w:val="000000"/>
-          <w:szCs w:val="24"/>
-        </w:rPr>
-        <w:t xml:space="preserve"> Pages technologies. It is developed by the Apache Software Foundation (ASF), and it can also be downl</w:t>
+        <w:t>Apache Tomcat is an open source implementation of a web server, mainly the Java Servlet and JavaServer Pages technologies. It is developed by the Apache Software Foundation (ASF), and it can also be downl</w:t>
       </w:r>
       <w:r>
         <w:rPr>
@@ -2022,19 +1928,11 @@
         </w:rPr>
       </w:pPr>
       <w:bookmarkStart w:id="3" w:name="_Toc341908080"/>
-      <w:proofErr w:type="spellStart"/>
       <w:r>
         <w:rPr>
           <w:rStyle w:val="Heading2Char"/>
         </w:rPr>
-        <w:t>RESTful</w:t>
-      </w:r>
-      <w:proofErr w:type="spellEnd"/>
-      <w:r>
-        <w:rPr>
-          <w:rStyle w:val="Heading2Char"/>
-        </w:rPr>
-        <w:t xml:space="preserve"> Web Service</w:t>
+        <w:t>RESTful Web Service</w:t>
       </w:r>
       <w:bookmarkEnd w:id="3"/>
     </w:p>
@@ -2068,43 +1966,7 @@
           <w:color w:val="000000"/>
           <w:szCs w:val="24"/>
         </w:rPr>
-        <w:t xml:space="preserve">A </w:t>
-      </w:r>
-      <w:proofErr w:type="spellStart"/>
-      <w:r>
-        <w:rPr>
-          <w:rFonts w:cs="Times New Roman"/>
-          <w:color w:val="000000"/>
-          <w:szCs w:val="24"/>
-        </w:rPr>
-        <w:t>RESTful</w:t>
-      </w:r>
-      <w:proofErr w:type="spellEnd"/>
-      <w:r>
-        <w:rPr>
-          <w:rFonts w:cs="Times New Roman"/>
-          <w:color w:val="000000"/>
-          <w:szCs w:val="24"/>
-        </w:rPr>
-        <w:t xml:space="preserve"> (Representational State Transfer) web service is a style of architecture that can handle clients using different programming languages by focusing on the system resources and how they are transferred over HTTP. The web service does this by explicitly implementing HTTP methods, being state independent, using directory structure-like URIs, and using XML or JSON to transfer data. These attributes make the web service platform, client, and middleware independent. Using explicit HTTP methods reduces the likelihood of side effects. A stateless web service utilizes complete, independent requests that do not rely on context or state, which allows the server(s) to handle the different components of the request more efficiently than waiting for other, smaller, requests to complete. Using a directory structure like URI makes the web service generic and predictable. This means it is more </w:t>
-      </w:r>
-      <w:proofErr w:type="gramStart"/>
-      <w:r>
-        <w:rPr>
-          <w:rFonts w:cs="Times New Roman"/>
-          <w:color w:val="000000"/>
-          <w:szCs w:val="24"/>
-        </w:rPr>
-        <w:t>user</w:t>
-      </w:r>
-      <w:proofErr w:type="gramEnd"/>
-      <w:r>
-        <w:rPr>
-          <w:rFonts w:cs="Times New Roman"/>
-          <w:color w:val="000000"/>
-          <w:szCs w:val="24"/>
-        </w:rPr>
-        <w:t xml:space="preserve"> friendly. Using a single standard language to transfer data allows all clients to use the web service effectively, regardless of the language t</w:t>
+        <w:t>A RESTful (Representational State Transfer) web service is a style of architecture that can handle clients using different programming languages by focusing on the system resources and how they are transferred over HTTP. The web service does this by explicitly implementing HTTP methods, being state independent, using directory structure-like URIs, and using XML or JSON to transfer data. These attributes make the web service platform, client, and middleware independent. Using explicit HTTP methods reduces the likelihood of side effects. A stateless web service utilizes complete, independent requests that do not rely on context or state, which allows the server(s) to handle the different components of the request more efficiently than waiting for other, smaller, requests to complete. Using a directory structure like URI makes the web service generic and predictable. This means it is more user friendly. Using a single standard language to transfer data allows all clients to use the web service effectively, regardless of the language t</w:t>
       </w:r>
       <w:r>
         <w:rPr>
@@ -2188,16 +2050,12 @@
         <w:ind w:left="360"/>
       </w:pPr>
       <w:bookmarkStart w:id="5" w:name="_Toc341908082"/>
-      <w:proofErr w:type="spellStart"/>
-      <w:proofErr w:type="gramStart"/>
       <w:r>
         <w:t>i</w:t>
       </w:r>
       <w:r>
         <w:t>OS</w:t>
       </w:r>
-      <w:proofErr w:type="spellEnd"/>
-      <w:proofErr w:type="gramEnd"/>
       <w:r>
         <w:t xml:space="preserve">, </w:t>
       </w:r>
@@ -2224,8 +2082,6 @@
           <w:szCs w:val="24"/>
         </w:rPr>
       </w:pPr>
-      <w:proofErr w:type="spellStart"/>
-      <w:proofErr w:type="gramStart"/>
       <w:r>
         <w:rPr>
           <w:rFonts w:cs="Times New Roman"/>
@@ -2242,42 +2098,37 @@
         </w:rPr>
         <w:t>OS</w:t>
       </w:r>
-      <w:proofErr w:type="spellEnd"/>
-      <w:proofErr w:type="gramEnd"/>
       <w:r>
         <w:rPr>
           <w:rFonts w:cs="Times New Roman"/>
           <w:color w:val="000000"/>
           <w:szCs w:val="24"/>
         </w:rPr>
-        <w:t xml:space="preserve"> is the mobile operating system for Apple. Currently the official </w:t>
+        <w:t xml:space="preserve"> is the mobile operating system for Apple. Currently the official ios is 6.0.1 running on iPhone 3GS and up, we will be developing for i</w:t>
       </w:r>
-      <w:proofErr w:type="spellStart"/>
       <w:r>
         <w:rPr>
           <w:rFonts w:cs="Times New Roman"/>
           <w:color w:val="000000"/>
           <w:szCs w:val="24"/>
         </w:rPr>
-        <w:t>ios</w:t>
+        <w:t>OS</w:t>
       </w:r>
-      <w:proofErr w:type="spellEnd"/>
       <w:r>
         <w:rPr>
           <w:rFonts w:cs="Times New Roman"/>
           <w:color w:val="000000"/>
           <w:szCs w:val="24"/>
         </w:rPr>
-        <w:t xml:space="preserve"> is 6.0.1 running on iPhone 3GS and up, we will be developing for </w:t>
+        <w:t xml:space="preserve"> 6 for the i</w:t>
       </w:r>
-      <w:proofErr w:type="spellStart"/>
       <w:r>
         <w:rPr>
           <w:rFonts w:cs="Times New Roman"/>
           <w:color w:val="000000"/>
           <w:szCs w:val="24"/>
         </w:rPr>
-        <w:t>i</w:t>
+        <w:t>OS</w:t>
       </w:r>
       <w:r>
         <w:rPr>
@@ -2285,25 +2136,23 @@
           <w:color w:val="000000"/>
           <w:szCs w:val="24"/>
         </w:rPr>
-        <w:t>OS</w:t>
+        <w:t xml:space="preserve"> part of our project. ios allows for an array of new functions that will allow us to apply the needed functions into our application such as notifications and better integration with social networks besides better security and other functions. Our involvement with i</w:t>
       </w:r>
-      <w:proofErr w:type="spellEnd"/>
       <w:r>
         <w:rPr>
           <w:rFonts w:cs="Times New Roman"/>
           <w:color w:val="000000"/>
           <w:szCs w:val="24"/>
         </w:rPr>
-        <w:t xml:space="preserve"> 6 for the </w:t>
+        <w:t>OS</w:t>
       </w:r>
-      <w:proofErr w:type="spellStart"/>
       <w:r>
         <w:rPr>
           <w:rFonts w:cs="Times New Roman"/>
           <w:color w:val="000000"/>
           <w:szCs w:val="24"/>
         </w:rPr>
-        <w:t>i</w:t>
+        <w:t xml:space="preserve"> will be using the IDE xCode which’s mine API is Cocoa using the primary language Objective-C.</w:t>
       </w:r>
       <w:r>
         <w:rPr>
@@ -2311,45 +2160,40 @@
           <w:color w:val="000000"/>
           <w:szCs w:val="24"/>
         </w:rPr>
-        <w:t>OS</w:t>
+        <w:br/>
       </w:r>
-      <w:proofErr w:type="spellEnd"/>
       <w:r>
         <w:rPr>
           <w:rFonts w:cs="Times New Roman"/>
           <w:color w:val="000000"/>
           <w:szCs w:val="24"/>
         </w:rPr>
-        <w:t xml:space="preserve"> part of our project. </w:t>
+        <w:br/>
+        <w:t xml:space="preserve">xCode is the IDE apple provides for all development in both </w:t>
       </w:r>
-      <w:proofErr w:type="spellStart"/>
-      <w:proofErr w:type="gramStart"/>
       <w:r>
         <w:rPr>
           <w:rFonts w:cs="Times New Roman"/>
           <w:color w:val="000000"/>
           <w:szCs w:val="24"/>
         </w:rPr>
-        <w:t>ios</w:t>
+        <w:t>OS</w:t>
       </w:r>
-      <w:proofErr w:type="spellEnd"/>
-      <w:proofErr w:type="gramEnd"/>
       <w:r>
         <w:rPr>
           <w:rFonts w:cs="Times New Roman"/>
           <w:color w:val="000000"/>
           <w:szCs w:val="24"/>
         </w:rPr>
-        <w:t xml:space="preserve"> allows for an array of new functions that will allow us to apply the needed functions into our application such as notifications and better integration with social networks besides better security and other functions. Our involvement with </w:t>
+        <w:t xml:space="preserve"> </w:t>
       </w:r>
-      <w:proofErr w:type="spellStart"/>
       <w:r>
         <w:rPr>
           <w:rFonts w:cs="Times New Roman"/>
           <w:color w:val="000000"/>
           <w:szCs w:val="24"/>
         </w:rPr>
-        <w:t>i</w:t>
+        <w:t>X</w:t>
       </w:r>
       <w:r>
         <w:rPr>
@@ -2357,183 +2201,32 @@
           <w:color w:val="000000"/>
           <w:szCs w:val="24"/>
         </w:rPr>
-        <w:t>OS</w:t>
+        <w:t xml:space="preserve"> and i</w:t>
       </w:r>
-      <w:proofErr w:type="spellEnd"/>
       <w:r>
         <w:rPr>
           <w:rFonts w:cs="Times New Roman"/>
           <w:color w:val="000000"/>
           <w:szCs w:val="24"/>
         </w:rPr>
-        <w:t xml:space="preserve"> will be using the IDE </w:t>
+        <w:t>OS</w:t>
       </w:r>
-      <w:proofErr w:type="spellStart"/>
       <w:r>
         <w:rPr>
           <w:rFonts w:cs="Times New Roman"/>
           <w:color w:val="000000"/>
           <w:szCs w:val="24"/>
         </w:rPr>
-        <w:t>xCode</w:t>
+        <w:t>. It supports an array of languages such as C, C++, and Java; However the main graphics is written in Objective-C but can be done in Java as well. It provides an emulator and benchmark tool as well as a suite of other tools that allows a developer efficient and clean work. The main reasons we are going to be using this is for developing our i</w:t>
       </w:r>
-      <w:proofErr w:type="spellEnd"/>
       <w:r>
         <w:rPr>
           <w:rFonts w:cs="Times New Roman"/>
           <w:color w:val="000000"/>
           <w:szCs w:val="24"/>
         </w:rPr>
-        <w:t xml:space="preserve"> </w:t>
-      </w:r>
-      <w:proofErr w:type="spellStart"/>
-      <w:r>
-        <w:rPr>
-          <w:rFonts w:cs="Times New Roman"/>
-          <w:color w:val="000000"/>
-          <w:szCs w:val="24"/>
-        </w:rPr>
-        <w:t>which’s</w:t>
-      </w:r>
-      <w:proofErr w:type="spellEnd"/>
-      <w:r>
-        <w:rPr>
-          <w:rFonts w:cs="Times New Roman"/>
-          <w:color w:val="000000"/>
-          <w:szCs w:val="24"/>
-        </w:rPr>
-        <w:t xml:space="preserve"> mine API is Cocoa using the primary language Objective-C.</w:t>
-      </w:r>
-      <w:r>
-        <w:rPr>
-          <w:rFonts w:cs="Times New Roman"/>
-          <w:color w:val="000000"/>
-          <w:szCs w:val="24"/>
-        </w:rPr>
-        <w:br/>
-      </w:r>
-      <w:r>
-        <w:rPr>
-          <w:rFonts w:cs="Times New Roman"/>
-          <w:color w:val="000000"/>
-          <w:szCs w:val="24"/>
-        </w:rPr>
-        <w:br/>
-      </w:r>
-      <w:proofErr w:type="spellStart"/>
-      <w:proofErr w:type="gramStart"/>
-      <w:r>
-        <w:rPr>
-          <w:rFonts w:cs="Times New Roman"/>
-          <w:color w:val="000000"/>
-          <w:szCs w:val="24"/>
-        </w:rPr>
-        <w:t>xCode</w:t>
-      </w:r>
-      <w:proofErr w:type="spellEnd"/>
-      <w:proofErr w:type="gramEnd"/>
-      <w:r>
-        <w:rPr>
-          <w:rFonts w:cs="Times New Roman"/>
-          <w:color w:val="000000"/>
-          <w:szCs w:val="24"/>
-        </w:rPr>
-        <w:t xml:space="preserve"> is the IDE apple provides for all development in both </w:t>
-      </w:r>
-      <w:r>
-        <w:rPr>
-          <w:rFonts w:cs="Times New Roman"/>
-          <w:color w:val="000000"/>
-          <w:szCs w:val="24"/>
-        </w:rPr>
         <w:t>OS</w:t>
       </w:r>
-      <w:r>
-        <w:rPr>
-          <w:rFonts w:cs="Times New Roman"/>
-          <w:color w:val="000000"/>
-          <w:szCs w:val="24"/>
-        </w:rPr>
-        <w:t xml:space="preserve"> </w:t>
-      </w:r>
-      <w:r>
-        <w:rPr>
-          <w:rFonts w:cs="Times New Roman"/>
-          <w:color w:val="000000"/>
-          <w:szCs w:val="24"/>
-        </w:rPr>
-        <w:t>X</w:t>
-      </w:r>
-      <w:r>
-        <w:rPr>
-          <w:rFonts w:cs="Times New Roman"/>
-          <w:color w:val="000000"/>
-          <w:szCs w:val="24"/>
-        </w:rPr>
-        <w:t xml:space="preserve"> and </w:t>
-      </w:r>
-      <w:proofErr w:type="spellStart"/>
-      <w:r>
-        <w:rPr>
-          <w:rFonts w:cs="Times New Roman"/>
-          <w:color w:val="000000"/>
-          <w:szCs w:val="24"/>
-        </w:rPr>
-        <w:t>i</w:t>
-      </w:r>
-      <w:r>
-        <w:rPr>
-          <w:rFonts w:cs="Times New Roman"/>
-          <w:color w:val="000000"/>
-          <w:szCs w:val="24"/>
-        </w:rPr>
-        <w:t>OS</w:t>
-      </w:r>
-      <w:proofErr w:type="spellEnd"/>
-      <w:r>
-        <w:rPr>
-          <w:rFonts w:cs="Times New Roman"/>
-          <w:color w:val="000000"/>
-          <w:szCs w:val="24"/>
-        </w:rPr>
-        <w:t xml:space="preserve">. It supports an array of languages such as C, C++, and Java; </w:t>
-      </w:r>
-      <w:proofErr w:type="gramStart"/>
-      <w:r>
-        <w:rPr>
-          <w:rFonts w:cs="Times New Roman"/>
-          <w:color w:val="000000"/>
-          <w:szCs w:val="24"/>
-        </w:rPr>
-        <w:t>However</w:t>
-      </w:r>
-      <w:proofErr w:type="gramEnd"/>
-      <w:r>
-        <w:rPr>
-          <w:rFonts w:cs="Times New Roman"/>
-          <w:color w:val="000000"/>
-          <w:szCs w:val="24"/>
-        </w:rPr>
-        <w:t xml:space="preserve"> the main graphics is written in Objective-C but can be done in Java as well. It provides an emulator and benchmark tool as well as a suite of other tools that allows a developer efficient and clean work. The main reasons we are going to be using this is for developing our </w:t>
-      </w:r>
-      <w:proofErr w:type="spellStart"/>
-      <w:r>
-        <w:rPr>
-          <w:rFonts w:cs="Times New Roman"/>
-          <w:color w:val="000000"/>
-          <w:szCs w:val="24"/>
-        </w:rPr>
-        <w:t>i</w:t>
-      </w:r>
-      <w:r>
-        <w:rPr>
-          <w:rFonts w:cs="Times New Roman"/>
-          <w:color w:val="000000"/>
-          <w:szCs w:val="24"/>
-        </w:rPr>
-        <w:t>OS</w:t>
-      </w:r>
-      <w:proofErr w:type="spellEnd"/>
       <w:r>
         <w:rPr>
           <w:rFonts w:cs="Times New Roman"/>
@@ -2573,16 +2266,15 @@
           <w:color w:val="000000"/>
           <w:szCs w:val="24"/>
         </w:rPr>
-        <w:t xml:space="preserve"> and </w:t>
+        <w:t xml:space="preserve"> and i</w:t>
       </w:r>
-      <w:proofErr w:type="spellStart"/>
       <w:r>
         <w:rPr>
           <w:rFonts w:cs="Times New Roman"/>
           <w:color w:val="000000"/>
           <w:szCs w:val="24"/>
         </w:rPr>
-        <w:t>i</w:t>
+        <w:t>OS</w:t>
       </w:r>
       <w:r>
         <w:rPr>
@@ -2590,34 +2282,31 @@
           <w:color w:val="000000"/>
           <w:szCs w:val="24"/>
         </w:rPr>
-        <w:t>OS</w:t>
+        <w:t xml:space="preserve">. It’s environment is used mainly using Python, Perl or some other scripting language. It is the main API used for setting up application’s user-interface and mapping the </w:t>
       </w:r>
-      <w:proofErr w:type="spellEnd"/>
       <w:r>
         <w:rPr>
           <w:rFonts w:cs="Times New Roman"/>
           <w:color w:val="000000"/>
           <w:szCs w:val="24"/>
         </w:rPr>
-        <w:t xml:space="preserve">. </w:t>
+        <w:t>overall</w:t>
       </w:r>
-      <w:proofErr w:type="gramStart"/>
       <w:r>
         <w:rPr>
           <w:rFonts w:cs="Times New Roman"/>
           <w:color w:val="000000"/>
           <w:szCs w:val="24"/>
         </w:rPr>
-        <w:t>It’s</w:t>
+        <w:t xml:space="preserve"> functions of the application to the interface. Our use with this will be using it in xCode’s IDE for the user-interface of our mobile application and all the work in the background of the program. We will also have to use this in any instance for writing code for Apple’s products.</w:t>
       </w:r>
-      <w:proofErr w:type="gramEnd"/>
       <w:r>
         <w:rPr>
           <w:rFonts w:cs="Times New Roman"/>
           <w:color w:val="000000"/>
           <w:szCs w:val="24"/>
         </w:rPr>
-        <w:t xml:space="preserve"> environment is used mainly using Python, Perl or some other scripting language. It is the main API used for setting up application’s user-interface and mapping the </w:t>
+        <w:br/>
       </w:r>
       <w:r>
         <w:rPr>
@@ -2625,7 +2314,7 @@
           <w:color w:val="000000"/>
           <w:szCs w:val="24"/>
         </w:rPr>
-        <w:t>overall</w:t>
+        <w:br/>
       </w:r>
       <w:r>
         <w:rPr>
@@ -2633,25 +2322,23 @@
           <w:color w:val="000000"/>
           <w:szCs w:val="24"/>
         </w:rPr>
-        <w:t xml:space="preserve"> functions of the application to the interface. Our use with this will be using it in </w:t>
+        <w:t xml:space="preserve">Objective-C is a high </w:t>
       </w:r>
-      <w:proofErr w:type="spellStart"/>
       <w:r>
         <w:rPr>
           <w:rFonts w:cs="Times New Roman"/>
           <w:color w:val="000000"/>
           <w:szCs w:val="24"/>
         </w:rPr>
-        <w:t>xCode’s</w:t>
+        <w:t>level, object oriented programming language that is the main language used by Apple in all their development. The structure of the language is just a layer over C with object-oriented features implemented from Simpletalk-style messaging. Our need for this is to interlay all the functions of our IDE</w:t>
       </w:r>
-      <w:proofErr w:type="spellEnd"/>
       <w:r>
         <w:rPr>
           <w:rFonts w:cs="Times New Roman"/>
           <w:color w:val="000000"/>
           <w:szCs w:val="24"/>
         </w:rPr>
-        <w:t xml:space="preserve"> IDE for the user-interface of our mobile application and all the work in the background of the program. We will also have to use this in any instance for writing code for Apple’s products.</w:t>
+        <w:t xml:space="preserve"> </w:t>
       </w:r>
       <w:r>
         <w:rPr>
@@ -2659,111 +2346,7 @@
           <w:color w:val="000000"/>
           <w:szCs w:val="24"/>
         </w:rPr>
-        <w:br/>
-      </w:r>
-      <w:r>
-        <w:rPr>
-          <w:rFonts w:cs="Times New Roman"/>
-          <w:color w:val="000000"/>
-          <w:szCs w:val="24"/>
-        </w:rPr>
-        <w:br/>
-      </w:r>
-      <w:r>
-        <w:rPr>
-          <w:rFonts w:cs="Times New Roman"/>
-          <w:color w:val="000000"/>
-          <w:szCs w:val="24"/>
-        </w:rPr>
-        <w:t xml:space="preserve">Objective-C is a high </w:t>
-      </w:r>
-      <w:proofErr w:type="gramStart"/>
-      <w:r>
-        <w:rPr>
-          <w:rFonts w:cs="Times New Roman"/>
-          <w:color w:val="000000"/>
-          <w:szCs w:val="24"/>
-        </w:rPr>
-        <w:t>level,</w:t>
-      </w:r>
-      <w:proofErr w:type="gramEnd"/>
-      <w:r>
-        <w:rPr>
-          <w:rFonts w:cs="Times New Roman"/>
-          <w:color w:val="000000"/>
-          <w:szCs w:val="24"/>
-        </w:rPr>
-        <w:t xml:space="preserve"> object oriented programming language that is the main language used by Apple in all their development. The structure of the language is just a layer over C with object-oriented features implemented from </w:t>
-      </w:r>
-      <w:proofErr w:type="spellStart"/>
-      <w:r>
-        <w:rPr>
-          <w:rFonts w:cs="Times New Roman"/>
-          <w:color w:val="000000"/>
-          <w:szCs w:val="24"/>
-        </w:rPr>
-        <w:t>Simpletalk</w:t>
-      </w:r>
-      <w:proofErr w:type="spellEnd"/>
-      <w:r>
-        <w:rPr>
-          <w:rFonts w:cs="Times New Roman"/>
-          <w:color w:val="000000"/>
-          <w:szCs w:val="24"/>
-        </w:rPr>
-        <w:t xml:space="preserve">-style messaging. Our need for this is to </w:t>
-      </w:r>
-      <w:proofErr w:type="gramStart"/>
-      <w:r>
-        <w:rPr>
-          <w:rFonts w:cs="Times New Roman"/>
-          <w:color w:val="000000"/>
-          <w:szCs w:val="24"/>
-        </w:rPr>
-        <w:t>interlay</w:t>
-      </w:r>
-      <w:proofErr w:type="gramEnd"/>
-      <w:r>
-        <w:rPr>
-          <w:rFonts w:cs="Times New Roman"/>
-          <w:color w:val="000000"/>
-          <w:szCs w:val="24"/>
-        </w:rPr>
-        <w:t xml:space="preserve"> all the functions of our IDE</w:t>
-      </w:r>
-      <w:r>
-        <w:rPr>
-          <w:rFonts w:cs="Times New Roman"/>
-          <w:color w:val="000000"/>
-          <w:szCs w:val="24"/>
-        </w:rPr>
-        <w:t xml:space="preserve"> </w:t>
-      </w:r>
-      <w:r>
-        <w:rPr>
-          <w:rFonts w:cs="Times New Roman"/>
-          <w:color w:val="000000"/>
-          <w:szCs w:val="24"/>
-        </w:rPr>
-        <w:t>(</w:t>
-      </w:r>
-      <w:proofErr w:type="spellStart"/>
-      <w:r>
-        <w:rPr>
-          <w:rFonts w:cs="Times New Roman"/>
-          <w:color w:val="000000"/>
-          <w:szCs w:val="24"/>
-        </w:rPr>
-        <w:t>xCode</w:t>
-      </w:r>
-      <w:proofErr w:type="spellEnd"/>
-      <w:r>
-        <w:rPr>
-          <w:rFonts w:cs="Times New Roman"/>
-          <w:color w:val="000000"/>
-          <w:szCs w:val="24"/>
-        </w:rPr>
-        <w:t>) and our API (Cocoa) to have a working program.</w:t>
+        <w:t>(xCode) and our API (Cocoa) to have a working program.</w:t>
       </w:r>
     </w:p>
     <w:p>
@@ -2919,43 +2502,7 @@
           <w:color w:val="000000"/>
           <w:szCs w:val="24"/>
         </w:rPr>
-        <w:t>Java is a high-level programming language created by Sun Microsystem in the early 1990’s. It has a syntax that is similar to C and C++</w:t>
-      </w:r>
-      <w:proofErr w:type="gramStart"/>
-      <w:r>
-        <w:rPr>
-          <w:rFonts w:cs="Times New Roman"/>
-          <w:color w:val="000000"/>
-          <w:szCs w:val="24"/>
-        </w:rPr>
-        <w:t>,</w:t>
-      </w:r>
-      <w:proofErr w:type="gramEnd"/>
-      <w:r>
-        <w:rPr>
-          <w:rFonts w:cs="Times New Roman"/>
-          <w:color w:val="000000"/>
-          <w:szCs w:val="24"/>
-        </w:rPr>
-        <w:t xml:space="preserve"> however, unlike C or C++, Java is strictly object-oriented. It is a general </w:t>
-      </w:r>
-      <w:proofErr w:type="gramStart"/>
-      <w:r>
-        <w:rPr>
-          <w:rFonts w:cs="Times New Roman"/>
-          <w:color w:val="000000"/>
-          <w:szCs w:val="24"/>
-        </w:rPr>
-        <w:t>purpose,</w:t>
-      </w:r>
-      <w:proofErr w:type="gramEnd"/>
-      <w:r>
-        <w:rPr>
-          <w:rFonts w:cs="Times New Roman"/>
-          <w:color w:val="000000"/>
-          <w:szCs w:val="24"/>
-        </w:rPr>
-        <w:t xml:space="preserve"> class based language and was designed to be simple so that it could be utilized by a large number of programmers. </w:t>
+        <w:t xml:space="preserve">Java is a high-level programming language created by Sun Microsystem in the early 1990’s. It has a syntax that is similar to C and C++, however, unlike C or C++, Java is strictly object-oriented. It is a general purpose, class based language and was designed to be simple so that it could be utilized by a large number of programmers. </w:t>
       </w:r>
       <w:r>
         <w:rPr>
@@ -3005,143 +2552,82 @@
           <w:szCs w:val="24"/>
         </w:rPr>
         <w:br/>
-        <w:t xml:space="preserve">Java has automatic storage management and has a garbage collector to help manage it. Java’s garbage collector helps avoid safety problems seen in C and C++ that stemmed from explicit </w:t>
+        <w:t>Java has automatic storage management and has a garbage collector to help manage it. Java’s garbage collector helps avoid safety problems seen in C and C++ that stemmed from explicit deallocation. Java also increased safety by disallowing unsafe constructs such as array access without index checking [*].</w:t>
       </w:r>
-      <w:proofErr w:type="spellStart"/>
-      <w:r>
+    </w:p>
+    <w:p>
+      <w:pPr>
+        <w:ind w:left="360"/>
         <w:rPr>
           <w:rFonts w:cs="Times New Roman"/>
           <w:color w:val="000000"/>
           <w:szCs w:val="24"/>
         </w:rPr>
-        <w:t>deallocation</w:t>
+      </w:pPr>
+    </w:p>
+    <w:p>
+      <w:pPr>
+        <w:pStyle w:val="Heading2"/>
+        <w:ind w:firstLine="360"/>
+      </w:pPr>
+      <w:bookmarkStart w:id="8" w:name="_Toc341908085"/>
+      <w:r>
+        <w:t>Git and GitHub</w:t>
       </w:r>
-      <w:proofErr w:type="spellEnd"/>
+      <w:bookmarkEnd w:id="8"/>
+    </w:p>
+    <w:p>
+      <w:pPr>
+        <w:ind w:left="360"/>
+      </w:pPr>
+    </w:p>
+    <w:p>
+      <w:pPr>
+        <w:ind w:left="360"/>
+        <w:jc w:val="both"/>
+        <w:rPr>
+          <w:b/>
+        </w:rPr>
+      </w:pPr>
       <w:r>
+        <w:t>Git is a version control service that allows the user to maintain any file structure they want. It is a free service that the user can install and run locally. It provides a bash shell and a GUI that allows the user to manage their local repository.</w:t>
+      </w:r>
+    </w:p>
+    <w:p>
+      <w:pPr>
+        <w:ind w:left="360"/>
         <w:rPr>
           <w:rFonts w:cs="Times New Roman"/>
           <w:color w:val="000000"/>
           <w:szCs w:val="24"/>
         </w:rPr>
-        <w:t>. Java also increased safety by disallowing unsafe constructs such as array access without index checking [*].</w:t>
-      </w:r>
+      </w:pPr>
     </w:p>
     <w:p>
       <w:pPr>
         <w:ind w:left="360"/>
+        <w:jc w:val="both"/>
         <w:rPr>
           <w:rFonts w:cs="Times New Roman"/>
           <w:color w:val="000000"/>
           <w:szCs w:val="24"/>
         </w:rPr>
       </w:pPr>
-    </w:p>
-    <w:p>
-      <w:pPr>
-        <w:pStyle w:val="Heading2"/>
-        <w:ind w:firstLine="360"/>
-      </w:pPr>
-      <w:bookmarkStart w:id="8" w:name="_Toc341908085"/>
-      <w:proofErr w:type="spellStart"/>
       <w:r>
-        <w:t>Git</w:t>
-      </w:r>
-      <w:proofErr w:type="spellEnd"/>
-      <w:r>
-        <w:t xml:space="preserve"> and </w:t>
-      </w:r>
-      <w:proofErr w:type="spellStart"/>
-      <w:r>
-        <w:t>GitHub</w:t>
-      </w:r>
-      <w:bookmarkEnd w:id="8"/>
-      <w:proofErr w:type="spellEnd"/>
-    </w:p>
-    <w:p>
-      <w:pPr>
-        <w:ind w:left="360"/>
-      </w:pPr>
-    </w:p>
-    <w:p>
-      <w:pPr>
-        <w:ind w:left="360"/>
-        <w:jc w:val="both"/>
-        <w:rPr>
-          <w:b/>
-        </w:rPr>
-      </w:pPr>
-      <w:proofErr w:type="spellStart"/>
-      <w:r>
-        <w:t>Git</w:t>
-      </w:r>
-      <w:proofErr w:type="spellEnd"/>
-      <w:r>
-        <w:t xml:space="preserve"> is a version control service that allows the user to maintain any file structure they want. It is a free service that the user can install and run locally. It provides a bash shell and a GUI that allows the user to manage their local repository.</w:t>
-      </w:r>
-    </w:p>
-    <w:p>
-      <w:pPr>
-        <w:ind w:left="360"/>
         <w:rPr>
           <w:rFonts w:cs="Times New Roman"/>
           <w:color w:val="000000"/>
           <w:szCs w:val="24"/>
         </w:rPr>
-      </w:pPr>
-    </w:p>
-    <w:p>
-      <w:pPr>
-        <w:ind w:left="360"/>
-        <w:jc w:val="both"/>
+        <w:t>GitH</w:t>
+      </w:r>
+      <w:r>
         <w:rPr>
           <w:rFonts w:cs="Times New Roman"/>
           <w:color w:val="000000"/>
           <w:szCs w:val="24"/>
         </w:rPr>
-      </w:pPr>
-      <w:proofErr w:type="spellStart"/>
-      <w:r>
-        <w:rPr>
-          <w:rFonts w:cs="Times New Roman"/>
-          <w:color w:val="000000"/>
-          <w:szCs w:val="24"/>
-        </w:rPr>
-        <w:t>GitH</w:t>
-      </w:r>
-      <w:r>
-        <w:rPr>
-          <w:rFonts w:cs="Times New Roman"/>
-          <w:color w:val="000000"/>
-          <w:szCs w:val="24"/>
-        </w:rPr>
-        <w:t>ub</w:t>
-      </w:r>
-      <w:proofErr w:type="spellEnd"/>
-      <w:r>
-        <w:rPr>
-          <w:rFonts w:cs="Times New Roman"/>
-          <w:color w:val="000000"/>
-          <w:szCs w:val="24"/>
-        </w:rPr>
-        <w:t xml:space="preserve"> is a free repository manager for </w:t>
-      </w:r>
-      <w:proofErr w:type="spellStart"/>
-      <w:r>
-        <w:rPr>
-          <w:rFonts w:cs="Times New Roman"/>
-          <w:color w:val="000000"/>
-          <w:szCs w:val="24"/>
-        </w:rPr>
-        <w:t>Git</w:t>
-      </w:r>
-      <w:proofErr w:type="spellEnd"/>
-      <w:r>
-        <w:rPr>
-          <w:rFonts w:cs="Times New Roman"/>
-          <w:color w:val="000000"/>
-          <w:szCs w:val="24"/>
-        </w:rPr>
-        <w:t xml:space="preserve"> version control systems. It allows the user to maintain local repositories and it provides server space for public repositories. A user would need to pay for server space in order to store a private repository.</w:t>
+        <w:t>ub is a free repository manager for Git version control systems. It allows the user to maintain local repositories and it provides server space for public repositories. A user would need to pay for server space in order to store a private repository.</w:t>
       </w:r>
     </w:p>
     <w:p>
@@ -3166,15 +2652,7 @@
         <w:jc w:val="both"/>
       </w:pPr>
       <w:r>
-        <w:t xml:space="preserve">The Google maps </w:t>
-      </w:r>
-      <w:proofErr w:type="spellStart"/>
-      <w:r>
-        <w:t>Javascript</w:t>
-      </w:r>
-      <w:proofErr w:type="spellEnd"/>
-      <w:r>
-        <w:t xml:space="preserve"> API can be used for both mobile and desktop browser applications.  The API allows the developers to embed interactive or optionally static Google Maps into these applications.  The API Version 3, the newest version of the Google Maps API, is free to developers offering free applications and service to consumers [111].</w:t>
+        <w:t>The Google maps Javascript API can be used for both mobile and desktop browser applications.  The API allows the developers to embed interactive or optionally static Google Maps into these applications.  The API Version 3, the newest version of the Google Maps API, is free to developers offering free applications and service to consumers [111].</w:t>
       </w:r>
     </w:p>
     <w:p>
@@ -3206,15 +2684,7 @@
       </w:r>
       <w:r>
         <w:lastRenderedPageBreak/>
-        <w:t xml:space="preserve">it is advised to store location information of geocoded static addresses in advance in a cache, using the </w:t>
-      </w:r>
-      <w:proofErr w:type="spellStart"/>
-      <w:r>
-        <w:t>Gecoding</w:t>
-      </w:r>
-      <w:proofErr w:type="spellEnd"/>
-      <w:r>
-        <w:t xml:space="preserve"> API provided by Google [333]. </w:t>
+        <w:t xml:space="preserve">it is advised to store location information of geocoded static addresses in advance in a cache, using the Gecoding API provided by Google [333]. </w:t>
       </w:r>
     </w:p>
     <w:p>
@@ -3242,23 +2712,7 @@
         <w:jc w:val="both"/>
       </w:pPr>
       <w:r>
-        <w:t xml:space="preserve">For Android devices, Google provides a Maps external library.  This includes the </w:t>
-      </w:r>
-      <w:proofErr w:type="spellStart"/>
-      <w:r>
-        <w:t>com.google.androids.maps</w:t>
-      </w:r>
-      <w:proofErr w:type="spellEnd"/>
-      <w:r>
-        <w:t xml:space="preserve"> packets, which provides built-in downloading, rendering, and caching of Maps tiles.  In this Maps package, map data obtained from Google Maps is able to be displayed.  In essence, the </w:t>
-      </w:r>
-      <w:proofErr w:type="spellStart"/>
-      <w:r>
-        <w:t>MapView</w:t>
-      </w:r>
-      <w:proofErr w:type="spellEnd"/>
-      <w:r>
-        <w:t xml:space="preserve"> class is a wrapper around the Google Maps API that allows applications to use Google Maps data using class methods.  The Maps external library is not a part of the standard Android library, and thus may not be present on some devices.  The Maps external library can be obtained through the Google API add-on for the Android SDK [555</w:t>
+        <w:t>For Android devices, Google provides a Maps external library.  This includes the com.google.androids.maps packets, which provides built-in downloading, rendering, and caching of Maps tiles.  In this Maps package, map data obtained from Google Maps is able to be displayed.  In essence, the MapView class is a wrapper around the Google Maps API that allows applications to use Google Maps data using class methods.  The Maps external library is not a part of the standard Android library, and thus may not be present on some devices.  The Maps external library can be obtained through the Google API add-on for the Android SDK [555</w:t>
       </w:r>
       <w:r>
         <w:t>].</w:t>
@@ -3297,15 +2751,7 @@
         <w:jc w:val="both"/>
       </w:pPr>
       <w:r>
-        <w:t xml:space="preserve">Obtaining specific user location through their device is a fundamental part of localization.  Developers are able to utilize GPS and Android’s Network Location Provider information to acquire user location.  The </w:t>
-      </w:r>
-      <w:proofErr w:type="gramStart"/>
-      <w:r>
-        <w:t>advantages of GPS is</w:t>
-      </w:r>
-      <w:proofErr w:type="gramEnd"/>
-      <w:r>
-        <w:t xml:space="preserve"> that it is the most accurate.  However, GPS only works outdoors, consumes battery power very fast, and it does not return the location very fast.  Android’s Network Location Provider utilizes cell towers and Wi-Fi signals to determine the device location.  It works both indoors and outdoors, has a fast response, and uses less power than GPS.  User location can be obtained using both GPS and the Network Location Provider, or just one depending on the application [666]. </w:t>
+        <w:t xml:space="preserve">Obtaining specific user location through their device is a fundamental part of localization.  Developers are able to utilize GPS and Android’s Network Location Provider information to acquire user location.  The advantages of GPS is that it is the most accurate.  However, GPS only works outdoors, consumes battery power very fast, and it does not return the location very fast.  Android’s Network Location Provider utilizes cell towers and Wi-Fi signals to determine the device location.  It works both indoors and outdoors, has a fast response, and uses less power than GPS.  User location can be obtained using both GPS and the Network Location Provider, or just one depending on the application [666]. </w:t>
       </w:r>
     </w:p>
     <w:p>
@@ -3319,15 +2765,7 @@
         <w:jc w:val="both"/>
       </w:pPr>
       <w:r>
-        <w:t xml:space="preserve">Reliable user location may be difficult to achieve through several factors.  A combination of GPS, Cell-ID, and Wi-Fi information may be used to provide the user’s location.  Each of these methods </w:t>
-      </w:r>
-      <w:proofErr w:type="gramStart"/>
-      <w:r>
-        <w:t>provide</w:t>
-      </w:r>
-      <w:proofErr w:type="gramEnd"/>
-      <w:r>
-        <w:t xml:space="preserve"> varying levels of accuracy, and thus location may be inaccurate depending on which one of these methods are used.  Also, location determined while users are moving from location to location can degrade the location accuracy [666].</w:t>
+        <w:t>Reliable user location may be difficult to achieve through several factors.  A combination of GPS, Cell-ID, and Wi-Fi information may be used to provide the user’s location.  Each of these methods provide varying levels of accuracy, and thus location may be inaccurate depending on which one of these methods are used.  Also, location determined while users are moving from location to location can degrade the location accuracy [666].</w:t>
       </w:r>
     </w:p>
     <w:p>
@@ -3412,12 +2850,10 @@
         <w:ind w:firstLine="360"/>
       </w:pPr>
       <w:bookmarkStart w:id="12" w:name="_Toc341908089"/>
-      <w:proofErr w:type="spellStart"/>
       <w:r>
         <w:t>RestKit</w:t>
       </w:r>
       <w:bookmarkEnd w:id="12"/>
-      <w:proofErr w:type="spellEnd"/>
     </w:p>
     <w:p/>
     <w:p>
@@ -3425,36 +2861,27 @@
         <w:ind w:left="360"/>
         <w:jc w:val="both"/>
       </w:pPr>
-      <w:proofErr w:type="gramStart"/>
       <w:r>
-        <w:t xml:space="preserve">RESTKit the </w:t>
-      </w:r>
-      <w:proofErr w:type="spellStart"/>
-      <w:r>
-        <w:t>iOS</w:t>
-      </w:r>
-      <w:proofErr w:type="spellEnd"/>
-      <w:r>
-        <w:t xml:space="preserve"> framework for interfacing Objective-C with a </w:t>
-      </w:r>
-      <w:proofErr w:type="spellStart"/>
-      <w:r>
-        <w:t>RESTful</w:t>
-      </w:r>
-      <w:proofErr w:type="spellEnd"/>
-      <w:r>
-        <w:t xml:space="preserve"> web service.</w:t>
-      </w:r>
-      <w:proofErr w:type="gramEnd"/>
-      <w:r>
-        <w:t xml:space="preserve"> It provides user friendly request and response functionality and the capability to easily switch between servers or environments. RESTKit also maps payloads to objects that the user can use without parsing the data.  This abstraction allows RESTKit to integrate the payloads with Apple’s Data framework.</w:t>
+        <w:t>RESTKit the iOS framework for interfacing Objective-C with a RESTful web service. It provides user friendly request and response functionality and the capability to easily switch between servers or environments. RESTKit also maps payloads to objects that the user can use without parsing the data.  This abstraction allows RESTKit to integrate the payloads with Apple’s Data framework.</w:t>
       </w:r>
     </w:p>
     <w:p>
+      <w:hyperlink r:id="rId10" w:history="1">
+        <w:r>
+          <w:rPr>
+            <w:rStyle w:val="Hyperlink"/>
+          </w:rPr>
+          <w:t>http://restkit.org/</w:t>
+        </w:r>
+      </w:hyperlink>
+    </w:p>
+    <w:p/>
+    <w:p>
       <w:r>
-        <w:t>http://restkit.org/</w:t>
+        <w:t>MySQL</w:t>
       </w:r>
     </w:p>
+    <w:p/>
     <w:p>
       <w:pPr>
         <w:pStyle w:val="Heading1"/>
@@ -3486,6 +2913,52 @@
       <w:pPr>
         <w:rPr>
           <w:rFonts w:eastAsia="Times New Roman" w:cs="Times New Roman"/>
+          <w:szCs w:val="24"/>
+        </w:rPr>
+      </w:pPr>
+      <w:r>
+        <w:rPr>
+          <w:rFonts w:eastAsia="Times New Roman" w:cs="Times New Roman"/>
+          <w:szCs w:val="24"/>
+        </w:rPr>
+        <w:t>The server</w:t>
+      </w:r>
+      <w:r>
+        <w:rPr>
+          <w:rFonts w:eastAsia="Times New Roman" w:cs="Times New Roman"/>
+          <w:szCs w:val="24"/>
+        </w:rPr>
+        <w:t xml:space="preserve"> hosts the database and the statistical analysis source code. </w:t>
+      </w:r>
+    </w:p>
+    <w:p>
+      <w:pPr>
+        <w:rPr>
+          <w:rFonts w:eastAsia="Times New Roman" w:cs="Times New Roman"/>
+          <w:szCs w:val="24"/>
+        </w:rPr>
+      </w:pPr>
+      <w:r>
+        <w:rPr>
+          <w:rFonts w:eastAsia="Times New Roman" w:cs="Times New Roman"/>
+          <w:szCs w:val="24"/>
+        </w:rPr>
+        <w:t xml:space="preserve">Should we implement </w:t>
+      </w:r>
+      <w:r>
+        <w:rPr>
+          <w:rFonts w:eastAsia="Times New Roman" w:cs="Times New Roman"/>
+          <w:szCs w:val="24"/>
+        </w:rPr>
+        <w:t>encryption?</w:t>
+      </w:r>
+      <w:bookmarkStart w:id="14" w:name="_GoBack"/>
+      <w:bookmarkEnd w:id="14"/>
+    </w:p>
+    <w:p>
+      <w:pPr>
+        <w:rPr>
+          <w:rFonts w:eastAsia="Times New Roman" w:cs="Times New Roman"/>
           <w:color w:val="7F7F7F" w:themeColor="text1" w:themeTint="80"/>
           <w:szCs w:val="24"/>
         </w:rPr>
@@ -3501,54 +2974,55 @@
         <mc:AlternateContent>
           <mc:Choice Requires="wps">
             <w:drawing>
-              <wp:anchor distT="0" distB="0" distL="114300" distR="114300" simplePos="0" relativeHeight="251658239" behindDoc="0" locked="0" layoutInCell="1" allowOverlap="1">
+              <wp:anchor distT="0" distB="0" distL="114300" distR="114300" simplePos="0" relativeHeight="251679744" behindDoc="0" locked="0" layoutInCell="1" allowOverlap="1" wp14:anchorId="10833951" wp14:editId="153A84DC">
                 <wp:simplePos x="0" y="0"/>
                 <wp:positionH relativeFrom="column">
-                  <wp:posOffset>2066925</wp:posOffset>
+                  <wp:posOffset>2799715</wp:posOffset>
                 </wp:positionH>
                 <wp:positionV relativeFrom="paragraph">
-                  <wp:posOffset>1257300</wp:posOffset>
+                  <wp:posOffset>2228850</wp:posOffset>
                 </wp:positionV>
-                <wp:extent cx="1485900" cy="2762250"/>
-                <wp:effectExtent l="0" t="0" r="19050" b="19050"/>
+                <wp:extent cx="1952625" cy="1403985"/>
+                <wp:effectExtent l="0" t="0" r="0" b="0"/>
                 <wp:wrapNone/>
-                <wp:docPr id="1" name="Rounded Rectangle 1"/>
-                <wp:cNvGraphicFramePr/>
+                <wp:docPr id="21" name="Text Box 2"/>
+                <wp:cNvGraphicFramePr>
+                  <a:graphicFrameLocks xmlns:a="http://schemas.openxmlformats.org/drawingml/2006/main"/>
+                </wp:cNvGraphicFramePr>
                 <a:graphic xmlns:a="http://schemas.openxmlformats.org/drawingml/2006/main">
                   <a:graphicData uri="http://schemas.microsoft.com/office/word/2010/wordprocessingShape">
                     <wps:wsp>
-                      <wps:cNvSpPr/>
-                      <wps:spPr>
+                      <wps:cNvSpPr txBox="1">
+                        <a:spLocks noChangeArrowheads="1"/>
+                      </wps:cNvSpPr>
+                      <wps:spPr bwMode="auto">
                         <a:xfrm>
                           <a:off x="0" y="0"/>
-                          <a:ext cx="1485900" cy="2762250"/>
+                          <a:ext cx="1952625" cy="1403985"/>
                         </a:xfrm>
-                        <a:prstGeom prst="roundRect">
+                        <a:prstGeom prst="rect">
                           <a:avLst/>
                         </a:prstGeom>
                         <a:noFill/>
+                        <a:ln w="25400" cap="flat" cmpd="sng" algn="ctr">
+                          <a:noFill/>
+                          <a:prstDash val="solid"/>
+                          <a:headEnd/>
+                          <a:tailEnd/>
+                        </a:ln>
+                        <a:effectLst/>
                       </wps:spPr>
-                      <wps:style>
-                        <a:lnRef idx="2">
-                          <a:schemeClr val="accent1">
-                            <a:shade val="50000"/>
-                          </a:schemeClr>
-                        </a:lnRef>
-                        <a:fillRef idx="1">
-                          <a:schemeClr val="accent1"/>
-                        </a:fillRef>
-                        <a:effectRef idx="0">
-                          <a:schemeClr val="accent1"/>
-                        </a:effectRef>
-                        <a:fontRef idx="minor">
-                          <a:schemeClr val="lt1"/>
-                        </a:fontRef>
-                      </wps:style>
-                      <wps:bodyPr rot="0" spcFirstLastPara="0" vertOverflow="overflow" horzOverflow="overflow" vert="horz" wrap="square" lIns="91440" tIns="45720" rIns="91440" bIns="45720" numCol="1" spcCol="0" rtlCol="0" fromWordArt="0" anchor="ctr" anchorCtr="0" forceAA="0" compatLnSpc="1">
-                        <a:prstTxWarp prst="textNoShape">
-                          <a:avLst/>
-                        </a:prstTxWarp>
-                        <a:noAutofit/>
+                      <wps:txbx>
+                        <w:txbxContent>
+                          <w:p>
+                            <w:r>
+                              <w:t>RESTful HTTP Commands</w:t>
+                            </w:r>
+                          </w:p>
+                        </w:txbxContent>
+                      </wps:txbx>
+                      <wps:bodyPr rot="0" vert="horz" wrap="square" lIns="91440" tIns="45720" rIns="91440" bIns="45720" anchor="t" anchorCtr="0">
+                        <a:spAutoFit/>
                       </wps:bodyPr>
                     </wps:wsp>
                   </a:graphicData>
@@ -3557,6 +3031,269 @@
                   <wp14:pctWidth>0</wp14:pctWidth>
                 </wp14:sizeRelH>
                 <wp14:sizeRelV relativeFrom="margin">
+                  <wp14:pctHeight>20000</wp14:pctHeight>
+                </wp14:sizeRelV>
+              </wp:anchor>
+            </w:drawing>
+          </mc:Choice>
+          <mc:Fallback>
+            <w:pict>
+              <v:shapetype id="_x0000_t202" coordsize="21600,21600" o:spt="202" path="m,l,21600r21600,l21600,xe">
+                <v:stroke joinstyle="miter"/>
+                <v:path gradientshapeok="t" o:connecttype="rect"/>
+              </v:shapetype>
+              <v:shape id="Text Box 2" o:spid="_x0000_s1026" type="#_x0000_t202" style="position:absolute;margin-left:220.45pt;margin-top:175.5pt;width:153.75pt;height:110.55pt;z-index:251679744;visibility:visible;mso-wrap-style:square;mso-width-percent:0;mso-height-percent:200;mso-wrap-distance-left:9pt;mso-wrap-distance-top:0;mso-wrap-distance-right:9pt;mso-wrap-distance-bottom:0;mso-position-horizontal:absolute;mso-position-horizontal-relative:text;mso-position-vertical:absolute;mso-position-vertical-relative:text;mso-width-percent:0;mso-height-percent:200;mso-width-relative:margin;mso-height-relative:margin;v-text-anchor:top" o:gfxdata="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" filled="f" stroked="f" strokeweight="2pt">
+                <v:textbox style="mso-fit-shape-to-text:t">
+                  <w:txbxContent>
+                    <w:p>
+                      <w:r>
+                        <w:t>RESTful HTTP Commands</w:t>
+                      </w:r>
+                    </w:p>
+                  </w:txbxContent>
+                </v:textbox>
+              </v:shape>
+            </w:pict>
+          </mc:Fallback>
+        </mc:AlternateContent>
+      </w:r>
+      <w:r>
+        <w:rPr>
+          <w:rFonts w:eastAsia="Times New Roman" w:cs="Times New Roman"/>
+          <w:noProof/>
+          <w:color w:val="7F7F7F" w:themeColor="text1" w:themeTint="80"/>
+          <w:szCs w:val="24"/>
+        </w:rPr>
+        <mc:AlternateContent>
+          <mc:Choice Requires="wps">
+            <w:drawing>
+              <wp:anchor distT="0" distB="0" distL="114300" distR="114300" simplePos="0" relativeHeight="251684864" behindDoc="0" locked="0" layoutInCell="1" allowOverlap="1" wp14:anchorId="1B388218" wp14:editId="61E38EBC">
+                <wp:simplePos x="0" y="0"/>
+                <wp:positionH relativeFrom="column">
+                  <wp:posOffset>2562225</wp:posOffset>
+                </wp:positionH>
+                <wp:positionV relativeFrom="paragraph">
+                  <wp:posOffset>5476875</wp:posOffset>
+                </wp:positionV>
+                <wp:extent cx="647700" cy="1403985"/>
+                <wp:effectExtent l="0" t="0" r="0" b="0"/>
+                <wp:wrapNone/>
+                <wp:docPr id="9" name="Text Box 2"/>
+                <wp:cNvGraphicFramePr>
+                  <a:graphicFrameLocks xmlns:a="http://schemas.openxmlformats.org/drawingml/2006/main"/>
+                </wp:cNvGraphicFramePr>
+                <a:graphic xmlns:a="http://schemas.openxmlformats.org/drawingml/2006/main">
+                  <a:graphicData uri="http://schemas.microsoft.com/office/word/2010/wordprocessingShape">
+                    <wps:wsp>
+                      <wps:cNvSpPr txBox="1">
+                        <a:spLocks noChangeArrowheads="1"/>
+                      </wps:cNvSpPr>
+                      <wps:spPr bwMode="auto">
+                        <a:xfrm>
+                          <a:off x="0" y="0"/>
+                          <a:ext cx="647700" cy="1403985"/>
+                        </a:xfrm>
+                        <a:prstGeom prst="rect">
+                          <a:avLst/>
+                        </a:prstGeom>
+                        <a:noFill/>
+                        <a:ln w="25400" cap="flat" cmpd="sng" algn="ctr">
+                          <a:noFill/>
+                          <a:prstDash val="solid"/>
+                          <a:headEnd/>
+                          <a:tailEnd/>
+                        </a:ln>
+                        <a:effectLst/>
+                      </wps:spPr>
+                      <wps:txbx>
+                        <w:txbxContent>
+                          <w:p>
+                            <w:r>
+                              <w:t>Server</w:t>
+                            </w:r>
+                          </w:p>
+                        </w:txbxContent>
+                      </wps:txbx>
+                      <wps:bodyPr rot="0" vert="horz" wrap="square" lIns="91440" tIns="45720" rIns="91440" bIns="45720" anchor="t" anchorCtr="0">
+                        <a:spAutoFit/>
+                      </wps:bodyPr>
+                    </wps:wsp>
+                  </a:graphicData>
+                </a:graphic>
+                <wp14:sizeRelH relativeFrom="margin">
+                  <wp14:pctWidth>0</wp14:pctWidth>
+                </wp14:sizeRelH>
+                <wp14:sizeRelV relativeFrom="margin">
+                  <wp14:pctHeight>20000</wp14:pctHeight>
+                </wp14:sizeRelV>
+              </wp:anchor>
+            </w:drawing>
+          </mc:Choice>
+          <mc:Fallback>
+            <w:pict>
+              <v:shape id="_x0000_s1027" type="#_x0000_t202" style="position:absolute;margin-left:201.75pt;margin-top:431.25pt;width:51pt;height:110.55pt;z-index:251684864;visibility:visible;mso-wrap-style:square;mso-width-percent:0;mso-height-percent:200;mso-wrap-distance-left:9pt;mso-wrap-distance-top:0;mso-wrap-distance-right:9pt;mso-wrap-distance-bottom:0;mso-position-horizontal:absolute;mso-position-horizontal-relative:text;mso-position-vertical:absolute;mso-position-vertical-relative:text;mso-width-percent:0;mso-height-percent:200;mso-width-relative:margin;mso-height-relative:margin;v-text-anchor:top" o:gfxdata="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" filled="f" stroked="f" strokeweight="2pt">
+                <v:textbox style="mso-fit-shape-to-text:t">
+                  <w:txbxContent>
+                    <w:p>
+                      <w:r>
+                        <w:t>Server</w:t>
+                      </w:r>
+                    </w:p>
+                  </w:txbxContent>
+                </v:textbox>
+              </v:shape>
+            </w:pict>
+          </mc:Fallback>
+        </mc:AlternateContent>
+      </w:r>
+      <w:r>
+        <w:rPr>
+          <w:rFonts w:eastAsia="Times New Roman" w:cs="Times New Roman"/>
+          <w:noProof/>
+          <w:color w:val="7F7F7F" w:themeColor="text1" w:themeTint="80"/>
+          <w:szCs w:val="24"/>
+        </w:rPr>
+        <mc:AlternateContent>
+          <mc:Choice Requires="wps">
+            <w:drawing>
+              <wp:anchor distT="0" distB="0" distL="114300" distR="114300" simplePos="0" relativeHeight="251682816" behindDoc="0" locked="0" layoutInCell="1" allowOverlap="1" wp14:anchorId="71E7AF17" wp14:editId="6034FBAA">
+                <wp:simplePos x="0" y="0"/>
+                <wp:positionH relativeFrom="column">
+                  <wp:posOffset>2505075</wp:posOffset>
+                </wp:positionH>
+                <wp:positionV relativeFrom="paragraph">
+                  <wp:posOffset>6534150</wp:posOffset>
+                </wp:positionV>
+                <wp:extent cx="1104900" cy="1403985"/>
+                <wp:effectExtent l="0" t="0" r="0" b="0"/>
+                <wp:wrapNone/>
+                <wp:docPr id="8" name="Text Box 2"/>
+                <wp:cNvGraphicFramePr>
+                  <a:graphicFrameLocks xmlns:a="http://schemas.openxmlformats.org/drawingml/2006/main"/>
+                </wp:cNvGraphicFramePr>
+                <a:graphic xmlns:a="http://schemas.openxmlformats.org/drawingml/2006/main">
+                  <a:graphicData uri="http://schemas.microsoft.com/office/word/2010/wordprocessingShape">
+                    <wps:wsp>
+                      <wps:cNvSpPr txBox="1">
+                        <a:spLocks noChangeArrowheads="1"/>
+                      </wps:cNvSpPr>
+                      <wps:spPr bwMode="auto">
+                        <a:xfrm>
+                          <a:off x="0" y="0"/>
+                          <a:ext cx="1104900" cy="1403985"/>
+                        </a:xfrm>
+                        <a:prstGeom prst="rect">
+                          <a:avLst/>
+                        </a:prstGeom>
+                        <a:noFill/>
+                        <a:ln w="25400" cap="flat" cmpd="sng" algn="ctr">
+                          <a:noFill/>
+                          <a:prstDash val="solid"/>
+                          <a:headEnd/>
+                          <a:tailEnd/>
+                        </a:ln>
+                        <a:effectLst/>
+                      </wps:spPr>
+                      <wps:txbx>
+                        <w:txbxContent>
+                          <w:p>
+                            <w:r>
+                              <w:t>Git Pull/Push Commands</w:t>
+                            </w:r>
+                          </w:p>
+                        </w:txbxContent>
+                      </wps:txbx>
+                      <wps:bodyPr rot="0" vert="horz" wrap="square" lIns="91440" tIns="45720" rIns="91440" bIns="45720" anchor="t" anchorCtr="0">
+                        <a:spAutoFit/>
+                      </wps:bodyPr>
+                    </wps:wsp>
+                  </a:graphicData>
+                </a:graphic>
+                <wp14:sizeRelH relativeFrom="margin">
+                  <wp14:pctWidth>0</wp14:pctWidth>
+                </wp14:sizeRelH>
+                <wp14:sizeRelV relativeFrom="margin">
+                  <wp14:pctHeight>20000</wp14:pctHeight>
+                </wp14:sizeRelV>
+              </wp:anchor>
+            </w:drawing>
+          </mc:Choice>
+          <mc:Fallback>
+            <w:pict>
+              <v:shape id="_x0000_s1028" type="#_x0000_t202" style="position:absolute;margin-left:197.25pt;margin-top:514.5pt;width:87pt;height:110.55pt;z-index:251682816;visibility:visible;mso-wrap-style:square;mso-width-percent:0;mso-height-percent:200;mso-wrap-distance-left:9pt;mso-wrap-distance-top:0;mso-wrap-distance-right:9pt;mso-wrap-distance-bottom:0;mso-position-horizontal:absolute;mso-position-horizontal-relative:text;mso-position-vertical:absolute;mso-position-vertical-relative:text;mso-width-percent:0;mso-height-percent:200;mso-width-relative:margin;mso-height-relative:margin;v-text-anchor:top" o:gfxdata="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" filled="f" stroked="f" strokeweight="2pt">
+                <v:textbox style="mso-fit-shape-to-text:t">
+                  <w:txbxContent>
+                    <w:p>
+                      <w:r>
+                        <w:t>Git Pull/Push Commands</w:t>
+                      </w:r>
+                    </w:p>
+                  </w:txbxContent>
+                </v:textbox>
+              </v:shape>
+            </w:pict>
+          </mc:Fallback>
+        </mc:AlternateContent>
+      </w:r>
+      <w:r>
+        <w:rPr>
+          <w:rFonts w:eastAsia="Times New Roman" w:cs="Times New Roman"/>
+          <w:noProof/>
+          <w:color w:val="7F7F7F" w:themeColor="text1" w:themeTint="80"/>
+          <w:szCs w:val="24"/>
+        </w:rPr>
+        <mc:AlternateContent>
+          <mc:Choice Requires="wps">
+            <w:drawing>
+              <wp:anchor distT="0" distB="0" distL="114300" distR="114300" simplePos="0" relativeHeight="251680768" behindDoc="0" locked="0" layoutInCell="1" allowOverlap="1" wp14:anchorId="6BA7A1C4" wp14:editId="18F5C375">
+                <wp:simplePos x="0" y="0"/>
+                <wp:positionH relativeFrom="column">
+                  <wp:posOffset>2466975</wp:posOffset>
+                </wp:positionH>
+                <wp:positionV relativeFrom="paragraph">
+                  <wp:posOffset>6943725</wp:posOffset>
+                </wp:positionV>
+                <wp:extent cx="1104900" cy="0"/>
+                <wp:effectExtent l="38100" t="76200" r="19050" b="114300"/>
+                <wp:wrapNone/>
+                <wp:docPr id="4" name="Straight Arrow Connector 4"/>
+                <wp:cNvGraphicFramePr/>
+                <a:graphic xmlns:a="http://schemas.openxmlformats.org/drawingml/2006/main">
+                  <a:graphicData uri="http://schemas.microsoft.com/office/word/2010/wordprocessingShape">
+                    <wps:wsp>
+                      <wps:cNvCnPr/>
+                      <wps:spPr>
+                        <a:xfrm>
+                          <a:off x="0" y="0"/>
+                          <a:ext cx="1104900" cy="0"/>
+                        </a:xfrm>
+                        <a:prstGeom prst="straightConnector1">
+                          <a:avLst/>
+                        </a:prstGeom>
+                        <a:ln>
+                          <a:headEnd type="arrow"/>
+                          <a:tailEnd type="arrow"/>
+                        </a:ln>
+                      </wps:spPr>
+                      <wps:style>
+                        <a:lnRef idx="1">
+                          <a:schemeClr val="accent1"/>
+                        </a:lnRef>
+                        <a:fillRef idx="0">
+                          <a:schemeClr val="accent1"/>
+                        </a:fillRef>
+                        <a:effectRef idx="0">
+                          <a:schemeClr val="accent1"/>
+                        </a:effectRef>
+                        <a:fontRef idx="minor">
+                          <a:schemeClr val="tx1"/>
+                        </a:fontRef>
+                      </wps:style>
+                      <wps:bodyPr/>
+                    </wps:wsp>
+                  </a:graphicData>
+                </a:graphic>
+                <wp14:sizeRelV relativeFrom="margin">
                   <wp14:pctHeight>0</wp14:pctHeight>
                 </wp14:sizeRelV>
               </wp:anchor>
@@ -3564,7 +3301,13 @@
           </mc:Choice>
           <mc:Fallback>
             <w:pict>
-              <v:roundrect id="Rounded Rectangle 1" o:spid="_x0000_s1026" style="position:absolute;margin-left:162.75pt;margin-top:99pt;width:117pt;height:217.5pt;z-index:251658239;visibility:visible;mso-wrap-style:square;mso-width-percent:0;mso-height-percent:0;mso-wrap-distance-left:9pt;mso-wrap-distance-top:0;mso-wrap-distance-right:9pt;mso-wrap-distance-bottom:0;mso-position-horizontal:absolute;mso-position-horizontal-relative:text;mso-position-vertical:absolute;mso-position-vertical-relative:text;mso-width-percent:0;mso-height-percent:0;mso-width-relative:margin;mso-height-relative:margin;v-text-anchor:middle" arcsize="10923f" o:gfxdata="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" filled="f" strokecolor="#243f60 [1604]" strokeweight="2pt"/>
+              <v:shapetype id="_x0000_t32" coordsize="21600,21600" o:spt="32" o:oned="t" path="m,l21600,21600e" filled="f">
+                <v:path arrowok="t" fillok="f" o:connecttype="none"/>
+                <o:lock v:ext="edit" shapetype="t"/>
+              </v:shapetype>
+              <v:shape id="Straight Arrow Connector 4" o:spid="_x0000_s1026" type="#_x0000_t32" style="position:absolute;margin-left:194.25pt;margin-top:546.75pt;width:87pt;height:0;z-index:251680768;visibility:visible;mso-wrap-style:square;mso-height-percent:0;mso-wrap-distance-left:9pt;mso-wrap-distance-top:0;mso-wrap-distance-right:9pt;mso-wrap-distance-bottom:0;mso-position-horizontal:absolute;mso-position-horizontal-relative:text;mso-position-vertical:absolute;mso-position-vertical-relative:text;mso-height-percent:0;mso-height-relative:margin" o:gfxdata="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" strokecolor="#4579b8 [3044]">
+                <v:stroke startarrow="open" endarrow="open"/>
+              </v:shape>
             </w:pict>
           </mc:Fallback>
         </mc:AlternateContent>
@@ -3577,15 +3320,446 @@
           <w:szCs w:val="24"/>
         </w:rPr>
         <mc:AlternateContent>
+          <mc:Choice Requires="wpg">
+            <w:drawing>
+              <wp:anchor distT="0" distB="0" distL="114300" distR="114300" simplePos="0" relativeHeight="251662336" behindDoc="0" locked="0" layoutInCell="1" allowOverlap="1" wp14:anchorId="27581E85" wp14:editId="7A97A4F0">
+                <wp:simplePos x="0" y="0"/>
+                <wp:positionH relativeFrom="column">
+                  <wp:posOffset>104775</wp:posOffset>
+                </wp:positionH>
+                <wp:positionV relativeFrom="paragraph">
+                  <wp:posOffset>6762750</wp:posOffset>
+                </wp:positionV>
+                <wp:extent cx="5829300" cy="1466850"/>
+                <wp:effectExtent l="0" t="0" r="19050" b="19050"/>
+                <wp:wrapNone/>
+                <wp:docPr id="3" name="Group 3"/>
+                <wp:cNvGraphicFramePr/>
+                <a:graphic xmlns:a="http://schemas.openxmlformats.org/drawingml/2006/main">
+                  <a:graphicData uri="http://schemas.microsoft.com/office/word/2010/wordprocessingGroup">
+                    <wpg:wgp>
+                      <wpg:cNvGrpSpPr/>
+                      <wpg:grpSpPr>
+                        <a:xfrm>
+                          <a:off x="0" y="0"/>
+                          <a:ext cx="5829300" cy="1466850"/>
+                          <a:chOff x="0" y="0"/>
+                          <a:chExt cx="5829300" cy="1466850"/>
+                        </a:xfrm>
+                      </wpg:grpSpPr>
+                      <wps:wsp>
+                        <wps:cNvPr id="307" name="Text Box 2"/>
+                        <wps:cNvSpPr txBox="1">
+                          <a:spLocks noChangeArrowheads="1"/>
+                        </wps:cNvSpPr>
+                        <wps:spPr bwMode="auto">
+                          <a:xfrm>
+                            <a:off x="0" y="457200"/>
+                            <a:ext cx="2362200" cy="990600"/>
+                          </a:xfrm>
+                          <a:prstGeom prst="rect">
+                            <a:avLst/>
+                          </a:prstGeom>
+                          <a:solidFill>
+                            <a:sysClr val="window" lastClr="FFFFFF"/>
+                          </a:solidFill>
+                          <a:ln w="25400" cap="flat" cmpd="sng" algn="ctr">
+                            <a:solidFill>
+                              <a:srgbClr val="4F81BD"/>
+                            </a:solidFill>
+                            <a:prstDash val="solid"/>
+                            <a:headEnd/>
+                            <a:tailEnd/>
+                          </a:ln>
+                          <a:effectLst/>
+                        </wps:spPr>
+                        <wps:txbx>
+                          <w:txbxContent>
+                            <w:p>
+                              <w:r>
+                                <w:t>Website Source Code</w:t>
+                              </w:r>
+                            </w:p>
+                            <w:p>
+                              <w:r>
+                                <w:t>Android App Source Code</w:t>
+                              </w:r>
+                            </w:p>
+                            <w:p>
+                              <w:r>
+                                <w:t>iPhone App Source Code</w:t>
+                              </w:r>
+                            </w:p>
+                            <w:p>
+                              <w:r>
+                                <w:t>Statistical Analysis Source Code</w:t>
+                              </w:r>
+                            </w:p>
+                            <w:p>
+                              <w:r>
+                                <w:t>Documentation</w:t>
+                              </w:r>
+                            </w:p>
+                          </w:txbxContent>
+                        </wps:txbx>
+                        <wps:bodyPr rot="0" vert="horz" wrap="square" lIns="91440" tIns="45720" rIns="91440" bIns="45720" anchor="t" anchorCtr="0">
+                          <a:spAutoFit/>
+                        </wps:bodyPr>
+                      </wps:wsp>
+                      <wps:wsp>
+                        <wps:cNvPr id="5" name="Text Box 2"/>
+                        <wps:cNvSpPr txBox="1">
+                          <a:spLocks noChangeArrowheads="1"/>
+                        </wps:cNvSpPr>
+                        <wps:spPr bwMode="auto">
+                          <a:xfrm>
+                            <a:off x="3467100" y="476250"/>
+                            <a:ext cx="2362200" cy="990600"/>
+                          </a:xfrm>
+                          <a:prstGeom prst="rect">
+                            <a:avLst/>
+                          </a:prstGeom>
+                          <a:solidFill>
+                            <a:sysClr val="window" lastClr="FFFFFF"/>
+                          </a:solidFill>
+                          <a:ln w="25400" cap="flat" cmpd="sng" algn="ctr">
+                            <a:solidFill>
+                              <a:srgbClr val="4F81BD"/>
+                            </a:solidFill>
+                            <a:prstDash val="solid"/>
+                            <a:headEnd/>
+                            <a:tailEnd/>
+                          </a:ln>
+                          <a:effectLst/>
+                        </wps:spPr>
+                        <wps:txbx>
+                          <w:txbxContent>
+                            <w:p>
+                              <w:r>
+                                <w:t>Website Source Code</w:t>
+                              </w:r>
+                            </w:p>
+                            <w:p>
+                              <w:r>
+                                <w:t>Android App Source Code</w:t>
+                              </w:r>
+                            </w:p>
+                            <w:p>
+                              <w:r>
+                                <w:t>iPhone App Source Code</w:t>
+                              </w:r>
+                            </w:p>
+                            <w:p>
+                              <w:r>
+                                <w:t>Statistical Analysis Source Code</w:t>
+                              </w:r>
+                            </w:p>
+                            <w:p>
+                              <w:r>
+                                <w:t>Documentation</w:t>
+                              </w:r>
+                            </w:p>
+                          </w:txbxContent>
+                        </wps:txbx>
+                        <wps:bodyPr rot="0" vert="horz" wrap="square" lIns="91440" tIns="45720" rIns="91440" bIns="45720" anchor="t" anchorCtr="0">
+                          <a:spAutoFit/>
+                        </wps:bodyPr>
+                      </wps:wsp>
+                      <wps:wsp>
+                        <wps:cNvPr id="6" name="Text Box 2"/>
+                        <wps:cNvSpPr txBox="1">
+                          <a:spLocks noChangeArrowheads="1"/>
+                        </wps:cNvSpPr>
+                        <wps:spPr bwMode="auto">
+                          <a:xfrm>
+                            <a:off x="0" y="0"/>
+                            <a:ext cx="2362200" cy="466725"/>
+                          </a:xfrm>
+                          <a:prstGeom prst="rect">
+                            <a:avLst/>
+                          </a:prstGeom>
+                          <a:solidFill>
+                            <a:sysClr val="window" lastClr="FFFFFF"/>
+                          </a:solidFill>
+                          <a:ln w="25400" cap="flat" cmpd="sng" algn="ctr">
+                            <a:solidFill>
+                              <a:srgbClr val="4F81BD"/>
+                            </a:solidFill>
+                            <a:prstDash val="solid"/>
+                            <a:headEnd/>
+                            <a:tailEnd/>
+                          </a:ln>
+                          <a:effectLst/>
+                        </wps:spPr>
+                        <wps:txbx>
+                          <w:txbxContent>
+                            <w:p>
+                              <w:r>
+                                <w:t xml:space="preserve">Local GitHub Repository </w:t>
+                              </w:r>
+                            </w:p>
+                            <w:p>
+                              <w:r>
+                                <w:t>(working copy)</w:t>
+                              </w:r>
+                            </w:p>
+                          </w:txbxContent>
+                        </wps:txbx>
+                        <wps:bodyPr rot="0" vert="horz" wrap="square" lIns="91440" tIns="45720" rIns="91440" bIns="45720" anchor="t" anchorCtr="0">
+                          <a:spAutoFit/>
+                        </wps:bodyPr>
+                      </wps:wsp>
+                      <wps:wsp>
+                        <wps:cNvPr id="7" name="Text Box 2"/>
+                        <wps:cNvSpPr txBox="1">
+                          <a:spLocks noChangeArrowheads="1"/>
+                        </wps:cNvSpPr>
+                        <wps:spPr bwMode="auto">
+                          <a:xfrm>
+                            <a:off x="3467100" y="9525"/>
+                            <a:ext cx="2362200" cy="466725"/>
+                          </a:xfrm>
+                          <a:prstGeom prst="rect">
+                            <a:avLst/>
+                          </a:prstGeom>
+                          <a:solidFill>
+                            <a:sysClr val="window" lastClr="FFFFFF"/>
+                          </a:solidFill>
+                          <a:ln w="25400" cap="flat" cmpd="sng" algn="ctr">
+                            <a:solidFill>
+                              <a:srgbClr val="4F81BD"/>
+                            </a:solidFill>
+                            <a:prstDash val="solid"/>
+                            <a:headEnd/>
+                            <a:tailEnd/>
+                          </a:ln>
+                          <a:effectLst/>
+                        </wps:spPr>
+                        <wps:txbx>
+                          <w:txbxContent>
+                            <w:p>
+                              <w:r>
+                                <w:t>Public GitHub Repository (available to all collaborators)</w:t>
+                              </w:r>
+                            </w:p>
+                          </w:txbxContent>
+                        </wps:txbx>
+                        <wps:bodyPr rot="0" vert="horz" wrap="square" lIns="91440" tIns="45720" rIns="91440" bIns="45720" anchor="t" anchorCtr="0">
+                          <a:spAutoFit/>
+                        </wps:bodyPr>
+                      </wps:wsp>
+                    </wpg:wgp>
+                  </a:graphicData>
+                </a:graphic>
+                <wp14:sizeRelH relativeFrom="margin">
+                  <wp14:pctWidth>0</wp14:pctWidth>
+                </wp14:sizeRelH>
+              </wp:anchor>
+            </w:drawing>
+          </mc:Choice>
+          <mc:Fallback>
+            <w:pict>
+              <v:group id="Group 3" o:spid="_x0000_s1029" style="position:absolute;margin-left:8.25pt;margin-top:532.5pt;width:459pt;height:115.5pt;z-index:251662336;mso-width-relative:margin" coordsize="58293,14668" o:gfxdata="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">
+                <v:shape id="_x0000_s1030" type="#_x0000_t202" style="position:absolute;top:4572;width:23622;height:9906;visibility:visible;mso-wrap-style:square;v-text-anchor:top" o:gfxdata="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" fillcolor="window" strokecolor="#4f81bd" strokeweight="2pt">
+                  <v:textbox style="mso-fit-shape-to-text:t">
+                    <w:txbxContent>
+                      <w:p>
+                        <w:r>
+                          <w:t>Website Source Code</w:t>
+                        </w:r>
+                      </w:p>
+                      <w:p>
+                        <w:r>
+                          <w:t>Android App Source Code</w:t>
+                        </w:r>
+                      </w:p>
+                      <w:p>
+                        <w:r>
+                          <w:t>iPhone App Source Code</w:t>
+                        </w:r>
+                      </w:p>
+                      <w:p>
+                        <w:r>
+                          <w:t>Statistical Analysis Source Code</w:t>
+                        </w:r>
+                      </w:p>
+                      <w:p>
+                        <w:r>
+                          <w:t>Documentation</w:t>
+                        </w:r>
+                      </w:p>
+                    </w:txbxContent>
+                  </v:textbox>
+                </v:shape>
+                <v:shape id="_x0000_s1031" type="#_x0000_t202" style="position:absolute;left:34671;top:4762;width:23622;height:9906;visibility:visible;mso-wrap-style:square;v-text-anchor:top" o:gfxdata="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" fillcolor="window" strokecolor="#4f81bd" strokeweight="2pt">
+                  <v:textbox style="mso-fit-shape-to-text:t">
+                    <w:txbxContent>
+                      <w:p>
+                        <w:r>
+                          <w:t>Website Source Code</w:t>
+                        </w:r>
+                      </w:p>
+                      <w:p>
+                        <w:r>
+                          <w:t>Android App Source Code</w:t>
+                        </w:r>
+                      </w:p>
+                      <w:p>
+                        <w:r>
+                          <w:t>iPhone App Source Code</w:t>
+                        </w:r>
+                      </w:p>
+                      <w:p>
+                        <w:r>
+                          <w:t>Statistical Analysis Source Code</w:t>
+                        </w:r>
+                      </w:p>
+                      <w:p>
+                        <w:r>
+                          <w:t>Documentation</w:t>
+                        </w:r>
+                      </w:p>
+                    </w:txbxContent>
+                  </v:textbox>
+                </v:shape>
+                <v:shape id="_x0000_s1032" type="#_x0000_t202" style="position:absolute;width:23622;height:4667;visibility:visible;mso-wrap-style:square;v-text-anchor:top" o:gfxdata="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" fillcolor="window" strokecolor="#4f81bd" strokeweight="2pt">
+                  <v:textbox style="mso-fit-shape-to-text:t">
+                    <w:txbxContent>
+                      <w:p>
+                        <w:r>
+                          <w:t xml:space="preserve">Local GitHub Repository </w:t>
+                        </w:r>
+                      </w:p>
+                      <w:p>
+                        <w:r>
+                          <w:t>(working copy)</w:t>
+                        </w:r>
+                      </w:p>
+                    </w:txbxContent>
+                  </v:textbox>
+                </v:shape>
+                <v:shape id="_x0000_s1033" type="#_x0000_t202" style="position:absolute;left:34671;top:95;width:23622;height:4667;visibility:visible;mso-wrap-style:square;v-text-anchor:top" o:gfxdata="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" fillcolor="window" strokecolor="#4f81bd" strokeweight="2pt">
+                  <v:textbox style="mso-fit-shape-to-text:t">
+                    <w:txbxContent>
+                      <w:p>
+                        <w:r>
+                          <w:t>Public GitHub Repository (available to all collaborators)</w:t>
+                        </w:r>
+                      </w:p>
+                    </w:txbxContent>
+                  </v:textbox>
+                </v:shape>
+              </v:group>
+            </w:pict>
+          </mc:Fallback>
+        </mc:AlternateContent>
+      </w:r>
+      <w:r>
+        <w:rPr>
+          <w:rFonts w:eastAsia="Times New Roman" w:cs="Times New Roman"/>
+          <w:noProof/>
+          <w:color w:val="7F7F7F" w:themeColor="text1" w:themeTint="80"/>
+          <w:szCs w:val="24"/>
+        </w:rPr>
+        <mc:AlternateContent>
           <mc:Choice Requires="wps">
             <w:drawing>
-              <wp:anchor distT="0" distB="0" distL="114300" distR="114300" simplePos="0" relativeHeight="251677696" behindDoc="0" locked="0" layoutInCell="1" allowOverlap="1" wp14:anchorId="7C2BA24C" wp14:editId="30FE39EB">
+              <wp:anchor distT="0" distB="0" distL="114300" distR="114300" simplePos="0" relativeHeight="251675648" behindDoc="0" locked="0" layoutInCell="1" allowOverlap="1" wp14:anchorId="269F761D" wp14:editId="4E82F1CE">
+                <wp:simplePos x="0" y="0"/>
+                <wp:positionH relativeFrom="column">
+                  <wp:posOffset>2514600</wp:posOffset>
+                </wp:positionH>
+                <wp:positionV relativeFrom="paragraph">
+                  <wp:posOffset>352425</wp:posOffset>
+                </wp:positionV>
+                <wp:extent cx="723900" cy="1403985"/>
+                <wp:effectExtent l="0" t="0" r="0" b="0"/>
+                <wp:wrapNone/>
+                <wp:docPr id="19" name="Text Box 2"/>
+                <wp:cNvGraphicFramePr>
+                  <a:graphicFrameLocks xmlns:a="http://schemas.openxmlformats.org/drawingml/2006/main"/>
+                </wp:cNvGraphicFramePr>
+                <a:graphic xmlns:a="http://schemas.openxmlformats.org/drawingml/2006/main">
+                  <a:graphicData uri="http://schemas.microsoft.com/office/word/2010/wordprocessingShape">
+                    <wps:wsp>
+                      <wps:cNvSpPr txBox="1">
+                        <a:spLocks noChangeArrowheads="1"/>
+                      </wps:cNvSpPr>
+                      <wps:spPr bwMode="auto">
+                        <a:xfrm>
+                          <a:off x="0" y="0"/>
+                          <a:ext cx="723900" cy="1403985"/>
+                        </a:xfrm>
+                        <a:prstGeom prst="rect">
+                          <a:avLst/>
+                        </a:prstGeom>
+                        <a:noFill/>
+                        <a:ln w="25400" cap="flat" cmpd="sng" algn="ctr">
+                          <a:noFill/>
+                          <a:prstDash val="solid"/>
+                          <a:headEnd/>
+                          <a:tailEnd/>
+                        </a:ln>
+                        <a:effectLst/>
+                      </wps:spPr>
+                      <wps:txbx>
+                        <w:txbxContent>
+                          <w:p>
+                            <w:r>
+                              <w:t>Website</w:t>
+                            </w:r>
+                          </w:p>
+                        </w:txbxContent>
+                      </wps:txbx>
+                      <wps:bodyPr rot="0" vert="horz" wrap="square" lIns="91440" tIns="45720" rIns="91440" bIns="45720" anchor="t" anchorCtr="0">
+                        <a:spAutoFit/>
+                      </wps:bodyPr>
+                    </wps:wsp>
+                  </a:graphicData>
+                </a:graphic>
+                <wp14:sizeRelH relativeFrom="margin">
+                  <wp14:pctWidth>0</wp14:pctWidth>
+                </wp14:sizeRelH>
+                <wp14:sizeRelV relativeFrom="margin">
+                  <wp14:pctHeight>20000</wp14:pctHeight>
+                </wp14:sizeRelV>
+              </wp:anchor>
+            </w:drawing>
+          </mc:Choice>
+          <mc:Fallback>
+            <w:pict>
+              <v:shape id="_x0000_s1034" type="#_x0000_t202" style="position:absolute;margin-left:198pt;margin-top:27.75pt;width:57pt;height:110.55pt;z-index:251675648;visibility:visible;mso-wrap-style:square;mso-width-percent:0;mso-height-percent:200;mso-wrap-distance-left:9pt;mso-wrap-distance-top:0;mso-wrap-distance-right:9pt;mso-wrap-distance-bottom:0;mso-position-horizontal:absolute;mso-position-horizontal-relative:text;mso-position-vertical:absolute;mso-position-vertical-relative:text;mso-width-percent:0;mso-height-percent:200;mso-width-relative:margin;mso-height-relative:margin;v-text-anchor:top" o:gfxdata="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" filled="f" stroked="f" strokeweight="2pt">
+                <v:textbox style="mso-fit-shape-to-text:t">
+                  <w:txbxContent>
+                    <w:p>
+                      <w:r>
+                        <w:t>Website</w:t>
+                      </w:r>
+                    </w:p>
+                  </w:txbxContent>
+                </v:textbox>
+              </v:shape>
+            </w:pict>
+          </mc:Fallback>
+        </mc:AlternateContent>
+      </w:r>
+      <w:r>
+        <w:rPr>
+          <w:rFonts w:eastAsia="Times New Roman" w:cs="Times New Roman"/>
+          <w:noProof/>
+          <w:color w:val="7F7F7F" w:themeColor="text1" w:themeTint="80"/>
+          <w:szCs w:val="24"/>
+        </w:rPr>
+        <mc:AlternateContent>
+          <mc:Choice Requires="wps">
+            <w:drawing>
+              <wp:anchor distT="0" distB="0" distL="114300" distR="114300" simplePos="0" relativeHeight="251677696" behindDoc="0" locked="0" layoutInCell="1" allowOverlap="1" wp14:anchorId="2F96626E" wp14:editId="374ADDBE">
                 <wp:simplePos x="0" y="0"/>
                 <wp:positionH relativeFrom="column">
                   <wp:posOffset>1485900</wp:posOffset>
                 </wp:positionH>
                 <wp:positionV relativeFrom="paragraph">
-                  <wp:posOffset>1704975</wp:posOffset>
+                  <wp:posOffset>3124200</wp:posOffset>
                 </wp:positionV>
                 <wp:extent cx="723900" cy="1403985"/>
                 <wp:effectExtent l="0" t="0" r="0" b="0"/>
@@ -3620,11 +3794,9 @@
                       <wps:txbx>
                         <w:txbxContent>
                           <w:p>
-                            <w:proofErr w:type="spellStart"/>
                             <w:r>
                               <w:t>RestKit</w:t>
                             </w:r>
-                            <w:proofErr w:type="spellEnd"/>
                           </w:p>
                         </w:txbxContent>
                       </wps:txbx>
@@ -3645,19 +3817,13 @@
           </mc:Choice>
           <mc:Fallback>
             <w:pict>
-              <v:shapetype id="_x0000_t202" coordsize="21600,21600" o:spt="202" path="m,l,21600r21600,l21600,xe">
-                <v:stroke joinstyle="miter"/>
-                <v:path gradientshapeok="t" o:connecttype="rect"/>
-              </v:shapetype>
-              <v:shape id="Text Box 2" o:spid="_x0000_s1026" type="#_x0000_t202" style="position:absolute;margin-left:117pt;margin-top:134.25pt;width:57pt;height:110.55pt;z-index:251677696;visibility:visible;mso-wrap-style:square;mso-width-percent:0;mso-height-percent:200;mso-wrap-distance-left:9pt;mso-wrap-distance-top:0;mso-wrap-distance-right:9pt;mso-wrap-distance-bottom:0;mso-position-horizontal:absolute;mso-position-horizontal-relative:text;mso-position-vertical:absolute;mso-position-vertical-relative:text;mso-width-percent:0;mso-height-percent:200;mso-width-relative:margin;mso-height-relative:margin;v-text-anchor:top" o:gfxdata="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" filled="f" stroked="f" strokeweight="2pt">
+              <v:shape id="_x0000_s1035" type="#_x0000_t202" style="position:absolute;margin-left:117pt;margin-top:246pt;width:57pt;height:110.55pt;z-index:251677696;visibility:visible;mso-wrap-style:square;mso-width-percent:0;mso-height-percent:200;mso-wrap-distance-left:9pt;mso-wrap-distance-top:0;mso-wrap-distance-right:9pt;mso-wrap-distance-bottom:0;mso-position-horizontal:absolute;mso-position-horizontal-relative:text;mso-position-vertical:absolute;mso-position-vertical-relative:text;mso-width-percent:0;mso-height-percent:200;mso-width-relative:margin;mso-height-relative:margin;v-text-anchor:top" o:gfxdata="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" filled="f" stroked="f" strokeweight="2pt">
                 <v:textbox style="mso-fit-shape-to-text:t">
                   <w:txbxContent>
                     <w:p>
-                      <w:proofErr w:type="spellStart"/>
                       <w:r>
                         <w:t>RestKit</w:t>
                       </w:r>
-                      <w:proofErr w:type="spellEnd"/>
                     </w:p>
                   </w:txbxContent>
                 </v:textbox>
@@ -3676,13 +3842,13 @@
         <mc:AlternateContent>
           <mc:Choice Requires="wps">
             <w:drawing>
-              <wp:anchor distT="0" distB="0" distL="114300" distR="114300" simplePos="0" relativeHeight="251669504" behindDoc="0" locked="0" layoutInCell="1" allowOverlap="1" wp14:anchorId="551793EB" wp14:editId="0492791D">
+              <wp:anchor distT="0" distB="0" distL="114300" distR="114300" simplePos="0" relativeHeight="251669504" behindDoc="0" locked="0" layoutInCell="1" allowOverlap="1" wp14:anchorId="6127F539" wp14:editId="54F7671E">
                 <wp:simplePos x="0" y="0"/>
                 <wp:positionH relativeFrom="column">
-                  <wp:posOffset>723900</wp:posOffset>
+                  <wp:posOffset>666750</wp:posOffset>
                 </wp:positionH>
                 <wp:positionV relativeFrom="paragraph">
-                  <wp:posOffset>1276350</wp:posOffset>
+                  <wp:posOffset>2752725</wp:posOffset>
                 </wp:positionV>
                 <wp:extent cx="647700" cy="1403985"/>
                 <wp:effectExtent l="0" t="0" r="0" b="0"/>
@@ -3717,13 +3883,8 @@
                       <wps:txbx>
                         <w:txbxContent>
                           <w:p>
-                            <w:proofErr w:type="gramStart"/>
                             <w:r>
-                              <w:t>iPhone</w:t>
-                            </w:r>
-                            <w:proofErr w:type="gramEnd"/>
-                            <w:r>
-                              <w:t xml:space="preserve"> </w:t>
+                              <w:t xml:space="preserve">iPhone </w:t>
                             </w:r>
                           </w:p>
                         </w:txbxContent>
@@ -3745,17 +3906,12 @@
           </mc:Choice>
           <mc:Fallback>
             <w:pict>
-              <v:shape id="_x0000_s1027" type="#_x0000_t202" style="position:absolute;margin-left:57pt;margin-top:100.5pt;width:51pt;height:110.55pt;z-index:251669504;visibility:visible;mso-wrap-style:square;mso-width-percent:0;mso-height-percent:200;mso-wrap-distance-left:9pt;mso-wrap-distance-top:0;mso-wrap-distance-right:9pt;mso-wrap-distance-bottom:0;mso-position-horizontal:absolute;mso-position-horizontal-relative:text;mso-position-vertical:absolute;mso-position-vertical-relative:text;mso-width-percent:0;mso-height-percent:200;mso-width-relative:margin;mso-height-relative:margin;v-text-anchor:top" o:gfxdata="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" filled="f" stroked="f" strokeweight="2pt">
+              <v:shape id="_x0000_s1036" type="#_x0000_t202" style="position:absolute;margin-left:52.5pt;margin-top:216.75pt;width:51pt;height:110.55pt;z-index:251669504;visibility:visible;mso-wrap-style:square;mso-width-percent:0;mso-height-percent:200;mso-wrap-distance-left:9pt;mso-wrap-distance-top:0;mso-wrap-distance-right:9pt;mso-wrap-distance-bottom:0;mso-position-horizontal:absolute;mso-position-horizontal-relative:text;mso-position-vertical:absolute;mso-position-vertical-relative:text;mso-width-percent:0;mso-height-percent:200;mso-width-relative:margin;mso-height-relative:margin;v-text-anchor:top" o:gfxdata="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" filled="f" stroked="f" strokeweight="2pt">
                 <v:textbox style="mso-fit-shape-to-text:t">
                   <w:txbxContent>
                     <w:p>
-                      <w:proofErr w:type="gramStart"/>
                       <w:r>
-                        <w:t>iPhone</w:t>
-                      </w:r>
-                      <w:proofErr w:type="gramEnd"/>
-                      <w:r>
-                        <w:t xml:space="preserve"> </w:t>
+                        <w:t xml:space="preserve">iPhone </w:t>
                       </w:r>
                     </w:p>
                   </w:txbxContent>
@@ -3775,13 +3931,102 @@
         <mc:AlternateContent>
           <mc:Choice Requires="wps">
             <w:drawing>
-              <wp:anchor distT="0" distB="0" distL="114300" distR="114300" simplePos="0" relativeHeight="251667456" behindDoc="0" locked="0" layoutInCell="1" allowOverlap="1" wp14:anchorId="023CFFBE" wp14:editId="792BC3F5">
+              <wp:anchor distT="0" distB="0" distL="114300" distR="114300" simplePos="0" relativeHeight="251671552" behindDoc="0" locked="0" layoutInCell="1" allowOverlap="1" wp14:anchorId="323BDAD1" wp14:editId="3D465380">
                 <wp:simplePos x="0" y="0"/>
                 <wp:positionH relativeFrom="column">
-                  <wp:posOffset>-533400</wp:posOffset>
+                  <wp:posOffset>4676775</wp:posOffset>
                 </wp:positionH>
                 <wp:positionV relativeFrom="paragraph">
-                  <wp:posOffset>2990850</wp:posOffset>
+                  <wp:posOffset>2705100</wp:posOffset>
+                </wp:positionV>
+                <wp:extent cx="733425" cy="1403985"/>
+                <wp:effectExtent l="0" t="0" r="0" b="0"/>
+                <wp:wrapNone/>
+                <wp:docPr id="17" name="Text Box 2"/>
+                <wp:cNvGraphicFramePr>
+                  <a:graphicFrameLocks xmlns:a="http://schemas.openxmlformats.org/drawingml/2006/main"/>
+                </wp:cNvGraphicFramePr>
+                <a:graphic xmlns:a="http://schemas.openxmlformats.org/drawingml/2006/main">
+                  <a:graphicData uri="http://schemas.microsoft.com/office/word/2010/wordprocessingShape">
+                    <wps:wsp>
+                      <wps:cNvSpPr txBox="1">
+                        <a:spLocks noChangeArrowheads="1"/>
+                      </wps:cNvSpPr>
+                      <wps:spPr bwMode="auto">
+                        <a:xfrm>
+                          <a:off x="0" y="0"/>
+                          <a:ext cx="733425" cy="1403985"/>
+                        </a:xfrm>
+                        <a:prstGeom prst="rect">
+                          <a:avLst/>
+                        </a:prstGeom>
+                        <a:noFill/>
+                        <a:ln w="25400" cap="flat" cmpd="sng" algn="ctr">
+                          <a:noFill/>
+                          <a:prstDash val="solid"/>
+                          <a:headEnd/>
+                          <a:tailEnd/>
+                        </a:ln>
+                        <a:effectLst/>
+                      </wps:spPr>
+                      <wps:txbx>
+                        <w:txbxContent>
+                          <w:p>
+                            <w:r>
+                              <w:t xml:space="preserve">Android </w:t>
+                            </w:r>
+                          </w:p>
+                        </w:txbxContent>
+                      </wps:txbx>
+                      <wps:bodyPr rot="0" vert="horz" wrap="square" lIns="91440" tIns="45720" rIns="91440" bIns="45720" anchor="t" anchorCtr="0">
+                        <a:spAutoFit/>
+                      </wps:bodyPr>
+                    </wps:wsp>
+                  </a:graphicData>
+                </a:graphic>
+                <wp14:sizeRelH relativeFrom="margin">
+                  <wp14:pctWidth>0</wp14:pctWidth>
+                </wp14:sizeRelH>
+                <wp14:sizeRelV relativeFrom="margin">
+                  <wp14:pctHeight>20000</wp14:pctHeight>
+                </wp14:sizeRelV>
+              </wp:anchor>
+            </w:drawing>
+          </mc:Choice>
+          <mc:Fallback>
+            <w:pict>
+              <v:shape id="_x0000_s1037" type="#_x0000_t202" style="position:absolute;margin-left:368.25pt;margin-top:213pt;width:57.75pt;height:110.55pt;z-index:251671552;visibility:visible;mso-wrap-style:square;mso-width-percent:0;mso-height-percent:200;mso-wrap-distance-left:9pt;mso-wrap-distance-top:0;mso-wrap-distance-right:9pt;mso-wrap-distance-bottom:0;mso-position-horizontal:absolute;mso-position-horizontal-relative:text;mso-position-vertical:absolute;mso-position-vertical-relative:text;mso-width-percent:0;mso-height-percent:200;mso-width-relative:margin;mso-height-relative:margin;v-text-anchor:top" o:gfxdata="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" filled="f" stroked="f" strokeweight="2pt">
+                <v:textbox style="mso-fit-shape-to-text:t">
+                  <w:txbxContent>
+                    <w:p>
+                      <w:r>
+                        <w:t xml:space="preserve">Android </w:t>
+                      </w:r>
+                    </w:p>
+                  </w:txbxContent>
+                </v:textbox>
+              </v:shape>
+            </w:pict>
+          </mc:Fallback>
+        </mc:AlternateContent>
+      </w:r>
+      <w:r>
+        <w:rPr>
+          <w:rFonts w:eastAsia="Times New Roman" w:cs="Times New Roman"/>
+          <w:noProof/>
+          <w:color w:val="7F7F7F" w:themeColor="text1" w:themeTint="80"/>
+          <w:szCs w:val="24"/>
+        </w:rPr>
+        <mc:AlternateContent>
+          <mc:Choice Requires="wps">
+            <w:drawing>
+              <wp:anchor distT="0" distB="0" distL="114300" distR="114300" simplePos="0" relativeHeight="251667456" behindDoc="0" locked="0" layoutInCell="1" allowOverlap="1" wp14:anchorId="4DFE2B98" wp14:editId="2ADB34BF">
+                <wp:simplePos x="0" y="0"/>
+                <wp:positionH relativeFrom="column">
+                  <wp:posOffset>-581025</wp:posOffset>
+                </wp:positionH>
+                <wp:positionV relativeFrom="paragraph">
+                  <wp:posOffset>4438650</wp:posOffset>
                 </wp:positionV>
                 <wp:extent cx="942975" cy="1403985"/>
                 <wp:effectExtent l="0" t="0" r="0" b="0"/>
@@ -3816,13 +4061,8 @@
                       <wps:txbx>
                         <w:txbxContent>
                           <w:p>
-                            <w:proofErr w:type="gramStart"/>
                             <w:r>
-                              <w:t>iPhone</w:t>
-                            </w:r>
-                            <w:proofErr w:type="gramEnd"/>
-                            <w:r>
-                              <w:t xml:space="preserve"> App</w:t>
+                              <w:t>iPhone App</w:t>
                             </w:r>
                           </w:p>
                         </w:txbxContent>
@@ -3844,17 +4084,12 @@
           </mc:Choice>
           <mc:Fallback>
             <w:pict>
-              <v:shape id="_x0000_s1028" type="#_x0000_t202" style="position:absolute;margin-left:-42pt;margin-top:235.5pt;width:74.25pt;height:110.55pt;z-index:251667456;visibility:visible;mso-wrap-style:square;mso-width-percent:0;mso-height-percent:200;mso-wrap-distance-left:9pt;mso-wrap-distance-top:0;mso-wrap-distance-right:9pt;mso-wrap-distance-bottom:0;mso-position-horizontal:absolute;mso-position-horizontal-relative:text;mso-position-vertical:absolute;mso-position-vertical-relative:text;mso-width-percent:0;mso-height-percent:200;mso-width-relative:margin;mso-height-relative:margin;v-text-anchor:top" o:gfxdata="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" filled="f" stroked="f" strokeweight="2pt">
+              <v:shape id="_x0000_s1038" type="#_x0000_t202" style="position:absolute;margin-left:-45.75pt;margin-top:349.5pt;width:74.25pt;height:110.55pt;z-index:251667456;visibility:visible;mso-wrap-style:square;mso-width-percent:0;mso-height-percent:200;mso-wrap-distance-left:9pt;mso-wrap-distance-top:0;mso-wrap-distance-right:9pt;mso-wrap-distance-bottom:0;mso-position-horizontal:absolute;mso-position-horizontal-relative:text;mso-position-vertical:absolute;mso-position-vertical-relative:text;mso-width-percent:0;mso-height-percent:200;mso-width-relative:margin;mso-height-relative:margin;v-text-anchor:top" o:gfxdata="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" filled="f" stroked="f" strokeweight="2pt">
                 <v:textbox style="mso-fit-shape-to-text:t">
                   <w:txbxContent>
                     <w:p>
-                      <w:proofErr w:type="gramStart"/>
                       <w:r>
-                        <w:t>iPhone</w:t>
-                      </w:r>
-                      <w:proofErr w:type="gramEnd"/>
-                      <w:r>
-                        <w:t xml:space="preserve"> App</w:t>
+                        <w:t>iPhone App</w:t>
                       </w:r>
                     </w:p>
                   </w:txbxContent>
@@ -3874,13 +4109,13 @@
         <mc:AlternateContent>
           <mc:Choice Requires="wps">
             <w:drawing>
-              <wp:anchor distT="0" distB="0" distL="114300" distR="114300" simplePos="0" relativeHeight="251663360" behindDoc="0" locked="0" layoutInCell="1" allowOverlap="1" wp14:anchorId="1F098718" wp14:editId="4B905C24">
+              <wp:anchor distT="0" distB="0" distL="114300" distR="114300" simplePos="0" relativeHeight="251663360" behindDoc="0" locked="0" layoutInCell="1" allowOverlap="1" wp14:anchorId="368344A6" wp14:editId="64ED7629">
                 <wp:simplePos x="0" y="0"/>
                 <wp:positionH relativeFrom="column">
-                  <wp:posOffset>333375</wp:posOffset>
+                  <wp:posOffset>266700</wp:posOffset>
                 </wp:positionH>
                 <wp:positionV relativeFrom="paragraph">
-                  <wp:posOffset>2343150</wp:posOffset>
+                  <wp:posOffset>3800475</wp:posOffset>
                 </wp:positionV>
                 <wp:extent cx="400050" cy="1600200"/>
                 <wp:effectExtent l="0" t="0" r="19050" b="19050"/>
@@ -3949,7 +4184,7 @@
                   <v:h position="topLeft,#1" yrange="@9,@10"/>
                 </v:handles>
               </v:shapetype>
-              <v:shape id="Left Brace 13" o:spid="_x0000_s1026" type="#_x0000_t87" style="position:absolute;margin-left:26.25pt;margin-top:184.5pt;width:31.5pt;height:126pt;z-index:251663360;visibility:visible;mso-wrap-style:square;mso-wrap-distance-left:9pt;mso-wrap-distance-top:0;mso-wrap-distance-right:9pt;mso-wrap-distance-bottom:0;mso-position-horizontal:absolute;mso-position-horizontal-relative:text;mso-position-vertical:absolute;mso-position-vertical-relative:text;v-text-anchor:middle" o:gfxdata="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" adj="450" strokecolor="#4579b8 [3044]"/>
+              <v:shape id="Left Brace 13" o:spid="_x0000_s1026" type="#_x0000_t87" style="position:absolute;margin-left:21pt;margin-top:299.25pt;width:31.5pt;height:126pt;z-index:251663360;visibility:visible;mso-wrap-style:square;mso-wrap-distance-left:9pt;mso-wrap-distance-top:0;mso-wrap-distance-right:9pt;mso-wrap-distance-bottom:0;mso-position-horizontal:absolute;mso-position-horizontal-relative:text;mso-position-vertical:absolute;mso-position-vertical-relative:text;v-text-anchor:middle" o:gfxdata="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" adj="450" strokecolor="#4579b8 [3044]"/>
             </w:pict>
           </mc:Fallback>
         </mc:AlternateContent>
@@ -3964,846 +4199,13 @@
         <mc:AlternateContent>
           <mc:Choice Requires="wps">
             <w:drawing>
-              <wp:anchor distT="0" distB="0" distL="114300" distR="114300" simplePos="0" relativeHeight="251679744" behindDoc="0" locked="0" layoutInCell="1" allowOverlap="1" wp14:anchorId="710B87A8" wp14:editId="62601936">
+              <wp:anchor distT="0" distB="0" distL="114300" distR="114300" simplePos="0" relativeHeight="251673600" behindDoc="0" locked="0" layoutInCell="1" allowOverlap="1" wp14:anchorId="04DAE548" wp14:editId="5C9A9B39">
                 <wp:simplePos x="0" y="0"/>
                 <wp:positionH relativeFrom="column">
-                  <wp:posOffset>2809874</wp:posOffset>
+                  <wp:posOffset>5715000</wp:posOffset>
                 </wp:positionH>
                 <wp:positionV relativeFrom="paragraph">
-                  <wp:posOffset>990600</wp:posOffset>
-                </wp:positionV>
-                <wp:extent cx="1952625" cy="1403985"/>
-                <wp:effectExtent l="0" t="0" r="0" b="0"/>
-                <wp:wrapNone/>
-                <wp:docPr id="21" name="Text Box 2"/>
-                <wp:cNvGraphicFramePr>
-                  <a:graphicFrameLocks xmlns:a="http://schemas.openxmlformats.org/drawingml/2006/main"/>
-                </wp:cNvGraphicFramePr>
-                <a:graphic xmlns:a="http://schemas.openxmlformats.org/drawingml/2006/main">
-                  <a:graphicData uri="http://schemas.microsoft.com/office/word/2010/wordprocessingShape">
-                    <wps:wsp>
-                      <wps:cNvSpPr txBox="1">
-                        <a:spLocks noChangeArrowheads="1"/>
-                      </wps:cNvSpPr>
-                      <wps:spPr bwMode="auto">
-                        <a:xfrm>
-                          <a:off x="0" y="0"/>
-                          <a:ext cx="1952625" cy="1403985"/>
-                        </a:xfrm>
-                        <a:prstGeom prst="rect">
-                          <a:avLst/>
-                        </a:prstGeom>
-                        <a:noFill/>
-                        <a:ln w="25400" cap="flat" cmpd="sng" algn="ctr">
-                          <a:noFill/>
-                          <a:prstDash val="solid"/>
-                          <a:headEnd/>
-                          <a:tailEnd/>
-                        </a:ln>
-                        <a:effectLst/>
-                      </wps:spPr>
-                      <wps:txbx>
-                        <w:txbxContent>
-                          <w:p>
-                            <w:proofErr w:type="spellStart"/>
-                            <w:r>
-                              <w:t>RESTful</w:t>
-                            </w:r>
-                            <w:proofErr w:type="spellEnd"/>
-                            <w:r>
-                              <w:t xml:space="preserve"> HTTP Commands</w:t>
-                            </w:r>
-                          </w:p>
-                        </w:txbxContent>
-                      </wps:txbx>
-                      <wps:bodyPr rot="0" vert="horz" wrap="square" lIns="91440" tIns="45720" rIns="91440" bIns="45720" anchor="t" anchorCtr="0">
-                        <a:spAutoFit/>
-                      </wps:bodyPr>
-                    </wps:wsp>
-                  </a:graphicData>
-                </a:graphic>
-                <wp14:sizeRelH relativeFrom="margin">
-                  <wp14:pctWidth>0</wp14:pctWidth>
-                </wp14:sizeRelH>
-                <wp14:sizeRelV relativeFrom="margin">
-                  <wp14:pctHeight>20000</wp14:pctHeight>
-                </wp14:sizeRelV>
-              </wp:anchor>
-            </w:drawing>
-          </mc:Choice>
-          <mc:Fallback>
-            <w:pict>
-              <v:shape id="_x0000_s1029" type="#_x0000_t202" style="position:absolute;margin-left:221.25pt;margin-top:78pt;width:153.75pt;height:110.55pt;z-index:251679744;visibility:visible;mso-wrap-style:square;mso-width-percent:0;mso-height-percent:200;mso-wrap-distance-left:9pt;mso-wrap-distance-top:0;mso-wrap-distance-right:9pt;mso-wrap-distance-bottom:0;mso-position-horizontal:absolute;mso-position-horizontal-relative:text;mso-position-vertical:absolute;mso-position-vertical-relative:text;mso-width-percent:0;mso-height-percent:200;mso-width-relative:margin;mso-height-relative:margin;v-text-anchor:top" o:gfxdata="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" filled="f" stroked="f" strokeweight="2pt">
-                <v:textbox style="mso-fit-shape-to-text:t">
-                  <w:txbxContent>
-                    <w:p>
-                      <w:proofErr w:type="spellStart"/>
-                      <w:r>
-                        <w:t>RESTful</w:t>
-                      </w:r>
-                      <w:proofErr w:type="spellEnd"/>
-                      <w:r>
-                        <w:t xml:space="preserve"> HTTP Commands</w:t>
-                      </w:r>
-                    </w:p>
-                  </w:txbxContent>
-                </v:textbox>
-              </v:shape>
-            </w:pict>
-          </mc:Fallback>
-        </mc:AlternateContent>
-      </w:r>
-      <w:r>
-        <w:rPr>
-          <w:rFonts w:eastAsia="Times New Roman" w:cs="Times New Roman"/>
-          <w:noProof/>
-          <w:color w:val="7F7F7F" w:themeColor="text1" w:themeTint="80"/>
-          <w:szCs w:val="24"/>
-        </w:rPr>
-        <mc:AlternateContent>
-          <mc:Choice Requires="wps">
-            <w:drawing>
-              <wp:anchor distT="0" distB="0" distL="114300" distR="114300" simplePos="0" relativeHeight="251675648" behindDoc="0" locked="0" layoutInCell="1" allowOverlap="1" wp14:anchorId="1BB41D16" wp14:editId="67CCA11E">
-                <wp:simplePos x="0" y="0"/>
-                <wp:positionH relativeFrom="column">
-                  <wp:posOffset>2476500</wp:posOffset>
-                </wp:positionH>
-                <wp:positionV relativeFrom="paragraph">
-                  <wp:posOffset>-85725</wp:posOffset>
-                </wp:positionV>
-                <wp:extent cx="723900" cy="1403985"/>
-                <wp:effectExtent l="0" t="0" r="0" b="0"/>
-                <wp:wrapNone/>
-                <wp:docPr id="19" name="Text Box 2"/>
-                <wp:cNvGraphicFramePr>
-                  <a:graphicFrameLocks xmlns:a="http://schemas.openxmlformats.org/drawingml/2006/main"/>
-                </wp:cNvGraphicFramePr>
-                <a:graphic xmlns:a="http://schemas.openxmlformats.org/drawingml/2006/main">
-                  <a:graphicData uri="http://schemas.microsoft.com/office/word/2010/wordprocessingShape">
-                    <wps:wsp>
-                      <wps:cNvSpPr txBox="1">
-                        <a:spLocks noChangeArrowheads="1"/>
-                      </wps:cNvSpPr>
-                      <wps:spPr bwMode="auto">
-                        <a:xfrm>
-                          <a:off x="0" y="0"/>
-                          <a:ext cx="723900" cy="1403985"/>
-                        </a:xfrm>
-                        <a:prstGeom prst="rect">
-                          <a:avLst/>
-                        </a:prstGeom>
-                        <a:noFill/>
-                        <a:ln w="25400" cap="flat" cmpd="sng" algn="ctr">
-                          <a:noFill/>
-                          <a:prstDash val="solid"/>
-                          <a:headEnd/>
-                          <a:tailEnd/>
-                        </a:ln>
-                        <a:effectLst/>
-                      </wps:spPr>
-                      <wps:txbx>
-                        <w:txbxContent>
-                          <w:p>
-                            <w:r>
-                              <w:t>Website</w:t>
-                            </w:r>
-                          </w:p>
-                        </w:txbxContent>
-                      </wps:txbx>
-                      <wps:bodyPr rot="0" vert="horz" wrap="square" lIns="91440" tIns="45720" rIns="91440" bIns="45720" anchor="t" anchorCtr="0">
-                        <a:spAutoFit/>
-                      </wps:bodyPr>
-                    </wps:wsp>
-                  </a:graphicData>
-                </a:graphic>
-                <wp14:sizeRelH relativeFrom="margin">
-                  <wp14:pctWidth>0</wp14:pctWidth>
-                </wp14:sizeRelH>
-                <wp14:sizeRelV relativeFrom="margin">
-                  <wp14:pctHeight>20000</wp14:pctHeight>
-                </wp14:sizeRelV>
-              </wp:anchor>
-            </w:drawing>
-          </mc:Choice>
-          <mc:Fallback>
-            <w:pict>
-              <v:shape id="_x0000_s1030" type="#_x0000_t202" style="position:absolute;margin-left:195pt;margin-top:-6.75pt;width:57pt;height:110.55pt;z-index:251675648;visibility:visible;mso-wrap-style:square;mso-width-percent:0;mso-height-percent:200;mso-wrap-distance-left:9pt;mso-wrap-distance-top:0;mso-wrap-distance-right:9pt;mso-wrap-distance-bottom:0;mso-position-horizontal:absolute;mso-position-horizontal-relative:text;mso-position-vertical:absolute;mso-position-vertical-relative:text;mso-width-percent:0;mso-height-percent:200;mso-width-relative:margin;mso-height-relative:margin;v-text-anchor:top" o:gfxdata="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" filled="f" stroked="f" strokeweight="2pt">
-                <v:textbox style="mso-fit-shape-to-text:t">
-                  <w:txbxContent>
-                    <w:p>
-                      <w:r>
-                        <w:t>Website</w:t>
-                      </w:r>
-                    </w:p>
-                  </w:txbxContent>
-                </v:textbox>
-              </v:shape>
-            </w:pict>
-          </mc:Fallback>
-        </mc:AlternateContent>
-      </w:r>
-      <w:r>
-        <w:rPr>
-          <w:rFonts w:eastAsia="Times New Roman" w:cs="Times New Roman"/>
-          <w:noProof/>
-          <w:color w:val="7F7F7F" w:themeColor="text1" w:themeTint="80"/>
-          <w:szCs w:val="24"/>
-        </w:rPr>
-        <mc:AlternateContent>
-          <mc:Choice Requires="wps">
-            <w:drawing>
-              <wp:anchor distT="0" distB="0" distL="114300" distR="114300" simplePos="0" relativeHeight="251671552" behindDoc="0" locked="0" layoutInCell="1" allowOverlap="1" wp14:anchorId="304DEAB8" wp14:editId="3832611F">
-                <wp:simplePos x="0" y="0"/>
-                <wp:positionH relativeFrom="column">
-                  <wp:posOffset>3895725</wp:posOffset>
-                </wp:positionH>
-                <wp:positionV relativeFrom="paragraph">
-                  <wp:posOffset>1895475</wp:posOffset>
-                </wp:positionV>
-                <wp:extent cx="733425" cy="1403985"/>
-                <wp:effectExtent l="0" t="0" r="0" b="0"/>
-                <wp:wrapNone/>
-                <wp:docPr id="17" name="Text Box 2"/>
-                <wp:cNvGraphicFramePr>
-                  <a:graphicFrameLocks xmlns:a="http://schemas.openxmlformats.org/drawingml/2006/main"/>
-                </wp:cNvGraphicFramePr>
-                <a:graphic xmlns:a="http://schemas.openxmlformats.org/drawingml/2006/main">
-                  <a:graphicData uri="http://schemas.microsoft.com/office/word/2010/wordprocessingShape">
-                    <wps:wsp>
-                      <wps:cNvSpPr txBox="1">
-                        <a:spLocks noChangeArrowheads="1"/>
-                      </wps:cNvSpPr>
-                      <wps:spPr bwMode="auto">
-                        <a:xfrm>
-                          <a:off x="0" y="0"/>
-                          <a:ext cx="733425" cy="1403985"/>
-                        </a:xfrm>
-                        <a:prstGeom prst="rect">
-                          <a:avLst/>
-                        </a:prstGeom>
-                        <a:noFill/>
-                        <a:ln w="25400" cap="flat" cmpd="sng" algn="ctr">
-                          <a:noFill/>
-                          <a:prstDash val="solid"/>
-                          <a:headEnd/>
-                          <a:tailEnd/>
-                        </a:ln>
-                        <a:effectLst/>
-                      </wps:spPr>
-                      <wps:txbx>
-                        <w:txbxContent>
-                          <w:p>
-                            <w:r>
-                              <w:t xml:space="preserve">Android </w:t>
-                            </w:r>
-                          </w:p>
-                        </w:txbxContent>
-                      </wps:txbx>
-                      <wps:bodyPr rot="0" vert="horz" wrap="square" lIns="91440" tIns="45720" rIns="91440" bIns="45720" anchor="t" anchorCtr="0">
-                        <a:spAutoFit/>
-                      </wps:bodyPr>
-                    </wps:wsp>
-                  </a:graphicData>
-                </a:graphic>
-                <wp14:sizeRelH relativeFrom="margin">
-                  <wp14:pctWidth>0</wp14:pctWidth>
-                </wp14:sizeRelH>
-                <wp14:sizeRelV relativeFrom="margin">
-                  <wp14:pctHeight>20000</wp14:pctHeight>
-                </wp14:sizeRelV>
-              </wp:anchor>
-            </w:drawing>
-          </mc:Choice>
-          <mc:Fallback>
-            <w:pict>
-              <v:shape id="_x0000_s1031" type="#_x0000_t202" style="position:absolute;margin-left:306.75pt;margin-top:149.25pt;width:57.75pt;height:110.55pt;z-index:251671552;visibility:visible;mso-wrap-style:square;mso-width-percent:0;mso-height-percent:200;mso-wrap-distance-left:9pt;mso-wrap-distance-top:0;mso-wrap-distance-right:9pt;mso-wrap-distance-bottom:0;mso-position-horizontal:absolute;mso-position-horizontal-relative:text;mso-position-vertical:absolute;mso-position-vertical-relative:text;mso-width-percent:0;mso-height-percent:200;mso-width-relative:margin;mso-height-relative:margin;v-text-anchor:top" o:gfxdata="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" filled="f" stroked="f" strokeweight="2pt">
-                <v:textbox style="mso-fit-shape-to-text:t">
-                  <w:txbxContent>
-                    <w:p>
-                      <w:r>
-                        <w:t xml:space="preserve">Android </w:t>
-                      </w:r>
-                    </w:p>
-                  </w:txbxContent>
-                </v:textbox>
-              </v:shape>
-            </w:pict>
-          </mc:Fallback>
-        </mc:AlternateContent>
-      </w:r>
-      <w:r>
-        <w:rPr>
-          <w:rFonts w:eastAsia="Times New Roman" w:cs="Times New Roman"/>
-          <w:noProof/>
-          <w:color w:val="7F7F7F" w:themeColor="text1" w:themeTint="80"/>
-          <w:szCs w:val="24"/>
-        </w:rPr>
-        <mc:AlternateContent>
-          <mc:Choice Requires="wps">
-            <w:drawing>
-              <wp:anchor distT="0" distB="0" distL="114300" distR="114300" simplePos="0" relativeHeight="251665408" behindDoc="0" locked="0" layoutInCell="1" allowOverlap="1" wp14:anchorId="138A397A" wp14:editId="38CBA93B">
-                <wp:simplePos x="0" y="0"/>
-                <wp:positionH relativeFrom="column">
-                  <wp:posOffset>4524375</wp:posOffset>
-                </wp:positionH>
-                <wp:positionV relativeFrom="paragraph">
-                  <wp:posOffset>2914650</wp:posOffset>
-                </wp:positionV>
-                <wp:extent cx="485775" cy="1600200"/>
-                <wp:effectExtent l="0" t="0" r="28575" b="19050"/>
-                <wp:wrapNone/>
-                <wp:docPr id="14" name="Left Brace 14"/>
-                <wp:cNvGraphicFramePr/>
-                <a:graphic xmlns:a="http://schemas.openxmlformats.org/drawingml/2006/main">
-                  <a:graphicData uri="http://schemas.microsoft.com/office/word/2010/wordprocessingShape">
-                    <wps:wsp>
-                      <wps:cNvSpPr/>
-                      <wps:spPr>
-                        <a:xfrm flipH="1">
-                          <a:off x="0" y="0"/>
-                          <a:ext cx="485775" cy="1600200"/>
-                        </a:xfrm>
-                        <a:prstGeom prst="leftBrace">
-                          <a:avLst/>
-                        </a:prstGeom>
-                      </wps:spPr>
-                      <wps:style>
-                        <a:lnRef idx="1">
-                          <a:schemeClr val="accent1"/>
-                        </a:lnRef>
-                        <a:fillRef idx="0">
-                          <a:schemeClr val="accent1"/>
-                        </a:fillRef>
-                        <a:effectRef idx="0">
-                          <a:schemeClr val="accent1"/>
-                        </a:effectRef>
-                        <a:fontRef idx="minor">
-                          <a:schemeClr val="tx1"/>
-                        </a:fontRef>
-                      </wps:style>
-                      <wps:bodyPr rot="0" spcFirstLastPara="0" vertOverflow="overflow" horzOverflow="overflow" vert="horz" wrap="square" lIns="91440" tIns="45720" rIns="91440" bIns="45720" numCol="1" spcCol="0" rtlCol="0" fromWordArt="0" anchor="ctr" anchorCtr="0" forceAA="0" compatLnSpc="1">
-                        <a:prstTxWarp prst="textNoShape">
-                          <a:avLst/>
-                        </a:prstTxWarp>
-                        <a:noAutofit/>
-                      </wps:bodyPr>
-                    </wps:wsp>
-                  </a:graphicData>
-                </a:graphic>
-                <wp14:sizeRelH relativeFrom="margin">
-                  <wp14:pctWidth>0</wp14:pctWidth>
-                </wp14:sizeRelH>
-              </wp:anchor>
-            </w:drawing>
-          </mc:Choice>
-          <mc:Fallback>
-            <w:pict>
-              <v:shape id="Left Brace 14" o:spid="_x0000_s1026" type="#_x0000_t87" style="position:absolute;margin-left:356.25pt;margin-top:229.5pt;width:38.25pt;height:126pt;flip:x;z-index:251665408;visibility:visible;mso-wrap-style:square;mso-width-percent:0;mso-wrap-distance-left:9pt;mso-wrap-distance-top:0;mso-wrap-distance-right:9pt;mso-wrap-distance-bottom:0;mso-position-horizontal:absolute;mso-position-horizontal-relative:text;mso-position-vertical:absolute;mso-position-vertical-relative:text;mso-width-percent:0;mso-width-relative:margin;v-text-anchor:middle" o:gfxdata="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" adj="546" strokecolor="#4579b8 [3044]"/>
-            </w:pict>
-          </mc:Fallback>
-        </mc:AlternateContent>
-      </w:r>
-      <w:r>
-        <w:rPr>
-          <w:rFonts w:eastAsia="Times New Roman" w:cs="Times New Roman"/>
-          <w:noProof/>
-          <w:color w:val="7F7F7F" w:themeColor="text1" w:themeTint="80"/>
-          <w:szCs w:val="24"/>
-        </w:rPr>
-        <mc:AlternateContent>
-          <mc:Choice Requires="wps">
-            <w:drawing>
-              <wp:anchor distT="0" distB="0" distL="114300" distR="114300" simplePos="0" relativeHeight="251659264" behindDoc="0" locked="0" layoutInCell="1" allowOverlap="1" wp14:anchorId="60B6A747" wp14:editId="5A3C47CD">
-                <wp:simplePos x="0" y="0"/>
-                <wp:positionH relativeFrom="column">
-                  <wp:posOffset>363855</wp:posOffset>
-                </wp:positionH>
-                <wp:positionV relativeFrom="paragraph">
-                  <wp:posOffset>6524625</wp:posOffset>
-                </wp:positionV>
-                <wp:extent cx="2374265" cy="1403985"/>
-                <wp:effectExtent l="0" t="0" r="22860" b="20320"/>
-                <wp:wrapNone/>
-                <wp:docPr id="307" name="Text Box 2"/>
-                <wp:cNvGraphicFramePr>
-                  <a:graphicFrameLocks xmlns:a="http://schemas.openxmlformats.org/drawingml/2006/main"/>
-                </wp:cNvGraphicFramePr>
-                <a:graphic xmlns:a="http://schemas.openxmlformats.org/drawingml/2006/main">
-                  <a:graphicData uri="http://schemas.microsoft.com/office/word/2010/wordprocessingShape">
-                    <wps:wsp>
-                      <wps:cNvSpPr txBox="1">
-                        <a:spLocks noChangeArrowheads="1"/>
-                      </wps:cNvSpPr>
-                      <wps:spPr bwMode="auto">
-                        <a:xfrm>
-                          <a:off x="0" y="0"/>
-                          <a:ext cx="2374265" cy="1403985"/>
-                        </a:xfrm>
-                        <a:prstGeom prst="rect">
-                          <a:avLst/>
-                        </a:prstGeom>
-                        <a:solidFill>
-                          <a:sysClr val="window" lastClr="FFFFFF"/>
-                        </a:solidFill>
-                        <a:ln w="25400" cap="flat" cmpd="sng" algn="ctr">
-                          <a:solidFill>
-                            <a:srgbClr val="4F81BD"/>
-                          </a:solidFill>
-                          <a:prstDash val="solid"/>
-                          <a:headEnd/>
-                          <a:tailEnd/>
-                        </a:ln>
-                        <a:effectLst/>
-                      </wps:spPr>
-                      <wps:txbx>
-                        <w:txbxContent>
-                          <w:p>
-                            <w:r>
-                              <w:t>Website Source Code</w:t>
-                            </w:r>
-                          </w:p>
-                          <w:p>
-                            <w:r>
-                              <w:t>Android App Source Code</w:t>
-                            </w:r>
-                          </w:p>
-                          <w:p>
-                            <w:proofErr w:type="gramStart"/>
-                            <w:r>
-                              <w:t>iPhone</w:t>
-                            </w:r>
-                            <w:proofErr w:type="gramEnd"/>
-                            <w:r>
-                              <w:t xml:space="preserve"> App Source Code</w:t>
-                            </w:r>
-                          </w:p>
-                          <w:p>
-                            <w:r>
-                              <w:t>Statistical Analysis Source Code</w:t>
-                            </w:r>
-                          </w:p>
-                        </w:txbxContent>
-                      </wps:txbx>
-                      <wps:bodyPr rot="0" vert="horz" wrap="square" lIns="91440" tIns="45720" rIns="91440" bIns="45720" anchor="t" anchorCtr="0">
-                        <a:spAutoFit/>
-                      </wps:bodyPr>
-                    </wps:wsp>
-                  </a:graphicData>
-                </a:graphic>
-                <wp14:sizeRelH relativeFrom="margin">
-                  <wp14:pctWidth>40000</wp14:pctWidth>
-                </wp14:sizeRelH>
-                <wp14:sizeRelV relativeFrom="margin">
-                  <wp14:pctHeight>20000</wp14:pctHeight>
-                </wp14:sizeRelV>
-              </wp:anchor>
-            </w:drawing>
-          </mc:Choice>
-          <mc:Fallback>
-            <w:pict>
-              <v:shape id="_x0000_s1032" type="#_x0000_t202" style="position:absolute;margin-left:28.65pt;margin-top:513.75pt;width:186.95pt;height:110.55pt;z-index:251659264;visibility:visible;mso-wrap-style:square;mso-width-percent:400;mso-height-percent:200;mso-wrap-distance-left:9pt;mso-wrap-distance-top:0;mso-wrap-distance-right:9pt;mso-wrap-distance-bottom:0;mso-position-horizontal:absolute;mso-position-horizontal-relative:text;mso-position-vertical:absolute;mso-position-vertical-relative:text;mso-width-percent:400;mso-height-percent:200;mso-width-relative:margin;mso-height-relative:margin;v-text-anchor:top" o:gfxdata="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" fillcolor="window" strokecolor="#4f81bd" strokeweight="2pt">
-                <v:textbox style="mso-fit-shape-to-text:t">
-                  <w:txbxContent>
-                    <w:p>
-                      <w:r>
-                        <w:t>Website Source Code</w:t>
-                      </w:r>
-                    </w:p>
-                    <w:p>
-                      <w:r>
-                        <w:t>Android App Source Code</w:t>
-                      </w:r>
-                    </w:p>
-                    <w:p>
-                      <w:proofErr w:type="gramStart"/>
-                      <w:r>
-                        <w:t>iPhone</w:t>
-                      </w:r>
-                      <w:proofErr w:type="gramEnd"/>
-                      <w:r>
-                        <w:t xml:space="preserve"> App Source Code</w:t>
-                      </w:r>
-                    </w:p>
-                    <w:p>
-                      <w:r>
-                        <w:t>Statistical Analysis Source Code</w:t>
-                      </w:r>
-                    </w:p>
-                  </w:txbxContent>
-                </v:textbox>
-              </v:shape>
-            </w:pict>
-          </mc:Fallback>
-        </mc:AlternateContent>
-      </w:r>
-      <w:r>
-        <w:rPr>
-          <w:rFonts w:eastAsia="Times New Roman" w:cs="Times New Roman"/>
-          <w:noProof/>
-          <w:color w:val="7F7F7F" w:themeColor="text1" w:themeTint="80"/>
-          <w:szCs w:val="24"/>
-        </w:rPr>
-        <mc:AlternateContent>
-          <mc:Choice Requires="wps">
-            <w:drawing>
-              <wp:anchor distT="0" distB="0" distL="114300" distR="114300" simplePos="0" relativeHeight="251660288" behindDoc="0" locked="0" layoutInCell="1" allowOverlap="1" wp14:anchorId="559B6AB9" wp14:editId="465A2096">
-                <wp:simplePos x="0" y="0"/>
-                <wp:positionH relativeFrom="column">
-                  <wp:posOffset>3535680</wp:posOffset>
-                </wp:positionH>
-                <wp:positionV relativeFrom="paragraph">
-                  <wp:posOffset>6524625</wp:posOffset>
-                </wp:positionV>
-                <wp:extent cx="2374265" cy="1403985"/>
-                <wp:effectExtent l="0" t="0" r="22860" b="20320"/>
-                <wp:wrapNone/>
-                <wp:docPr id="5" name="Text Box 2"/>
-                <wp:cNvGraphicFramePr>
-                  <a:graphicFrameLocks xmlns:a="http://schemas.openxmlformats.org/drawingml/2006/main"/>
-                </wp:cNvGraphicFramePr>
-                <a:graphic xmlns:a="http://schemas.openxmlformats.org/drawingml/2006/main">
-                  <a:graphicData uri="http://schemas.microsoft.com/office/word/2010/wordprocessingShape">
-                    <wps:wsp>
-                      <wps:cNvSpPr txBox="1">
-                        <a:spLocks noChangeArrowheads="1"/>
-                      </wps:cNvSpPr>
-                      <wps:spPr bwMode="auto">
-                        <a:xfrm>
-                          <a:off x="0" y="0"/>
-                          <a:ext cx="2374265" cy="1403985"/>
-                        </a:xfrm>
-                        <a:prstGeom prst="rect">
-                          <a:avLst/>
-                        </a:prstGeom>
-                        <a:solidFill>
-                          <a:sysClr val="window" lastClr="FFFFFF"/>
-                        </a:solidFill>
-                        <a:ln w="25400" cap="flat" cmpd="sng" algn="ctr">
-                          <a:solidFill>
-                            <a:srgbClr val="4F81BD"/>
-                          </a:solidFill>
-                          <a:prstDash val="solid"/>
-                          <a:headEnd/>
-                          <a:tailEnd/>
-                        </a:ln>
-                        <a:effectLst/>
-                      </wps:spPr>
-                      <wps:txbx>
-                        <w:txbxContent>
-                          <w:p>
-                            <w:r>
-                              <w:t>Website Source Code</w:t>
-                            </w:r>
-                          </w:p>
-                          <w:p>
-                            <w:r>
-                              <w:t>Android App Source Code</w:t>
-                            </w:r>
-                          </w:p>
-                          <w:p>
-                            <w:proofErr w:type="gramStart"/>
-                            <w:r>
-                              <w:t>iPhone</w:t>
-                            </w:r>
-                            <w:proofErr w:type="gramEnd"/>
-                            <w:r>
-                              <w:t xml:space="preserve"> App Source Code</w:t>
-                            </w:r>
-                          </w:p>
-                          <w:p>
-                            <w:r>
-                              <w:t>Statistical Analysis Source Code</w:t>
-                            </w:r>
-                          </w:p>
-                        </w:txbxContent>
-                      </wps:txbx>
-                      <wps:bodyPr rot="0" vert="horz" wrap="square" lIns="91440" tIns="45720" rIns="91440" bIns="45720" anchor="t" anchorCtr="0">
-                        <a:spAutoFit/>
-                      </wps:bodyPr>
-                    </wps:wsp>
-                  </a:graphicData>
-                </a:graphic>
-                <wp14:sizeRelH relativeFrom="margin">
-                  <wp14:pctWidth>40000</wp14:pctWidth>
-                </wp14:sizeRelH>
-                <wp14:sizeRelV relativeFrom="margin">
-                  <wp14:pctHeight>20000</wp14:pctHeight>
-                </wp14:sizeRelV>
-              </wp:anchor>
-            </w:drawing>
-          </mc:Choice>
-          <mc:Fallback>
-            <w:pict>
-              <v:shape id="_x0000_s1033" type="#_x0000_t202" style="position:absolute;margin-left:278.4pt;margin-top:513.75pt;width:186.95pt;height:110.55pt;z-index:251660288;visibility:visible;mso-wrap-style:square;mso-width-percent:400;mso-height-percent:200;mso-wrap-distance-left:9pt;mso-wrap-distance-top:0;mso-wrap-distance-right:9pt;mso-wrap-distance-bottom:0;mso-position-horizontal:absolute;mso-position-horizontal-relative:text;mso-position-vertical:absolute;mso-position-vertical-relative:text;mso-width-percent:400;mso-height-percent:200;mso-width-relative:margin;mso-height-relative:margin;v-text-anchor:top" o:gfxdata="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" fillcolor="window" strokecolor="#4f81bd" strokeweight="2pt">
-                <v:textbox style="mso-fit-shape-to-text:t">
-                  <w:txbxContent>
-                    <w:p>
-                      <w:r>
-                        <w:t>Website Source Code</w:t>
-                      </w:r>
-                    </w:p>
-                    <w:p>
-                      <w:r>
-                        <w:t>Android App Source Code</w:t>
-                      </w:r>
-                    </w:p>
-                    <w:p>
-                      <w:proofErr w:type="gramStart"/>
-                      <w:r>
-                        <w:t>iPhone</w:t>
-                      </w:r>
-                      <w:proofErr w:type="gramEnd"/>
-                      <w:r>
-                        <w:t xml:space="preserve"> App Source Code</w:t>
-                      </w:r>
-                    </w:p>
-                    <w:p>
-                      <w:r>
-                        <w:t>Statistical Analysis Source Code</w:t>
-                      </w:r>
-                    </w:p>
-                  </w:txbxContent>
-                </v:textbox>
-              </v:shape>
-            </w:pict>
-          </mc:Fallback>
-        </mc:AlternateContent>
-      </w:r>
-      <w:r>
-        <w:rPr>
-          <w:rFonts w:eastAsia="Times New Roman" w:cs="Times New Roman"/>
-          <w:noProof/>
-          <w:color w:val="7F7F7F" w:themeColor="text1" w:themeTint="80"/>
-          <w:szCs w:val="24"/>
-        </w:rPr>
-        <mc:AlternateContent>
-          <mc:Choice Requires="wps">
-            <w:drawing>
-              <wp:anchor distT="0" distB="0" distL="114300" distR="114300" simplePos="0" relativeHeight="251661312" behindDoc="0" locked="0" layoutInCell="1" allowOverlap="1" wp14:anchorId="0AA0EB1E" wp14:editId="5A68A275">
-                <wp:simplePos x="0" y="0"/>
-                <wp:positionH relativeFrom="column">
-                  <wp:posOffset>363855</wp:posOffset>
-                </wp:positionH>
-                <wp:positionV relativeFrom="paragraph">
-                  <wp:posOffset>6232525</wp:posOffset>
-                </wp:positionV>
-                <wp:extent cx="2374265" cy="1403985"/>
-                <wp:effectExtent l="0" t="0" r="22860" b="12700"/>
-                <wp:wrapNone/>
-                <wp:docPr id="6" name="Text Box 2"/>
-                <wp:cNvGraphicFramePr>
-                  <a:graphicFrameLocks xmlns:a="http://schemas.openxmlformats.org/drawingml/2006/main"/>
-                </wp:cNvGraphicFramePr>
-                <a:graphic xmlns:a="http://schemas.openxmlformats.org/drawingml/2006/main">
-                  <a:graphicData uri="http://schemas.microsoft.com/office/word/2010/wordprocessingShape">
-                    <wps:wsp>
-                      <wps:cNvSpPr txBox="1">
-                        <a:spLocks noChangeArrowheads="1"/>
-                      </wps:cNvSpPr>
-                      <wps:spPr bwMode="auto">
-                        <a:xfrm>
-                          <a:off x="0" y="0"/>
-                          <a:ext cx="2374265" cy="1403985"/>
-                        </a:xfrm>
-                        <a:prstGeom prst="rect">
-                          <a:avLst/>
-                        </a:prstGeom>
-                        <a:solidFill>
-                          <a:sysClr val="window" lastClr="FFFFFF"/>
-                        </a:solidFill>
-                        <a:ln w="25400" cap="flat" cmpd="sng" algn="ctr">
-                          <a:solidFill>
-                            <a:srgbClr val="4F81BD"/>
-                          </a:solidFill>
-                          <a:prstDash val="solid"/>
-                          <a:headEnd/>
-                          <a:tailEnd/>
-                        </a:ln>
-                        <a:effectLst/>
-                      </wps:spPr>
-                      <wps:txbx>
-                        <w:txbxContent>
-                          <w:p>
-                            <w:r>
-                              <w:t xml:space="preserve">Local </w:t>
-                            </w:r>
-                            <w:proofErr w:type="spellStart"/>
-                            <w:r>
-                              <w:t>Git</w:t>
-                            </w:r>
-                            <w:proofErr w:type="spellEnd"/>
-                            <w:r>
-                              <w:t xml:space="preserve"> Repository</w:t>
-                            </w:r>
-                          </w:p>
-                        </w:txbxContent>
-                      </wps:txbx>
-                      <wps:bodyPr rot="0" vert="horz" wrap="square" lIns="91440" tIns="45720" rIns="91440" bIns="45720" anchor="t" anchorCtr="0">
-                        <a:spAutoFit/>
-                      </wps:bodyPr>
-                    </wps:wsp>
-                  </a:graphicData>
-                </a:graphic>
-                <wp14:sizeRelH relativeFrom="margin">
-                  <wp14:pctWidth>40000</wp14:pctWidth>
-                </wp14:sizeRelH>
-                <wp14:sizeRelV relativeFrom="margin">
-                  <wp14:pctHeight>20000</wp14:pctHeight>
-                </wp14:sizeRelV>
-              </wp:anchor>
-            </w:drawing>
-          </mc:Choice>
-          <mc:Fallback>
-            <w:pict>
-              <v:shape id="_x0000_s1034" type="#_x0000_t202" style="position:absolute;margin-left:28.65pt;margin-top:490.75pt;width:186.95pt;height:110.55pt;z-index:251661312;visibility:visible;mso-wrap-style:square;mso-width-percent:400;mso-height-percent:200;mso-wrap-distance-left:9pt;mso-wrap-distance-top:0;mso-wrap-distance-right:9pt;mso-wrap-distance-bottom:0;mso-position-horizontal:absolute;mso-position-horizontal-relative:text;mso-position-vertical:absolute;mso-position-vertical-relative:text;mso-width-percent:400;mso-height-percent:200;mso-width-relative:margin;mso-height-relative:margin;v-text-anchor:top" o:gfxdata="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" fillcolor="window" strokecolor="#4f81bd" strokeweight="2pt">
-                <v:textbox style="mso-fit-shape-to-text:t">
-                  <w:txbxContent>
-                    <w:p>
-                      <w:r>
-                        <w:t xml:space="preserve">Local </w:t>
-                      </w:r>
-                      <w:proofErr w:type="spellStart"/>
-                      <w:r>
-                        <w:t>Git</w:t>
-                      </w:r>
-                      <w:proofErr w:type="spellEnd"/>
-                      <w:r>
-                        <w:t xml:space="preserve"> Repository</w:t>
-                      </w:r>
-                    </w:p>
-                  </w:txbxContent>
-                </v:textbox>
-              </v:shape>
-            </w:pict>
-          </mc:Fallback>
-        </mc:AlternateContent>
-      </w:r>
-      <w:r>
-        <w:rPr>
-          <w:rFonts w:eastAsia="Times New Roman" w:cs="Times New Roman"/>
-          <w:noProof/>
-          <w:color w:val="7F7F7F" w:themeColor="text1" w:themeTint="80"/>
-          <w:szCs w:val="24"/>
-        </w:rPr>
-        <mc:AlternateContent>
-          <mc:Choice Requires="wps">
-            <w:drawing>
-              <wp:anchor distT="0" distB="0" distL="114300" distR="114300" simplePos="0" relativeHeight="251662336" behindDoc="0" locked="0" layoutInCell="1" allowOverlap="1" wp14:anchorId="7B2D440F" wp14:editId="1298E053">
-                <wp:simplePos x="0" y="0"/>
-                <wp:positionH relativeFrom="column">
-                  <wp:posOffset>3535680</wp:posOffset>
-                </wp:positionH>
-                <wp:positionV relativeFrom="paragraph">
-                  <wp:posOffset>6235700</wp:posOffset>
-                </wp:positionV>
-                <wp:extent cx="2374265" cy="1403985"/>
-                <wp:effectExtent l="0" t="0" r="22860" b="12700"/>
-                <wp:wrapNone/>
-                <wp:docPr id="7" name="Text Box 2"/>
-                <wp:cNvGraphicFramePr>
-                  <a:graphicFrameLocks xmlns:a="http://schemas.openxmlformats.org/drawingml/2006/main"/>
-                </wp:cNvGraphicFramePr>
-                <a:graphic xmlns:a="http://schemas.openxmlformats.org/drawingml/2006/main">
-                  <a:graphicData uri="http://schemas.microsoft.com/office/word/2010/wordprocessingShape">
-                    <wps:wsp>
-                      <wps:cNvSpPr txBox="1">
-                        <a:spLocks noChangeArrowheads="1"/>
-                      </wps:cNvSpPr>
-                      <wps:spPr bwMode="auto">
-                        <a:xfrm>
-                          <a:off x="0" y="0"/>
-                          <a:ext cx="2374265" cy="1403985"/>
-                        </a:xfrm>
-                        <a:prstGeom prst="rect">
-                          <a:avLst/>
-                        </a:prstGeom>
-                        <a:solidFill>
-                          <a:sysClr val="window" lastClr="FFFFFF"/>
-                        </a:solidFill>
-                        <a:ln w="25400" cap="flat" cmpd="sng" algn="ctr">
-                          <a:solidFill>
-                            <a:srgbClr val="4F81BD"/>
-                          </a:solidFill>
-                          <a:prstDash val="solid"/>
-                          <a:headEnd/>
-                          <a:tailEnd/>
-                        </a:ln>
-                        <a:effectLst/>
-                      </wps:spPr>
-                      <wps:txbx>
-                        <w:txbxContent>
-                          <w:p>
-                            <w:r>
-                              <w:t xml:space="preserve">Public </w:t>
-                            </w:r>
-                            <w:proofErr w:type="spellStart"/>
-                            <w:r>
-                              <w:t>GitHub</w:t>
-                            </w:r>
-                            <w:proofErr w:type="spellEnd"/>
-                            <w:r>
-                              <w:t xml:space="preserve"> Repository</w:t>
-                            </w:r>
-                          </w:p>
-                        </w:txbxContent>
-                      </wps:txbx>
-                      <wps:bodyPr rot="0" vert="horz" wrap="square" lIns="91440" tIns="45720" rIns="91440" bIns="45720" anchor="t" anchorCtr="0">
-                        <a:spAutoFit/>
-                      </wps:bodyPr>
-                    </wps:wsp>
-                  </a:graphicData>
-                </a:graphic>
-                <wp14:sizeRelH relativeFrom="margin">
-                  <wp14:pctWidth>40000</wp14:pctWidth>
-                </wp14:sizeRelH>
-                <wp14:sizeRelV relativeFrom="margin">
-                  <wp14:pctHeight>20000</wp14:pctHeight>
-                </wp14:sizeRelV>
-              </wp:anchor>
-            </w:drawing>
-          </mc:Choice>
-          <mc:Fallback>
-            <w:pict>
-              <v:shape id="_x0000_s1035" type="#_x0000_t202" style="position:absolute;margin-left:278.4pt;margin-top:491pt;width:186.95pt;height:110.55pt;z-index:251662336;visibility:visible;mso-wrap-style:square;mso-width-percent:400;mso-height-percent:200;mso-wrap-distance-left:9pt;mso-wrap-distance-top:0;mso-wrap-distance-right:9pt;mso-wrap-distance-bottom:0;mso-position-horizontal:absolute;mso-position-horizontal-relative:text;mso-position-vertical:absolute;mso-position-vertical-relative:text;mso-width-percent:400;mso-height-percent:200;mso-width-relative:margin;mso-height-relative:margin;v-text-anchor:top" o:gfxdata="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" fillcolor="window" strokecolor="#4f81bd" strokeweight="2pt">
-                <v:textbox style="mso-fit-shape-to-text:t">
-                  <w:txbxContent>
-                    <w:p>
-                      <w:r>
-                        <w:t xml:space="preserve">Public </w:t>
-                      </w:r>
-                      <w:proofErr w:type="spellStart"/>
-                      <w:r>
-                        <w:t>GitHub</w:t>
-                      </w:r>
-                      <w:proofErr w:type="spellEnd"/>
-                      <w:r>
-                        <w:t xml:space="preserve"> Repository</w:t>
-                      </w:r>
-                    </w:p>
-                  </w:txbxContent>
-                </v:textbox>
-              </v:shape>
-            </w:pict>
-          </mc:Fallback>
-        </mc:AlternateContent>
-      </w:r>
-      <w:r>
-        <w:rPr>
-          <w:rFonts w:eastAsia="Times New Roman" w:cs="Times New Roman"/>
-          <w:noProof/>
-          <w:color w:val="7F7F7F" w:themeColor="text1" w:themeTint="80"/>
-          <w:szCs w:val="24"/>
-        </w:rPr>
-        <mc:AlternateContent>
-          <mc:Choice Requires="wps">
-            <w:drawing>
-              <wp:anchor distT="0" distB="0" distL="114300" distR="114300" simplePos="0" relativeHeight="251673600" behindDoc="0" locked="0" layoutInCell="1" allowOverlap="1" wp14:anchorId="0DE280C9" wp14:editId="45734E13">
-                <wp:simplePos x="0" y="0"/>
-                <wp:positionH relativeFrom="column">
-                  <wp:posOffset>5095875</wp:posOffset>
-                </wp:positionH>
-                <wp:positionV relativeFrom="paragraph">
-                  <wp:posOffset>3714750</wp:posOffset>
+                  <wp:posOffset>4457700</wp:posOffset>
                 </wp:positionV>
                 <wp:extent cx="1019175" cy="1403985"/>
                 <wp:effectExtent l="0" t="0" r="0" b="0"/>
@@ -4861,11 +4263,7 @@
           </mc:Choice>
           <mc:Fallback>
             <w:pict>
-              <v:shapetype id="_x0000_t202" coordsize="21600,21600" o:spt="202" path="m,l,21600r21600,l21600,xe">
-                <v:stroke joinstyle="miter"/>
-                <v:path gradientshapeok="t" o:connecttype="rect"/>
-              </v:shapetype>
-              <v:shape id="_x0000_s1036" type="#_x0000_t202" style="position:absolute;margin-left:401.25pt;margin-top:292.5pt;width:80.25pt;height:110.55pt;z-index:251673600;visibility:visible;mso-wrap-style:square;mso-width-percent:0;mso-height-percent:200;mso-wrap-distance-left:9pt;mso-wrap-distance-top:0;mso-wrap-distance-right:9pt;mso-wrap-distance-bottom:0;mso-position-horizontal:absolute;mso-position-horizontal-relative:text;mso-position-vertical:absolute;mso-position-vertical-relative:text;mso-width-percent:0;mso-height-percent:200;mso-width-relative:margin;mso-height-relative:margin;v-text-anchor:top" o:gfxdata="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" filled="f" stroked="f" strokeweight="2pt">
+              <v:shape id="_x0000_s1039" type="#_x0000_t202" style="position:absolute;margin-left:450pt;margin-top:351pt;width:80.25pt;height:110.55pt;z-index:251673600;visibility:visible;mso-wrap-style:square;mso-width-percent:0;mso-height-percent:200;mso-wrap-distance-left:9pt;mso-wrap-distance-top:0;mso-wrap-distance-right:9pt;mso-wrap-distance-bottom:0;mso-position-horizontal:absolute;mso-position-horizontal-relative:text;mso-position-vertical:absolute;mso-position-vertical-relative:text;mso-width-percent:0;mso-height-percent:200;mso-width-relative:margin;mso-height-relative:margin;v-text-anchor:top" o:gfxdata="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" filled="f" stroked="f" strokeweight="2pt">
                 <v:textbox style="mso-fit-shape-to-text:t">
                   <w:txbxContent>
                     <w:p>
@@ -4880,7 +4278,161 @@
           </mc:Fallback>
         </mc:AlternateContent>
       </w:r>
-      <w:bookmarkStart w:id="14" w:name="_GoBack"/>
+      <w:r>
+        <w:rPr>
+          <w:rFonts w:eastAsia="Times New Roman" w:cs="Times New Roman"/>
+          <w:noProof/>
+          <w:color w:val="7F7F7F" w:themeColor="text1" w:themeTint="80"/>
+          <w:szCs w:val="24"/>
+        </w:rPr>
+        <mc:AlternateContent>
+          <mc:Choice Requires="wps">
+            <w:drawing>
+              <wp:anchor distT="0" distB="0" distL="114300" distR="114300" simplePos="0" relativeHeight="251665408" behindDoc="0" locked="0" layoutInCell="1" allowOverlap="1" wp14:anchorId="3241D005" wp14:editId="21D62264">
+                <wp:simplePos x="0" y="0"/>
+                <wp:positionH relativeFrom="column">
+                  <wp:posOffset>5305425</wp:posOffset>
+                </wp:positionH>
+                <wp:positionV relativeFrom="paragraph">
+                  <wp:posOffset>3810000</wp:posOffset>
+                </wp:positionV>
+                <wp:extent cx="485775" cy="1600200"/>
+                <wp:effectExtent l="0" t="0" r="28575" b="19050"/>
+                <wp:wrapNone/>
+                <wp:docPr id="14" name="Left Brace 14"/>
+                <wp:cNvGraphicFramePr/>
+                <a:graphic xmlns:a="http://schemas.openxmlformats.org/drawingml/2006/main">
+                  <a:graphicData uri="http://schemas.microsoft.com/office/word/2010/wordprocessingShape">
+                    <wps:wsp>
+                      <wps:cNvSpPr/>
+                      <wps:spPr>
+                        <a:xfrm flipH="1">
+                          <a:off x="0" y="0"/>
+                          <a:ext cx="485775" cy="1600200"/>
+                        </a:xfrm>
+                        <a:prstGeom prst="leftBrace">
+                          <a:avLst/>
+                        </a:prstGeom>
+                      </wps:spPr>
+                      <wps:style>
+                        <a:lnRef idx="1">
+                          <a:schemeClr val="accent1"/>
+                        </a:lnRef>
+                        <a:fillRef idx="0">
+                          <a:schemeClr val="accent1"/>
+                        </a:fillRef>
+                        <a:effectRef idx="0">
+                          <a:schemeClr val="accent1"/>
+                        </a:effectRef>
+                        <a:fontRef idx="minor">
+                          <a:schemeClr val="tx1"/>
+                        </a:fontRef>
+                      </wps:style>
+                      <wps:bodyPr rot="0" spcFirstLastPara="0" vertOverflow="overflow" horzOverflow="overflow" vert="horz" wrap="square" lIns="91440" tIns="45720" rIns="91440" bIns="45720" numCol="1" spcCol="0" rtlCol="0" fromWordArt="0" anchor="ctr" anchorCtr="0" forceAA="0" compatLnSpc="1">
+                        <a:prstTxWarp prst="textNoShape">
+                          <a:avLst/>
+                        </a:prstTxWarp>
+                        <a:noAutofit/>
+                      </wps:bodyPr>
+                    </wps:wsp>
+                  </a:graphicData>
+                </a:graphic>
+                <wp14:sizeRelH relativeFrom="margin">
+                  <wp14:pctWidth>0</wp14:pctWidth>
+                </wp14:sizeRelH>
+              </wp:anchor>
+            </w:drawing>
+          </mc:Choice>
+          <mc:Fallback>
+            <w:pict>
+              <v:shape id="Left Brace 14" o:spid="_x0000_s1026" type="#_x0000_t87" style="position:absolute;margin-left:417.75pt;margin-top:300pt;width:38.25pt;height:126pt;flip:x;z-index:251665408;visibility:visible;mso-wrap-style:square;mso-width-percent:0;mso-wrap-distance-left:9pt;mso-wrap-distance-top:0;mso-wrap-distance-right:9pt;mso-wrap-distance-bottom:0;mso-position-horizontal:absolute;mso-position-horizontal-relative:text;mso-position-vertical:absolute;mso-position-vertical-relative:text;mso-width-percent:0;mso-width-relative:margin;v-text-anchor:middle" o:gfxdata="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" adj="546" strokecolor="#4579b8 [3044]"/>
+            </w:pict>
+          </mc:Fallback>
+        </mc:AlternateContent>
+      </w:r>
+      <w:r>
+        <w:rPr>
+          <w:rFonts w:eastAsia="Times New Roman" w:cs="Times New Roman"/>
+          <w:noProof/>
+          <w:color w:val="7F7F7F" w:themeColor="text1" w:themeTint="80"/>
+          <w:szCs w:val="24"/>
+        </w:rPr>
+        <mc:AlternateContent>
+          <mc:Choice Requires="wps">
+            <w:drawing>
+              <wp:anchor distT="0" distB="0" distL="114300" distR="114300" simplePos="0" relativeHeight="251658239" behindDoc="0" locked="0" layoutInCell="1" allowOverlap="1" wp14:anchorId="2EF21040" wp14:editId="17662A63">
+                <wp:simplePos x="0" y="0"/>
+                <wp:positionH relativeFrom="column">
+                  <wp:posOffset>2305050</wp:posOffset>
+                </wp:positionH>
+                <wp:positionV relativeFrom="paragraph">
+                  <wp:posOffset>2885440</wp:posOffset>
+                </wp:positionV>
+                <wp:extent cx="1152525" cy="2619375"/>
+                <wp:effectExtent l="0" t="0" r="28575" b="28575"/>
+                <wp:wrapNone/>
+                <wp:docPr id="1" name="Rounded Rectangle 1"/>
+                <wp:cNvGraphicFramePr/>
+                <a:graphic xmlns:a="http://schemas.openxmlformats.org/drawingml/2006/main">
+                  <a:graphicData uri="http://schemas.microsoft.com/office/word/2010/wordprocessingShape">
+                    <wps:wsp>
+                      <wps:cNvSpPr/>
+                      <wps:spPr>
+                        <a:xfrm>
+                          <a:off x="0" y="0"/>
+                          <a:ext cx="1152525" cy="2619375"/>
+                        </a:xfrm>
+                        <a:prstGeom prst="roundRect">
+                          <a:avLst/>
+                        </a:prstGeom>
+                        <a:noFill/>
+                        <a:ln>
+                          <a:solidFill>
+                            <a:srgbClr val="00B050"/>
+                          </a:solidFill>
+                        </a:ln>
+                      </wps:spPr>
+                      <wps:style>
+                        <a:lnRef idx="2">
+                          <a:schemeClr val="accent1">
+                            <a:shade val="50000"/>
+                          </a:schemeClr>
+                        </a:lnRef>
+                        <a:fillRef idx="1">
+                          <a:schemeClr val="accent1"/>
+                        </a:fillRef>
+                        <a:effectRef idx="0">
+                          <a:schemeClr val="accent1"/>
+                        </a:effectRef>
+                        <a:fontRef idx="minor">
+                          <a:schemeClr val="lt1"/>
+                        </a:fontRef>
+                      </wps:style>
+                      <wps:bodyPr rot="0" spcFirstLastPara="0" vertOverflow="overflow" horzOverflow="overflow" vert="horz" wrap="square" lIns="91440" tIns="45720" rIns="91440" bIns="45720" numCol="1" spcCol="0" rtlCol="0" fromWordArt="0" anchor="ctr" anchorCtr="0" forceAA="0" compatLnSpc="1">
+                        <a:prstTxWarp prst="textNoShape">
+                          <a:avLst/>
+                        </a:prstTxWarp>
+                        <a:noAutofit/>
+                      </wps:bodyPr>
+                    </wps:wsp>
+                  </a:graphicData>
+                </a:graphic>
+                <wp14:sizeRelH relativeFrom="margin">
+                  <wp14:pctWidth>0</wp14:pctWidth>
+                </wp14:sizeRelH>
+                <wp14:sizeRelV relativeFrom="margin">
+                  <wp14:pctHeight>0</wp14:pctHeight>
+                </wp14:sizeRelV>
+              </wp:anchor>
+            </w:drawing>
+          </mc:Choice>
+          <mc:Fallback>
+            <w:pict>
+              <v:roundrect id="Rounded Rectangle 1" o:spid="_x0000_s1026" style="position:absolute;margin-left:181.5pt;margin-top:227.2pt;width:90.75pt;height:206.25pt;z-index:251658239;visibility:visible;mso-wrap-style:square;mso-width-percent:0;mso-height-percent:0;mso-wrap-distance-left:9pt;mso-wrap-distance-top:0;mso-wrap-distance-right:9pt;mso-wrap-distance-bottom:0;mso-position-horizontal:absolute;mso-position-horizontal-relative:text;mso-position-vertical:absolute;mso-position-vertical-relative:text;mso-width-percent:0;mso-height-percent:0;mso-width-relative:margin;mso-height-relative:margin;v-text-anchor:middle" arcsize="10923f" o:gfxdata="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" filled="f" strokecolor="#00b050" strokeweight="2pt"/>
+            </w:pict>
+          </mc:Fallback>
+        </mc:AlternateContent>
+      </w:r>
       <w:r>
         <w:rPr>
           <w:rFonts w:eastAsia="Times New Roman" w:cs="Times New Roman"/>
@@ -4896,13 +4448,12 @@
             <wp:cNvGraphicFramePr/>
             <a:graphic xmlns:a="http://schemas.openxmlformats.org/drawingml/2006/main">
               <a:graphicData uri="http://schemas.openxmlformats.org/drawingml/2006/diagram">
-                <dgm:relIds xmlns:dgm="http://schemas.openxmlformats.org/drawingml/2006/diagram" xmlns:r="http://schemas.openxmlformats.org/officeDocument/2006/relationships" r:dm="rId10" r:lo="rId11" r:qs="rId12" r:cs="rId13"/>
+                <dgm:relIds xmlns:dgm="http://schemas.openxmlformats.org/drawingml/2006/diagram" xmlns:r="http://schemas.openxmlformats.org/officeDocument/2006/relationships" r:dm="rId11" r:lo="rId12" r:qs="rId13" r:cs="rId14"/>
               </a:graphicData>
             </a:graphic>
           </wp:inline>
         </w:drawing>
       </w:r>
-      <w:bookmarkEnd w:id="14"/>
     </w:p>
     <w:p>
       <w:pPr>
@@ -5011,7 +4562,7 @@
         </w:rPr>
         <w:t xml:space="preserve">[1] Apache Tomcat. </w:t>
       </w:r>
-      <w:hyperlink r:id="rId15" w:history="1">
+      <w:hyperlink r:id="rId16" w:history="1">
         <w:r>
           <w:rPr>
             <w:rStyle w:val="Hyperlink"/>
@@ -5031,8 +4582,7 @@
         <w:br/>
         <w:t xml:space="preserve">[*] Servlets and JSP: An Overview. </w:t>
       </w:r>
-      <w:hyperlink r:id="rId16" w:history="1">
-        <w:proofErr w:type="gramStart"/>
+      <w:hyperlink r:id="rId17" w:history="1">
         <w:r>
           <w:rPr>
             <w:rStyle w:val="Hyperlink"/>
@@ -5050,16 +4600,7 @@
           <w:sz w:val="24"/>
         </w:rPr>
         <w:br/>
-        <w:t>[2] Rodrigues, Alex.</w:t>
-      </w:r>
-      <w:proofErr w:type="gramEnd"/>
-      <w:r>
-        <w:rPr>
-          <w:rFonts w:ascii="Times New Roman" w:hAnsi="Times New Roman" w:cs="Times New Roman"/>
-          <w:color w:val="000000"/>
-          <w:sz w:val="24"/>
-        </w:rPr>
-        <w:t xml:space="preserve"> </w:t>
+        <w:t xml:space="preserve">[2] Rodrigues, Alex. </w:t>
       </w:r>
       <w:r>
         <w:rPr>
@@ -5068,37 +4609,17 @@
           <w:sz w:val="24"/>
           <w:shd w:val="clear" w:color="auto" w:fill="FFFFFF"/>
         </w:rPr>
-        <w:t xml:space="preserve">06 Nov 2008. </w:t>
+        <w:t xml:space="preserve">06 Nov 2008. RESTful Web services: The basics. </w:t>
       </w:r>
-      <w:proofErr w:type="spellStart"/>
       <w:r>
         <w:rPr>
           <w:rFonts w:ascii="Times New Roman" w:hAnsi="Times New Roman" w:cs="Times New Roman"/>
           <w:color w:val="000000"/>
           <w:sz w:val="24"/>
-          <w:shd w:val="clear" w:color="auto" w:fill="FFFFFF"/>
-        </w:rPr>
-        <w:t>RESTful</w:t>
-      </w:r>
-      <w:proofErr w:type="spellEnd"/>
-      <w:r>
-        <w:rPr>
-          <w:rFonts w:ascii="Times New Roman" w:hAnsi="Times New Roman" w:cs="Times New Roman"/>
-          <w:color w:val="000000"/>
-          <w:sz w:val="24"/>
-          <w:shd w:val="clear" w:color="auto" w:fill="FFFFFF"/>
-        </w:rPr>
-        <w:t xml:space="preserve"> Web services: The basics. </w:t>
-      </w:r>
-      <w:r>
-        <w:rPr>
-          <w:rFonts w:ascii="Times New Roman" w:hAnsi="Times New Roman" w:cs="Times New Roman"/>
-          <w:color w:val="000000"/>
-          <w:sz w:val="24"/>
         </w:rPr>
         <w:br/>
       </w:r>
-      <w:hyperlink r:id="rId17" w:history="1">
+      <w:hyperlink r:id="rId18" w:history="1">
         <w:r>
           <w:rPr>
             <w:rStyle w:val="Hyperlink"/>
@@ -5116,18 +4637,16 @@
           <w:sz w:val="24"/>
         </w:rPr>
         <w:br/>
-        <w:t>[3</w:t>
+        <w:t>[3]</w:t>
       </w:r>
-      <w:proofErr w:type="gramStart"/>
       <w:r>
         <w:rPr>
           <w:rFonts w:ascii="Times New Roman" w:hAnsi="Times New Roman" w:cs="Times New Roman"/>
           <w:color w:val="000000"/>
           <w:sz w:val="24"/>
         </w:rPr>
-        <w:t>]</w:t>
+        <w:br/>
       </w:r>
-      <w:proofErr w:type="gramEnd"/>
       <w:r>
         <w:rPr>
           <w:rFonts w:ascii="Times New Roman" w:hAnsi="Times New Roman" w:cs="Times New Roman"/>
@@ -5135,6 +4654,7 @@
           <w:sz w:val="24"/>
         </w:rPr>
         <w:br/>
+        <w:t>[111] Google Maps JavaScript API v3: Getting started. https://developers.google.com/maps/documentation/javascript/tutorial</w:t>
       </w:r>
       <w:r>
         <w:rPr>
@@ -5143,48 +4663,18 @@
           <w:sz w:val="24"/>
         </w:rPr>
         <w:br/>
-        <w:t>[111] Google Maps JavaScript API v3: Getting started. https://developers.google.com/maps/documentation/javascript/</w:t>
+        <w:t>[222] Usage limits and billing. https://developers.google.com/maps/documentation/javascript/usage#usage_limits</w:t>
       </w:r>
-      <w:proofErr w:type="gramStart"/>
       <w:r>
         <w:rPr>
           <w:rFonts w:ascii="Times New Roman" w:hAnsi="Times New Roman" w:cs="Times New Roman"/>
           <w:color w:val="000000"/>
           <w:sz w:val="24"/>
         </w:rPr>
-        <w:t>tutorial</w:t>
-      </w:r>
-      <w:proofErr w:type="gramEnd"/>
-      <w:r>
-        <w:rPr>
-          <w:rFonts w:ascii="Times New Roman" w:hAnsi="Times New Roman" w:cs="Times New Roman"/>
-          <w:color w:val="000000"/>
-          <w:sz w:val="24"/>
-        </w:rPr>
-        <w:br/>
-        <w:t>[222] Usage limits and billing. https://developers.google.com/maps/documentation/javascript/usage#usage_</w:t>
-      </w:r>
-      <w:proofErr w:type="gramStart"/>
-      <w:r>
-        <w:rPr>
-          <w:rFonts w:ascii="Times New Roman" w:hAnsi="Times New Roman" w:cs="Times New Roman"/>
-          <w:color w:val="000000"/>
-          <w:sz w:val="24"/>
-        </w:rPr>
-        <w:t>limits</w:t>
-      </w:r>
-      <w:proofErr w:type="gramEnd"/>
-      <w:r>
-        <w:rPr>
-          <w:rFonts w:ascii="Times New Roman" w:hAnsi="Times New Roman" w:cs="Times New Roman"/>
-          <w:color w:val="000000"/>
-          <w:sz w:val="24"/>
-        </w:rPr>
         <w:br/>
         <w:t xml:space="preserve">[333] Geocoding service. </w:t>
       </w:r>
-      <w:hyperlink r:id="rId18" w:history="1">
-        <w:proofErr w:type="gramStart"/>
+      <w:hyperlink r:id="rId19" w:history="1">
         <w:r>
           <w:rPr>
             <w:rStyle w:val="Hyperlink"/>
@@ -5202,19 +4692,9 @@
           <w:sz w:val="24"/>
         </w:rPr>
         <w:br/>
-        <w:t>[444] Directions service.</w:t>
+        <w:t xml:space="preserve">[444] Directions service. </w:t>
       </w:r>
-      <w:proofErr w:type="gramEnd"/>
-      <w:r>
-        <w:rPr>
-          <w:rFonts w:ascii="Times New Roman" w:hAnsi="Times New Roman" w:cs="Times New Roman"/>
-          <w:color w:val="000000"/>
-          <w:sz w:val="24"/>
-        </w:rPr>
-        <w:t xml:space="preserve"> </w:t>
-      </w:r>
-      <w:hyperlink r:id="rId19" w:history="1">
-        <w:proofErr w:type="gramStart"/>
+      <w:hyperlink r:id="rId20" w:history="1">
         <w:r>
           <w:rPr>
             <w:rStyle w:val="Hyperlink"/>
@@ -5232,37 +4712,9 @@
           <w:sz w:val="24"/>
         </w:rPr>
         <w:br/>
-        <w:t>[555] Locations and maps.</w:t>
+        <w:t xml:space="preserve">[555] Locations and maps. Android Developers. </w:t>
       </w:r>
-      <w:proofErr w:type="gramEnd"/>
-      <w:r>
-        <w:rPr>
-          <w:rFonts w:ascii="Times New Roman" w:hAnsi="Times New Roman" w:cs="Times New Roman"/>
-          <w:color w:val="000000"/>
-          <w:sz w:val="24"/>
-        </w:rPr>
-        <w:t xml:space="preserve"> </w:t>
-      </w:r>
-      <w:proofErr w:type="gramStart"/>
-      <w:r>
-        <w:rPr>
-          <w:rFonts w:ascii="Times New Roman" w:hAnsi="Times New Roman" w:cs="Times New Roman"/>
-          <w:color w:val="000000"/>
-          <w:sz w:val="24"/>
-        </w:rPr>
-        <w:t>Android Developers.</w:t>
-      </w:r>
-      <w:proofErr w:type="gramEnd"/>
-      <w:r>
-        <w:rPr>
-          <w:rFonts w:ascii="Times New Roman" w:hAnsi="Times New Roman" w:cs="Times New Roman"/>
-          <w:color w:val="000000"/>
-          <w:sz w:val="24"/>
-        </w:rPr>
-        <w:t xml:space="preserve"> </w:t>
-      </w:r>
-      <w:hyperlink r:id="rId20" w:history="1">
-        <w:proofErr w:type="gramStart"/>
+      <w:hyperlink r:id="rId21" w:history="1">
         <w:r>
           <w:rPr>
             <w:rStyle w:val="Hyperlink"/>
@@ -5280,34 +4732,7 @@
           <w:sz w:val="24"/>
         </w:rPr>
         <w:br/>
-        <w:t>[666] Location strategies.</w:t>
-      </w:r>
-      <w:proofErr w:type="gramEnd"/>
-      <w:r>
-        <w:rPr>
-          <w:rFonts w:ascii="Times New Roman" w:hAnsi="Times New Roman" w:cs="Times New Roman"/>
-          <w:color w:val="000000"/>
-          <w:sz w:val="24"/>
-        </w:rPr>
-        <w:t xml:space="preserve"> </w:t>
-      </w:r>
-      <w:proofErr w:type="gramStart"/>
-      <w:r>
-        <w:rPr>
-          <w:rFonts w:ascii="Times New Roman" w:hAnsi="Times New Roman" w:cs="Times New Roman"/>
-          <w:color w:val="000000"/>
-          <w:sz w:val="24"/>
-        </w:rPr>
-        <w:t>Android Developers.</w:t>
-      </w:r>
-      <w:proofErr w:type="gramEnd"/>
-      <w:r>
-        <w:rPr>
-          <w:rFonts w:ascii="Times New Roman" w:hAnsi="Times New Roman" w:cs="Times New Roman"/>
-          <w:color w:val="000000"/>
-          <w:sz w:val="24"/>
-        </w:rPr>
-        <w:t xml:space="preserve"> http://developer.android.com/guide/topics/location/strategies.html</w:t>
+        <w:t>[666] Location strategies. Android Developers. http://developer.android.com/guide/topics/location/strategies.html</w:t>
       </w:r>
     </w:p>
     <w:p>
@@ -5583,7 +5008,7 @@
           <w:rPr>
             <w:noProof/>
           </w:rPr>
-          <w:t>7</w:t>
+          <w:t>6</w:t>
         </w:r>
         <w:r>
           <w:rPr>
@@ -10203,6 +9628,59 @@
         </a:p>
       </dgm:t>
     </dgm:pt>
+    <dgm:pt modelId="{0B7EDA3F-231E-462E-833B-0B57B6203207}">
+      <dgm:prSet/>
+      <dgm:spPr>
+        <a:solidFill>
+          <a:schemeClr val="bg1"/>
+        </a:solidFill>
+        <a:ln>
+          <a:solidFill>
+            <a:schemeClr val="accent1">
+              <a:lumMod val="75000"/>
+            </a:schemeClr>
+          </a:solidFill>
+        </a:ln>
+      </dgm:spPr>
+      <dgm:t>
+        <a:bodyPr/>
+        <a:lstStyle/>
+        <a:p>
+          <a:r>
+            <a:rPr lang="en-US">
+              <a:solidFill>
+                <a:sysClr val="windowText" lastClr="000000"/>
+              </a:solidFill>
+              <a:latin typeface="Times New Roman" pitchFamily="18" charset="0"/>
+              <a:cs typeface="Times New Roman" pitchFamily="18" charset="0"/>
+            </a:rPr>
+            <a:t>Google Maps API</a:t>
+          </a:r>
+        </a:p>
+      </dgm:t>
+    </dgm:pt>
+    <dgm:pt modelId="{8EB80D1C-4D50-4840-95C0-8624C3EABD0D}" type="parTrans" cxnId="{A00387BC-95EB-4C1B-A1DD-BA74C6716D28}">
+      <dgm:prSet/>
+      <dgm:spPr/>
+      <dgm:t>
+        <a:bodyPr/>
+        <a:lstStyle/>
+        <a:p>
+          <a:endParaRPr lang="en-US"/>
+        </a:p>
+      </dgm:t>
+    </dgm:pt>
+    <dgm:pt modelId="{0CAA936E-E0D8-4122-9B43-66550FC31C3B}" type="sibTrans" cxnId="{A00387BC-95EB-4C1B-A1DD-BA74C6716D28}">
+      <dgm:prSet/>
+      <dgm:spPr/>
+      <dgm:t>
+        <a:bodyPr/>
+        <a:lstStyle/>
+        <a:p>
+          <a:endParaRPr lang="en-US"/>
+        </a:p>
+      </dgm:t>
+    </dgm:pt>
     <dgm:pt modelId="{346A627A-424F-477F-B9B2-1F832397DABA}" type="pres">
       <dgm:prSet presAssocID="{34503A8D-618E-4592-A11D-BC582E91FA5D}" presName="Name0" presStyleCnt="0">
         <dgm:presLayoutVars>
@@ -10223,7 +9701,7 @@
       </dgm:t>
     </dgm:pt>
     <dgm:pt modelId="{CB2B9ED1-3745-4F46-A959-07E197893F20}" type="pres">
-      <dgm:prSet presAssocID="{3C2B690C-CA4B-4AB3-90C8-950301D3800B}" presName="textCenter" presStyleLbl="node1" presStyleIdx="0" presStyleCnt="9" custLinFactY="-92123" custLinFactNeighborX="-12218" custLinFactNeighborY="-100000"/>
+      <dgm:prSet presAssocID="{3C2B690C-CA4B-4AB3-90C8-950301D3800B}" presName="textCenter" presStyleLbl="node1" presStyleIdx="0" presStyleCnt="10" custScaleX="85446" custScaleY="83615" custLinFactNeighborX="-6312" custLinFactNeighborY="-64298"/>
       <dgm:spPr/>
       <dgm:t>
         <a:bodyPr/>
@@ -10238,7 +9716,26 @@
       <dgm:spPr/>
     </dgm:pt>
     <dgm:pt modelId="{F7ED5C0F-3121-4731-A382-DC1C72E2FB1B}" type="pres">
-      <dgm:prSet presAssocID="{81A2E0C9-8CE9-4C88-AB3D-AF2C6D604DB9}" presName="childCenter1" presStyleLbl="node1" presStyleIdx="1" presStyleCnt="9" custLinFactNeighborX="-3866" custLinFactNeighborY="-51443"/>
+      <dgm:prSet presAssocID="{81A2E0C9-8CE9-4C88-AB3D-AF2C6D604DB9}" presName="childCenter1" presStyleLbl="node1" presStyleIdx="1" presStyleCnt="10" custLinFactNeighborX="-3838" custLinFactNeighborY="-44482"/>
+      <dgm:spPr/>
+      <dgm:t>
+        <a:bodyPr/>
+        <a:lstStyle/>
+        <a:p>
+          <a:endParaRPr lang="en-US"/>
+        </a:p>
+      </dgm:t>
+    </dgm:pt>
+    <dgm:pt modelId="{B06BD8F6-C6E4-4B73-BF6E-A6455E9A26C0}" type="pres">
+      <dgm:prSet presAssocID="{8EB80D1C-4D50-4840-95C0-8624C3EABD0D}" presName="Name141" presStyleLbl="parChTrans1D3" presStyleIdx="0" presStyleCnt="5"/>
+      <dgm:spPr/>
+    </dgm:pt>
+    <dgm:pt modelId="{A0429CF2-A75C-4AEA-85D9-67B97130CA2E}" type="pres">
+      <dgm:prSet presAssocID="{0B7EDA3F-231E-462E-833B-0B57B6203207}" presName="text1" presStyleLbl="node1" presStyleIdx="2" presStyleCnt="10" custRadScaleRad="157415" custRadScaleInc="-1553">
+        <dgm:presLayoutVars>
+          <dgm:bulletEnabled val="1"/>
+        </dgm:presLayoutVars>
+      </dgm:prSet>
       <dgm:spPr/>
       <dgm:t>
         <a:bodyPr/>
@@ -10264,7 +9761,7 @@
       <dgm:spPr/>
     </dgm:pt>
     <dgm:pt modelId="{CA334662-00C9-4554-983E-BB140A0C7780}" type="pres">
-      <dgm:prSet presAssocID="{0B3AB0AF-9C65-4536-9BB4-E7E4D9524DE3}" presName="childCenter2" presStyleLbl="node1" presStyleIdx="2" presStyleCnt="9" custLinFactNeighborX="-4527" custLinFactNeighborY="-54320"/>
+      <dgm:prSet presAssocID="{0B3AB0AF-9C65-4536-9BB4-E7E4D9524DE3}" presName="childCenter2" presStyleLbl="node1" presStyleIdx="3" presStyleCnt="10" custLinFactNeighborX="20450" custLinFactNeighborY="-25277"/>
       <dgm:spPr/>
       <dgm:t>
         <a:bodyPr/>
@@ -10275,7 +9772,7 @@
       </dgm:t>
     </dgm:pt>
     <dgm:pt modelId="{2BA99DAA-F928-48DB-9F7A-DFE2B5378229}" type="pres">
-      <dgm:prSet presAssocID="{DBCA06B6-7F79-4B71-9BF8-F2A829D4141E}" presName="Name218" presStyleLbl="parChTrans1D3" presStyleIdx="0" presStyleCnt="4"/>
+      <dgm:prSet presAssocID="{DBCA06B6-7F79-4B71-9BF8-F2A829D4141E}" presName="Name218" presStyleLbl="parChTrans1D3" presStyleIdx="1" presStyleCnt="5"/>
       <dgm:spPr/>
       <dgm:t>
         <a:bodyPr/>
@@ -10286,7 +9783,7 @@
       </dgm:t>
     </dgm:pt>
     <dgm:pt modelId="{947371E2-93FF-4A43-8571-295C0DB33398}" type="pres">
-      <dgm:prSet presAssocID="{9DD050A4-100F-4C5A-B15E-7D78A1031CE5}" presName="text2" presStyleLbl="node1" presStyleIdx="3" presStyleCnt="9" custRadScaleRad="10677" custRadScaleInc="-119032">
+      <dgm:prSet presAssocID="{9DD050A4-100F-4C5A-B15E-7D78A1031CE5}" presName="text2" presStyleLbl="node1" presStyleIdx="4" presStyleCnt="10" custRadScaleRad="66770" custRadScaleInc="108487">
         <dgm:presLayoutVars>
           <dgm:bulletEnabled val="1"/>
         </dgm:presLayoutVars>
@@ -10301,7 +9798,7 @@
       </dgm:t>
     </dgm:pt>
     <dgm:pt modelId="{B17DFC48-B717-4308-BE0F-1CB2BE4575B6}" type="pres">
-      <dgm:prSet presAssocID="{B114DAD2-8E79-4A50-96DD-5A53C81D5182}" presName="Name218" presStyleLbl="parChTrans1D3" presStyleIdx="1" presStyleCnt="4"/>
+      <dgm:prSet presAssocID="{B114DAD2-8E79-4A50-96DD-5A53C81D5182}" presName="Name218" presStyleLbl="parChTrans1D3" presStyleIdx="2" presStyleCnt="5"/>
       <dgm:spPr/>
       <dgm:t>
         <a:bodyPr/>
@@ -10312,7 +9809,7 @@
       </dgm:t>
     </dgm:pt>
     <dgm:pt modelId="{A9D94F13-091B-4EE3-867F-6A81F8D5734E}" type="pres">
-      <dgm:prSet presAssocID="{445F8838-C9C1-420F-B0B1-E4B79276077F}" presName="text2" presStyleLbl="node1" presStyleIdx="4" presStyleCnt="9" custRadScaleRad="57545" custRadScaleInc="-160558">
+      <dgm:prSet presAssocID="{445F8838-C9C1-420F-B0B1-E4B79276077F}" presName="text2" presStyleLbl="node1" presStyleIdx="5" presStyleCnt="10" custRadScaleRad="40475" custRadScaleInc="-47941">
         <dgm:presLayoutVars>
           <dgm:bulletEnabled val="1"/>
         </dgm:presLayoutVars>
@@ -10342,7 +9839,7 @@
       <dgm:spPr/>
     </dgm:pt>
     <dgm:pt modelId="{420DC4C1-367B-42C2-9508-ECCDBD490E0F}" type="pres">
-      <dgm:prSet presAssocID="{525CDB3D-C1FB-45E2-ABCD-44D7D27AC202}" presName="childCenter3" presStyleLbl="node1" presStyleIdx="5" presStyleCnt="9" custLinFactNeighborX="-4958" custLinFactNeighborY="-82077"/>
+      <dgm:prSet presAssocID="{525CDB3D-C1FB-45E2-ABCD-44D7D27AC202}" presName="childCenter3" presStyleLbl="node1" presStyleIdx="6" presStyleCnt="10" custLinFactNeighborX="-2773" custLinFactNeighborY="-34826"/>
       <dgm:spPr/>
       <dgm:t>
         <a:bodyPr/>
@@ -10368,7 +9865,7 @@
       <dgm:spPr/>
     </dgm:pt>
     <dgm:pt modelId="{E38DD833-A280-4F49-899A-C322DD3FB579}" type="pres">
-      <dgm:prSet presAssocID="{486DAF8C-DE3C-4CF6-BF47-78D6E128C99E}" presName="childCenter4" presStyleLbl="node1" presStyleIdx="6" presStyleCnt="9" custLinFactNeighborX="-15530" custLinFactNeighborY="-73300"/>
+      <dgm:prSet presAssocID="{486DAF8C-DE3C-4CF6-BF47-78D6E128C99E}" presName="childCenter4" presStyleLbl="node1" presStyleIdx="7" presStyleCnt="10" custLinFactNeighborX="-18154" custLinFactNeighborY="-25277"/>
       <dgm:spPr/>
       <dgm:t>
         <a:bodyPr/>
@@ -10379,7 +9876,7 @@
       </dgm:t>
     </dgm:pt>
     <dgm:pt modelId="{78482752-B4E6-4350-9978-591C72F80084}" type="pres">
-      <dgm:prSet presAssocID="{68390CB3-7512-4CED-A925-4C7C920CCC3F}" presName="Name342" presStyleLbl="parChTrans1D3" presStyleIdx="2" presStyleCnt="4"/>
+      <dgm:prSet presAssocID="{68390CB3-7512-4CED-A925-4C7C920CCC3F}" presName="Name342" presStyleLbl="parChTrans1D3" presStyleIdx="3" presStyleCnt="5"/>
       <dgm:spPr/>
       <dgm:t>
         <a:bodyPr/>
@@ -10390,7 +9887,7 @@
       </dgm:t>
     </dgm:pt>
     <dgm:pt modelId="{E9880DD2-A4D5-4E6B-93F9-0A77BA93977D}" type="pres">
-      <dgm:prSet presAssocID="{5060990F-92C1-40A3-8C47-1F899E1975C3}" presName="text4" presStyleLbl="node1" presStyleIdx="7" presStyleCnt="9" custRadScaleRad="53088" custRadScaleInc="110771">
+      <dgm:prSet presAssocID="{5060990F-92C1-40A3-8C47-1F899E1975C3}" presName="text4" presStyleLbl="node1" presStyleIdx="8" presStyleCnt="10" custRadScaleRad="63787" custRadScaleInc="-11910">
         <dgm:presLayoutVars>
           <dgm:bulletEnabled val="1"/>
         </dgm:presLayoutVars>
@@ -10405,7 +9902,7 @@
       </dgm:t>
     </dgm:pt>
     <dgm:pt modelId="{EAEB393D-5AF0-4884-B0D5-5FC585121804}" type="pres">
-      <dgm:prSet presAssocID="{52BA94E1-25B8-4D8D-AC78-E53ADBAEC779}" presName="Name342" presStyleLbl="parChTrans1D3" presStyleIdx="3" presStyleCnt="4"/>
+      <dgm:prSet presAssocID="{52BA94E1-25B8-4D8D-AC78-E53ADBAEC779}" presName="Name342" presStyleLbl="parChTrans1D3" presStyleIdx="4" presStyleCnt="5"/>
       <dgm:spPr/>
       <dgm:t>
         <a:bodyPr/>
@@ -10416,7 +9913,7 @@
       </dgm:t>
     </dgm:pt>
     <dgm:pt modelId="{555CD603-D343-4195-99D2-6A39C6BC56D2}" type="pres">
-      <dgm:prSet presAssocID="{0F26BCD0-EF40-4DBE-840D-BD43B5D6298D}" presName="text4" presStyleLbl="node1" presStyleIdx="8" presStyleCnt="9" custRadScaleRad="99682" custRadScaleInc="30337">
+      <dgm:prSet presAssocID="{0F26BCD0-EF40-4DBE-840D-BD43B5D6298D}" presName="text4" presStyleLbl="node1" presStyleIdx="9" presStyleCnt="10" custRadScaleRad="35557" custRadScaleInc="-51898">
         <dgm:presLayoutVars>
           <dgm:bulletEnabled val="1"/>
         </dgm:presLayoutVars>
@@ -10443,68 +9940,73 @@
     </dgm:pt>
   </dgm:ptLst>
   <dgm:cxnLst>
+    <dgm:cxn modelId="{CCBA1961-12B4-4FF8-96AD-6AA61E16FE89}" type="presOf" srcId="{68390CB3-7512-4CED-A925-4C7C920CCC3F}" destId="{78482752-B4E6-4350-9978-591C72F80084}" srcOrd="0" destOrd="0" presId="urn:microsoft.com/office/officeart/2008/layout/RadialCluster"/>
+    <dgm:cxn modelId="{A00387BC-95EB-4C1B-A1DD-BA74C6716D28}" srcId="{81A2E0C9-8CE9-4C88-AB3D-AF2C6D604DB9}" destId="{0B7EDA3F-231E-462E-833B-0B57B6203207}" srcOrd="0" destOrd="0" parTransId="{8EB80D1C-4D50-4840-95C0-8624C3EABD0D}" sibTransId="{0CAA936E-E0D8-4122-9B43-66550FC31C3B}"/>
+    <dgm:cxn modelId="{1706CB01-ADEE-4276-A4A6-DC561815CBBA}" type="presOf" srcId="{0F26BCD0-EF40-4DBE-840D-BD43B5D6298D}" destId="{555CD603-D343-4195-99D2-6A39C6BC56D2}" srcOrd="0" destOrd="0" presId="urn:microsoft.com/office/officeart/2008/layout/RadialCluster"/>
+    <dgm:cxn modelId="{72644109-A571-4C93-9F52-E93998158262}" srcId="{3C2B690C-CA4B-4AB3-90C8-950301D3800B}" destId="{81A2E0C9-8CE9-4C88-AB3D-AF2C6D604DB9}" srcOrd="0" destOrd="0" parTransId="{460FFCDB-87CD-4043-9C3C-CFB65FDEFDA8}" sibTransId="{F798BCB1-757D-4083-9064-77ADB77413B3}"/>
+    <dgm:cxn modelId="{E2AFC9EC-3D58-4E9A-A345-C97246B84FDB}" type="presOf" srcId="{9DD050A4-100F-4C5A-B15E-7D78A1031CE5}" destId="{947371E2-93FF-4A43-8571-295C0DB33398}" srcOrd="0" destOrd="0" presId="urn:microsoft.com/office/officeart/2008/layout/RadialCluster"/>
+    <dgm:cxn modelId="{566D82BC-F68F-4DDD-82B8-707BED79E82C}" srcId="{0B3AB0AF-9C65-4536-9BB4-E7E4D9524DE3}" destId="{9DD050A4-100F-4C5A-B15E-7D78A1031CE5}" srcOrd="0" destOrd="0" parTransId="{DBCA06B6-7F79-4B71-9BF8-F2A829D4141E}" sibTransId="{CEDFE3B1-3150-412F-A716-29DC17C348D0}"/>
+    <dgm:cxn modelId="{8FA2424A-40AF-49C6-805A-C706075EFB44}" srcId="{34503A8D-618E-4592-A11D-BC582E91FA5D}" destId="{94B43283-A127-48A9-B494-35CF0168E31D}" srcOrd="2" destOrd="0" parTransId="{A1E37BF9-F876-41B5-BF36-2335B301F68B}" sibTransId="{C57FA591-8442-41E8-837C-823CA22E22D8}"/>
+    <dgm:cxn modelId="{3B0B65CA-B105-43BF-BE6A-53A47680329F}" type="presOf" srcId="{8EB80D1C-4D50-4840-95C0-8624C3EABD0D}" destId="{B06BD8F6-C6E4-4B73-BF6E-A6455E9A26C0}" srcOrd="0" destOrd="0" presId="urn:microsoft.com/office/officeart/2008/layout/RadialCluster"/>
+    <dgm:cxn modelId="{1B1C5E3A-0930-4821-A567-1FAFB73CF5EB}" srcId="{5060990F-92C1-40A3-8C47-1F899E1975C3}" destId="{62EBA720-27D3-4394-BEF4-3B84DCE21AC7}" srcOrd="0" destOrd="0" parTransId="{50CF697C-C6B9-4C51-8BDA-F3FCC40AACD2}" sibTransId="{F53A7407-D766-42D4-AFE1-1DA3C89E782C}"/>
+    <dgm:cxn modelId="{E56A0679-7608-4BA2-9825-897F4B8ED970}" type="presOf" srcId="{81A2E0C9-8CE9-4C88-AB3D-AF2C6D604DB9}" destId="{F7ED5C0F-3121-4731-A382-DC1C72E2FB1B}" srcOrd="0" destOrd="0" presId="urn:microsoft.com/office/officeart/2008/layout/RadialCluster"/>
+    <dgm:cxn modelId="{D17E118F-A979-462F-8AE6-6EF01CEB85AC}" type="presOf" srcId="{0B7EDA3F-231E-462E-833B-0B57B6203207}" destId="{A0429CF2-A75C-4AEA-85D9-67B97130CA2E}" srcOrd="0" destOrd="0" presId="urn:microsoft.com/office/officeart/2008/layout/RadialCluster"/>
+    <dgm:cxn modelId="{4D8106A0-80DD-463D-B9CB-B0C4792AC9AB}" srcId="{486DAF8C-DE3C-4CF6-BF47-78D6E128C99E}" destId="{0F26BCD0-EF40-4DBE-840D-BD43B5D6298D}" srcOrd="1" destOrd="0" parTransId="{52BA94E1-25B8-4D8D-AC78-E53ADBAEC779}" sibTransId="{4AA5A1D8-E533-4478-8D93-276E09791FAE}"/>
+    <dgm:cxn modelId="{EF3DC715-7BFC-40BA-B344-66309BBC8133}" srcId="{78844257-28D0-4E63-837E-B73D4E89D916}" destId="{4CFB086F-51B0-4A6A-908B-8B89A4CE43B8}" srcOrd="0" destOrd="0" parTransId="{25C15406-5972-449B-8DBC-B8CD8FFDBD4C}" sibTransId="{B3D58F60-9568-4843-ACE3-49D8035AD446}"/>
+    <dgm:cxn modelId="{1810CA25-88EA-40AC-97F7-0EBA2CD3388C}" type="presOf" srcId="{92ED26D2-6689-4720-B9D9-278F1B7C6486}" destId="{B6CED4D4-CB42-49AA-94DA-AB18953A1126}" srcOrd="0" destOrd="0" presId="urn:microsoft.com/office/officeart/2008/layout/RadialCluster"/>
+    <dgm:cxn modelId="{6276F3F1-406D-44FF-A415-B9E77841B671}" type="presOf" srcId="{B114DAD2-8E79-4A50-96DD-5A53C81D5182}" destId="{B17DFC48-B717-4308-BE0F-1CB2BE4575B6}" srcOrd="0" destOrd="0" presId="urn:microsoft.com/office/officeart/2008/layout/RadialCluster"/>
+    <dgm:cxn modelId="{E1FC28AC-9A08-4843-A9E6-3AD0101911DA}" srcId="{0B3AB0AF-9C65-4536-9BB4-E7E4D9524DE3}" destId="{445F8838-C9C1-420F-B0B1-E4B79276077F}" srcOrd="1" destOrd="0" parTransId="{B114DAD2-8E79-4A50-96DD-5A53C81D5182}" sibTransId="{2EC8B875-558B-41CD-8AA0-34BEA209C8DB}"/>
+    <dgm:cxn modelId="{A072F498-39A3-4866-85E0-FFEADB1C9A36}" type="presOf" srcId="{34503A8D-618E-4592-A11D-BC582E91FA5D}" destId="{346A627A-424F-477F-B9B2-1F832397DABA}" srcOrd="0" destOrd="0" presId="urn:microsoft.com/office/officeart/2008/layout/RadialCluster"/>
+    <dgm:cxn modelId="{F8B60E33-4630-4F95-9243-A14199E16828}" srcId="{D8569690-C1E2-44D3-B6ED-30915E5230EC}" destId="{9286AA16-C342-4948-8694-10B514B316B6}" srcOrd="0" destOrd="0" parTransId="{2050F400-CE79-4068-B53A-593A263A2519}" sibTransId="{34E4B5A1-0F2E-481B-B103-3D91CD64E7E2}"/>
+    <dgm:cxn modelId="{73BCA1AB-68E9-4787-AB23-6F6659E563F9}" type="presOf" srcId="{445F8838-C9C1-420F-B0B1-E4B79276077F}" destId="{A9D94F13-091B-4EE3-867F-6A81F8D5734E}" srcOrd="0" destOrd="0" presId="urn:microsoft.com/office/officeart/2008/layout/RadialCluster"/>
+    <dgm:cxn modelId="{ED4E6FA3-EEE2-47D7-9621-1C90D6B85011}" type="presOf" srcId="{5060990F-92C1-40A3-8C47-1F899E1975C3}" destId="{E9880DD2-A4D5-4E6B-93F9-0A77BA93977D}" srcOrd="0" destOrd="0" presId="urn:microsoft.com/office/officeart/2008/layout/RadialCluster"/>
+    <dgm:cxn modelId="{78966F4E-310E-4F56-94D0-D000B340E3F3}" srcId="{94B43283-A127-48A9-B494-35CF0168E31D}" destId="{B6756F3E-0CF5-4BF0-9690-7B503B6FF17B}" srcOrd="0" destOrd="0" parTransId="{BC5E1743-967E-49C9-B9C3-F3BA4F713FD9}" sibTransId="{0AE57259-05A1-4E12-8792-5DB7E3E4E51E}"/>
+    <dgm:cxn modelId="{94C7D7AB-0FFB-4919-AF3C-8D1B0EA867D3}" type="presOf" srcId="{62EBA720-27D3-4394-BEF4-3B84DCE21AC7}" destId="{E9880DD2-A4D5-4E6B-93F9-0A77BA93977D}" srcOrd="0" destOrd="1" presId="urn:microsoft.com/office/officeart/2008/layout/RadialCluster"/>
+    <dgm:cxn modelId="{4A256176-0CAF-4498-B1CB-04EF3F0D0F95}" srcId="{3C2B690C-CA4B-4AB3-90C8-950301D3800B}" destId="{525CDB3D-C1FB-45E2-ABCD-44D7D27AC202}" srcOrd="2" destOrd="0" parTransId="{5C995C0F-23DA-4486-B0E7-AAECF50E0E99}" sibTransId="{FC8BD5C7-FF9D-47EF-968A-16BBC3C81F09}"/>
     <dgm:cxn modelId="{3343D8F7-B30E-4397-B6CE-9463E18F16BD}" srcId="{34503A8D-618E-4592-A11D-BC582E91FA5D}" destId="{78844257-28D0-4E63-837E-B73D4E89D916}" srcOrd="1" destOrd="0" parTransId="{80444ADE-EB97-4485-B008-F02BC226C763}" sibTransId="{D4D8D506-1EE1-4452-A4ED-9B67AE9FD006}"/>
-    <dgm:cxn modelId="{6B64B7B4-F933-4874-B506-D7D0B012EA28}" type="presOf" srcId="{B114DAD2-8E79-4A50-96DD-5A53C81D5182}" destId="{B17DFC48-B717-4308-BE0F-1CB2BE4575B6}" srcOrd="0" destOrd="0" presId="urn:microsoft.com/office/officeart/2008/layout/RadialCluster"/>
-    <dgm:cxn modelId="{EF3DC715-7BFC-40BA-B344-66309BBC8133}" srcId="{78844257-28D0-4E63-837E-B73D4E89D916}" destId="{4CFB086F-51B0-4A6A-908B-8B89A4CE43B8}" srcOrd="0" destOrd="0" parTransId="{25C15406-5972-449B-8DBC-B8CD8FFDBD4C}" sibTransId="{B3D58F60-9568-4843-ACE3-49D8035AD446}"/>
-    <dgm:cxn modelId="{7350203C-3886-47F1-BBF3-940E2C7634C3}" type="presOf" srcId="{0F26BCD0-EF40-4DBE-840D-BD43B5D6298D}" destId="{555CD603-D343-4195-99D2-6A39C6BC56D2}" srcOrd="0" destOrd="0" presId="urn:microsoft.com/office/officeart/2008/layout/RadialCluster"/>
-    <dgm:cxn modelId="{79B5BA44-6920-4D37-921F-9DA780B57DE7}" type="presOf" srcId="{62EBA720-27D3-4394-BEF4-3B84DCE21AC7}" destId="{E9880DD2-A4D5-4E6B-93F9-0A77BA93977D}" srcOrd="0" destOrd="1" presId="urn:microsoft.com/office/officeart/2008/layout/RadialCluster"/>
-    <dgm:cxn modelId="{F7EBC844-6E1B-486C-BD70-0320E20A6893}" type="presOf" srcId="{5060990F-92C1-40A3-8C47-1F899E1975C3}" destId="{E9880DD2-A4D5-4E6B-93F9-0A77BA93977D}" srcOrd="0" destOrd="0" presId="urn:microsoft.com/office/officeart/2008/layout/RadialCluster"/>
-    <dgm:cxn modelId="{B209987B-1B3D-40B0-A833-DD98189E9EB2}" type="presOf" srcId="{68390CB3-7512-4CED-A925-4C7C920CCC3F}" destId="{78482752-B4E6-4350-9978-591C72F80084}" srcOrd="0" destOrd="0" presId="urn:microsoft.com/office/officeart/2008/layout/RadialCluster"/>
-    <dgm:cxn modelId="{FE8F40D7-8009-4DB9-A519-EF8A5B6437E9}" type="presOf" srcId="{5C995C0F-23DA-4486-B0E7-AAECF50E0E99}" destId="{0C606874-6026-4504-92B0-509C170D1B93}" srcOrd="0" destOrd="0" presId="urn:microsoft.com/office/officeart/2008/layout/RadialCluster"/>
-    <dgm:cxn modelId="{68D844F7-5194-4C0D-A274-166D6DFB6435}" type="presOf" srcId="{52BA94E1-25B8-4D8D-AC78-E53ADBAEC779}" destId="{EAEB393D-5AF0-4884-B0D5-5FC585121804}" srcOrd="0" destOrd="0" presId="urn:microsoft.com/office/officeart/2008/layout/RadialCluster"/>
-    <dgm:cxn modelId="{0670A632-CD89-4921-8F3C-24DEF9B7E36A}" type="presOf" srcId="{3C2B690C-CA4B-4AB3-90C8-950301D3800B}" destId="{CB2B9ED1-3745-4F46-A959-07E197893F20}" srcOrd="0" destOrd="0" presId="urn:microsoft.com/office/officeart/2008/layout/RadialCluster"/>
-    <dgm:cxn modelId="{5772525F-6EA3-4FB7-8E61-9DAD2E55B9E9}" type="presOf" srcId="{460FFCDB-87CD-4043-9C3C-CFB65FDEFDA8}" destId="{7B3A64DA-057E-4974-BC45-61585889209C}" srcOrd="0" destOrd="0" presId="urn:microsoft.com/office/officeart/2008/layout/RadialCluster"/>
     <dgm:cxn modelId="{0354AEF4-BA8D-40E0-9581-D4DD755C988E}" srcId="{3C2B690C-CA4B-4AB3-90C8-950301D3800B}" destId="{0B3AB0AF-9C65-4536-9BB4-E7E4D9524DE3}" srcOrd="1" destOrd="0" parTransId="{20E4B6BF-3CC9-4EC3-A2E5-08920B7B8DD0}" sibTransId="{EC1AD3FB-CEBF-464D-9F09-E0B65E31A5F2}"/>
-    <dgm:cxn modelId="{36B18BDC-C08B-4AED-BFD0-5B3493DFF909}" type="presOf" srcId="{34503A8D-618E-4592-A11D-BC582E91FA5D}" destId="{346A627A-424F-477F-B9B2-1F832397DABA}" srcOrd="0" destOrd="0" presId="urn:microsoft.com/office/officeart/2008/layout/RadialCluster"/>
-    <dgm:cxn modelId="{E1FC28AC-9A08-4843-A9E6-3AD0101911DA}" srcId="{0B3AB0AF-9C65-4536-9BB4-E7E4D9524DE3}" destId="{445F8838-C9C1-420F-B0B1-E4B79276077F}" srcOrd="1" destOrd="0" parTransId="{B114DAD2-8E79-4A50-96DD-5A53C81D5182}" sibTransId="{2EC8B875-558B-41CD-8AA0-34BEA209C8DB}"/>
-    <dgm:cxn modelId="{61B94AFD-39A4-45D8-B96B-70A570DD82C9}" type="presOf" srcId="{92ED26D2-6689-4720-B9D9-278F1B7C6486}" destId="{B6CED4D4-CB42-49AA-94DA-AB18953A1126}" srcOrd="0" destOrd="0" presId="urn:microsoft.com/office/officeart/2008/layout/RadialCluster"/>
     <dgm:cxn modelId="{7BE6E596-077B-4156-9ACF-E6A363FC7EB6}" srcId="{486DAF8C-DE3C-4CF6-BF47-78D6E128C99E}" destId="{5060990F-92C1-40A3-8C47-1F899E1975C3}" srcOrd="0" destOrd="0" parTransId="{68390CB3-7512-4CED-A925-4C7C920CCC3F}" sibTransId="{A7F1E365-4117-4183-A6A8-32D35663CA9E}"/>
-    <dgm:cxn modelId="{19CF2A0A-FBC9-4EF8-A89C-911C89A918F0}" type="presOf" srcId="{0B3AB0AF-9C65-4536-9BB4-E7E4D9524DE3}" destId="{CA334662-00C9-4554-983E-BB140A0C7780}" srcOrd="0" destOrd="0" presId="urn:microsoft.com/office/officeart/2008/layout/RadialCluster"/>
-    <dgm:cxn modelId="{BBD34740-7B92-4A06-9F47-064A24810FD2}" type="presOf" srcId="{9DD050A4-100F-4C5A-B15E-7D78A1031CE5}" destId="{947371E2-93FF-4A43-8571-295C0DB33398}" srcOrd="0" destOrd="0" presId="urn:microsoft.com/office/officeart/2008/layout/RadialCluster"/>
-    <dgm:cxn modelId="{F8B60E33-4630-4F95-9243-A14199E16828}" srcId="{D8569690-C1E2-44D3-B6ED-30915E5230EC}" destId="{9286AA16-C342-4948-8694-10B514B316B6}" srcOrd="0" destOrd="0" parTransId="{2050F400-CE79-4068-B53A-593A263A2519}" sibTransId="{34E4B5A1-0F2E-481B-B103-3D91CD64E7E2}"/>
-    <dgm:cxn modelId="{78966F4E-310E-4F56-94D0-D000B340E3F3}" srcId="{94B43283-A127-48A9-B494-35CF0168E31D}" destId="{B6756F3E-0CF5-4BF0-9690-7B503B6FF17B}" srcOrd="0" destOrd="0" parTransId="{BC5E1743-967E-49C9-B9C3-F3BA4F713FD9}" sibTransId="{0AE57259-05A1-4E12-8792-5DB7E3E4E51E}"/>
-    <dgm:cxn modelId="{77BFB0D8-E6BF-435A-A5AA-B41E6171C35A}" type="presOf" srcId="{20E4B6BF-3CC9-4EC3-A2E5-08920B7B8DD0}" destId="{0CDA1751-E9D5-4AAB-BED8-10CA9D6EA6CA}" srcOrd="0" destOrd="0" presId="urn:microsoft.com/office/officeart/2008/layout/RadialCluster"/>
-    <dgm:cxn modelId="{8FA2424A-40AF-49C6-805A-C706075EFB44}" srcId="{34503A8D-618E-4592-A11D-BC582E91FA5D}" destId="{94B43283-A127-48A9-B494-35CF0168E31D}" srcOrd="2" destOrd="0" parTransId="{A1E37BF9-F876-41B5-BF36-2335B301F68B}" sibTransId="{C57FA591-8442-41E8-837C-823CA22E22D8}"/>
-    <dgm:cxn modelId="{0581DD5E-650C-40FF-BA2A-F983837B1A9F}" type="presOf" srcId="{81A2E0C9-8CE9-4C88-AB3D-AF2C6D604DB9}" destId="{F7ED5C0F-3121-4731-A382-DC1C72E2FB1B}" srcOrd="0" destOrd="0" presId="urn:microsoft.com/office/officeart/2008/layout/RadialCluster"/>
-    <dgm:cxn modelId="{4D8106A0-80DD-463D-B9CB-B0C4792AC9AB}" srcId="{486DAF8C-DE3C-4CF6-BF47-78D6E128C99E}" destId="{0F26BCD0-EF40-4DBE-840D-BD43B5D6298D}" srcOrd="1" destOrd="0" parTransId="{52BA94E1-25B8-4D8D-AC78-E53ADBAEC779}" sibTransId="{4AA5A1D8-E533-4478-8D93-276E09791FAE}"/>
-    <dgm:cxn modelId="{E73C6361-66B7-4D0A-AD8A-AD7F4C2D10CF}" type="presOf" srcId="{525CDB3D-C1FB-45E2-ABCD-44D7D27AC202}" destId="{420DC4C1-367B-42C2-9508-ECCDBD490E0F}" srcOrd="0" destOrd="0" presId="urn:microsoft.com/office/officeart/2008/layout/RadialCluster"/>
-    <dgm:cxn modelId="{72644109-A571-4C93-9F52-E93998158262}" srcId="{3C2B690C-CA4B-4AB3-90C8-950301D3800B}" destId="{81A2E0C9-8CE9-4C88-AB3D-AF2C6D604DB9}" srcOrd="0" destOrd="0" parTransId="{460FFCDB-87CD-4043-9C3C-CFB65FDEFDA8}" sibTransId="{F798BCB1-757D-4083-9064-77ADB77413B3}"/>
-    <dgm:cxn modelId="{F47BDB7A-CBB6-4015-9FE6-D809280D0875}" type="presOf" srcId="{486DAF8C-DE3C-4CF6-BF47-78D6E128C99E}" destId="{E38DD833-A280-4F49-899A-C322DD3FB579}" srcOrd="0" destOrd="0" presId="urn:microsoft.com/office/officeart/2008/layout/RadialCluster"/>
-    <dgm:cxn modelId="{1B1C5E3A-0930-4821-A567-1FAFB73CF5EB}" srcId="{5060990F-92C1-40A3-8C47-1F899E1975C3}" destId="{62EBA720-27D3-4394-BEF4-3B84DCE21AC7}" srcOrd="0" destOrd="0" parTransId="{50CF697C-C6B9-4C51-8BDA-F3FCC40AACD2}" sibTransId="{F53A7407-D766-42D4-AFE1-1DA3C89E782C}"/>
-    <dgm:cxn modelId="{CF009188-8733-4647-A0F4-7DF9384AB66D}" type="presOf" srcId="{445F8838-C9C1-420F-B0B1-E4B79276077F}" destId="{A9D94F13-091B-4EE3-867F-6A81F8D5734E}" srcOrd="0" destOrd="0" presId="urn:microsoft.com/office/officeart/2008/layout/RadialCluster"/>
-    <dgm:cxn modelId="{4A256176-0CAF-4498-B1CB-04EF3F0D0F95}" srcId="{3C2B690C-CA4B-4AB3-90C8-950301D3800B}" destId="{525CDB3D-C1FB-45E2-ABCD-44D7D27AC202}" srcOrd="2" destOrd="0" parTransId="{5C995C0F-23DA-4486-B0E7-AAECF50E0E99}" sibTransId="{FC8BD5C7-FF9D-47EF-968A-16BBC3C81F09}"/>
-    <dgm:cxn modelId="{1CE4F6A1-BF5C-4C72-BEE8-DA93415E0EC3}" type="presOf" srcId="{DBCA06B6-7F79-4B71-9BF8-F2A829D4141E}" destId="{2BA99DAA-F928-48DB-9F7A-DFE2B5378229}" srcOrd="0" destOrd="0" presId="urn:microsoft.com/office/officeart/2008/layout/RadialCluster"/>
+    <dgm:cxn modelId="{7AE6A564-F9C2-4A88-B2EC-435730DFC089}" type="presOf" srcId="{DBCA06B6-7F79-4B71-9BF8-F2A829D4141E}" destId="{2BA99DAA-F928-48DB-9F7A-DFE2B5378229}" srcOrd="0" destOrd="0" presId="urn:microsoft.com/office/officeart/2008/layout/RadialCluster"/>
+    <dgm:cxn modelId="{6713CFC2-D08E-4579-B4F8-450501A2CBAF}" type="presOf" srcId="{525CDB3D-C1FB-45E2-ABCD-44D7D27AC202}" destId="{420DC4C1-367B-42C2-9508-ECCDBD490E0F}" srcOrd="0" destOrd="0" presId="urn:microsoft.com/office/officeart/2008/layout/RadialCluster"/>
+    <dgm:cxn modelId="{0B514E11-6DDE-4F4C-A000-94C1AEC99992}" type="presOf" srcId="{20E4B6BF-3CC9-4EC3-A2E5-08920B7B8DD0}" destId="{0CDA1751-E9D5-4AAB-BED8-10CA9D6EA6CA}" srcOrd="0" destOrd="0" presId="urn:microsoft.com/office/officeart/2008/layout/RadialCluster"/>
+    <dgm:cxn modelId="{3B86E6D7-DA5E-4F20-801D-1AAEDF173927}" type="presOf" srcId="{0B3AB0AF-9C65-4536-9BB4-E7E4D9524DE3}" destId="{CA334662-00C9-4554-983E-BB140A0C7780}" srcOrd="0" destOrd="0" presId="urn:microsoft.com/office/officeart/2008/layout/RadialCluster"/>
+    <dgm:cxn modelId="{127832FB-7C12-4A0E-842A-9B2B658DC1D6}" type="presOf" srcId="{5C995C0F-23DA-4486-B0E7-AAECF50E0E99}" destId="{0C606874-6026-4504-92B0-509C170D1B93}" srcOrd="0" destOrd="0" presId="urn:microsoft.com/office/officeart/2008/layout/RadialCluster"/>
+    <dgm:cxn modelId="{44E85D36-D51E-494B-B087-A1705D142985}" type="presOf" srcId="{3C2B690C-CA4B-4AB3-90C8-950301D3800B}" destId="{CB2B9ED1-3745-4F46-A959-07E197893F20}" srcOrd="0" destOrd="0" presId="urn:microsoft.com/office/officeart/2008/layout/RadialCluster"/>
+    <dgm:cxn modelId="{402DCA87-8085-4DCC-B41D-D2F65BEB2997}" type="presOf" srcId="{52BA94E1-25B8-4D8D-AC78-E53ADBAEC779}" destId="{EAEB393D-5AF0-4884-B0D5-5FC585121804}" srcOrd="0" destOrd="0" presId="urn:microsoft.com/office/officeart/2008/layout/RadialCluster"/>
     <dgm:cxn modelId="{5B2427A8-67AB-4E84-BF30-D569339FBBEF}" srcId="{3C2B690C-CA4B-4AB3-90C8-950301D3800B}" destId="{486DAF8C-DE3C-4CF6-BF47-78D6E128C99E}" srcOrd="3" destOrd="0" parTransId="{92ED26D2-6689-4720-B9D9-278F1B7C6486}" sibTransId="{04007A21-0DA1-472A-BB8C-849E312CBC6C}"/>
+    <dgm:cxn modelId="{3D33E78B-25E5-4C42-8CFF-FBFD40400591}" srcId="{34503A8D-618E-4592-A11D-BC582E91FA5D}" destId="{D8569690-C1E2-44D3-B6ED-30915E5230EC}" srcOrd="3" destOrd="0" parTransId="{0AB69825-0FFB-4FDA-8C30-24BC4319AA12}" sibTransId="{3DC9C13B-1A6D-4B50-8192-27F63E126B8A}"/>
+    <dgm:cxn modelId="{D6399E80-AFBB-4122-AF49-2B84A6000ED3}" type="presOf" srcId="{460FFCDB-87CD-4043-9C3C-CFB65FDEFDA8}" destId="{7B3A64DA-057E-4974-BC45-61585889209C}" srcOrd="0" destOrd="0" presId="urn:microsoft.com/office/officeart/2008/layout/RadialCluster"/>
     <dgm:cxn modelId="{F7F21752-4A5B-4A2A-9482-31196076CEBC}" srcId="{34503A8D-618E-4592-A11D-BC582E91FA5D}" destId="{3C2B690C-CA4B-4AB3-90C8-950301D3800B}" srcOrd="0" destOrd="0" parTransId="{5E29A2E5-5D17-4493-B7BD-D38FC6DB56AE}" sibTransId="{DEC307B8-AE6F-4340-8BBA-3CD956DC7BDB}"/>
-    <dgm:cxn modelId="{3D33E78B-25E5-4C42-8CFF-FBFD40400591}" srcId="{34503A8D-618E-4592-A11D-BC582E91FA5D}" destId="{D8569690-C1E2-44D3-B6ED-30915E5230EC}" srcOrd="3" destOrd="0" parTransId="{0AB69825-0FFB-4FDA-8C30-24BC4319AA12}" sibTransId="{3DC9C13B-1A6D-4B50-8192-27F63E126B8A}"/>
-    <dgm:cxn modelId="{566D82BC-F68F-4DDD-82B8-707BED79E82C}" srcId="{0B3AB0AF-9C65-4536-9BB4-E7E4D9524DE3}" destId="{9DD050A4-100F-4C5A-B15E-7D78A1031CE5}" srcOrd="0" destOrd="0" parTransId="{DBCA06B6-7F79-4B71-9BF8-F2A829D4141E}" sibTransId="{CEDFE3B1-3150-412F-A716-29DC17C348D0}"/>
-    <dgm:cxn modelId="{A671231C-137B-4829-8C01-35CD29D5F225}" type="presParOf" srcId="{346A627A-424F-477F-B9B2-1F832397DABA}" destId="{CB2B9ED1-3745-4F46-A959-07E197893F20}" srcOrd="0" destOrd="0" presId="urn:microsoft.com/office/officeart/2008/layout/RadialCluster"/>
-    <dgm:cxn modelId="{6D3C58F4-A439-49F9-88CD-4165277E12E2}" type="presParOf" srcId="{346A627A-424F-477F-B9B2-1F832397DABA}" destId="{A0CAFBDA-FA66-4F0A-B233-907D7716C438}" srcOrd="1" destOrd="0" presId="urn:microsoft.com/office/officeart/2008/layout/RadialCluster"/>
-    <dgm:cxn modelId="{F6A7C501-09A4-435D-9E13-82A72B4141DC}" type="presParOf" srcId="{A0CAFBDA-FA66-4F0A-B233-907D7716C438}" destId="{F7ED5C0F-3121-4731-A382-DC1C72E2FB1B}" srcOrd="0" destOrd="0" presId="urn:microsoft.com/office/officeart/2008/layout/RadialCluster"/>
-    <dgm:cxn modelId="{A5990DB8-EA52-45C1-84FC-7ECEBB149AAA}" type="presParOf" srcId="{346A627A-424F-477F-B9B2-1F832397DABA}" destId="{7B3A64DA-057E-4974-BC45-61585889209C}" srcOrd="2" destOrd="0" presId="urn:microsoft.com/office/officeart/2008/layout/RadialCluster"/>
-    <dgm:cxn modelId="{B989ECA5-0DB5-42B3-9CDC-F8C2B0918048}" type="presParOf" srcId="{346A627A-424F-477F-B9B2-1F832397DABA}" destId="{23ED398E-D59E-485F-8D25-5E8CA7C60456}" srcOrd="3" destOrd="0" presId="urn:microsoft.com/office/officeart/2008/layout/RadialCluster"/>
-    <dgm:cxn modelId="{12425B25-429E-4386-B288-B93BE0D4E4FC}" type="presParOf" srcId="{23ED398E-D59E-485F-8D25-5E8CA7C60456}" destId="{CA334662-00C9-4554-983E-BB140A0C7780}" srcOrd="0" destOrd="0" presId="urn:microsoft.com/office/officeart/2008/layout/RadialCluster"/>
-    <dgm:cxn modelId="{EA34ADBF-F054-4349-B75A-5E2300B3798B}" type="presParOf" srcId="{23ED398E-D59E-485F-8D25-5E8CA7C60456}" destId="{2BA99DAA-F928-48DB-9F7A-DFE2B5378229}" srcOrd="1" destOrd="0" presId="urn:microsoft.com/office/officeart/2008/layout/RadialCluster"/>
-    <dgm:cxn modelId="{32861D6F-28A5-4082-B5DB-41471E808F3F}" type="presParOf" srcId="{23ED398E-D59E-485F-8D25-5E8CA7C60456}" destId="{947371E2-93FF-4A43-8571-295C0DB33398}" srcOrd="2" destOrd="0" presId="urn:microsoft.com/office/officeart/2008/layout/RadialCluster"/>
-    <dgm:cxn modelId="{14E80D4C-C527-4890-ADD0-C45A1BEB84C7}" type="presParOf" srcId="{23ED398E-D59E-485F-8D25-5E8CA7C60456}" destId="{B17DFC48-B717-4308-BE0F-1CB2BE4575B6}" srcOrd="3" destOrd="0" presId="urn:microsoft.com/office/officeart/2008/layout/RadialCluster"/>
-    <dgm:cxn modelId="{FD2DB1EA-5456-44F7-B546-B4845FDBE023}" type="presParOf" srcId="{23ED398E-D59E-485F-8D25-5E8CA7C60456}" destId="{A9D94F13-091B-4EE3-867F-6A81F8D5734E}" srcOrd="4" destOrd="0" presId="urn:microsoft.com/office/officeart/2008/layout/RadialCluster"/>
-    <dgm:cxn modelId="{715A6641-500F-4EA5-95DA-FCA7DA6D72DD}" type="presParOf" srcId="{346A627A-424F-477F-B9B2-1F832397DABA}" destId="{0CDA1751-E9D5-4AAB-BED8-10CA9D6EA6CA}" srcOrd="4" destOrd="0" presId="urn:microsoft.com/office/officeart/2008/layout/RadialCluster"/>
-    <dgm:cxn modelId="{CFF8F57F-1393-4C3F-B1E2-A588ED829A44}" type="presParOf" srcId="{346A627A-424F-477F-B9B2-1F832397DABA}" destId="{9E0E503B-3814-4CA9-AA02-08C5DDD16CD4}" srcOrd="5" destOrd="0" presId="urn:microsoft.com/office/officeart/2008/layout/RadialCluster"/>
-    <dgm:cxn modelId="{E928F9B3-5FC8-4674-9A9E-478649D8F597}" type="presParOf" srcId="{9E0E503B-3814-4CA9-AA02-08C5DDD16CD4}" destId="{420DC4C1-367B-42C2-9508-ECCDBD490E0F}" srcOrd="0" destOrd="0" presId="urn:microsoft.com/office/officeart/2008/layout/RadialCluster"/>
-    <dgm:cxn modelId="{EFF2DDD1-51D0-4009-815F-82CCE052EC6C}" type="presParOf" srcId="{346A627A-424F-477F-B9B2-1F832397DABA}" destId="{0C606874-6026-4504-92B0-509C170D1B93}" srcOrd="6" destOrd="0" presId="urn:microsoft.com/office/officeart/2008/layout/RadialCluster"/>
-    <dgm:cxn modelId="{F6EFA254-81F8-4F5F-ACDC-A73909DE5ED0}" type="presParOf" srcId="{346A627A-424F-477F-B9B2-1F832397DABA}" destId="{C21E5AEF-F6FF-433A-8E32-3B8643E2C635}" srcOrd="7" destOrd="0" presId="urn:microsoft.com/office/officeart/2008/layout/RadialCluster"/>
-    <dgm:cxn modelId="{C5BAC82F-E16F-4E69-AFA1-C14178754222}" type="presParOf" srcId="{C21E5AEF-F6FF-433A-8E32-3B8643E2C635}" destId="{E38DD833-A280-4F49-899A-C322DD3FB579}" srcOrd="0" destOrd="0" presId="urn:microsoft.com/office/officeart/2008/layout/RadialCluster"/>
-    <dgm:cxn modelId="{6CE9C548-EB39-4545-AA44-24A5609922E4}" type="presParOf" srcId="{C21E5AEF-F6FF-433A-8E32-3B8643E2C635}" destId="{78482752-B4E6-4350-9978-591C72F80084}" srcOrd="1" destOrd="0" presId="urn:microsoft.com/office/officeart/2008/layout/RadialCluster"/>
-    <dgm:cxn modelId="{F69C96DD-1DEE-4484-871E-5B2FC1E965B9}" type="presParOf" srcId="{C21E5AEF-F6FF-433A-8E32-3B8643E2C635}" destId="{E9880DD2-A4D5-4E6B-93F9-0A77BA93977D}" srcOrd="2" destOrd="0" presId="urn:microsoft.com/office/officeart/2008/layout/RadialCluster"/>
-    <dgm:cxn modelId="{DE50291F-0DAB-49C1-9674-E753255ACA6A}" type="presParOf" srcId="{C21E5AEF-F6FF-433A-8E32-3B8643E2C635}" destId="{EAEB393D-5AF0-4884-B0D5-5FC585121804}" srcOrd="3" destOrd="0" presId="urn:microsoft.com/office/officeart/2008/layout/RadialCluster"/>
-    <dgm:cxn modelId="{41FA29FC-2DCE-4F2C-9FA5-F515DC511832}" type="presParOf" srcId="{C21E5AEF-F6FF-433A-8E32-3B8643E2C635}" destId="{555CD603-D343-4195-99D2-6A39C6BC56D2}" srcOrd="4" destOrd="0" presId="urn:microsoft.com/office/officeart/2008/layout/RadialCluster"/>
-    <dgm:cxn modelId="{4F24A139-4ACB-4AFD-95AE-1C53F32BFD97}" type="presParOf" srcId="{346A627A-424F-477F-B9B2-1F832397DABA}" destId="{B6CED4D4-CB42-49AA-94DA-AB18953A1126}" srcOrd="8" destOrd="0" presId="urn:microsoft.com/office/officeart/2008/layout/RadialCluster"/>
+    <dgm:cxn modelId="{D7BBEF5F-873E-4644-B2EB-CCD061337175}" type="presOf" srcId="{486DAF8C-DE3C-4CF6-BF47-78D6E128C99E}" destId="{E38DD833-A280-4F49-899A-C322DD3FB579}" srcOrd="0" destOrd="0" presId="urn:microsoft.com/office/officeart/2008/layout/RadialCluster"/>
+    <dgm:cxn modelId="{F8F3678F-C7CE-4318-8087-D8DC37B1B6B2}" type="presParOf" srcId="{346A627A-424F-477F-B9B2-1F832397DABA}" destId="{CB2B9ED1-3745-4F46-A959-07E197893F20}" srcOrd="0" destOrd="0" presId="urn:microsoft.com/office/officeart/2008/layout/RadialCluster"/>
+    <dgm:cxn modelId="{9403804B-DCF0-408C-804A-C55F97C78A50}" type="presParOf" srcId="{346A627A-424F-477F-B9B2-1F832397DABA}" destId="{A0CAFBDA-FA66-4F0A-B233-907D7716C438}" srcOrd="1" destOrd="0" presId="urn:microsoft.com/office/officeart/2008/layout/RadialCluster"/>
+    <dgm:cxn modelId="{54FBC35A-28F1-408A-8CDF-91A17515C914}" type="presParOf" srcId="{A0CAFBDA-FA66-4F0A-B233-907D7716C438}" destId="{F7ED5C0F-3121-4731-A382-DC1C72E2FB1B}" srcOrd="0" destOrd="0" presId="urn:microsoft.com/office/officeart/2008/layout/RadialCluster"/>
+    <dgm:cxn modelId="{D7735A19-DD1A-4FBD-9D3A-84568C9ED419}" type="presParOf" srcId="{A0CAFBDA-FA66-4F0A-B233-907D7716C438}" destId="{B06BD8F6-C6E4-4B73-BF6E-A6455E9A26C0}" srcOrd="1" destOrd="0" presId="urn:microsoft.com/office/officeart/2008/layout/RadialCluster"/>
+    <dgm:cxn modelId="{FCECC820-B8B1-447A-933A-9BBDEC06BB93}" type="presParOf" srcId="{A0CAFBDA-FA66-4F0A-B233-907D7716C438}" destId="{A0429CF2-A75C-4AEA-85D9-67B97130CA2E}" srcOrd="2" destOrd="0" presId="urn:microsoft.com/office/officeart/2008/layout/RadialCluster"/>
+    <dgm:cxn modelId="{EF412534-B985-4944-B6E2-81A03426936B}" type="presParOf" srcId="{346A627A-424F-477F-B9B2-1F832397DABA}" destId="{7B3A64DA-057E-4974-BC45-61585889209C}" srcOrd="2" destOrd="0" presId="urn:microsoft.com/office/officeart/2008/layout/RadialCluster"/>
+    <dgm:cxn modelId="{B2839EEF-7173-422F-B98B-D7D38A79D112}" type="presParOf" srcId="{346A627A-424F-477F-B9B2-1F832397DABA}" destId="{23ED398E-D59E-485F-8D25-5E8CA7C60456}" srcOrd="3" destOrd="0" presId="urn:microsoft.com/office/officeart/2008/layout/RadialCluster"/>
+    <dgm:cxn modelId="{1BCB4353-3C5A-4119-ACB0-EB9219719A75}" type="presParOf" srcId="{23ED398E-D59E-485F-8D25-5E8CA7C60456}" destId="{CA334662-00C9-4554-983E-BB140A0C7780}" srcOrd="0" destOrd="0" presId="urn:microsoft.com/office/officeart/2008/layout/RadialCluster"/>
+    <dgm:cxn modelId="{94F1760D-D743-42F2-A643-F7440E751A83}" type="presParOf" srcId="{23ED398E-D59E-485F-8D25-5E8CA7C60456}" destId="{2BA99DAA-F928-48DB-9F7A-DFE2B5378229}" srcOrd="1" destOrd="0" presId="urn:microsoft.com/office/officeart/2008/layout/RadialCluster"/>
+    <dgm:cxn modelId="{C585BCC2-E5B7-4020-8334-0162B483ACC4}" type="presParOf" srcId="{23ED398E-D59E-485F-8D25-5E8CA7C60456}" destId="{947371E2-93FF-4A43-8571-295C0DB33398}" srcOrd="2" destOrd="0" presId="urn:microsoft.com/office/officeart/2008/layout/RadialCluster"/>
+    <dgm:cxn modelId="{059FB8C5-460D-4526-9813-4A35A44A9921}" type="presParOf" srcId="{23ED398E-D59E-485F-8D25-5E8CA7C60456}" destId="{B17DFC48-B717-4308-BE0F-1CB2BE4575B6}" srcOrd="3" destOrd="0" presId="urn:microsoft.com/office/officeart/2008/layout/RadialCluster"/>
+    <dgm:cxn modelId="{3D1AFDE4-9F76-4B02-80C5-F479929F85A1}" type="presParOf" srcId="{23ED398E-D59E-485F-8D25-5E8CA7C60456}" destId="{A9D94F13-091B-4EE3-867F-6A81F8D5734E}" srcOrd="4" destOrd="0" presId="urn:microsoft.com/office/officeart/2008/layout/RadialCluster"/>
+    <dgm:cxn modelId="{D7B699B0-7ABC-47B6-A0D2-40D0AD5CED42}" type="presParOf" srcId="{346A627A-424F-477F-B9B2-1F832397DABA}" destId="{0CDA1751-E9D5-4AAB-BED8-10CA9D6EA6CA}" srcOrd="4" destOrd="0" presId="urn:microsoft.com/office/officeart/2008/layout/RadialCluster"/>
+    <dgm:cxn modelId="{BD7D5E18-2897-43B7-8954-1F74D4F73CD2}" type="presParOf" srcId="{346A627A-424F-477F-B9B2-1F832397DABA}" destId="{9E0E503B-3814-4CA9-AA02-08C5DDD16CD4}" srcOrd="5" destOrd="0" presId="urn:microsoft.com/office/officeart/2008/layout/RadialCluster"/>
+    <dgm:cxn modelId="{8C97652E-2668-462D-9386-F18AEEDCBE1B}" type="presParOf" srcId="{9E0E503B-3814-4CA9-AA02-08C5DDD16CD4}" destId="{420DC4C1-367B-42C2-9508-ECCDBD490E0F}" srcOrd="0" destOrd="0" presId="urn:microsoft.com/office/officeart/2008/layout/RadialCluster"/>
+    <dgm:cxn modelId="{52C692FA-7C5B-4E05-A4CA-0A5CD6C1B41C}" type="presParOf" srcId="{346A627A-424F-477F-B9B2-1F832397DABA}" destId="{0C606874-6026-4504-92B0-509C170D1B93}" srcOrd="6" destOrd="0" presId="urn:microsoft.com/office/officeart/2008/layout/RadialCluster"/>
+    <dgm:cxn modelId="{B0BCE339-4EDE-4AE7-87E9-60572B9C5A2C}" type="presParOf" srcId="{346A627A-424F-477F-B9B2-1F832397DABA}" destId="{C21E5AEF-F6FF-433A-8E32-3B8643E2C635}" srcOrd="7" destOrd="0" presId="urn:microsoft.com/office/officeart/2008/layout/RadialCluster"/>
+    <dgm:cxn modelId="{FC047B84-E91A-463F-A466-E1EDB1CD8245}" type="presParOf" srcId="{C21E5AEF-F6FF-433A-8E32-3B8643E2C635}" destId="{E38DD833-A280-4F49-899A-C322DD3FB579}" srcOrd="0" destOrd="0" presId="urn:microsoft.com/office/officeart/2008/layout/RadialCluster"/>
+    <dgm:cxn modelId="{4BEDE405-1F8F-4173-A8D6-B5D679C9203B}" type="presParOf" srcId="{C21E5AEF-F6FF-433A-8E32-3B8643E2C635}" destId="{78482752-B4E6-4350-9978-591C72F80084}" srcOrd="1" destOrd="0" presId="urn:microsoft.com/office/officeart/2008/layout/RadialCluster"/>
+    <dgm:cxn modelId="{97AE1517-C770-45CF-934B-1A3C9D16DF31}" type="presParOf" srcId="{C21E5AEF-F6FF-433A-8E32-3B8643E2C635}" destId="{E9880DD2-A4D5-4E6B-93F9-0A77BA93977D}" srcOrd="2" destOrd="0" presId="urn:microsoft.com/office/officeart/2008/layout/RadialCluster"/>
+    <dgm:cxn modelId="{4A589491-6AC5-4E13-9353-E51AED3054B6}" type="presParOf" srcId="{C21E5AEF-F6FF-433A-8E32-3B8643E2C635}" destId="{EAEB393D-5AF0-4884-B0D5-5FC585121804}" srcOrd="3" destOrd="0" presId="urn:microsoft.com/office/officeart/2008/layout/RadialCluster"/>
+    <dgm:cxn modelId="{2244DDE2-9FC7-4169-ADD2-E66B366CF43C}" type="presParOf" srcId="{C21E5AEF-F6FF-433A-8E32-3B8643E2C635}" destId="{555CD603-D343-4195-99D2-6A39C6BC56D2}" srcOrd="4" destOrd="0" presId="urn:microsoft.com/office/officeart/2008/layout/RadialCluster"/>
+    <dgm:cxn modelId="{6A829779-0550-47C2-B73B-2FC2BBC47DB5}" type="presParOf" srcId="{346A627A-424F-477F-B9B2-1F832397DABA}" destId="{B6CED4D4-CB42-49AA-94DA-AB18953A1126}" srcOrd="8" destOrd="0" presId="urn:microsoft.com/office/officeart/2008/layout/RadialCluster"/>
   </dgm:cxnLst>
   <dgm:bg/>
   <dgm:whole/>
   <dgm:extLst>
     <a:ext uri="http://schemas.microsoft.com/office/drawing/2008/diagram">
-      <dsp:dataModelExt xmlns:dsp="http://schemas.microsoft.com/office/drawing/2008/diagram" relId="rId14" minVer="http://schemas.openxmlformats.org/drawingml/2006/diagram"/>
+      <dsp:dataModelExt xmlns:dsp="http://schemas.microsoft.com/office/drawing/2008/diagram" relId="rId15" minVer="http://schemas.openxmlformats.org/drawingml/2006/diagram"/>
     </a:ext>
   </dgm:extLst>
 </dgm:dataModel>
@@ -10524,9 +10026,9 @@
         <dsp:cNvSpPr/>
       </dsp:nvSpPr>
       <dsp:spPr>
-        <a:xfrm rot="10740419">
-          <a:off x="1440236" y="1931375"/>
-          <a:ext cx="784870" cy="0"/>
+        <a:xfrm rot="10822421">
+          <a:off x="1359891" y="3422284"/>
+          <a:ext cx="1021374" cy="0"/>
         </a:xfrm>
         <a:custGeom>
           <a:avLst/>
@@ -10540,7 +10042,7 @@
                 <a:pt x="0" y="0"/>
               </a:moveTo>
               <a:lnTo>
-                <a:pt x="784870" y="0"/>
+                <a:pt x="1021374" y="0"/>
               </a:lnTo>
             </a:path>
           </a:pathLst>
@@ -10574,8 +10076,8 @@
       </dsp:nvSpPr>
       <dsp:spPr>
         <a:xfrm rot="5429578">
-          <a:off x="2488273" y="2828115"/>
-          <a:ext cx="642732" cy="0"/>
+          <a:off x="2510669" y="4293658"/>
+          <a:ext cx="738748" cy="0"/>
         </a:xfrm>
         <a:custGeom>
           <a:avLst/>
@@ -10589,7 +10091,7 @@
                 <a:pt x="0" y="0"/>
               </a:moveTo>
               <a:lnTo>
-                <a:pt x="642732" y="0"/>
+                <a:pt x="738748" y="0"/>
               </a:lnTo>
             </a:path>
           </a:pathLst>
@@ -10622,9 +10124,9 @@
         <dsp:cNvSpPr/>
       </dsp:nvSpPr>
       <dsp:spPr>
-        <a:xfrm rot="1374174">
-          <a:off x="3390282" y="2261731"/>
-          <a:ext cx="499149" cy="0"/>
+        <a:xfrm rot="21579878">
+          <a:off x="3393701" y="3422321"/>
+          <a:ext cx="1241300" cy="0"/>
         </a:xfrm>
         <a:custGeom>
           <a:avLst/>
@@ -10638,7 +10140,7 @@
                 <a:pt x="0" y="0"/>
               </a:moveTo>
               <a:lnTo>
-                <a:pt x="499149" y="0"/>
+                <a:pt x="1241300" y="0"/>
               </a:lnTo>
             </a:path>
           </a:pathLst>
@@ -10671,9 +10173,9 @@
         <dsp:cNvSpPr/>
       </dsp:nvSpPr>
       <dsp:spPr>
-        <a:xfrm rot="16253071">
-          <a:off x="2646124" y="1138516"/>
-          <a:ext cx="366711" cy="0"/>
+        <a:xfrm rot="16171157">
+          <a:off x="2489304" y="2542805"/>
+          <a:ext cx="781487" cy="0"/>
         </a:xfrm>
         <a:custGeom>
           <a:avLst/>
@@ -10687,7 +10189,7 @@
                 <a:pt x="0" y="0"/>
               </a:moveTo>
               <a:lnTo>
-                <a:pt x="366711" y="0"/>
+                <a:pt x="781487" y="0"/>
               </a:lnTo>
             </a:path>
           </a:pathLst>
@@ -10721,8 +10223,8 @@
       </dsp:nvSpPr>
       <dsp:spPr>
         <a:xfrm>
-          <a:off x="2225047" y="1321850"/>
-          <a:ext cx="1184909" cy="1184909"/>
+          <a:off x="2381254" y="2933535"/>
+          <a:ext cx="1012458" cy="990762"/>
         </a:xfrm>
         <a:prstGeom prst="roundRect">
           <a:avLst/>
@@ -10751,12 +10253,12 @@
         </a:fontRef>
       </dsp:style>
       <dsp:txBody>
-        <a:bodyPr spcFirstLastPara="0" vert="horz" wrap="square" lIns="50800" tIns="50800" rIns="50800" bIns="50800" numCol="1" spcCol="1270" anchor="ctr" anchorCtr="0">
+        <a:bodyPr spcFirstLastPara="0" vert="horz" wrap="square" lIns="43180" tIns="43180" rIns="43180" bIns="43180" numCol="1" spcCol="1270" anchor="ctr" anchorCtr="0">
           <a:noAutofit/>
         </a:bodyPr>
         <a:lstStyle/>
         <a:p>
-          <a:pPr lvl="0" algn="ctr" defTabSz="889000">
+          <a:pPr lvl="0" algn="ctr" defTabSz="755650">
             <a:lnSpc>
               <a:spcPct val="90000"/>
             </a:lnSpc>
@@ -10768,7 +10270,7 @@
             </a:spcAft>
           </a:pPr>
           <a:r>
-            <a:rPr lang="en-US" sz="2000" kern="1200">
+            <a:rPr lang="en-US" sz="1700" kern="1200">
               <a:solidFill>
                 <a:sysClr val="windowText" lastClr="000000"/>
               </a:solidFill>
@@ -10780,8 +10282,8 @@
         </a:p>
       </dsp:txBody>
       <dsp:txXfrm>
-        <a:off x="2282889" y="1379692"/>
-        <a:ext cx="1069225" cy="1069225"/>
+        <a:off x="2429619" y="2981900"/>
+        <a:ext cx="915728" cy="894032"/>
       </dsp:txXfrm>
     </dsp:sp>
     <dsp:sp modelId="{F7ED5C0F-3121-4731-A382-DC1C72E2FB1B}">
@@ -10791,7 +10293,7 @@
       </dsp:nvSpPr>
       <dsp:spPr>
         <a:xfrm>
-          <a:off x="2441493" y="161292"/>
+          <a:off x="2476494" y="1358186"/>
           <a:ext cx="793889" cy="793889"/>
         </a:xfrm>
         <a:prstGeom prst="roundRect">
@@ -10850,7 +10352,136 @@
         </a:p>
       </dsp:txBody>
       <dsp:txXfrm>
-        <a:off x="2480247" y="200046"/>
+        <a:off x="2515248" y="1396940"/>
+        <a:ext cx="716381" cy="716381"/>
+      </dsp:txXfrm>
+    </dsp:sp>
+    <dsp:sp modelId="{B06BD8F6-C6E4-4B73-BF6E-A6455E9A26C0}">
+      <dsp:nvSpPr>
+        <dsp:cNvPr id="0" name=""/>
+        <dsp:cNvSpPr/>
+      </dsp:nvSpPr>
+      <dsp:spPr>
+        <a:xfrm rot="5399946">
+          <a:off x="2871500" y="1360119"/>
+          <a:ext cx="3865" cy="0"/>
+        </a:xfrm>
+        <a:custGeom>
+          <a:avLst/>
+          <a:gdLst/>
+          <a:ahLst/>
+          <a:cxnLst/>
+          <a:rect l="0" t="0" r="0" b="0"/>
+          <a:pathLst>
+            <a:path>
+              <a:moveTo>
+                <a:pt x="0" y="0"/>
+              </a:moveTo>
+              <a:lnTo>
+                <a:pt x="3865" y="0"/>
+              </a:lnTo>
+            </a:path>
+          </a:pathLst>
+        </a:custGeom>
+        <a:noFill/>
+        <a:ln w="25400" cap="flat" cmpd="sng" algn="ctr">
+          <a:solidFill>
+            <a:schemeClr val="accent1">
+              <a:shade val="80000"/>
+              <a:hueOff val="0"/>
+              <a:satOff val="0"/>
+              <a:lumOff val="0"/>
+              <a:alphaOff val="0"/>
+            </a:schemeClr>
+          </a:solidFill>
+          <a:prstDash val="solid"/>
+        </a:ln>
+        <a:effectLst/>
+      </dsp:spPr>
+      <dsp:style>
+        <a:lnRef idx="2">
+          <a:scrgbClr r="0" g="0" b="0"/>
+        </a:lnRef>
+        <a:fillRef idx="0">
+          <a:scrgbClr r="0" g="0" b="0"/>
+        </a:fillRef>
+        <a:effectRef idx="0">
+          <a:scrgbClr r="0" g="0" b="0"/>
+        </a:effectRef>
+        <a:fontRef idx="minor"/>
+      </dsp:style>
+    </dsp:sp>
+    <dsp:sp modelId="{A0429CF2-A75C-4AEA-85D9-67B97130CA2E}">
+      <dsp:nvSpPr>
+        <dsp:cNvPr id="0" name=""/>
+        <dsp:cNvSpPr/>
+      </dsp:nvSpPr>
+      <dsp:spPr>
+        <a:xfrm>
+          <a:off x="2476482" y="568162"/>
+          <a:ext cx="793889" cy="793889"/>
+        </a:xfrm>
+        <a:prstGeom prst="roundRect">
+          <a:avLst/>
+        </a:prstGeom>
+        <a:solidFill>
+          <a:schemeClr val="bg1"/>
+        </a:solidFill>
+        <a:ln w="25400" cap="flat" cmpd="sng" algn="ctr">
+          <a:solidFill>
+            <a:schemeClr val="accent1">
+              <a:lumMod val="75000"/>
+            </a:schemeClr>
+          </a:solidFill>
+          <a:prstDash val="solid"/>
+        </a:ln>
+        <a:effectLst/>
+      </dsp:spPr>
+      <dsp:style>
+        <a:lnRef idx="2">
+          <a:scrgbClr r="0" g="0" b="0"/>
+        </a:lnRef>
+        <a:fillRef idx="1">
+          <a:scrgbClr r="0" g="0" b="0"/>
+        </a:fillRef>
+        <a:effectRef idx="0">
+          <a:scrgbClr r="0" g="0" b="0"/>
+        </a:effectRef>
+        <a:fontRef idx="minor">
+          <a:schemeClr val="lt1"/>
+        </a:fontRef>
+      </dsp:style>
+      <dsp:txBody>
+        <a:bodyPr spcFirstLastPara="0" vert="horz" wrap="square" lIns="30480" tIns="30480" rIns="30480" bIns="30480" numCol="1" spcCol="1270" anchor="ctr" anchorCtr="0">
+          <a:noAutofit/>
+        </a:bodyPr>
+        <a:lstStyle/>
+        <a:p>
+          <a:pPr lvl="0" algn="ctr" defTabSz="533400">
+            <a:lnSpc>
+              <a:spcPct val="90000"/>
+            </a:lnSpc>
+            <a:spcBef>
+              <a:spcPct val="0"/>
+            </a:spcBef>
+            <a:spcAft>
+              <a:spcPct val="35000"/>
+            </a:spcAft>
+          </a:pPr>
+          <a:r>
+            <a:rPr lang="en-US" sz="1200" kern="1200">
+              <a:solidFill>
+                <a:sysClr val="windowText" lastClr="000000"/>
+              </a:solidFill>
+              <a:latin typeface="Times New Roman" pitchFamily="18" charset="0"/>
+              <a:cs typeface="Times New Roman" pitchFamily="18" charset="0"/>
+            </a:rPr>
+            <a:t>Google Maps API</a:t>
+          </a:r>
+        </a:p>
+      </dsp:txBody>
+      <dsp:txXfrm>
+        <a:off x="2515236" y="606916"/>
         <a:ext cx="716381" cy="716381"/>
       </dsp:txXfrm>
     </dsp:sp>
@@ -10861,7 +10492,7 @@
       </dsp:nvSpPr>
       <dsp:spPr>
         <a:xfrm>
-          <a:off x="3869757" y="2129613"/>
+          <a:off x="4634991" y="3019419"/>
           <a:ext cx="793889" cy="793889"/>
         </a:xfrm>
         <a:prstGeom prst="roundRect">
@@ -10920,7 +10551,7 @@
         </a:p>
       </dsp:txBody>
       <dsp:txXfrm>
-        <a:off x="3908511" y="2168367"/>
+        <a:off x="4673745" y="3058173"/>
         <a:ext cx="716381" cy="716381"/>
       </dsp:txXfrm>
     </dsp:sp>
@@ -10930,9 +10561,9 @@
         <dsp:cNvSpPr/>
       </dsp:nvSpPr>
       <dsp:spPr>
-        <a:xfrm rot="5412752">
-          <a:off x="3866814" y="3320443"/>
-          <a:ext cx="793886" cy="0"/>
+        <a:xfrm rot="5412639">
+          <a:off x="4632262" y="4210062"/>
+          <a:ext cx="793511" cy="0"/>
         </a:xfrm>
         <a:custGeom>
           <a:avLst/>
@@ -10946,7 +10577,7 @@
                 <a:pt x="0" y="0"/>
               </a:moveTo>
               <a:lnTo>
-                <a:pt x="793886" y="0"/>
+                <a:pt x="793511" y="0"/>
               </a:lnTo>
             </a:path>
           </a:pathLst>
@@ -10986,7 +10617,7 @@
       </dsp:nvSpPr>
       <dsp:spPr>
         <a:xfrm>
-          <a:off x="3863867" y="3717384"/>
+          <a:off x="4629155" y="4606815"/>
           <a:ext cx="793889" cy="793889"/>
         </a:xfrm>
         <a:prstGeom prst="roundRect">
@@ -11049,7 +10680,7 @@
         </a:p>
       </dsp:txBody>
       <dsp:txXfrm>
-        <a:off x="3902621" y="3756138"/>
+        <a:off x="4667909" y="4645569"/>
         <a:ext cx="716381" cy="716381"/>
       </dsp:txXfrm>
     </dsp:sp>
@@ -11059,9 +10690,9 @@
         <dsp:cNvSpPr/>
       </dsp:nvSpPr>
       <dsp:spPr>
-        <a:xfrm rot="5429540">
-          <a:off x="4262828" y="2923962"/>
-          <a:ext cx="918" cy="0"/>
+        <a:xfrm rot="5429574">
+          <a:off x="5028226" y="3813602"/>
+          <a:ext cx="585" cy="0"/>
         </a:xfrm>
         <a:custGeom>
           <a:avLst/>
@@ -11075,7 +10706,7 @@
                 <a:pt x="0" y="0"/>
               </a:moveTo>
               <a:lnTo>
-                <a:pt x="918" y="0"/>
+                <a:pt x="585" y="0"/>
               </a:lnTo>
             </a:path>
           </a:pathLst>
@@ -11115,7 +10746,7 @@
       </dsp:nvSpPr>
       <dsp:spPr>
         <a:xfrm>
-          <a:off x="3862927" y="2924421"/>
+          <a:off x="4628157" y="3813895"/>
           <a:ext cx="793889" cy="793889"/>
         </a:xfrm>
         <a:prstGeom prst="roundRect">
@@ -11180,7 +10811,7 @@
         </a:p>
       </dsp:txBody>
       <dsp:txXfrm>
-        <a:off x="3901681" y="2963175"/>
+        <a:off x="4666911" y="3852649"/>
         <a:ext cx="716381" cy="716381"/>
       </dsp:txXfrm>
     </dsp:sp>
@@ -11191,7 +10822,7 @@
       </dsp:nvSpPr>
       <dsp:spPr>
         <a:xfrm>
-          <a:off x="2406514" y="3149469"/>
+          <a:off x="2476505" y="4663019"/>
           <a:ext cx="793889" cy="793889"/>
         </a:xfrm>
         <a:prstGeom prst="roundRect">
@@ -11250,7 +10881,7 @@
         </a:p>
       </dsp:txBody>
       <dsp:txXfrm>
-        <a:off x="2445268" y="3188223"/>
+        <a:off x="2515259" y="4701773"/>
         <a:ext cx="716381" cy="716381"/>
       </dsp:txXfrm>
     </dsp:sp>
@@ -11261,7 +10892,7 @@
       </dsp:nvSpPr>
       <dsp:spPr>
         <a:xfrm>
-          <a:off x="646405" y="1548112"/>
+          <a:off x="566012" y="3019419"/>
           <a:ext cx="793889" cy="793889"/>
         </a:xfrm>
         <a:prstGeom prst="roundRect">
@@ -11320,7 +10951,7 @@
         </a:p>
       </dsp:txBody>
       <dsp:txXfrm>
-        <a:off x="685159" y="1586866"/>
+        <a:off x="604766" y="3058173"/>
         <a:ext cx="716381" cy="716381"/>
       </dsp:txXfrm>
     </dsp:sp>
@@ -11330,9 +10961,9 @@
         <dsp:cNvSpPr/>
       </dsp:nvSpPr>
       <dsp:spPr>
-        <a:xfrm rot="5387415">
-          <a:off x="652155" y="2736089"/>
-          <a:ext cx="788180" cy="0"/>
+        <a:xfrm rot="5387354">
+          <a:off x="571898" y="4207275"/>
+          <a:ext cx="787936" cy="0"/>
         </a:xfrm>
         <a:custGeom>
           <a:avLst/>
@@ -11346,7 +10977,7 @@
                 <a:pt x="0" y="0"/>
               </a:moveTo>
               <a:lnTo>
-                <a:pt x="788180" y="0"/>
+                <a:pt x="787936" y="0"/>
               </a:lnTo>
             </a:path>
           </a:pathLst>
@@ -11386,7 +11017,7 @@
       </dsp:nvSpPr>
       <dsp:spPr>
         <a:xfrm>
-          <a:off x="652197" y="3130177"/>
+          <a:off x="571830" y="4601241"/>
           <a:ext cx="793889" cy="793889"/>
         </a:xfrm>
         <a:prstGeom prst="roundRect">
@@ -11467,7 +11098,7 @@
         </a:p>
       </dsp:txBody>
       <dsp:txXfrm>
-        <a:off x="690951" y="3168931"/>
+        <a:off x="610584" y="4639995"/>
         <a:ext cx="716381" cy="716381"/>
       </dsp:txXfrm>
     </dsp:sp>
@@ -11477,9 +11108,9 @@
         <dsp:cNvSpPr/>
       </dsp:nvSpPr>
       <dsp:spPr>
-        <a:xfrm rot="16149481">
-          <a:off x="1047710" y="2340550"/>
-          <a:ext cx="2903" cy="0"/>
+        <a:xfrm rot="16148931">
+          <a:off x="967216" y="3811696"/>
+          <a:ext cx="3227" cy="0"/>
         </a:xfrm>
         <a:custGeom>
           <a:avLst/>
@@ -11493,7 +11124,7 @@
                 <a:pt x="0" y="0"/>
               </a:moveTo>
               <a:lnTo>
-                <a:pt x="2903" y="0"/>
+                <a:pt x="3227" y="0"/>
               </a:lnTo>
             </a:path>
           </a:pathLst>
@@ -11533,7 +11164,7 @@
       </dsp:nvSpPr>
       <dsp:spPr>
         <a:xfrm>
-          <a:off x="658029" y="2339098"/>
+          <a:off x="577758" y="3810082"/>
           <a:ext cx="793889" cy="793889"/>
         </a:xfrm>
         <a:prstGeom prst="roundRect">
@@ -11594,7 +11225,7 @@
         </a:p>
       </dsp:txBody>
       <dsp:txXfrm>
-        <a:off x="696783" y="2377852"/>
+        <a:off x="616512" y="3848836"/>
         <a:ext cx="716381" cy="716381"/>
       </dsp:txXfrm>
     </dsp:sp>

</xml_diff>

<commit_message>
Updated Documentation and Account Settings Webpage.
Added the Technology Integration Section to the Feasibility document.
Minor changes to the Requirements Document (not particularly important).
Connected the account settings page of the website to the subscribec ads
and coupons tables of the database.
</commit_message>
<xml_diff>
--- a/Documentation/Feasibility.docx
+++ b/Documentation/Feasibility.docx
@@ -16,6 +16,7 @@
           <w:docPartUnique/>
         </w:docPartObj>
       </w:sdtPr>
+      <w:sdtEndPr/>
       <w:sdtContent>
         <w:tbl>
           <w:tblPr>
@@ -112,6 +113,7 @@
                   <w:dataBinding w:prefixMappings="xmlns:ns0='http://schemas.openxmlformats.org/package/2006/metadata/core-properties' xmlns:ns1='http://purl.org/dc/elements/1.1/'" w:xpath="/ns0:coreProperties[1]/ns1:title[1]" w:storeItemID="{6C3C8BC8-F283-45AE-878A-BAB7291924A1}"/>
                   <w:text/>
                 </w:sdtPr>
+                <w:sdtEndPr/>
                 <w:sdtContent>
                   <w:p>
                     <w:pPr>
@@ -148,6 +150,7 @@
                 <w:dataBinding w:prefixMappings="xmlns:ns0='http://schemas.openxmlformats.org/package/2006/metadata/core-properties' xmlns:ns1='http://purl.org/dc/elements/1.1/'" w:xpath="/ns0:coreProperties[1]/ns1:subject[1]" w:storeItemID="{6C3C8BC8-F283-45AE-878A-BAB7291924A1}"/>
                 <w:text/>
               </w:sdtPr>
+              <w:sdtEndPr/>
               <w:sdtContent>
                 <w:tc>
                   <w:tcPr>
@@ -218,6 +221,7 @@
                   <w:dataBinding w:prefixMappings="xmlns:ns0='http://schemas.openxmlformats.org/package/2006/metadata/core-properties' xmlns:ns1='http://purl.org/dc/elements/1.1/'" w:xpath="/ns0:coreProperties[1]/ns1:creator[1]" w:storeItemID="{6C3C8BC8-F283-45AE-878A-BAB7291924A1}"/>
                   <w:text/>
                 </w:sdtPr>
+                <w:sdtEndPr/>
                 <w:sdtContent>
                   <w:p>
                     <w:pPr>
@@ -255,6 +259,7 @@
                     <w:calendar w:val="gregorian"/>
                   </w:date>
                 </w:sdtPr>
+                <w:sdtEndPr/>
                 <w:sdtContent>
                   <w:p>
                     <w:pPr>
@@ -353,7 +358,7 @@
           <w:r>
             <w:fldChar w:fldCharType="separate"/>
           </w:r>
-          <w:hyperlink w:anchor="_Toc341908077" w:history="1">
+          <w:hyperlink w:anchor="_Toc342819201" w:history="1">
             <w:r>
               <w:rPr>
                 <w:rStyle w:val="Hyperlink"/>
@@ -380,7 +385,7 @@
                 <w:noProof/>
                 <w:webHidden/>
               </w:rPr>
-              <w:instrText xml:space="preserve"> PAGEREF _Toc341908077 \h </w:instrText>
+              <w:instrText xml:space="preserve"> PAGEREF _Toc342819201 \h </w:instrText>
             </w:r>
             <w:r>
               <w:rPr>
@@ -423,7 +428,7 @@
               <w:sz w:val="22"/>
             </w:rPr>
           </w:pPr>
-          <w:hyperlink w:anchor="_Toc341908078" w:history="1">
+          <w:hyperlink w:anchor="_Toc342819202" w:history="1">
             <w:r>
               <w:rPr>
                 <w:rStyle w:val="Hyperlink"/>
@@ -450,7 +455,7 @@
                 <w:noProof/>
                 <w:webHidden/>
               </w:rPr>
-              <w:instrText xml:space="preserve"> PAGEREF _Toc341908078 \h </w:instrText>
+              <w:instrText xml:space="preserve"> PAGEREF _Toc342819202 \h </w:instrText>
             </w:r>
             <w:r>
               <w:rPr>
@@ -493,7 +498,7 @@
               <w:sz w:val="22"/>
             </w:rPr>
           </w:pPr>
-          <w:hyperlink w:anchor="_Toc341908079" w:history="1">
+          <w:hyperlink w:anchor="_Toc342819203" w:history="1">
             <w:r>
               <w:rPr>
                 <w:rStyle w:val="Hyperlink"/>
@@ -520,7 +525,7 @@
                 <w:noProof/>
                 <w:webHidden/>
               </w:rPr>
-              <w:instrText xml:space="preserve"> PAGEREF _Toc341908079 \h </w:instrText>
+              <w:instrText xml:space="preserve"> PAGEREF _Toc342819203 \h </w:instrText>
             </w:r>
             <w:r>
               <w:rPr>
@@ -563,7 +568,7 @@
               <w:sz w:val="22"/>
             </w:rPr>
           </w:pPr>
-          <w:hyperlink w:anchor="_Toc341908080" w:history="1">
+          <w:hyperlink w:anchor="_Toc342819204" w:history="1">
             <w:r>
               <w:rPr>
                 <w:rStyle w:val="Hyperlink"/>
@@ -590,7 +595,7 @@
                 <w:noProof/>
                 <w:webHidden/>
               </w:rPr>
-              <w:instrText xml:space="preserve"> PAGEREF _Toc341908080 \h </w:instrText>
+              <w:instrText xml:space="preserve"> PAGEREF _Toc342819204 \h </w:instrText>
             </w:r>
             <w:r>
               <w:rPr>
@@ -633,7 +638,7 @@
               <w:sz w:val="22"/>
             </w:rPr>
           </w:pPr>
-          <w:hyperlink w:anchor="_Toc341908081" w:history="1">
+          <w:hyperlink w:anchor="_Toc342819205" w:history="1">
             <w:r>
               <w:rPr>
                 <w:rStyle w:val="Hyperlink"/>
@@ -660,7 +665,7 @@
                 <w:noProof/>
                 <w:webHidden/>
               </w:rPr>
-              <w:instrText xml:space="preserve"> PAGEREF _Toc341908081 \h </w:instrText>
+              <w:instrText xml:space="preserve"> PAGEREF _Toc342819205 \h </w:instrText>
             </w:r>
             <w:r>
               <w:rPr>
@@ -703,7 +708,7 @@
               <w:sz w:val="22"/>
             </w:rPr>
           </w:pPr>
-          <w:hyperlink w:anchor="_Toc341908082" w:history="1">
+          <w:hyperlink w:anchor="_Toc342819206" w:history="1">
             <w:r>
               <w:rPr>
                 <w:rStyle w:val="Hyperlink"/>
@@ -730,7 +735,7 @@
                 <w:noProof/>
                 <w:webHidden/>
               </w:rPr>
-              <w:instrText xml:space="preserve"> PAGEREF _Toc341908082 \h </w:instrText>
+              <w:instrText xml:space="preserve"> PAGEREF _Toc342819206 \h </w:instrText>
             </w:r>
             <w:r>
               <w:rPr>
@@ -773,7 +778,7 @@
               <w:sz w:val="22"/>
             </w:rPr>
           </w:pPr>
-          <w:hyperlink w:anchor="_Toc341908083" w:history="1">
+          <w:hyperlink w:anchor="_Toc342819207" w:history="1">
             <w:r>
               <w:rPr>
                 <w:rStyle w:val="Hyperlink"/>
@@ -800,7 +805,7 @@
                 <w:noProof/>
                 <w:webHidden/>
               </w:rPr>
-              <w:instrText xml:space="preserve"> PAGEREF _Toc341908083 \h </w:instrText>
+              <w:instrText xml:space="preserve"> PAGEREF _Toc342819207 \h </w:instrText>
             </w:r>
             <w:r>
               <w:rPr>
@@ -843,7 +848,7 @@
               <w:sz w:val="22"/>
             </w:rPr>
           </w:pPr>
-          <w:hyperlink w:anchor="_Toc341908084" w:history="1">
+          <w:hyperlink w:anchor="_Toc342819208" w:history="1">
             <w:r>
               <w:rPr>
                 <w:rStyle w:val="Hyperlink"/>
@@ -870,7 +875,7 @@
                 <w:noProof/>
                 <w:webHidden/>
               </w:rPr>
-              <w:instrText xml:space="preserve"> PAGEREF _Toc341908084 \h </w:instrText>
+              <w:instrText xml:space="preserve"> PAGEREF _Toc342819208 \h </w:instrText>
             </w:r>
             <w:r>
               <w:rPr>
@@ -913,7 +918,7 @@
               <w:sz w:val="22"/>
             </w:rPr>
           </w:pPr>
-          <w:hyperlink w:anchor="_Toc341908085" w:history="1">
+          <w:hyperlink w:anchor="_Toc342819209" w:history="1">
             <w:r>
               <w:rPr>
                 <w:rStyle w:val="Hyperlink"/>
@@ -940,7 +945,7 @@
                 <w:noProof/>
                 <w:webHidden/>
               </w:rPr>
-              <w:instrText xml:space="preserve"> PAGEREF _Toc341908085 \h </w:instrText>
+              <w:instrText xml:space="preserve"> PAGEREF _Toc342819209 \h </w:instrText>
             </w:r>
             <w:r>
               <w:rPr>
@@ -983,7 +988,7 @@
               <w:sz w:val="22"/>
             </w:rPr>
           </w:pPr>
-          <w:hyperlink w:anchor="_Toc341908086" w:history="1">
+          <w:hyperlink w:anchor="_Toc342819210" w:history="1">
             <w:r>
               <w:rPr>
                 <w:rStyle w:val="Hyperlink"/>
@@ -1010,7 +1015,7 @@
                 <w:noProof/>
                 <w:webHidden/>
               </w:rPr>
-              <w:instrText xml:space="preserve"> PAGEREF _Toc341908086 \h </w:instrText>
+              <w:instrText xml:space="preserve"> PAGEREF _Toc342819210 \h </w:instrText>
             </w:r>
             <w:r>
               <w:rPr>
@@ -1053,7 +1058,7 @@
               <w:sz w:val="22"/>
             </w:rPr>
           </w:pPr>
-          <w:hyperlink w:anchor="_Toc341908087" w:history="1">
+          <w:hyperlink w:anchor="_Toc342819211" w:history="1">
             <w:r>
               <w:rPr>
                 <w:rStyle w:val="Hyperlink"/>
@@ -1080,7 +1085,7 @@
                 <w:noProof/>
                 <w:webHidden/>
               </w:rPr>
-              <w:instrText xml:space="preserve"> PAGEREF _Toc341908087 \h </w:instrText>
+              <w:instrText xml:space="preserve"> PAGEREF _Toc342819211 \h </w:instrText>
             </w:r>
             <w:r>
               <w:rPr>
@@ -1123,7 +1128,7 @@
               <w:sz w:val="22"/>
             </w:rPr>
           </w:pPr>
-          <w:hyperlink w:anchor="_Toc341908088" w:history="1">
+          <w:hyperlink w:anchor="_Toc342819212" w:history="1">
             <w:r>
               <w:rPr>
                 <w:rStyle w:val="Hyperlink"/>
@@ -1150,7 +1155,7 @@
                 <w:noProof/>
                 <w:webHidden/>
               </w:rPr>
-              <w:instrText xml:space="preserve"> PAGEREF _Toc341908088 \h </w:instrText>
+              <w:instrText xml:space="preserve"> PAGEREF _Toc342819212 \h </w:instrText>
             </w:r>
             <w:r>
               <w:rPr>
@@ -1193,7 +1198,7 @@
               <w:sz w:val="22"/>
             </w:rPr>
           </w:pPr>
-          <w:hyperlink w:anchor="_Toc341908089" w:history="1">
+          <w:hyperlink w:anchor="_Toc342819213" w:history="1">
             <w:r>
               <w:rPr>
                 <w:rStyle w:val="Hyperlink"/>
@@ -1220,7 +1225,77 @@
                 <w:noProof/>
                 <w:webHidden/>
               </w:rPr>
-              <w:instrText xml:space="preserve"> PAGEREF _Toc341908089 \h </w:instrText>
+              <w:instrText xml:space="preserve"> PAGEREF _Toc342819213 \h </w:instrText>
+            </w:r>
+            <w:r>
+              <w:rPr>
+                <w:noProof/>
+                <w:webHidden/>
+              </w:rPr>
+            </w:r>
+            <w:r>
+              <w:rPr>
+                <w:noProof/>
+                <w:webHidden/>
+              </w:rPr>
+              <w:fldChar w:fldCharType="separate"/>
+            </w:r>
+            <w:r>
+              <w:rPr>
+                <w:noProof/>
+                <w:webHidden/>
+              </w:rPr>
+              <w:t>6</w:t>
+            </w:r>
+            <w:r>
+              <w:rPr>
+                <w:noProof/>
+                <w:webHidden/>
+              </w:rPr>
+              <w:fldChar w:fldCharType="end"/>
+            </w:r>
+          </w:hyperlink>
+        </w:p>
+        <w:p>
+          <w:pPr>
+            <w:pStyle w:val="TOC2"/>
+            <w:tabs>
+              <w:tab w:val="right" w:leader="dot" w:pos="9350"/>
+            </w:tabs>
+            <w:rPr>
+              <w:rFonts w:asciiTheme="minorHAnsi" w:hAnsiTheme="minorHAnsi"/>
+              <w:noProof/>
+              <w:sz w:val="22"/>
+            </w:rPr>
+          </w:pPr>
+          <w:hyperlink w:anchor="_Toc342819214" w:history="1">
+            <w:r>
+              <w:rPr>
+                <w:rStyle w:val="Hyperlink"/>
+                <w:noProof/>
+              </w:rPr>
+              <w:t>MySQL</w:t>
+            </w:r>
+            <w:r>
+              <w:rPr>
+                <w:noProof/>
+                <w:webHidden/>
+              </w:rPr>
+              <w:tab/>
+            </w:r>
+            <w:r>
+              <w:rPr>
+                <w:noProof/>
+                <w:webHidden/>
+              </w:rPr>
+              <w:fldChar w:fldCharType="begin"/>
+            </w:r>
+            <w:r>
+              <w:rPr>
+                <w:noProof/>
+                <w:webHidden/>
+              </w:rPr>
+              <w:instrText xml:space="preserve"> PAGEREF _Toc342819214 \h </w:instrText>
             </w:r>
             <w:r>
               <w:rPr>
@@ -1263,7 +1338,7 @@
               <w:sz w:val="22"/>
             </w:rPr>
           </w:pPr>
-          <w:hyperlink w:anchor="_Toc341908090" w:history="1">
+          <w:hyperlink w:anchor="_Toc342819215" w:history="1">
             <w:r>
               <w:rPr>
                 <w:rStyle w:val="Hyperlink"/>
@@ -1290,7 +1365,7 @@
                 <w:noProof/>
                 <w:webHidden/>
               </w:rPr>
-              <w:instrText xml:space="preserve"> PAGEREF _Toc341908090 \h </w:instrText>
+              <w:instrText xml:space="preserve"> PAGEREF _Toc342819215 \h </w:instrText>
             </w:r>
             <w:r>
               <w:rPr>
@@ -1333,7 +1408,7 @@
               <w:sz w:val="22"/>
             </w:rPr>
           </w:pPr>
-          <w:hyperlink w:anchor="_Toc341908091" w:history="1">
+          <w:hyperlink w:anchor="_Toc342819216" w:history="1">
             <w:r>
               <w:rPr>
                 <w:rStyle w:val="Hyperlink"/>
@@ -1360,147 +1435,7 @@
                 <w:noProof/>
                 <w:webHidden/>
               </w:rPr>
-              <w:instrText xml:space="preserve"> PAGEREF _Toc341908091 \h </w:instrText>
-            </w:r>
-            <w:r>
-              <w:rPr>
-                <w:noProof/>
-                <w:webHidden/>
-              </w:rPr>
-            </w:r>
-            <w:r>
-              <w:rPr>
-                <w:noProof/>
-                <w:webHidden/>
-              </w:rPr>
-              <w:fldChar w:fldCharType="separate"/>
-            </w:r>
-            <w:r>
-              <w:rPr>
-                <w:noProof/>
-                <w:webHidden/>
-              </w:rPr>
-              <w:t>6</w:t>
-            </w:r>
-            <w:r>
-              <w:rPr>
-                <w:noProof/>
-                <w:webHidden/>
-              </w:rPr>
-              <w:fldChar w:fldCharType="end"/>
-            </w:r>
-          </w:hyperlink>
-        </w:p>
-        <w:p>
-          <w:pPr>
-            <w:pStyle w:val="TOC1"/>
-            <w:tabs>
-              <w:tab w:val="right" w:leader="dot" w:pos="9350"/>
-            </w:tabs>
-            <w:rPr>
-              <w:rFonts w:asciiTheme="minorHAnsi" w:hAnsiTheme="minorHAnsi"/>
-              <w:noProof/>
-              <w:sz w:val="22"/>
-            </w:rPr>
-          </w:pPr>
-          <w:hyperlink w:anchor="_Toc341908092" w:history="1">
-            <w:r>
-              <w:rPr>
-                <w:rStyle w:val="Hyperlink"/>
-                <w:noProof/>
-              </w:rPr>
-              <w:t>Sources</w:t>
-            </w:r>
-            <w:r>
-              <w:rPr>
-                <w:noProof/>
-                <w:webHidden/>
-              </w:rPr>
-              <w:tab/>
-            </w:r>
-            <w:r>
-              <w:rPr>
-                <w:noProof/>
-                <w:webHidden/>
-              </w:rPr>
-              <w:fldChar w:fldCharType="begin"/>
-            </w:r>
-            <w:r>
-              <w:rPr>
-                <w:noProof/>
-                <w:webHidden/>
-              </w:rPr>
-              <w:instrText xml:space="preserve"> PAGEREF _Toc341908092 \h </w:instrText>
-            </w:r>
-            <w:r>
-              <w:rPr>
-                <w:noProof/>
-                <w:webHidden/>
-              </w:rPr>
-            </w:r>
-            <w:r>
-              <w:rPr>
-                <w:noProof/>
-                <w:webHidden/>
-              </w:rPr>
-              <w:fldChar w:fldCharType="separate"/>
-            </w:r>
-            <w:r>
-              <w:rPr>
-                <w:noProof/>
-                <w:webHidden/>
-              </w:rPr>
-              <w:t>7</w:t>
-            </w:r>
-            <w:r>
-              <w:rPr>
-                <w:noProof/>
-                <w:webHidden/>
-              </w:rPr>
-              <w:fldChar w:fldCharType="end"/>
-            </w:r>
-          </w:hyperlink>
-        </w:p>
-        <w:p>
-          <w:pPr>
-            <w:pStyle w:val="TOC1"/>
-            <w:tabs>
-              <w:tab w:val="right" w:leader="dot" w:pos="9350"/>
-            </w:tabs>
-            <w:rPr>
-              <w:rFonts w:asciiTheme="minorHAnsi" w:hAnsiTheme="minorHAnsi"/>
-              <w:noProof/>
-              <w:sz w:val="22"/>
-            </w:rPr>
-          </w:pPr>
-          <w:hyperlink w:anchor="_Toc341908093" w:history="1">
-            <w:r>
-              <w:rPr>
-                <w:rStyle w:val="Hyperlink"/>
-                <w:noProof/>
-              </w:rPr>
-              <w:t>Appendix A:</w:t>
-            </w:r>
-            <w:r>
-              <w:rPr>
-                <w:noProof/>
-                <w:webHidden/>
-              </w:rPr>
-              <w:tab/>
-            </w:r>
-            <w:r>
-              <w:rPr>
-                <w:noProof/>
-                <w:webHidden/>
-              </w:rPr>
-              <w:fldChar w:fldCharType="begin"/>
-            </w:r>
-            <w:r>
-              <w:rPr>
-                <w:noProof/>
-                <w:webHidden/>
-              </w:rPr>
-              <w:instrText xml:space="preserve"> PAGEREF _Toc341908093 \h </w:instrText>
+              <w:instrText xml:space="preserve"> PAGEREF _Toc342819216 \h </w:instrText>
             </w:r>
             <w:r>
               <w:rPr>
@@ -1543,7 +1478,147 @@
               <w:sz w:val="22"/>
             </w:rPr>
           </w:pPr>
-          <w:hyperlink w:anchor="_Toc341908094" w:history="1">
+          <w:hyperlink w:anchor="_Toc342819217" w:history="1">
+            <w:r>
+              <w:rPr>
+                <w:rStyle w:val="Hyperlink"/>
+                <w:noProof/>
+              </w:rPr>
+              <w:t>Sources</w:t>
+            </w:r>
+            <w:r>
+              <w:rPr>
+                <w:noProof/>
+                <w:webHidden/>
+              </w:rPr>
+              <w:tab/>
+            </w:r>
+            <w:r>
+              <w:rPr>
+                <w:noProof/>
+                <w:webHidden/>
+              </w:rPr>
+              <w:fldChar w:fldCharType="begin"/>
+            </w:r>
+            <w:r>
+              <w:rPr>
+                <w:noProof/>
+                <w:webHidden/>
+              </w:rPr>
+              <w:instrText xml:space="preserve"> PAGEREF _Toc342819217 \h </w:instrText>
+            </w:r>
+            <w:r>
+              <w:rPr>
+                <w:noProof/>
+                <w:webHidden/>
+              </w:rPr>
+            </w:r>
+            <w:r>
+              <w:rPr>
+                <w:noProof/>
+                <w:webHidden/>
+              </w:rPr>
+              <w:fldChar w:fldCharType="separate"/>
+            </w:r>
+            <w:r>
+              <w:rPr>
+                <w:noProof/>
+                <w:webHidden/>
+              </w:rPr>
+              <w:t>9</w:t>
+            </w:r>
+            <w:r>
+              <w:rPr>
+                <w:noProof/>
+                <w:webHidden/>
+              </w:rPr>
+              <w:fldChar w:fldCharType="end"/>
+            </w:r>
+          </w:hyperlink>
+        </w:p>
+        <w:p>
+          <w:pPr>
+            <w:pStyle w:val="TOC1"/>
+            <w:tabs>
+              <w:tab w:val="right" w:leader="dot" w:pos="9350"/>
+            </w:tabs>
+            <w:rPr>
+              <w:rFonts w:asciiTheme="minorHAnsi" w:hAnsiTheme="minorHAnsi"/>
+              <w:noProof/>
+              <w:sz w:val="22"/>
+            </w:rPr>
+          </w:pPr>
+          <w:hyperlink w:anchor="_Toc342819218" w:history="1">
+            <w:r>
+              <w:rPr>
+                <w:rStyle w:val="Hyperlink"/>
+                <w:noProof/>
+              </w:rPr>
+              <w:t>Appendix A:</w:t>
+            </w:r>
+            <w:r>
+              <w:rPr>
+                <w:noProof/>
+                <w:webHidden/>
+              </w:rPr>
+              <w:tab/>
+            </w:r>
+            <w:r>
+              <w:rPr>
+                <w:noProof/>
+                <w:webHidden/>
+              </w:rPr>
+              <w:fldChar w:fldCharType="begin"/>
+            </w:r>
+            <w:r>
+              <w:rPr>
+                <w:noProof/>
+                <w:webHidden/>
+              </w:rPr>
+              <w:instrText xml:space="preserve"> PAGEREF _Toc342819218 \h </w:instrText>
+            </w:r>
+            <w:r>
+              <w:rPr>
+                <w:noProof/>
+                <w:webHidden/>
+              </w:rPr>
+            </w:r>
+            <w:r>
+              <w:rPr>
+                <w:noProof/>
+                <w:webHidden/>
+              </w:rPr>
+              <w:fldChar w:fldCharType="separate"/>
+            </w:r>
+            <w:r>
+              <w:rPr>
+                <w:noProof/>
+                <w:webHidden/>
+              </w:rPr>
+              <w:t>10</w:t>
+            </w:r>
+            <w:r>
+              <w:rPr>
+                <w:noProof/>
+                <w:webHidden/>
+              </w:rPr>
+              <w:fldChar w:fldCharType="end"/>
+            </w:r>
+          </w:hyperlink>
+        </w:p>
+        <w:p>
+          <w:pPr>
+            <w:pStyle w:val="TOC1"/>
+            <w:tabs>
+              <w:tab w:val="right" w:leader="dot" w:pos="9350"/>
+            </w:tabs>
+            <w:rPr>
+              <w:rFonts w:asciiTheme="minorHAnsi" w:hAnsiTheme="minorHAnsi"/>
+              <w:noProof/>
+              <w:sz w:val="22"/>
+            </w:rPr>
+          </w:pPr>
+          <w:hyperlink w:anchor="_Toc342819219" w:history="1">
             <w:r>
               <w:rPr>
                 <w:rStyle w:val="Hyperlink"/>
@@ -1570,7 +1645,7 @@
                 <w:noProof/>
                 <w:webHidden/>
               </w:rPr>
-              <w:instrText xml:space="preserve"> PAGEREF _Toc341908094 \h </w:instrText>
+              <w:instrText xml:space="preserve"> PAGEREF _Toc342819219 \h </w:instrText>
             </w:r>
             <w:r>
               <w:rPr>
@@ -1590,7 +1665,7 @@
                 <w:noProof/>
                 <w:webHidden/>
               </w:rPr>
-              <w:t>8</w:t>
+              <w:t>10</w:t>
             </w:r>
             <w:r>
               <w:rPr>
@@ -1635,8 +1710,8 @@
           <w:szCs w:val="28"/>
         </w:rPr>
         <w:sectPr>
-          <w:headerReference w:type="default" r:id="rId8"/>
-          <w:footerReference w:type="default" r:id="rId9"/>
+          <w:headerReference w:type="default" r:id="rId9"/>
+          <w:footerReference w:type="default" r:id="rId10"/>
           <w:pgSz w:w="12240" w:h="15840"/>
           <w:pgMar w:top="1440" w:right="1440" w:bottom="1440" w:left="1440" w:header="720" w:footer="720" w:gutter="0"/>
           <w:pgNumType w:fmt="lowerRoman" w:start="0"/>
@@ -1648,7 +1723,7 @@
       <w:pPr>
         <w:pStyle w:val="Heading1"/>
       </w:pPr>
-      <w:bookmarkStart w:id="0" w:name="_Toc341908077"/>
+      <w:bookmarkStart w:id="0" w:name="_Toc342819201"/>
       <w:r>
         <w:lastRenderedPageBreak/>
         <w:t>Introduction</w:t>
@@ -1683,7 +1758,7 @@
       <w:pPr>
         <w:pStyle w:val="Heading1"/>
       </w:pPr>
-      <w:bookmarkStart w:id="1" w:name="_Toc341908078"/>
+      <w:bookmarkStart w:id="1" w:name="_Toc342819202"/>
       <w:r>
         <w:t>Technology Overview</w:t>
       </w:r>
@@ -1785,7 +1860,7 @@
           <w:rStyle w:val="Heading2Char"/>
         </w:rPr>
       </w:pPr>
-      <w:bookmarkStart w:id="2" w:name="_Toc341908079"/>
+      <w:bookmarkStart w:id="2" w:name="_Toc342819203"/>
       <w:r>
         <w:rPr>
           <w:rStyle w:val="Heading2Char"/>
@@ -1927,7 +2002,7 @@
           <w:rStyle w:val="Heading2Char"/>
         </w:rPr>
       </w:pPr>
-      <w:bookmarkStart w:id="3" w:name="_Toc341908080"/>
+      <w:bookmarkStart w:id="3" w:name="_Toc342819204"/>
       <w:r>
         <w:rPr>
           <w:rStyle w:val="Heading2Char"/>
@@ -2003,7 +2078,7 @@
           <w:rStyle w:val="Heading2Char"/>
         </w:rPr>
       </w:pPr>
-      <w:bookmarkStart w:id="4" w:name="_Toc341908081"/>
+      <w:bookmarkStart w:id="4" w:name="_Toc342819205"/>
       <w:r>
         <w:rPr>
           <w:rStyle w:val="Heading2Char"/>
@@ -2041,7 +2116,23 @@
           <w:color w:val="000000"/>
           <w:szCs w:val="24"/>
         </w:rPr>
-        <w:t>HTTP is a common web protocol used to transfer data between clients, websites, and servers, databases. HTTP utilizes multiple methods to query or send data such as PUT, GET, and POST.</w:t>
+        <w:t>HTTP is a common web protocol used to transfer data between clients, websites, and servers, databases. HTTP utilizes multiple methods to query or send data such as PUT, GET, and POST</w:t>
+      </w:r>
+      <w:r>
+        <w:rPr>
+          <w:rFonts w:cs="Times New Roman"/>
+          <w:color w:val="000000"/>
+          <w:szCs w:val="24"/>
+        </w:rPr>
+        <w:t>[$$$]</w:t>
+      </w:r>
+      <w:r>
+        <w:rPr>
+          <w:rFonts w:cs="Times New Roman"/>
+          <w:color w:val="000000"/>
+          <w:szCs w:val="24"/>
+        </w:rPr>
+        <w:t>.</w:t>
       </w:r>
     </w:p>
     <w:p>
@@ -2049,7 +2140,7 @@
         <w:pStyle w:val="Heading2"/>
         <w:ind w:left="360"/>
       </w:pPr>
-      <w:bookmarkStart w:id="5" w:name="_Toc341908082"/>
+      <w:bookmarkStart w:id="5" w:name="_Toc342819206"/>
       <w:r>
         <w:t>i</w:t>
       </w:r>
@@ -2364,7 +2455,7 @@
           <w:rStyle w:val="Heading2Char"/>
         </w:rPr>
       </w:pPr>
-      <w:bookmarkStart w:id="6" w:name="_Toc341908083"/>
+      <w:bookmarkStart w:id="6" w:name="_Toc342819207"/>
       <w:r>
         <w:rPr>
           <w:rStyle w:val="Heading2Char"/>
@@ -2474,7 +2565,7 @@
         <w:pStyle w:val="Heading2"/>
         <w:ind w:left="360"/>
       </w:pPr>
-      <w:bookmarkStart w:id="7" w:name="_Toc341908084"/>
+      <w:bookmarkStart w:id="7" w:name="_Toc342819208"/>
       <w:r>
         <w:lastRenderedPageBreak/>
         <w:t>JAVA</w:t>
@@ -2570,7 +2661,7 @@
         <w:pStyle w:val="Heading2"/>
         <w:ind w:firstLine="360"/>
       </w:pPr>
-      <w:bookmarkStart w:id="8" w:name="_Toc341908085"/>
+      <w:bookmarkStart w:id="8" w:name="_Toc342819209"/>
       <w:r>
         <w:t>Git and GitHub</w:t>
       </w:r>
@@ -2590,7 +2681,13 @@
         </w:rPr>
       </w:pPr>
       <w:r>
-        <w:t>Git is a version control service that allows the user to maintain any file structure they want. It is a free service that the user can install and run locally. It provides a bash shell and a GUI that allows the user to manage their local repository.</w:t>
+        <w:t>Git is a version control service that allows the user to maintain any file structure they want. It is a free service that the user can install and run locally. It provides a bash shell and a GUI that allows the user to manage their local repository</w:t>
+      </w:r>
+      <w:r>
+        <w:t>[%%%]</w:t>
+      </w:r>
+      <w:r>
+        <w:t>.</w:t>
       </w:r>
     </w:p>
     <w:p>
@@ -2627,7 +2724,23 @@
           <w:color w:val="000000"/>
           <w:szCs w:val="24"/>
         </w:rPr>
-        <w:t>ub is a free repository manager for Git version control systems. It allows the user to maintain local repositories and it provides server space for public repositories. A user would need to pay for server space in order to store a private repository.</w:t>
+        <w:t>ub is a free repository manager for Git version control systems. It allows the user to maintain local repositories and it provides server space for public repositories. A user would need to pay for server space in order to store a private repository</w:t>
+      </w:r>
+      <w:r>
+        <w:rPr>
+          <w:rFonts w:cs="Times New Roman"/>
+          <w:color w:val="000000"/>
+          <w:szCs w:val="24"/>
+        </w:rPr>
+        <w:t>[^^^]</w:t>
+      </w:r>
+      <w:r>
+        <w:rPr>
+          <w:rFonts w:cs="Times New Roman"/>
+          <w:color w:val="000000"/>
+          <w:szCs w:val="24"/>
+        </w:rPr>
+        <w:t>.</w:t>
       </w:r>
     </w:p>
     <w:p>
@@ -2635,7 +2748,7 @@
         <w:pStyle w:val="Heading2"/>
         <w:ind w:firstLine="360"/>
       </w:pPr>
-      <w:bookmarkStart w:id="9" w:name="_Toc341908086"/>
+      <w:bookmarkStart w:id="9" w:name="_Toc342819210"/>
       <w:r>
         <w:t>Google Maps API for Android</w:t>
       </w:r>
@@ -2723,18 +2836,23 @@
         <w:pStyle w:val="Heading2"/>
         <w:ind w:firstLine="360"/>
       </w:pPr>
-      <w:bookmarkStart w:id="10" w:name="_Toc341908087"/>
+      <w:bookmarkStart w:id="10" w:name="_Toc342819211"/>
       <w:r>
         <w:t>Google Maps API for iPhone</w:t>
       </w:r>
       <w:bookmarkEnd w:id="10"/>
     </w:p>
     <w:p>
+      <w:r>
+        <w:t>blayne</w:t>
+      </w:r>
+    </w:p>
+    <w:p>
       <w:pPr>
         <w:pStyle w:val="Heading2"/>
         <w:ind w:firstLine="360"/>
       </w:pPr>
-      <w:bookmarkStart w:id="11" w:name="_Toc341908088"/>
+      <w:bookmarkStart w:id="11" w:name="_Toc342819212"/>
       <w:r>
         <w:t>Android Location</w:t>
       </w:r>
@@ -2840,16 +2958,16 @@
         </w:numPr>
       </w:pPr>
       <w:r>
+        <w:lastRenderedPageBreak/>
         <w:t xml:space="preserve">Use the last best location estimate. </w:t>
       </w:r>
     </w:p>
-    <w:p/>
     <w:p>
       <w:pPr>
         <w:pStyle w:val="Heading2"/>
         <w:ind w:firstLine="360"/>
       </w:pPr>
-      <w:bookmarkStart w:id="12" w:name="_Toc341908089"/>
+      <w:bookmarkStart w:id="12" w:name="_Toc342819213"/>
       <w:r>
         <w:t>RestKit</w:t>
       </w:r>
@@ -2862,26 +2980,53 @@
         <w:jc w:val="both"/>
       </w:pPr>
       <w:r>
-        <w:t>RESTKit the iOS framework for interfacing Objective-C with a RESTful web service. It provides user friendly request and response functionality and the capability to easily switch between servers or environments. RESTKit also maps payloads to objects that the user can use without parsing the data.  This abstraction allows RESTKit to integrate the payloads with Apple’s Data framework.</w:t>
+        <w:t>RESTKit the iOS framework for interfacing Objective-C with a RESTful web service. It provides user friendly request and response functionality and the capability to easily switch between servers or environments. RESTKit also maps payloads to objects that the user can use without parsing the data.  This abstraction allows RESTKit to integrate the payloads with Apple’s Data framework</w:t>
+      </w:r>
+      <w:r>
+        <w:t xml:space="preserve"> [&amp;&amp;&amp;]</w:t>
+      </w:r>
+      <w:r>
+        <w:t>.</w:t>
       </w:r>
     </w:p>
     <w:p>
-      <w:hyperlink r:id="rId10" w:history="1">
-        <w:r>
-          <w:rPr>
-            <w:rStyle w:val="Hyperlink"/>
-          </w:rPr>
-          <w:t>http://restkit.org/</w:t>
-        </w:r>
-      </w:hyperlink>
+      <w:pPr>
+        <w:pStyle w:val="Heading2"/>
+        <w:ind w:firstLine="360"/>
+      </w:pPr>
+      <w:bookmarkStart w:id="13" w:name="_Toc342819214"/>
+      <w:r>
+        <w:t>MySQL</w:t>
+      </w:r>
+      <w:bookmarkEnd w:id="13"/>
     </w:p>
     <w:p/>
     <w:p>
-      <w:r>
-        <w:t>MySQL</w:t>
+      <w:pPr>
+        <w:ind w:left="360"/>
+      </w:pPr>
+      <w:r>
+        <w:t>MySQL is an open</w:t>
+      </w:r>
+      <w:r>
+        <w:t xml:space="preserve"> </w:t>
+      </w:r>
+      <w:r>
+        <w:t xml:space="preserve">source </w:t>
+      </w:r>
+      <w:r>
+        <w:t>database. The query structure is simple and easy to learn and use. It runs on multiple platforms to reach the largest possible user base. MySQL is also very stable, well documented, and well supported. These features make it ideal for our use because it is very unlikely that it will be incompatible with any of our systems</w:t>
+      </w:r>
+      <w:r>
+        <w:t xml:space="preserve"> </w:t>
+      </w:r>
+      <w:r>
+        <w:t>[***]</w:t>
+      </w:r>
+      <w:r>
+        <w:t>.</w:t>
       </w:r>
     </w:p>
-    <w:p/>
     <w:p>
       <w:pPr>
         <w:pStyle w:val="Heading1"/>
@@ -2894,65 +3039,10 @@
           <w:szCs w:val="22"/>
         </w:rPr>
       </w:pPr>
-      <w:bookmarkStart w:id="13" w:name="_Toc341908090"/>
+      <w:bookmarkStart w:id="14" w:name="_Toc342819215"/>
       <w:r>
         <w:t>Technology Integration</w:t>
       </w:r>
-      <w:bookmarkEnd w:id="13"/>
-    </w:p>
-    <w:p>
-      <w:pPr>
-        <w:rPr>
-          <w:rFonts w:eastAsia="Times New Roman" w:cs="Times New Roman"/>
-          <w:color w:val="7F7F7F" w:themeColor="text1" w:themeTint="80"/>
-          <w:szCs w:val="24"/>
-        </w:rPr>
-      </w:pPr>
-    </w:p>
-    <w:p>
-      <w:pPr>
-        <w:rPr>
-          <w:rFonts w:eastAsia="Times New Roman" w:cs="Times New Roman"/>
-          <w:szCs w:val="24"/>
-        </w:rPr>
-      </w:pPr>
-      <w:r>
-        <w:rPr>
-          <w:rFonts w:eastAsia="Times New Roman" w:cs="Times New Roman"/>
-          <w:szCs w:val="24"/>
-        </w:rPr>
-        <w:t>The server</w:t>
-      </w:r>
-      <w:r>
-        <w:rPr>
-          <w:rFonts w:eastAsia="Times New Roman" w:cs="Times New Roman"/>
-          <w:szCs w:val="24"/>
-        </w:rPr>
-        <w:t xml:space="preserve"> hosts the database and the statistical analysis source code. </w:t>
-      </w:r>
-    </w:p>
-    <w:p>
-      <w:pPr>
-        <w:rPr>
-          <w:rFonts w:eastAsia="Times New Roman" w:cs="Times New Roman"/>
-          <w:szCs w:val="24"/>
-        </w:rPr>
-      </w:pPr>
-      <w:r>
-        <w:rPr>
-          <w:rFonts w:eastAsia="Times New Roman" w:cs="Times New Roman"/>
-          <w:szCs w:val="24"/>
-        </w:rPr>
-        <w:t xml:space="preserve">Should we implement </w:t>
-      </w:r>
-      <w:r>
-        <w:rPr>
-          <w:rFonts w:eastAsia="Times New Roman" w:cs="Times New Roman"/>
-          <w:szCs w:val="24"/>
-        </w:rPr>
-        <w:t>encryption?</w:t>
-      </w:r>
-      <w:bookmarkStart w:id="14" w:name="_GoBack"/>
       <w:bookmarkEnd w:id="14"/>
     </w:p>
     <w:p>
@@ -2963,24 +3053,684 @@
           <w:szCs w:val="24"/>
         </w:rPr>
       </w:pPr>
+    </w:p>
+    <w:p>
+      <w:pPr>
+        <w:rPr>
+          <w:rFonts w:eastAsia="Times New Roman" w:cs="Times New Roman"/>
+          <w:szCs w:val="24"/>
+        </w:rPr>
+      </w:pPr>
+      <w:r>
+        <w:rPr>
+          <w:rFonts w:eastAsia="Times New Roman" w:cs="Times New Roman"/>
+          <w:szCs w:val="24"/>
+        </w:rPr>
+        <w:t>The GitHub repository holds and keeps track of the source code for both applications, for the website, and for the statistical analysis. This development tool logs the changes made to the system and allows the team to revert changes if need be. The source code is not actually run from the repository.</w:t>
+      </w:r>
+    </w:p>
+    <w:p>
+      <w:pPr>
+        <w:rPr>
+          <w:rFonts w:eastAsia="Times New Roman" w:cs="Times New Roman"/>
+          <w:szCs w:val="24"/>
+        </w:rPr>
+      </w:pPr>
+    </w:p>
+    <w:p>
+      <w:pPr>
+        <w:rPr>
+          <w:rFonts w:eastAsia="Times New Roman" w:cs="Times New Roman"/>
+          <w:szCs w:val="24"/>
+        </w:rPr>
+      </w:pPr>
+      <w:r>
+        <w:rPr>
+          <w:rFonts w:eastAsia="Times New Roman" w:cs="Times New Roman"/>
+          <w:szCs w:val="24"/>
+        </w:rPr>
+        <w:t xml:space="preserve">There are five main pieces of our system: </w:t>
+      </w:r>
+    </w:p>
+    <w:p>
+      <w:pPr>
+        <w:pStyle w:val="ListParagraph"/>
+        <w:numPr>
+          <w:ilvl w:val="0"/>
+          <w:numId w:val="17"/>
+        </w:numPr>
+        <w:rPr>
+          <w:rFonts w:eastAsia="Times New Roman" w:cs="Times New Roman"/>
+          <w:szCs w:val="24"/>
+        </w:rPr>
+      </w:pPr>
+      <w:r>
+        <w:rPr>
+          <w:rFonts w:eastAsia="Times New Roman" w:cs="Times New Roman"/>
+          <w:szCs w:val="24"/>
+        </w:rPr>
+        <w:t>The website,</w:t>
+      </w:r>
+    </w:p>
+    <w:p>
+      <w:pPr>
+        <w:pStyle w:val="ListParagraph"/>
+        <w:numPr>
+          <w:ilvl w:val="0"/>
+          <w:numId w:val="17"/>
+        </w:numPr>
+        <w:rPr>
+          <w:rFonts w:eastAsia="Times New Roman" w:cs="Times New Roman"/>
+          <w:szCs w:val="24"/>
+        </w:rPr>
+      </w:pPr>
+      <w:r>
+        <w:rPr>
+          <w:rFonts w:eastAsia="Times New Roman" w:cs="Times New Roman"/>
+          <w:szCs w:val="24"/>
+        </w:rPr>
+        <w:t>T</w:t>
+      </w:r>
+      <w:r>
+        <w:rPr>
+          <w:rFonts w:eastAsia="Times New Roman" w:cs="Times New Roman"/>
+          <w:szCs w:val="24"/>
+        </w:rPr>
+        <w:t>he Android application</w:t>
+      </w:r>
+      <w:r>
+        <w:rPr>
+          <w:rFonts w:eastAsia="Times New Roman" w:cs="Times New Roman"/>
+          <w:szCs w:val="24"/>
+        </w:rPr>
+        <w:t>,</w:t>
+      </w:r>
+    </w:p>
+    <w:p>
+      <w:pPr>
+        <w:pStyle w:val="ListParagraph"/>
+        <w:numPr>
+          <w:ilvl w:val="0"/>
+          <w:numId w:val="17"/>
+        </w:numPr>
+        <w:rPr>
+          <w:rFonts w:eastAsia="Times New Roman" w:cs="Times New Roman"/>
+          <w:szCs w:val="24"/>
+        </w:rPr>
+      </w:pPr>
+      <w:r>
+        <w:rPr>
+          <w:rFonts w:eastAsia="Times New Roman" w:cs="Times New Roman"/>
+          <w:szCs w:val="24"/>
+        </w:rPr>
+        <w:t>T</w:t>
+      </w:r>
+      <w:r>
+        <w:rPr>
+          <w:rFonts w:eastAsia="Times New Roman" w:cs="Times New Roman"/>
+          <w:szCs w:val="24"/>
+        </w:rPr>
+        <w:t>he iPhone application</w:t>
+      </w:r>
+      <w:r>
+        <w:rPr>
+          <w:rFonts w:eastAsia="Times New Roman" w:cs="Times New Roman"/>
+          <w:szCs w:val="24"/>
+        </w:rPr>
+        <w:t>,</w:t>
+      </w:r>
+    </w:p>
+    <w:p>
+      <w:pPr>
+        <w:pStyle w:val="ListParagraph"/>
+        <w:numPr>
+          <w:ilvl w:val="0"/>
+          <w:numId w:val="17"/>
+        </w:numPr>
+        <w:rPr>
+          <w:rFonts w:eastAsia="Times New Roman" w:cs="Times New Roman"/>
+          <w:szCs w:val="24"/>
+        </w:rPr>
+      </w:pPr>
+      <w:r>
+        <w:rPr>
+          <w:rFonts w:eastAsia="Times New Roman" w:cs="Times New Roman"/>
+          <w:szCs w:val="24"/>
+        </w:rPr>
+        <w:t>T</w:t>
+      </w:r>
+      <w:r>
+        <w:rPr>
+          <w:rFonts w:eastAsia="Times New Roman" w:cs="Times New Roman"/>
+          <w:szCs w:val="24"/>
+        </w:rPr>
+        <w:t xml:space="preserve">he MySQL database, and </w:t>
+      </w:r>
+    </w:p>
+    <w:p>
+      <w:pPr>
+        <w:pStyle w:val="ListParagraph"/>
+        <w:numPr>
+          <w:ilvl w:val="0"/>
+          <w:numId w:val="17"/>
+        </w:numPr>
+        <w:rPr>
+          <w:rFonts w:eastAsia="Times New Roman" w:cs="Times New Roman"/>
+          <w:szCs w:val="24"/>
+        </w:rPr>
+      </w:pPr>
+      <w:r>
+        <w:rPr>
+          <w:rFonts w:eastAsia="Times New Roman" w:cs="Times New Roman"/>
+          <w:szCs w:val="24"/>
+        </w:rPr>
+        <w:t>The statistical analysis program</w:t>
+      </w:r>
+    </w:p>
+    <w:p>
+      <w:pPr>
+        <w:rPr>
+          <w:rFonts w:eastAsia="Times New Roman" w:cs="Times New Roman"/>
+          <w:szCs w:val="24"/>
+        </w:rPr>
+      </w:pPr>
+    </w:p>
+    <w:p>
+      <w:pPr>
+        <w:rPr>
+          <w:rFonts w:eastAsia="Times New Roman" w:cs="Times New Roman"/>
+          <w:szCs w:val="24"/>
+        </w:rPr>
+      </w:pPr>
+      <w:r>
+        <w:rPr>
+          <w:rFonts w:eastAsia="Times New Roman" w:cs="Times New Roman"/>
+          <w:szCs w:val="24"/>
+        </w:rPr>
+        <w:t>The database and the statistical analysis program are hosted on the server. The server has the Apache Tomcat framework on it</w:t>
+      </w:r>
+      <w:r>
+        <w:rPr>
+          <w:rFonts w:eastAsia="Times New Roman" w:cs="Times New Roman"/>
+          <w:szCs w:val="24"/>
+        </w:rPr>
+        <w:t xml:space="preserve">. </w:t>
+      </w:r>
+    </w:p>
+    <w:p>
+      <w:pPr>
+        <w:rPr>
+          <w:rFonts w:eastAsia="Times New Roman" w:cs="Times New Roman"/>
+          <w:szCs w:val="24"/>
+        </w:rPr>
+      </w:pPr>
+    </w:p>
+    <w:p>
+      <w:pPr>
+        <w:rPr>
+          <w:rFonts w:eastAsia="Times New Roman" w:cs="Times New Roman"/>
+          <w:szCs w:val="24"/>
+        </w:rPr>
+      </w:pPr>
+      <w:r>
+        <w:rPr>
+          <w:rFonts w:eastAsia="Times New Roman" w:cs="Times New Roman"/>
+          <w:szCs w:val="24"/>
+        </w:rPr>
+        <w:t>There is also a separate server</w:t>
+      </w:r>
+      <w:r>
+        <w:rPr>
+          <w:rFonts w:eastAsia="Times New Roman" w:cs="Times New Roman"/>
+          <w:szCs w:val="24"/>
+        </w:rPr>
+        <w:t xml:space="preserve">, currently NAU’s host </w:t>
+      </w:r>
+      <w:r>
+        <w:rPr>
+          <w:rFonts w:eastAsia="Times New Roman" w:cs="Times New Roman"/>
+          <w:szCs w:val="24"/>
+        </w:rPr>
+        <w:t>server, which</w:t>
+      </w:r>
+      <w:r>
+        <w:rPr>
+          <w:rFonts w:eastAsia="Times New Roman" w:cs="Times New Roman"/>
+          <w:szCs w:val="24"/>
+        </w:rPr>
+        <w:t xml:space="preserve"> hosts the website. </w:t>
+      </w:r>
+      <w:r>
+        <w:rPr>
+          <w:rFonts w:eastAsia="Times New Roman" w:cs="Times New Roman"/>
+          <w:szCs w:val="24"/>
+        </w:rPr>
+        <w:t xml:space="preserve">The website is written in a mixture of HTML, JavaScript, and PHP. The HTML and JavaScript are the front end languages and the PHP handles the server side functionality. The Google </w:t>
+      </w:r>
+      <w:r>
+        <w:rPr>
+          <w:rFonts w:eastAsia="Times New Roman" w:cs="Times New Roman"/>
+          <w:szCs w:val="24"/>
+        </w:rPr>
+        <w:t xml:space="preserve">Maps </w:t>
+      </w:r>
+      <w:r>
+        <w:rPr>
+          <w:rFonts w:eastAsia="Times New Roman" w:cs="Times New Roman"/>
+          <w:szCs w:val="24"/>
+        </w:rPr>
+        <w:t>API is</w:t>
+      </w:r>
+      <w:r>
+        <w:rPr>
+          <w:rFonts w:eastAsia="Times New Roman" w:cs="Times New Roman"/>
+          <w:szCs w:val="24"/>
+        </w:rPr>
+        <w:t xml:space="preserve"> also</w:t>
+      </w:r>
+      <w:r>
+        <w:rPr>
+          <w:rFonts w:eastAsia="Times New Roman" w:cs="Times New Roman"/>
+          <w:szCs w:val="24"/>
+        </w:rPr>
+        <w:t xml:space="preserve"> in JavaScript</w:t>
+      </w:r>
+      <w:r>
+        <w:rPr>
+          <w:rFonts w:eastAsia="Times New Roman" w:cs="Times New Roman"/>
+          <w:szCs w:val="24"/>
+        </w:rPr>
+        <w:t>.</w:t>
+      </w:r>
+    </w:p>
+    <w:p>
+      <w:pPr>
+        <w:rPr>
+          <w:rFonts w:eastAsia="Times New Roman" w:cs="Times New Roman"/>
+          <w:szCs w:val="24"/>
+        </w:rPr>
+      </w:pPr>
+    </w:p>
+    <w:p>
+      <w:pPr>
+        <w:rPr>
+          <w:rFonts w:eastAsia="Times New Roman" w:cs="Times New Roman"/>
+          <w:szCs w:val="24"/>
+        </w:rPr>
+      </w:pPr>
+      <w:r>
+        <w:rPr>
+          <w:rFonts w:eastAsia="Times New Roman" w:cs="Times New Roman"/>
+          <w:szCs w:val="24"/>
+        </w:rPr>
+        <w:t xml:space="preserve">The </w:t>
+      </w:r>
+      <w:r>
+        <w:rPr>
+          <w:rFonts w:eastAsia="Times New Roman" w:cs="Times New Roman"/>
+          <w:szCs w:val="24"/>
+        </w:rPr>
+        <w:t xml:space="preserve">iPhone runs the Objective C application on the iOS. The Google </w:t>
+      </w:r>
+      <w:r>
+        <w:rPr>
+          <w:rFonts w:eastAsia="Times New Roman" w:cs="Times New Roman"/>
+          <w:szCs w:val="24"/>
+        </w:rPr>
+        <w:t xml:space="preserve">Maps </w:t>
+      </w:r>
+      <w:r>
+        <w:rPr>
+          <w:rFonts w:eastAsia="Times New Roman" w:cs="Times New Roman"/>
+          <w:szCs w:val="24"/>
+        </w:rPr>
+        <w:t>API is used in the application as well</w:t>
+      </w:r>
+      <w:r>
+        <w:rPr>
+          <w:rFonts w:eastAsia="Times New Roman" w:cs="Times New Roman"/>
+          <w:szCs w:val="24"/>
+        </w:rPr>
+        <w:t xml:space="preserve"> and is written in Objective C for better integration</w:t>
+      </w:r>
+      <w:r>
+        <w:rPr>
+          <w:rFonts w:eastAsia="Times New Roman" w:cs="Times New Roman"/>
+          <w:szCs w:val="24"/>
+        </w:rPr>
+        <w:t>.</w:t>
+      </w:r>
+      <w:r>
+        <w:rPr>
+          <w:rFonts w:eastAsia="Times New Roman" w:cs="Times New Roman"/>
+          <w:szCs w:val="24"/>
+        </w:rPr>
+        <w:t xml:space="preserve"> </w:t>
+      </w:r>
+      <w:r>
+        <w:rPr>
+          <w:rFonts w:eastAsia="Times New Roman" w:cs="Times New Roman"/>
+          <w:szCs w:val="24"/>
+        </w:rPr>
+        <w:t xml:space="preserve">RestKit is the </w:t>
+      </w:r>
+      <w:r>
+        <w:rPr>
+          <w:rFonts w:eastAsia="Times New Roman" w:cs="Times New Roman"/>
+          <w:szCs w:val="24"/>
+        </w:rPr>
+        <w:t>technology</w:t>
+      </w:r>
+      <w:r>
+        <w:rPr>
+          <w:rFonts w:eastAsia="Times New Roman" w:cs="Times New Roman"/>
+          <w:szCs w:val="24"/>
+        </w:rPr>
+        <w:t xml:space="preserve"> that allows the iPhone application </w:t>
+      </w:r>
+      <w:r>
+        <w:rPr>
+          <w:rFonts w:eastAsia="Times New Roman" w:cs="Times New Roman"/>
+          <w:szCs w:val="24"/>
+        </w:rPr>
+        <w:t>to connect with our server</w:t>
+      </w:r>
+      <w:r>
+        <w:rPr>
+          <w:rFonts w:eastAsia="Times New Roman" w:cs="Times New Roman"/>
+          <w:szCs w:val="24"/>
+        </w:rPr>
+        <w:t xml:space="preserve"> in a RESTful way</w:t>
+      </w:r>
+      <w:r>
+        <w:rPr>
+          <w:rFonts w:eastAsia="Times New Roman" w:cs="Times New Roman"/>
+          <w:szCs w:val="24"/>
+        </w:rPr>
+        <w:t xml:space="preserve">. </w:t>
+      </w:r>
+    </w:p>
+    <w:p>
+      <w:pPr>
+        <w:rPr>
+          <w:rFonts w:eastAsia="Times New Roman" w:cs="Times New Roman"/>
+          <w:szCs w:val="24"/>
+        </w:rPr>
+      </w:pPr>
+    </w:p>
+    <w:p>
+      <w:pPr>
+        <w:rPr>
+          <w:rFonts w:eastAsia="Times New Roman" w:cs="Times New Roman"/>
+          <w:szCs w:val="24"/>
+        </w:rPr>
+      </w:pPr>
+      <w:r>
+        <w:rPr>
+          <w:rFonts w:eastAsia="Times New Roman" w:cs="Times New Roman"/>
+          <w:szCs w:val="24"/>
+        </w:rPr>
+        <w:t>The Android phone runs the Java application on the Android operating system</w:t>
+      </w:r>
+      <w:r>
+        <w:rPr>
+          <w:rFonts w:eastAsia="Times New Roman" w:cs="Times New Roman"/>
+          <w:szCs w:val="24"/>
+        </w:rPr>
+        <w:t>. The Google Maps API is integrated with the Java code as a part of the application.</w:t>
+      </w:r>
+      <w:r>
+        <w:rPr>
+          <w:rFonts w:eastAsia="Times New Roman" w:cs="Times New Roman"/>
+          <w:szCs w:val="24"/>
+        </w:rPr>
+        <w:t xml:space="preserve"> </w:t>
+      </w:r>
+      <w:r>
+        <w:rPr>
+          <w:rFonts w:eastAsia="Times New Roman" w:cs="Times New Roman"/>
+          <w:szCs w:val="24"/>
+        </w:rPr>
+        <w:t>(MOREHERE ABOUT CONNECTING WITH THE SERVER)</w:t>
+      </w:r>
+    </w:p>
+    <w:p>
+      <w:pPr>
+        <w:rPr>
+          <w:rFonts w:eastAsia="Times New Roman" w:cs="Times New Roman"/>
+          <w:szCs w:val="24"/>
+        </w:rPr>
+      </w:pPr>
+      <w:r>
+        <w:rPr>
+          <w:rFonts w:eastAsia="Times New Roman" w:cs="Times New Roman"/>
+          <w:szCs w:val="24"/>
+        </w:rPr>
+        <w:lastRenderedPageBreak/>
+        <w:t>The statistical analysis program will be written in PHP for seamless integration with the database.</w:t>
+      </w:r>
+      <w:r>
+        <w:rPr>
+          <w:rFonts w:eastAsia="Times New Roman" w:cs="Times New Roman"/>
+          <w:szCs w:val="24"/>
+        </w:rPr>
+        <w:t xml:space="preserve"> It will use the values in the database when it is updated and </w:t>
+      </w:r>
+      <w:r>
+        <w:rPr>
+          <w:rFonts w:eastAsia="Times New Roman" w:cs="Times New Roman"/>
+          <w:szCs w:val="24"/>
+        </w:rPr>
+        <w:t>it updates the advertisement table.</w:t>
+      </w:r>
+      <w:bookmarkStart w:id="15" w:name="_GoBack"/>
+      <w:bookmarkEnd w:id="15"/>
+    </w:p>
+    <w:p>
+      <w:pPr>
+        <w:rPr>
+          <w:rFonts w:eastAsia="Times New Roman" w:cs="Times New Roman"/>
+          <w:color w:val="7F7F7F" w:themeColor="text1" w:themeTint="80"/>
+          <w:szCs w:val="24"/>
+        </w:rPr>
+      </w:pPr>
       <w:r>
         <w:rPr>
           <w:rFonts w:eastAsia="Times New Roman" w:cs="Times New Roman"/>
           <w:noProof/>
-          <w:color w:val="7F7F7F" w:themeColor="text1" w:themeTint="80"/>
           <w:szCs w:val="24"/>
         </w:rPr>
         <w:lastRenderedPageBreak/>
         <mc:AlternateContent>
           <mc:Choice Requires="wps">
             <w:drawing>
-              <wp:anchor distT="0" distB="0" distL="114300" distR="114300" simplePos="0" relativeHeight="251679744" behindDoc="0" locked="0" layoutInCell="1" allowOverlap="1" wp14:anchorId="10833951" wp14:editId="153A84DC">
+              <wp:anchor distT="0" distB="0" distL="114300" distR="114300" simplePos="0" relativeHeight="251675648" behindDoc="0" locked="0" layoutInCell="1" allowOverlap="1" wp14:anchorId="019045E2" wp14:editId="16D5A0C8">
+                <wp:simplePos x="0" y="0"/>
+                <wp:positionH relativeFrom="column">
+                  <wp:posOffset>2514600</wp:posOffset>
+                </wp:positionH>
+                <wp:positionV relativeFrom="paragraph">
+                  <wp:posOffset>504825</wp:posOffset>
+                </wp:positionV>
+                <wp:extent cx="723900" cy="1403985"/>
+                <wp:effectExtent l="0" t="0" r="0" b="0"/>
+                <wp:wrapNone/>
+                <wp:docPr id="19" name="Text Box 2"/>
+                <wp:cNvGraphicFramePr>
+                  <a:graphicFrameLocks xmlns:a="http://schemas.openxmlformats.org/drawingml/2006/main"/>
+                </wp:cNvGraphicFramePr>
+                <a:graphic xmlns:a="http://schemas.openxmlformats.org/drawingml/2006/main">
+                  <a:graphicData uri="http://schemas.microsoft.com/office/word/2010/wordprocessingShape">
+                    <wps:wsp>
+                      <wps:cNvSpPr txBox="1">
+                        <a:spLocks noChangeArrowheads="1"/>
+                      </wps:cNvSpPr>
+                      <wps:spPr bwMode="auto">
+                        <a:xfrm>
+                          <a:off x="0" y="0"/>
+                          <a:ext cx="723900" cy="1403985"/>
+                        </a:xfrm>
+                        <a:prstGeom prst="rect">
+                          <a:avLst/>
+                        </a:prstGeom>
+                        <a:noFill/>
+                        <a:ln w="25400" cap="flat" cmpd="sng" algn="ctr">
+                          <a:noFill/>
+                          <a:prstDash val="solid"/>
+                          <a:headEnd/>
+                          <a:tailEnd/>
+                        </a:ln>
+                        <a:effectLst/>
+                      </wps:spPr>
+                      <wps:txbx>
+                        <w:txbxContent>
+                          <w:p>
+                            <w:r>
+                              <w:t>Website</w:t>
+                            </w:r>
+                          </w:p>
+                        </w:txbxContent>
+                      </wps:txbx>
+                      <wps:bodyPr rot="0" vert="horz" wrap="square" lIns="91440" tIns="45720" rIns="91440" bIns="45720" anchor="t" anchorCtr="0">
+                        <a:spAutoFit/>
+                      </wps:bodyPr>
+                    </wps:wsp>
+                  </a:graphicData>
+                </a:graphic>
+                <wp14:sizeRelH relativeFrom="margin">
+                  <wp14:pctWidth>0</wp14:pctWidth>
+                </wp14:sizeRelH>
+                <wp14:sizeRelV relativeFrom="margin">
+                  <wp14:pctHeight>20000</wp14:pctHeight>
+                </wp14:sizeRelV>
+              </wp:anchor>
+            </w:drawing>
+          </mc:Choice>
+          <mc:Fallback>
+            <w:pict>
+              <v:shapetype id="_x0000_t202" coordsize="21600,21600" o:spt="202" path="m,l,21600r21600,l21600,xe">
+                <v:stroke joinstyle="miter"/>
+                <v:path gradientshapeok="t" o:connecttype="rect"/>
+              </v:shapetype>
+              <v:shape id="Text Box 2" o:spid="_x0000_s1026" type="#_x0000_t202" style="position:absolute;margin-left:198pt;margin-top:39.75pt;width:57pt;height:110.55pt;z-index:251675648;visibility:visible;mso-wrap-style:square;mso-width-percent:0;mso-height-percent:200;mso-wrap-distance-left:9pt;mso-wrap-distance-top:0;mso-wrap-distance-right:9pt;mso-wrap-distance-bottom:0;mso-position-horizontal:absolute;mso-position-horizontal-relative:text;mso-position-vertical:absolute;mso-position-vertical-relative:text;mso-width-percent:0;mso-height-percent:200;mso-width-relative:margin;mso-height-relative:margin;v-text-anchor:top" o:gfxdata="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" filled="f" stroked="f" strokeweight="2pt">
+                <v:textbox style="mso-fit-shape-to-text:t">
+                  <w:txbxContent>
+                    <w:p>
+                      <w:r>
+                        <w:t>Website</w:t>
+                      </w:r>
+                    </w:p>
+                  </w:txbxContent>
+                </v:textbox>
+              </v:shape>
+            </w:pict>
+          </mc:Fallback>
+        </mc:AlternateContent>
+      </w:r>
+      <w:r>
+        <w:rPr>
+          <w:rFonts w:eastAsia="Times New Roman" w:cs="Times New Roman"/>
+          <w:noProof/>
+          <w:szCs w:val="24"/>
+        </w:rPr>
+        <mc:AlternateContent>
+          <mc:Choice Requires="wps">
+            <w:drawing>
+              <wp:anchor distT="0" distB="0" distL="114300" distR="114300" simplePos="0" relativeHeight="251667456" behindDoc="0" locked="0" layoutInCell="1" allowOverlap="1" wp14:anchorId="674481C1" wp14:editId="4A32BB87">
+                <wp:simplePos x="0" y="0"/>
+                <wp:positionH relativeFrom="column">
+                  <wp:posOffset>-581025</wp:posOffset>
+                </wp:positionH>
+                <wp:positionV relativeFrom="paragraph">
+                  <wp:posOffset>4619625</wp:posOffset>
+                </wp:positionV>
+                <wp:extent cx="942975" cy="1403985"/>
+                <wp:effectExtent l="0" t="0" r="0" b="0"/>
+                <wp:wrapNone/>
+                <wp:docPr id="15" name="Text Box 2"/>
+                <wp:cNvGraphicFramePr>
+                  <a:graphicFrameLocks xmlns:a="http://schemas.openxmlformats.org/drawingml/2006/main"/>
+                </wp:cNvGraphicFramePr>
+                <a:graphic xmlns:a="http://schemas.openxmlformats.org/drawingml/2006/main">
+                  <a:graphicData uri="http://schemas.microsoft.com/office/word/2010/wordprocessingShape">
+                    <wps:wsp>
+                      <wps:cNvSpPr txBox="1">
+                        <a:spLocks noChangeArrowheads="1"/>
+                      </wps:cNvSpPr>
+                      <wps:spPr bwMode="auto">
+                        <a:xfrm>
+                          <a:off x="0" y="0"/>
+                          <a:ext cx="942975" cy="1403985"/>
+                        </a:xfrm>
+                        <a:prstGeom prst="rect">
+                          <a:avLst/>
+                        </a:prstGeom>
+                        <a:noFill/>
+                        <a:ln w="25400" cap="flat" cmpd="sng" algn="ctr">
+                          <a:noFill/>
+                          <a:prstDash val="solid"/>
+                          <a:headEnd/>
+                          <a:tailEnd/>
+                        </a:ln>
+                        <a:effectLst/>
+                      </wps:spPr>
+                      <wps:txbx>
+                        <w:txbxContent>
+                          <w:p>
+                            <w:r>
+                              <w:t>iPhone App</w:t>
+                            </w:r>
+                          </w:p>
+                        </w:txbxContent>
+                      </wps:txbx>
+                      <wps:bodyPr rot="0" vert="horz" wrap="square" lIns="91440" tIns="45720" rIns="91440" bIns="45720" anchor="t" anchorCtr="0">
+                        <a:spAutoFit/>
+                      </wps:bodyPr>
+                    </wps:wsp>
+                  </a:graphicData>
+                </a:graphic>
+                <wp14:sizeRelH relativeFrom="margin">
+                  <wp14:pctWidth>0</wp14:pctWidth>
+                </wp14:sizeRelH>
+                <wp14:sizeRelV relativeFrom="margin">
+                  <wp14:pctHeight>20000</wp14:pctHeight>
+                </wp14:sizeRelV>
+              </wp:anchor>
+            </w:drawing>
+          </mc:Choice>
+          <mc:Fallback>
+            <w:pict>
+              <v:shape id="_x0000_s1027" type="#_x0000_t202" style="position:absolute;margin-left:-45.75pt;margin-top:363.75pt;width:74.25pt;height:110.55pt;z-index:251667456;visibility:visible;mso-wrap-style:square;mso-width-percent:0;mso-height-percent:200;mso-wrap-distance-left:9pt;mso-wrap-distance-top:0;mso-wrap-distance-right:9pt;mso-wrap-distance-bottom:0;mso-position-horizontal:absolute;mso-position-horizontal-relative:text;mso-position-vertical:absolute;mso-position-vertical-relative:text;mso-width-percent:0;mso-height-percent:200;mso-width-relative:margin;mso-height-relative:margin;v-text-anchor:top" o:gfxdata="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" filled="f" stroked="f" strokeweight="2pt">
+                <v:textbox style="mso-fit-shape-to-text:t">
+                  <w:txbxContent>
+                    <w:p>
+                      <w:r>
+                        <w:t>iPhone App</w:t>
+                      </w:r>
+                    </w:p>
+                  </w:txbxContent>
+                </v:textbox>
+              </v:shape>
+            </w:pict>
+          </mc:Fallback>
+        </mc:AlternateContent>
+      </w:r>
+      <w:r>
+        <w:rPr>
+          <w:rFonts w:eastAsia="Times New Roman" w:cs="Times New Roman"/>
+          <w:noProof/>
+          <w:szCs w:val="24"/>
+        </w:rPr>
+        <mc:AlternateContent>
+          <mc:Choice Requires="wps">
+            <w:drawing>
+              <wp:anchor distT="0" distB="0" distL="114300" distR="114300" simplePos="0" relativeHeight="251679744" behindDoc="0" locked="0" layoutInCell="1" allowOverlap="1" wp14:anchorId="175111E5" wp14:editId="1C284E98">
                 <wp:simplePos x="0" y="0"/>
                 <wp:positionH relativeFrom="column">
                   <wp:posOffset>2799715</wp:posOffset>
                 </wp:positionH>
                 <wp:positionV relativeFrom="paragraph">
-                  <wp:posOffset>2228850</wp:posOffset>
+                  <wp:posOffset>2419350</wp:posOffset>
                 </wp:positionV>
                 <wp:extent cx="1952625" cy="1403985"/>
                 <wp:effectExtent l="0" t="0" r="0" b="0"/>
@@ -3038,11 +3788,7 @@
           </mc:Choice>
           <mc:Fallback>
             <w:pict>
-              <v:shapetype id="_x0000_t202" coordsize="21600,21600" o:spt="202" path="m,l,21600r21600,l21600,xe">
-                <v:stroke joinstyle="miter"/>
-                <v:path gradientshapeok="t" o:connecttype="rect"/>
-              </v:shapetype>
-              <v:shape id="Text Box 2" o:spid="_x0000_s1026" type="#_x0000_t202" style="position:absolute;margin-left:220.45pt;margin-top:175.5pt;width:153.75pt;height:110.55pt;z-index:251679744;visibility:visible;mso-wrap-style:square;mso-width-percent:0;mso-height-percent:200;mso-wrap-distance-left:9pt;mso-wrap-distance-top:0;mso-wrap-distance-right:9pt;mso-wrap-distance-bottom:0;mso-position-horizontal:absolute;mso-position-horizontal-relative:text;mso-position-vertical:absolute;mso-position-vertical-relative:text;mso-width-percent:0;mso-height-percent:200;mso-width-relative:margin;mso-height-relative:margin;v-text-anchor:top" o:gfxdata="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" filled="f" stroked="f" strokeweight="2pt">
+              <v:shape id="_x0000_s1028" type="#_x0000_t202" style="position:absolute;margin-left:220.45pt;margin-top:190.5pt;width:153.75pt;height:110.55pt;z-index:251679744;visibility:visible;mso-wrap-style:square;mso-width-percent:0;mso-height-percent:200;mso-wrap-distance-left:9pt;mso-wrap-distance-top:0;mso-wrap-distance-right:9pt;mso-wrap-distance-bottom:0;mso-position-horizontal:absolute;mso-position-horizontal-relative:text;mso-position-vertical:absolute;mso-position-vertical-relative:text;mso-width-percent:0;mso-height-percent:200;mso-width-relative:margin;mso-height-relative:margin;v-text-anchor:top" o:gfxdata="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" filled="f" stroked="f" strokeweight="2pt">
                 <v:textbox style="mso-fit-shape-to-text:t">
                   <w:txbxContent>
                     <w:p>
@@ -3061,19 +3807,18 @@
         <w:rPr>
           <w:rFonts w:eastAsia="Times New Roman" w:cs="Times New Roman"/>
           <w:noProof/>
-          <w:color w:val="7F7F7F" w:themeColor="text1" w:themeTint="80"/>
           <w:szCs w:val="24"/>
         </w:rPr>
         <mc:AlternateContent>
           <mc:Choice Requires="wps">
             <w:drawing>
-              <wp:anchor distT="0" distB="0" distL="114300" distR="114300" simplePos="0" relativeHeight="251684864" behindDoc="0" locked="0" layoutInCell="1" allowOverlap="1" wp14:anchorId="1B388218" wp14:editId="61E38EBC">
+              <wp:anchor distT="0" distB="0" distL="114300" distR="114300" simplePos="0" relativeHeight="251684864" behindDoc="0" locked="0" layoutInCell="1" allowOverlap="1" wp14:anchorId="515BCCDF" wp14:editId="49CF74EE">
                 <wp:simplePos x="0" y="0"/>
                 <wp:positionH relativeFrom="column">
                   <wp:posOffset>2562225</wp:posOffset>
                 </wp:positionH>
                 <wp:positionV relativeFrom="paragraph">
-                  <wp:posOffset>5476875</wp:posOffset>
+                  <wp:posOffset>5667375</wp:posOffset>
                 </wp:positionV>
                 <wp:extent cx="647700" cy="1403985"/>
                 <wp:effectExtent l="0" t="0" r="0" b="0"/>
@@ -3131,7 +3876,7 @@
           </mc:Choice>
           <mc:Fallback>
             <w:pict>
-              <v:shape id="_x0000_s1027" type="#_x0000_t202" style="position:absolute;margin-left:201.75pt;margin-top:431.25pt;width:51pt;height:110.55pt;z-index:251684864;visibility:visible;mso-wrap-style:square;mso-width-percent:0;mso-height-percent:200;mso-wrap-distance-left:9pt;mso-wrap-distance-top:0;mso-wrap-distance-right:9pt;mso-wrap-distance-bottom:0;mso-position-horizontal:absolute;mso-position-horizontal-relative:text;mso-position-vertical:absolute;mso-position-vertical-relative:text;mso-width-percent:0;mso-height-percent:200;mso-width-relative:margin;mso-height-relative:margin;v-text-anchor:top" o:gfxdata="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" filled="f" stroked="f" strokeweight="2pt">
+              <v:shape id="_x0000_s1029" type="#_x0000_t202" style="position:absolute;margin-left:201.75pt;margin-top:446.25pt;width:51pt;height:110.55pt;z-index:251684864;visibility:visible;mso-wrap-style:square;mso-width-percent:0;mso-height-percent:200;mso-wrap-distance-left:9pt;mso-wrap-distance-top:0;mso-wrap-distance-right:9pt;mso-wrap-distance-bottom:0;mso-position-horizontal:absolute;mso-position-horizontal-relative:text;mso-position-vertical:absolute;mso-position-vertical-relative:text;mso-width-percent:0;mso-height-percent:200;mso-width-relative:margin;mso-height-relative:margin;v-text-anchor:top" o:gfxdata="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" filled="f" stroked="f" strokeweight="2pt">
                 <v:textbox style="mso-fit-shape-to-text:t">
                   <w:txbxContent>
                     <w:p>
@@ -3150,13 +3895,606 @@
         <w:rPr>
           <w:rFonts w:eastAsia="Times New Roman" w:cs="Times New Roman"/>
           <w:noProof/>
-          <w:color w:val="7F7F7F" w:themeColor="text1" w:themeTint="80"/>
           <w:szCs w:val="24"/>
         </w:rPr>
         <mc:AlternateContent>
           <mc:Choice Requires="wps">
             <w:drawing>
-              <wp:anchor distT="0" distB="0" distL="114300" distR="114300" simplePos="0" relativeHeight="251682816" behindDoc="0" locked="0" layoutInCell="1" allowOverlap="1" wp14:anchorId="71E7AF17" wp14:editId="6034FBAA">
+              <wp:anchor distT="0" distB="0" distL="114300" distR="114300" simplePos="0" relativeHeight="251677696" behindDoc="0" locked="0" layoutInCell="1" allowOverlap="1" wp14:anchorId="36C5BA35" wp14:editId="5A8564BC">
+                <wp:simplePos x="0" y="0"/>
+                <wp:positionH relativeFrom="column">
+                  <wp:posOffset>1485900</wp:posOffset>
+                </wp:positionH>
+                <wp:positionV relativeFrom="paragraph">
+                  <wp:posOffset>3314700</wp:posOffset>
+                </wp:positionV>
+                <wp:extent cx="723900" cy="1403985"/>
+                <wp:effectExtent l="0" t="0" r="0" b="0"/>
+                <wp:wrapNone/>
+                <wp:docPr id="20" name="Text Box 2"/>
+                <wp:cNvGraphicFramePr>
+                  <a:graphicFrameLocks xmlns:a="http://schemas.openxmlformats.org/drawingml/2006/main"/>
+                </wp:cNvGraphicFramePr>
+                <a:graphic xmlns:a="http://schemas.openxmlformats.org/drawingml/2006/main">
+                  <a:graphicData uri="http://schemas.microsoft.com/office/word/2010/wordprocessingShape">
+                    <wps:wsp>
+                      <wps:cNvSpPr txBox="1">
+                        <a:spLocks noChangeArrowheads="1"/>
+                      </wps:cNvSpPr>
+                      <wps:spPr bwMode="auto">
+                        <a:xfrm>
+                          <a:off x="0" y="0"/>
+                          <a:ext cx="723900" cy="1403985"/>
+                        </a:xfrm>
+                        <a:prstGeom prst="rect">
+                          <a:avLst/>
+                        </a:prstGeom>
+                        <a:noFill/>
+                        <a:ln w="25400" cap="flat" cmpd="sng" algn="ctr">
+                          <a:noFill/>
+                          <a:prstDash val="solid"/>
+                          <a:headEnd/>
+                          <a:tailEnd/>
+                        </a:ln>
+                        <a:effectLst/>
+                      </wps:spPr>
+                      <wps:txbx>
+                        <w:txbxContent>
+                          <w:p>
+                            <w:r>
+                              <w:t>RestKit</w:t>
+                            </w:r>
+                          </w:p>
+                        </w:txbxContent>
+                      </wps:txbx>
+                      <wps:bodyPr rot="0" vert="horz" wrap="square" lIns="91440" tIns="45720" rIns="91440" bIns="45720" anchor="t" anchorCtr="0">
+                        <a:spAutoFit/>
+                      </wps:bodyPr>
+                    </wps:wsp>
+                  </a:graphicData>
+                </a:graphic>
+                <wp14:sizeRelH relativeFrom="margin">
+                  <wp14:pctWidth>0</wp14:pctWidth>
+                </wp14:sizeRelH>
+                <wp14:sizeRelV relativeFrom="margin">
+                  <wp14:pctHeight>20000</wp14:pctHeight>
+                </wp14:sizeRelV>
+              </wp:anchor>
+            </w:drawing>
+          </mc:Choice>
+          <mc:Fallback>
+            <w:pict>
+              <v:shape id="_x0000_s1030" type="#_x0000_t202" style="position:absolute;margin-left:117pt;margin-top:261pt;width:57pt;height:110.55pt;z-index:251677696;visibility:visible;mso-wrap-style:square;mso-width-percent:0;mso-height-percent:200;mso-wrap-distance-left:9pt;mso-wrap-distance-top:0;mso-wrap-distance-right:9pt;mso-wrap-distance-bottom:0;mso-position-horizontal:absolute;mso-position-horizontal-relative:text;mso-position-vertical:absolute;mso-position-vertical-relative:text;mso-width-percent:0;mso-height-percent:200;mso-width-relative:margin;mso-height-relative:margin;v-text-anchor:top" o:gfxdata="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" filled="f" stroked="f" strokeweight="2pt">
+                <v:textbox style="mso-fit-shape-to-text:t">
+                  <w:txbxContent>
+                    <w:p>
+                      <w:r>
+                        <w:t>RestKit</w:t>
+                      </w:r>
+                    </w:p>
+                  </w:txbxContent>
+                </v:textbox>
+              </v:shape>
+            </w:pict>
+          </mc:Fallback>
+        </mc:AlternateContent>
+      </w:r>
+      <w:r>
+        <w:rPr>
+          <w:rFonts w:eastAsia="Times New Roman" w:cs="Times New Roman"/>
+          <w:noProof/>
+          <w:szCs w:val="24"/>
+        </w:rPr>
+        <mc:AlternateContent>
+          <mc:Choice Requires="wps">
+            <w:drawing>
+              <wp:anchor distT="0" distB="0" distL="114300" distR="114300" simplePos="0" relativeHeight="251669504" behindDoc="0" locked="0" layoutInCell="1" allowOverlap="1" wp14:anchorId="4A766633" wp14:editId="3B3B8D91">
+                <wp:simplePos x="0" y="0"/>
+                <wp:positionH relativeFrom="column">
+                  <wp:posOffset>666750</wp:posOffset>
+                </wp:positionH>
+                <wp:positionV relativeFrom="paragraph">
+                  <wp:posOffset>2943225</wp:posOffset>
+                </wp:positionV>
+                <wp:extent cx="647700" cy="1403985"/>
+                <wp:effectExtent l="0" t="0" r="0" b="0"/>
+                <wp:wrapNone/>
+                <wp:docPr id="16" name="Text Box 2"/>
+                <wp:cNvGraphicFramePr>
+                  <a:graphicFrameLocks xmlns:a="http://schemas.openxmlformats.org/drawingml/2006/main"/>
+                </wp:cNvGraphicFramePr>
+                <a:graphic xmlns:a="http://schemas.openxmlformats.org/drawingml/2006/main">
+                  <a:graphicData uri="http://schemas.microsoft.com/office/word/2010/wordprocessingShape">
+                    <wps:wsp>
+                      <wps:cNvSpPr txBox="1">
+                        <a:spLocks noChangeArrowheads="1"/>
+                      </wps:cNvSpPr>
+                      <wps:spPr bwMode="auto">
+                        <a:xfrm>
+                          <a:off x="0" y="0"/>
+                          <a:ext cx="647700" cy="1403985"/>
+                        </a:xfrm>
+                        <a:prstGeom prst="rect">
+                          <a:avLst/>
+                        </a:prstGeom>
+                        <a:noFill/>
+                        <a:ln w="25400" cap="flat" cmpd="sng" algn="ctr">
+                          <a:noFill/>
+                          <a:prstDash val="solid"/>
+                          <a:headEnd/>
+                          <a:tailEnd/>
+                        </a:ln>
+                        <a:effectLst/>
+                      </wps:spPr>
+                      <wps:txbx>
+                        <w:txbxContent>
+                          <w:p>
+                            <w:r>
+                              <w:t xml:space="preserve">iPhone </w:t>
+                            </w:r>
+                          </w:p>
+                        </w:txbxContent>
+                      </wps:txbx>
+                      <wps:bodyPr rot="0" vert="horz" wrap="square" lIns="91440" tIns="45720" rIns="91440" bIns="45720" anchor="t" anchorCtr="0">
+                        <a:spAutoFit/>
+                      </wps:bodyPr>
+                    </wps:wsp>
+                  </a:graphicData>
+                </a:graphic>
+                <wp14:sizeRelH relativeFrom="margin">
+                  <wp14:pctWidth>0</wp14:pctWidth>
+                </wp14:sizeRelH>
+                <wp14:sizeRelV relativeFrom="margin">
+                  <wp14:pctHeight>20000</wp14:pctHeight>
+                </wp14:sizeRelV>
+              </wp:anchor>
+            </w:drawing>
+          </mc:Choice>
+          <mc:Fallback>
+            <w:pict>
+              <v:shape id="_x0000_s1031" type="#_x0000_t202" style="position:absolute;margin-left:52.5pt;margin-top:231.75pt;width:51pt;height:110.55pt;z-index:251669504;visibility:visible;mso-wrap-style:square;mso-width-percent:0;mso-height-percent:200;mso-wrap-distance-left:9pt;mso-wrap-distance-top:0;mso-wrap-distance-right:9pt;mso-wrap-distance-bottom:0;mso-position-horizontal:absolute;mso-position-horizontal-relative:text;mso-position-vertical:absolute;mso-position-vertical-relative:text;mso-width-percent:0;mso-height-percent:200;mso-width-relative:margin;mso-height-relative:margin;v-text-anchor:top" o:gfxdata="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" filled="f" stroked="f" strokeweight="2pt">
+                <v:textbox style="mso-fit-shape-to-text:t">
+                  <w:txbxContent>
+                    <w:p>
+                      <w:r>
+                        <w:t xml:space="preserve">iPhone </w:t>
+                      </w:r>
+                    </w:p>
+                  </w:txbxContent>
+                </v:textbox>
+              </v:shape>
+            </w:pict>
+          </mc:Fallback>
+        </mc:AlternateContent>
+      </w:r>
+      <w:r>
+        <w:rPr>
+          <w:rFonts w:eastAsia="Times New Roman" w:cs="Times New Roman"/>
+          <w:noProof/>
+          <w:szCs w:val="24"/>
+        </w:rPr>
+        <mc:AlternateContent>
+          <mc:Choice Requires="wps">
+            <w:drawing>
+              <wp:anchor distT="0" distB="0" distL="114300" distR="114300" simplePos="0" relativeHeight="251671552" behindDoc="0" locked="0" layoutInCell="1" allowOverlap="1" wp14:anchorId="76B2C1C0" wp14:editId="42BFC6EE">
+                <wp:simplePos x="0" y="0"/>
+                <wp:positionH relativeFrom="column">
+                  <wp:posOffset>4676775</wp:posOffset>
+                </wp:positionH>
+                <wp:positionV relativeFrom="paragraph">
+                  <wp:posOffset>2895600</wp:posOffset>
+                </wp:positionV>
+                <wp:extent cx="733425" cy="1403985"/>
+                <wp:effectExtent l="0" t="0" r="0" b="0"/>
+                <wp:wrapNone/>
+                <wp:docPr id="17" name="Text Box 2"/>
+                <wp:cNvGraphicFramePr>
+                  <a:graphicFrameLocks xmlns:a="http://schemas.openxmlformats.org/drawingml/2006/main"/>
+                </wp:cNvGraphicFramePr>
+                <a:graphic xmlns:a="http://schemas.openxmlformats.org/drawingml/2006/main">
+                  <a:graphicData uri="http://schemas.microsoft.com/office/word/2010/wordprocessingShape">
+                    <wps:wsp>
+                      <wps:cNvSpPr txBox="1">
+                        <a:spLocks noChangeArrowheads="1"/>
+                      </wps:cNvSpPr>
+                      <wps:spPr bwMode="auto">
+                        <a:xfrm>
+                          <a:off x="0" y="0"/>
+                          <a:ext cx="733425" cy="1403985"/>
+                        </a:xfrm>
+                        <a:prstGeom prst="rect">
+                          <a:avLst/>
+                        </a:prstGeom>
+                        <a:noFill/>
+                        <a:ln w="25400" cap="flat" cmpd="sng" algn="ctr">
+                          <a:noFill/>
+                          <a:prstDash val="solid"/>
+                          <a:headEnd/>
+                          <a:tailEnd/>
+                        </a:ln>
+                        <a:effectLst/>
+                      </wps:spPr>
+                      <wps:txbx>
+                        <w:txbxContent>
+                          <w:p>
+                            <w:r>
+                              <w:t xml:space="preserve">Android </w:t>
+                            </w:r>
+                          </w:p>
+                        </w:txbxContent>
+                      </wps:txbx>
+                      <wps:bodyPr rot="0" vert="horz" wrap="square" lIns="91440" tIns="45720" rIns="91440" bIns="45720" anchor="t" anchorCtr="0">
+                        <a:spAutoFit/>
+                      </wps:bodyPr>
+                    </wps:wsp>
+                  </a:graphicData>
+                </a:graphic>
+                <wp14:sizeRelH relativeFrom="margin">
+                  <wp14:pctWidth>0</wp14:pctWidth>
+                </wp14:sizeRelH>
+                <wp14:sizeRelV relativeFrom="margin">
+                  <wp14:pctHeight>20000</wp14:pctHeight>
+                </wp14:sizeRelV>
+              </wp:anchor>
+            </w:drawing>
+          </mc:Choice>
+          <mc:Fallback>
+            <w:pict>
+              <v:shape id="_x0000_s1032" type="#_x0000_t202" style="position:absolute;margin-left:368.25pt;margin-top:228pt;width:57.75pt;height:110.55pt;z-index:251671552;visibility:visible;mso-wrap-style:square;mso-width-percent:0;mso-height-percent:200;mso-wrap-distance-left:9pt;mso-wrap-distance-top:0;mso-wrap-distance-right:9pt;mso-wrap-distance-bottom:0;mso-position-horizontal:absolute;mso-position-horizontal-relative:text;mso-position-vertical:absolute;mso-position-vertical-relative:text;mso-width-percent:0;mso-height-percent:200;mso-width-relative:margin;mso-height-relative:margin;v-text-anchor:top" o:gfxdata="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" filled="f" stroked="f" strokeweight="2pt">
+                <v:textbox style="mso-fit-shape-to-text:t">
+                  <w:txbxContent>
+                    <w:p>
+                      <w:r>
+                        <w:t xml:space="preserve">Android </w:t>
+                      </w:r>
+                    </w:p>
+                  </w:txbxContent>
+                </v:textbox>
+              </v:shape>
+            </w:pict>
+          </mc:Fallback>
+        </mc:AlternateContent>
+      </w:r>
+      <w:r>
+        <w:rPr>
+          <w:rFonts w:eastAsia="Times New Roman" w:cs="Times New Roman"/>
+          <w:noProof/>
+          <w:szCs w:val="24"/>
+        </w:rPr>
+        <mc:AlternateContent>
+          <mc:Choice Requires="wps">
+            <w:drawing>
+              <wp:anchor distT="0" distB="0" distL="114300" distR="114300" simplePos="0" relativeHeight="251673600" behindDoc="0" locked="0" layoutInCell="1" allowOverlap="1" wp14:anchorId="523F6CC1" wp14:editId="663C0F36">
+                <wp:simplePos x="0" y="0"/>
+                <wp:positionH relativeFrom="column">
+                  <wp:posOffset>5715000</wp:posOffset>
+                </wp:positionH>
+                <wp:positionV relativeFrom="paragraph">
+                  <wp:posOffset>4648200</wp:posOffset>
+                </wp:positionV>
+                <wp:extent cx="1019175" cy="1403985"/>
+                <wp:effectExtent l="0" t="0" r="0" b="0"/>
+                <wp:wrapNone/>
+                <wp:docPr id="18" name="Text Box 2"/>
+                <wp:cNvGraphicFramePr>
+                  <a:graphicFrameLocks xmlns:a="http://schemas.openxmlformats.org/drawingml/2006/main"/>
+                </wp:cNvGraphicFramePr>
+                <a:graphic xmlns:a="http://schemas.openxmlformats.org/drawingml/2006/main">
+                  <a:graphicData uri="http://schemas.microsoft.com/office/word/2010/wordprocessingShape">
+                    <wps:wsp>
+                      <wps:cNvSpPr txBox="1">
+                        <a:spLocks noChangeArrowheads="1"/>
+                      </wps:cNvSpPr>
+                      <wps:spPr bwMode="auto">
+                        <a:xfrm>
+                          <a:off x="0" y="0"/>
+                          <a:ext cx="1019175" cy="1403985"/>
+                        </a:xfrm>
+                        <a:prstGeom prst="rect">
+                          <a:avLst/>
+                        </a:prstGeom>
+                        <a:noFill/>
+                        <a:ln w="25400" cap="flat" cmpd="sng" algn="ctr">
+                          <a:noFill/>
+                          <a:prstDash val="solid"/>
+                          <a:headEnd/>
+                          <a:tailEnd/>
+                        </a:ln>
+                        <a:effectLst/>
+                      </wps:spPr>
+                      <wps:txbx>
+                        <w:txbxContent>
+                          <w:p>
+                            <w:r>
+                              <w:t>Android App</w:t>
+                            </w:r>
+                          </w:p>
+                        </w:txbxContent>
+                      </wps:txbx>
+                      <wps:bodyPr rot="0" vert="horz" wrap="square" lIns="91440" tIns="45720" rIns="91440" bIns="45720" anchor="t" anchorCtr="0">
+                        <a:spAutoFit/>
+                      </wps:bodyPr>
+                    </wps:wsp>
+                  </a:graphicData>
+                </a:graphic>
+                <wp14:sizeRelH relativeFrom="margin">
+                  <wp14:pctWidth>0</wp14:pctWidth>
+                </wp14:sizeRelH>
+                <wp14:sizeRelV relativeFrom="margin">
+                  <wp14:pctHeight>20000</wp14:pctHeight>
+                </wp14:sizeRelV>
+              </wp:anchor>
+            </w:drawing>
+          </mc:Choice>
+          <mc:Fallback>
+            <w:pict>
+              <v:shape id="_x0000_s1033" type="#_x0000_t202" style="position:absolute;margin-left:450pt;margin-top:366pt;width:80.25pt;height:110.55pt;z-index:251673600;visibility:visible;mso-wrap-style:square;mso-width-percent:0;mso-height-percent:200;mso-wrap-distance-left:9pt;mso-wrap-distance-top:0;mso-wrap-distance-right:9pt;mso-wrap-distance-bottom:0;mso-position-horizontal:absolute;mso-position-horizontal-relative:text;mso-position-vertical:absolute;mso-position-vertical-relative:text;mso-width-percent:0;mso-height-percent:200;mso-width-relative:margin;mso-height-relative:margin;v-text-anchor:top" o:gfxdata="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" filled="f" stroked="f" strokeweight="2pt">
+                <v:textbox style="mso-fit-shape-to-text:t">
+                  <w:txbxContent>
+                    <w:p>
+                      <w:r>
+                        <w:t>Android App</w:t>
+                      </w:r>
+                    </w:p>
+                  </w:txbxContent>
+                </v:textbox>
+              </v:shape>
+            </w:pict>
+          </mc:Fallback>
+        </mc:AlternateContent>
+      </w:r>
+      <w:r>
+        <w:rPr>
+          <w:rFonts w:eastAsia="Times New Roman" w:cs="Times New Roman"/>
+          <w:noProof/>
+          <w:szCs w:val="24"/>
+        </w:rPr>
+        <mc:AlternateContent>
+          <mc:Choice Requires="wps">
+            <w:drawing>
+              <wp:anchor distT="0" distB="0" distL="114300" distR="114300" simplePos="0" relativeHeight="251663360" behindDoc="0" locked="0" layoutInCell="1" allowOverlap="1" wp14:anchorId="2920886C" wp14:editId="601E7019">
+                <wp:simplePos x="0" y="0"/>
+                <wp:positionH relativeFrom="column">
+                  <wp:posOffset>266700</wp:posOffset>
+                </wp:positionH>
+                <wp:positionV relativeFrom="paragraph">
+                  <wp:posOffset>3971925</wp:posOffset>
+                </wp:positionV>
+                <wp:extent cx="400050" cy="1600200"/>
+                <wp:effectExtent l="0" t="0" r="19050" b="19050"/>
+                <wp:wrapNone/>
+                <wp:docPr id="13" name="Left Brace 13"/>
+                <wp:cNvGraphicFramePr/>
+                <a:graphic xmlns:a="http://schemas.openxmlformats.org/drawingml/2006/main">
+                  <a:graphicData uri="http://schemas.microsoft.com/office/word/2010/wordprocessingShape">
+                    <wps:wsp>
+                      <wps:cNvSpPr/>
+                      <wps:spPr>
+                        <a:xfrm>
+                          <a:off x="0" y="0"/>
+                          <a:ext cx="400050" cy="1600200"/>
+                        </a:xfrm>
+                        <a:prstGeom prst="leftBrace">
+                          <a:avLst/>
+                        </a:prstGeom>
+                      </wps:spPr>
+                      <wps:style>
+                        <a:lnRef idx="1">
+                          <a:schemeClr val="accent1"/>
+                        </a:lnRef>
+                        <a:fillRef idx="0">
+                          <a:schemeClr val="accent1"/>
+                        </a:fillRef>
+                        <a:effectRef idx="0">
+                          <a:schemeClr val="accent1"/>
+                        </a:effectRef>
+                        <a:fontRef idx="minor">
+                          <a:schemeClr val="tx1"/>
+                        </a:fontRef>
+                      </wps:style>
+                      <wps:bodyPr rot="0" spcFirstLastPara="0" vertOverflow="overflow" horzOverflow="overflow" vert="horz" wrap="square" lIns="91440" tIns="45720" rIns="91440" bIns="45720" numCol="1" spcCol="0" rtlCol="0" fromWordArt="0" anchor="ctr" anchorCtr="0" forceAA="0" compatLnSpc="1">
+                        <a:prstTxWarp prst="textNoShape">
+                          <a:avLst/>
+                        </a:prstTxWarp>
+                        <a:noAutofit/>
+                      </wps:bodyPr>
+                    </wps:wsp>
+                  </a:graphicData>
+                </a:graphic>
+              </wp:anchor>
+            </w:drawing>
+          </mc:Choice>
+          <mc:Fallback>
+            <w:pict>
+              <v:shapetype id="_x0000_t87" coordsize="21600,21600" o:spt="87" adj="1800,10800" path="m21600,qx10800@0l10800@2qy0@11,10800@3l10800@1qy21600,21600e" filled="f">
+                <v:formulas>
+                  <v:f eqn="val #0"/>
+                  <v:f eqn="sum 21600 0 #0"/>
+                  <v:f eqn="sum #1 0 #0"/>
+                  <v:f eqn="sum #1 #0 0"/>
+                  <v:f eqn="prod #0 9598 32768"/>
+                  <v:f eqn="sum 21600 0 @4"/>
+                  <v:f eqn="sum 21600 0 #1"/>
+                  <v:f eqn="min #1 @6"/>
+                  <v:f eqn="prod @7 1 2"/>
+                  <v:f eqn="prod #0 2 1"/>
+                  <v:f eqn="sum 21600 0 @9"/>
+                  <v:f eqn="val #1"/>
+                </v:formulas>
+                <v:path arrowok="t" o:connecttype="custom" o:connectlocs="21600,0;0,10800;21600,21600" textboxrect="13963,@4,21600,@5"/>
+                <v:handles>
+                  <v:h position="center,#0" yrange="0,@8"/>
+                  <v:h position="topLeft,#1" yrange="@9,@10"/>
+                </v:handles>
+              </v:shapetype>
+              <v:shape id="Left Brace 13" o:spid="_x0000_s1026" type="#_x0000_t87" style="position:absolute;margin-left:21pt;margin-top:312.75pt;width:31.5pt;height:126pt;z-index:251663360;visibility:visible;mso-wrap-style:square;mso-wrap-distance-left:9pt;mso-wrap-distance-top:0;mso-wrap-distance-right:9pt;mso-wrap-distance-bottom:0;mso-position-horizontal:absolute;mso-position-horizontal-relative:text;mso-position-vertical:absolute;mso-position-vertical-relative:text;v-text-anchor:middle" o:gfxdata="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" adj="450" strokecolor="#4579b8 [3044]"/>
+            </w:pict>
+          </mc:Fallback>
+        </mc:AlternateContent>
+      </w:r>
+      <w:r>
+        <w:rPr>
+          <w:rFonts w:eastAsia="Times New Roman" w:cs="Times New Roman"/>
+          <w:noProof/>
+          <w:szCs w:val="24"/>
+        </w:rPr>
+        <mc:AlternateContent>
+          <mc:Choice Requires="wps">
+            <w:drawing>
+              <wp:anchor distT="0" distB="0" distL="114300" distR="114300" simplePos="0" relativeHeight="251665408" behindDoc="0" locked="0" layoutInCell="1" allowOverlap="1" wp14:anchorId="0ABF5942" wp14:editId="69CFFB36">
+                <wp:simplePos x="0" y="0"/>
+                <wp:positionH relativeFrom="column">
+                  <wp:posOffset>5305425</wp:posOffset>
+                </wp:positionH>
+                <wp:positionV relativeFrom="paragraph">
+                  <wp:posOffset>3981450</wp:posOffset>
+                </wp:positionV>
+                <wp:extent cx="485775" cy="1600200"/>
+                <wp:effectExtent l="0" t="0" r="28575" b="19050"/>
+                <wp:wrapNone/>
+                <wp:docPr id="14" name="Left Brace 14"/>
+                <wp:cNvGraphicFramePr/>
+                <a:graphic xmlns:a="http://schemas.openxmlformats.org/drawingml/2006/main">
+                  <a:graphicData uri="http://schemas.microsoft.com/office/word/2010/wordprocessingShape">
+                    <wps:wsp>
+                      <wps:cNvSpPr/>
+                      <wps:spPr>
+                        <a:xfrm flipH="1">
+                          <a:off x="0" y="0"/>
+                          <a:ext cx="485775" cy="1600200"/>
+                        </a:xfrm>
+                        <a:prstGeom prst="leftBrace">
+                          <a:avLst/>
+                        </a:prstGeom>
+                      </wps:spPr>
+                      <wps:style>
+                        <a:lnRef idx="1">
+                          <a:schemeClr val="accent1"/>
+                        </a:lnRef>
+                        <a:fillRef idx="0">
+                          <a:schemeClr val="accent1"/>
+                        </a:fillRef>
+                        <a:effectRef idx="0">
+                          <a:schemeClr val="accent1"/>
+                        </a:effectRef>
+                        <a:fontRef idx="minor">
+                          <a:schemeClr val="tx1"/>
+                        </a:fontRef>
+                      </wps:style>
+                      <wps:bodyPr rot="0" spcFirstLastPara="0" vertOverflow="overflow" horzOverflow="overflow" vert="horz" wrap="square" lIns="91440" tIns="45720" rIns="91440" bIns="45720" numCol="1" spcCol="0" rtlCol="0" fromWordArt="0" anchor="ctr" anchorCtr="0" forceAA="0" compatLnSpc="1">
+                        <a:prstTxWarp prst="textNoShape">
+                          <a:avLst/>
+                        </a:prstTxWarp>
+                        <a:noAutofit/>
+                      </wps:bodyPr>
+                    </wps:wsp>
+                  </a:graphicData>
+                </a:graphic>
+                <wp14:sizeRelH relativeFrom="margin">
+                  <wp14:pctWidth>0</wp14:pctWidth>
+                </wp14:sizeRelH>
+              </wp:anchor>
+            </w:drawing>
+          </mc:Choice>
+          <mc:Fallback>
+            <w:pict>
+              <v:shape id="Left Brace 14" o:spid="_x0000_s1026" type="#_x0000_t87" style="position:absolute;margin-left:417.75pt;margin-top:313.5pt;width:38.25pt;height:126pt;flip:x;z-index:251665408;visibility:visible;mso-wrap-style:square;mso-width-percent:0;mso-wrap-distance-left:9pt;mso-wrap-distance-top:0;mso-wrap-distance-right:9pt;mso-wrap-distance-bottom:0;mso-position-horizontal:absolute;mso-position-horizontal-relative:text;mso-position-vertical:absolute;mso-position-vertical-relative:text;mso-width-percent:0;mso-width-relative:margin;v-text-anchor:middle" o:gfxdata="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" adj="546" strokecolor="#4579b8 [3044]"/>
+            </w:pict>
+          </mc:Fallback>
+        </mc:AlternateContent>
+      </w:r>
+      <w:r>
+        <w:rPr>
+          <w:rFonts w:eastAsia="Times New Roman" w:cs="Times New Roman"/>
+          <w:noProof/>
+          <w:szCs w:val="24"/>
+        </w:rPr>
+        <mc:AlternateContent>
+          <mc:Choice Requires="wps">
+            <w:drawing>
+              <wp:anchor distT="0" distB="0" distL="114300" distR="114300" simplePos="0" relativeHeight="251658239" behindDoc="0" locked="0" layoutInCell="1" allowOverlap="1" wp14:anchorId="6AE53655" wp14:editId="76625469">
+                <wp:simplePos x="0" y="0"/>
+                <wp:positionH relativeFrom="column">
+                  <wp:posOffset>2305050</wp:posOffset>
+                </wp:positionH>
+                <wp:positionV relativeFrom="paragraph">
+                  <wp:posOffset>3056890</wp:posOffset>
+                </wp:positionV>
+                <wp:extent cx="1152525" cy="2619375"/>
+                <wp:effectExtent l="0" t="0" r="28575" b="28575"/>
+                <wp:wrapNone/>
+                <wp:docPr id="1" name="Rounded Rectangle 1"/>
+                <wp:cNvGraphicFramePr/>
+                <a:graphic xmlns:a="http://schemas.openxmlformats.org/drawingml/2006/main">
+                  <a:graphicData uri="http://schemas.microsoft.com/office/word/2010/wordprocessingShape">
+                    <wps:wsp>
+                      <wps:cNvSpPr/>
+                      <wps:spPr>
+                        <a:xfrm>
+                          <a:off x="0" y="0"/>
+                          <a:ext cx="1152525" cy="2619375"/>
+                        </a:xfrm>
+                        <a:prstGeom prst="roundRect">
+                          <a:avLst/>
+                        </a:prstGeom>
+                        <a:noFill/>
+                        <a:ln>
+                          <a:solidFill>
+                            <a:srgbClr val="00B050"/>
+                          </a:solidFill>
+                        </a:ln>
+                      </wps:spPr>
+                      <wps:style>
+                        <a:lnRef idx="2">
+                          <a:schemeClr val="accent1">
+                            <a:shade val="50000"/>
+                          </a:schemeClr>
+                        </a:lnRef>
+                        <a:fillRef idx="1">
+                          <a:schemeClr val="accent1"/>
+                        </a:fillRef>
+                        <a:effectRef idx="0">
+                          <a:schemeClr val="accent1"/>
+                        </a:effectRef>
+                        <a:fontRef idx="minor">
+                          <a:schemeClr val="lt1"/>
+                        </a:fontRef>
+                      </wps:style>
+                      <wps:bodyPr rot="0" spcFirstLastPara="0" vertOverflow="overflow" horzOverflow="overflow" vert="horz" wrap="square" lIns="91440" tIns="45720" rIns="91440" bIns="45720" numCol="1" spcCol="0" rtlCol="0" fromWordArt="0" anchor="ctr" anchorCtr="0" forceAA="0" compatLnSpc="1">
+                        <a:prstTxWarp prst="textNoShape">
+                          <a:avLst/>
+                        </a:prstTxWarp>
+                        <a:noAutofit/>
+                      </wps:bodyPr>
+                    </wps:wsp>
+                  </a:graphicData>
+                </a:graphic>
+                <wp14:sizeRelH relativeFrom="margin">
+                  <wp14:pctWidth>0</wp14:pctWidth>
+                </wp14:sizeRelH>
+                <wp14:sizeRelV relativeFrom="margin">
+                  <wp14:pctHeight>0</wp14:pctHeight>
+                </wp14:sizeRelV>
+              </wp:anchor>
+            </w:drawing>
+          </mc:Choice>
+          <mc:Fallback>
+            <w:pict>
+              <v:roundrect id="Rounded Rectangle 1" o:spid="_x0000_s1026" style="position:absolute;margin-left:181.5pt;margin-top:240.7pt;width:90.75pt;height:206.25pt;z-index:251658239;visibility:visible;mso-wrap-style:square;mso-width-percent:0;mso-height-percent:0;mso-wrap-distance-left:9pt;mso-wrap-distance-top:0;mso-wrap-distance-right:9pt;mso-wrap-distance-bottom:0;mso-position-horizontal:absolute;mso-position-horizontal-relative:text;mso-position-vertical:absolute;mso-position-vertical-relative:text;mso-width-percent:0;mso-height-percent:0;mso-width-relative:margin;mso-height-relative:margin;v-text-anchor:middle" arcsize="10923f" o:gfxdata="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" filled="f" strokecolor="#00b050" strokeweight="2pt"/>
+            </w:pict>
+          </mc:Fallback>
+        </mc:AlternateContent>
+      </w:r>
+      <w:r>
+        <w:rPr>
+          <w:rFonts w:eastAsia="Times New Roman" w:cs="Times New Roman"/>
+          <w:noProof/>
+          <w:szCs w:val="24"/>
+        </w:rPr>
+        <mc:AlternateContent>
+          <mc:Choice Requires="wps">
+            <w:drawing>
+              <wp:anchor distT="0" distB="0" distL="114300" distR="114300" simplePos="0" relativeHeight="251682816" behindDoc="0" locked="0" layoutInCell="1" allowOverlap="1" wp14:anchorId="354D31D0" wp14:editId="6D7CC12A">
                 <wp:simplePos x="0" y="0"/>
                 <wp:positionH relativeFrom="column">
                   <wp:posOffset>2505075</wp:posOffset>
@@ -3220,7 +4558,7 @@
           </mc:Choice>
           <mc:Fallback>
             <w:pict>
-              <v:shape id="_x0000_s1028" type="#_x0000_t202" style="position:absolute;margin-left:197.25pt;margin-top:514.5pt;width:87pt;height:110.55pt;z-index:251682816;visibility:visible;mso-wrap-style:square;mso-width-percent:0;mso-height-percent:200;mso-wrap-distance-left:9pt;mso-wrap-distance-top:0;mso-wrap-distance-right:9pt;mso-wrap-distance-bottom:0;mso-position-horizontal:absolute;mso-position-horizontal-relative:text;mso-position-vertical:absolute;mso-position-vertical-relative:text;mso-width-percent:0;mso-height-percent:200;mso-width-relative:margin;mso-height-relative:margin;v-text-anchor:top" o:gfxdata="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" filled="f" stroked="f" strokeweight="2pt">
+              <v:shape id="_x0000_s1034" type="#_x0000_t202" style="position:absolute;margin-left:197.25pt;margin-top:514.5pt;width:87pt;height:110.55pt;z-index:251682816;visibility:visible;mso-wrap-style:square;mso-width-percent:0;mso-height-percent:200;mso-wrap-distance-left:9pt;mso-wrap-distance-top:0;mso-wrap-distance-right:9pt;mso-wrap-distance-bottom:0;mso-position-horizontal:absolute;mso-position-horizontal-relative:text;mso-position-vertical:absolute;mso-position-vertical-relative:text;mso-width-percent:0;mso-height-percent:200;mso-width-relative:margin;mso-height-relative:margin;v-text-anchor:top" o:gfxdata="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" filled="f" stroked="f" strokeweight="2pt">
                 <v:textbox style="mso-fit-shape-to-text:t">
                   <w:txbxContent>
                     <w:p>
@@ -3239,13 +4577,12 @@
         <w:rPr>
           <w:rFonts w:eastAsia="Times New Roman" w:cs="Times New Roman"/>
           <w:noProof/>
-          <w:color w:val="7F7F7F" w:themeColor="text1" w:themeTint="80"/>
           <w:szCs w:val="24"/>
         </w:rPr>
         <mc:AlternateContent>
           <mc:Choice Requires="wps">
             <w:drawing>
-              <wp:anchor distT="0" distB="0" distL="114300" distR="114300" simplePos="0" relativeHeight="251680768" behindDoc="0" locked="0" layoutInCell="1" allowOverlap="1" wp14:anchorId="6BA7A1C4" wp14:editId="18F5C375">
+              <wp:anchor distT="0" distB="0" distL="114300" distR="114300" simplePos="0" relativeHeight="251680768" behindDoc="0" locked="0" layoutInCell="1" allowOverlap="1" wp14:anchorId="660B68D5" wp14:editId="5EC1A7E4">
                 <wp:simplePos x="0" y="0"/>
                 <wp:positionH relativeFrom="column">
                   <wp:posOffset>2466975</wp:posOffset>
@@ -3316,13 +4653,12 @@
         <w:rPr>
           <w:rFonts w:eastAsia="Times New Roman" w:cs="Times New Roman"/>
           <w:noProof/>
-          <w:color w:val="7F7F7F" w:themeColor="text1" w:themeTint="80"/>
           <w:szCs w:val="24"/>
         </w:rPr>
         <mc:AlternateContent>
           <mc:Choice Requires="wpg">
             <w:drawing>
-              <wp:anchor distT="0" distB="0" distL="114300" distR="114300" simplePos="0" relativeHeight="251662336" behindDoc="0" locked="0" layoutInCell="1" allowOverlap="1" wp14:anchorId="27581E85" wp14:editId="7A97A4F0">
+              <wp:anchor distT="0" distB="0" distL="114300" distR="114300" simplePos="0" relativeHeight="251662336" behindDoc="0" locked="0" layoutInCell="1" allowOverlap="1" wp14:anchorId="4652C0FA" wp14:editId="6FC206EB">
                 <wp:simplePos x="0" y="0"/>
                 <wp:positionH relativeFrom="column">
                   <wp:posOffset>104775</wp:posOffset>
@@ -3559,8 +4895,8 @@
           </mc:Choice>
           <mc:Fallback>
             <w:pict>
-              <v:group id="Group 3" o:spid="_x0000_s1029" style="position:absolute;margin-left:8.25pt;margin-top:532.5pt;width:459pt;height:115.5pt;z-index:251662336;mso-width-relative:margin" coordsize="58293,14668" o:gfxdata="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">
-                <v:shape id="_x0000_s1030" type="#_x0000_t202" style="position:absolute;top:4572;width:23622;height:9906;visibility:visible;mso-wrap-style:square;v-text-anchor:top" o:gfxdata="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" fillcolor="window" strokecolor="#4f81bd" strokeweight="2pt">
+              <v:group id="Group 3" o:spid="_x0000_s1035" style="position:absolute;margin-left:8.25pt;margin-top:532.5pt;width:459pt;height:115.5pt;z-index:251662336;mso-width-relative:margin" coordsize="58293,14668" o:gfxdata="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">
+                <v:shape id="_x0000_s1036" type="#_x0000_t202" style="position:absolute;top:4572;width:23622;height:9906;visibility:visible;mso-wrap-style:square;v-text-anchor:top" o:gfxdata="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" fillcolor="window" strokecolor="#4f81bd" strokeweight="2pt">
                   <v:textbox style="mso-fit-shape-to-text:t">
                     <w:txbxContent>
                       <w:p>
@@ -3591,7 +4927,7 @@
                     </w:txbxContent>
                   </v:textbox>
                 </v:shape>
-                <v:shape id="_x0000_s1031" type="#_x0000_t202" style="position:absolute;left:34671;top:4762;width:23622;height:9906;visibility:visible;mso-wrap-style:square;v-text-anchor:top" o:gfxdata="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" fillcolor="window" strokecolor="#4f81bd" strokeweight="2pt">
+                <v:shape id="_x0000_s1037" type="#_x0000_t202" style="position:absolute;left:34671;top:4762;width:23622;height:9906;visibility:visible;mso-wrap-style:square;v-text-anchor:top" o:gfxdata="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" fillcolor="window" strokecolor="#4f81bd" strokeweight="2pt">
                   <v:textbox style="mso-fit-shape-to-text:t">
                     <w:txbxContent>
                       <w:p>
@@ -3622,7 +4958,7 @@
                     </w:txbxContent>
                   </v:textbox>
                 </v:shape>
-                <v:shape id="_x0000_s1032" type="#_x0000_t202" style="position:absolute;width:23622;height:4667;visibility:visible;mso-wrap-style:square;v-text-anchor:top" o:gfxdata="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" fillcolor="window" strokecolor="#4f81bd" strokeweight="2pt">
+                <v:shape id="_x0000_s1038" type="#_x0000_t202" style="position:absolute;width:23622;height:4667;visibility:visible;mso-wrap-style:square;v-text-anchor:top" o:gfxdata="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" fillcolor="window" strokecolor="#4f81bd" strokeweight="2pt">
                   <v:textbox style="mso-fit-shape-to-text:t">
                     <w:txbxContent>
                       <w:p>
@@ -3638,7 +4974,7 @@
                     </w:txbxContent>
                   </v:textbox>
                 </v:shape>
-                <v:shape id="_x0000_s1033" type="#_x0000_t202" style="position:absolute;left:34671;top:95;width:23622;height:4667;visibility:visible;mso-wrap-style:square;v-text-anchor:top" o:gfxdata="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" fillcolor="window" strokecolor="#4f81bd" strokeweight="2pt">
+                <v:shape id="_x0000_s1039" type="#_x0000_t202" style="position:absolute;left:34671;top:95;width:23622;height:4667;visibility:visible;mso-wrap-style:square;v-text-anchor:top" o:gfxdata="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" fillcolor="window" strokecolor="#4f81bd" strokeweight="2pt">
                   <v:textbox style="mso-fit-shape-to-text:t">
                     <w:txbxContent>
                       <w:p>
@@ -3657,781 +4993,9 @@
       <w:r>
         <w:rPr>
           <w:rFonts w:eastAsia="Times New Roman" w:cs="Times New Roman"/>
-          <w:noProof/>
-          <w:color w:val="7F7F7F" w:themeColor="text1" w:themeTint="80"/>
-          <w:szCs w:val="24"/>
-        </w:rPr>
-        <mc:AlternateContent>
-          <mc:Choice Requires="wps">
-            <w:drawing>
-              <wp:anchor distT="0" distB="0" distL="114300" distR="114300" simplePos="0" relativeHeight="251675648" behindDoc="0" locked="0" layoutInCell="1" allowOverlap="1" wp14:anchorId="269F761D" wp14:editId="4E82F1CE">
-                <wp:simplePos x="0" y="0"/>
-                <wp:positionH relativeFrom="column">
-                  <wp:posOffset>2514600</wp:posOffset>
-                </wp:positionH>
-                <wp:positionV relativeFrom="paragraph">
-                  <wp:posOffset>352425</wp:posOffset>
-                </wp:positionV>
-                <wp:extent cx="723900" cy="1403985"/>
-                <wp:effectExtent l="0" t="0" r="0" b="0"/>
-                <wp:wrapNone/>
-                <wp:docPr id="19" name="Text Box 2"/>
-                <wp:cNvGraphicFramePr>
-                  <a:graphicFrameLocks xmlns:a="http://schemas.openxmlformats.org/drawingml/2006/main"/>
-                </wp:cNvGraphicFramePr>
-                <a:graphic xmlns:a="http://schemas.openxmlformats.org/drawingml/2006/main">
-                  <a:graphicData uri="http://schemas.microsoft.com/office/word/2010/wordprocessingShape">
-                    <wps:wsp>
-                      <wps:cNvSpPr txBox="1">
-                        <a:spLocks noChangeArrowheads="1"/>
-                      </wps:cNvSpPr>
-                      <wps:spPr bwMode="auto">
-                        <a:xfrm>
-                          <a:off x="0" y="0"/>
-                          <a:ext cx="723900" cy="1403985"/>
-                        </a:xfrm>
-                        <a:prstGeom prst="rect">
-                          <a:avLst/>
-                        </a:prstGeom>
-                        <a:noFill/>
-                        <a:ln w="25400" cap="flat" cmpd="sng" algn="ctr">
-                          <a:noFill/>
-                          <a:prstDash val="solid"/>
-                          <a:headEnd/>
-                          <a:tailEnd/>
-                        </a:ln>
-                        <a:effectLst/>
-                      </wps:spPr>
-                      <wps:txbx>
-                        <w:txbxContent>
-                          <w:p>
-                            <w:r>
-                              <w:t>Website</w:t>
-                            </w:r>
-                          </w:p>
-                        </w:txbxContent>
-                      </wps:txbx>
-                      <wps:bodyPr rot="0" vert="horz" wrap="square" lIns="91440" tIns="45720" rIns="91440" bIns="45720" anchor="t" anchorCtr="0">
-                        <a:spAutoFit/>
-                      </wps:bodyPr>
-                    </wps:wsp>
-                  </a:graphicData>
-                </a:graphic>
-                <wp14:sizeRelH relativeFrom="margin">
-                  <wp14:pctWidth>0</wp14:pctWidth>
-                </wp14:sizeRelH>
-                <wp14:sizeRelV relativeFrom="margin">
-                  <wp14:pctHeight>20000</wp14:pctHeight>
-                </wp14:sizeRelV>
-              </wp:anchor>
-            </w:drawing>
-          </mc:Choice>
-          <mc:Fallback>
-            <w:pict>
-              <v:shape id="_x0000_s1034" type="#_x0000_t202" style="position:absolute;margin-left:198pt;margin-top:27.75pt;width:57pt;height:110.55pt;z-index:251675648;visibility:visible;mso-wrap-style:square;mso-width-percent:0;mso-height-percent:200;mso-wrap-distance-left:9pt;mso-wrap-distance-top:0;mso-wrap-distance-right:9pt;mso-wrap-distance-bottom:0;mso-position-horizontal:absolute;mso-position-horizontal-relative:text;mso-position-vertical:absolute;mso-position-vertical-relative:text;mso-width-percent:0;mso-height-percent:200;mso-width-relative:margin;mso-height-relative:margin;v-text-anchor:top" o:gfxdata="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" filled="f" stroked="f" strokeweight="2pt">
-                <v:textbox style="mso-fit-shape-to-text:t">
-                  <w:txbxContent>
-                    <w:p>
-                      <w:r>
-                        <w:t>Website</w:t>
-                      </w:r>
-                    </w:p>
-                  </w:txbxContent>
-                </v:textbox>
-              </v:shape>
-            </w:pict>
-          </mc:Fallback>
-        </mc:AlternateContent>
-      </w:r>
-      <w:r>
-        <w:rPr>
-          <w:rFonts w:eastAsia="Times New Roman" w:cs="Times New Roman"/>
-          <w:noProof/>
-          <w:color w:val="7F7F7F" w:themeColor="text1" w:themeTint="80"/>
-          <w:szCs w:val="24"/>
-        </w:rPr>
-        <mc:AlternateContent>
-          <mc:Choice Requires="wps">
-            <w:drawing>
-              <wp:anchor distT="0" distB="0" distL="114300" distR="114300" simplePos="0" relativeHeight="251677696" behindDoc="0" locked="0" layoutInCell="1" allowOverlap="1" wp14:anchorId="2F96626E" wp14:editId="374ADDBE">
-                <wp:simplePos x="0" y="0"/>
-                <wp:positionH relativeFrom="column">
-                  <wp:posOffset>1485900</wp:posOffset>
-                </wp:positionH>
-                <wp:positionV relativeFrom="paragraph">
-                  <wp:posOffset>3124200</wp:posOffset>
-                </wp:positionV>
-                <wp:extent cx="723900" cy="1403985"/>
-                <wp:effectExtent l="0" t="0" r="0" b="0"/>
-                <wp:wrapNone/>
-                <wp:docPr id="20" name="Text Box 2"/>
-                <wp:cNvGraphicFramePr>
-                  <a:graphicFrameLocks xmlns:a="http://schemas.openxmlformats.org/drawingml/2006/main"/>
-                </wp:cNvGraphicFramePr>
-                <a:graphic xmlns:a="http://schemas.openxmlformats.org/drawingml/2006/main">
-                  <a:graphicData uri="http://schemas.microsoft.com/office/word/2010/wordprocessingShape">
-                    <wps:wsp>
-                      <wps:cNvSpPr txBox="1">
-                        <a:spLocks noChangeArrowheads="1"/>
-                      </wps:cNvSpPr>
-                      <wps:spPr bwMode="auto">
-                        <a:xfrm>
-                          <a:off x="0" y="0"/>
-                          <a:ext cx="723900" cy="1403985"/>
-                        </a:xfrm>
-                        <a:prstGeom prst="rect">
-                          <a:avLst/>
-                        </a:prstGeom>
-                        <a:noFill/>
-                        <a:ln w="25400" cap="flat" cmpd="sng" algn="ctr">
-                          <a:noFill/>
-                          <a:prstDash val="solid"/>
-                          <a:headEnd/>
-                          <a:tailEnd/>
-                        </a:ln>
-                        <a:effectLst/>
-                      </wps:spPr>
-                      <wps:txbx>
-                        <w:txbxContent>
-                          <w:p>
-                            <w:r>
-                              <w:t>RestKit</w:t>
-                            </w:r>
-                          </w:p>
-                        </w:txbxContent>
-                      </wps:txbx>
-                      <wps:bodyPr rot="0" vert="horz" wrap="square" lIns="91440" tIns="45720" rIns="91440" bIns="45720" anchor="t" anchorCtr="0">
-                        <a:spAutoFit/>
-                      </wps:bodyPr>
-                    </wps:wsp>
-                  </a:graphicData>
-                </a:graphic>
-                <wp14:sizeRelH relativeFrom="margin">
-                  <wp14:pctWidth>0</wp14:pctWidth>
-                </wp14:sizeRelH>
-                <wp14:sizeRelV relativeFrom="margin">
-                  <wp14:pctHeight>20000</wp14:pctHeight>
-                </wp14:sizeRelV>
-              </wp:anchor>
-            </w:drawing>
-          </mc:Choice>
-          <mc:Fallback>
-            <w:pict>
-              <v:shape id="_x0000_s1035" type="#_x0000_t202" style="position:absolute;margin-left:117pt;margin-top:246pt;width:57pt;height:110.55pt;z-index:251677696;visibility:visible;mso-wrap-style:square;mso-width-percent:0;mso-height-percent:200;mso-wrap-distance-left:9pt;mso-wrap-distance-top:0;mso-wrap-distance-right:9pt;mso-wrap-distance-bottom:0;mso-position-horizontal:absolute;mso-position-horizontal-relative:text;mso-position-vertical:absolute;mso-position-vertical-relative:text;mso-width-percent:0;mso-height-percent:200;mso-width-relative:margin;mso-height-relative:margin;v-text-anchor:top" o:gfxdata="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" filled="f" stroked="f" strokeweight="2pt">
-                <v:textbox style="mso-fit-shape-to-text:t">
-                  <w:txbxContent>
-                    <w:p>
-                      <w:r>
-                        <w:t>RestKit</w:t>
-                      </w:r>
-                    </w:p>
-                  </w:txbxContent>
-                </v:textbox>
-              </v:shape>
-            </w:pict>
-          </mc:Fallback>
-        </mc:AlternateContent>
-      </w:r>
-      <w:r>
-        <w:rPr>
-          <w:rFonts w:eastAsia="Times New Roman" w:cs="Times New Roman"/>
-          <w:noProof/>
-          <w:color w:val="7F7F7F" w:themeColor="text1" w:themeTint="80"/>
-          <w:szCs w:val="24"/>
-        </w:rPr>
-        <mc:AlternateContent>
-          <mc:Choice Requires="wps">
-            <w:drawing>
-              <wp:anchor distT="0" distB="0" distL="114300" distR="114300" simplePos="0" relativeHeight="251669504" behindDoc="0" locked="0" layoutInCell="1" allowOverlap="1" wp14:anchorId="6127F539" wp14:editId="54F7671E">
-                <wp:simplePos x="0" y="0"/>
-                <wp:positionH relativeFrom="column">
-                  <wp:posOffset>666750</wp:posOffset>
-                </wp:positionH>
-                <wp:positionV relativeFrom="paragraph">
-                  <wp:posOffset>2752725</wp:posOffset>
-                </wp:positionV>
-                <wp:extent cx="647700" cy="1403985"/>
-                <wp:effectExtent l="0" t="0" r="0" b="0"/>
-                <wp:wrapNone/>
-                <wp:docPr id="16" name="Text Box 2"/>
-                <wp:cNvGraphicFramePr>
-                  <a:graphicFrameLocks xmlns:a="http://schemas.openxmlformats.org/drawingml/2006/main"/>
-                </wp:cNvGraphicFramePr>
-                <a:graphic xmlns:a="http://schemas.openxmlformats.org/drawingml/2006/main">
-                  <a:graphicData uri="http://schemas.microsoft.com/office/word/2010/wordprocessingShape">
-                    <wps:wsp>
-                      <wps:cNvSpPr txBox="1">
-                        <a:spLocks noChangeArrowheads="1"/>
-                      </wps:cNvSpPr>
-                      <wps:spPr bwMode="auto">
-                        <a:xfrm>
-                          <a:off x="0" y="0"/>
-                          <a:ext cx="647700" cy="1403985"/>
-                        </a:xfrm>
-                        <a:prstGeom prst="rect">
-                          <a:avLst/>
-                        </a:prstGeom>
-                        <a:noFill/>
-                        <a:ln w="25400" cap="flat" cmpd="sng" algn="ctr">
-                          <a:noFill/>
-                          <a:prstDash val="solid"/>
-                          <a:headEnd/>
-                          <a:tailEnd/>
-                        </a:ln>
-                        <a:effectLst/>
-                      </wps:spPr>
-                      <wps:txbx>
-                        <w:txbxContent>
-                          <w:p>
-                            <w:r>
-                              <w:t xml:space="preserve">iPhone </w:t>
-                            </w:r>
-                          </w:p>
-                        </w:txbxContent>
-                      </wps:txbx>
-                      <wps:bodyPr rot="0" vert="horz" wrap="square" lIns="91440" tIns="45720" rIns="91440" bIns="45720" anchor="t" anchorCtr="0">
-                        <a:spAutoFit/>
-                      </wps:bodyPr>
-                    </wps:wsp>
-                  </a:graphicData>
-                </a:graphic>
-                <wp14:sizeRelH relativeFrom="margin">
-                  <wp14:pctWidth>0</wp14:pctWidth>
-                </wp14:sizeRelH>
-                <wp14:sizeRelV relativeFrom="margin">
-                  <wp14:pctHeight>20000</wp14:pctHeight>
-                </wp14:sizeRelV>
-              </wp:anchor>
-            </w:drawing>
-          </mc:Choice>
-          <mc:Fallback>
-            <w:pict>
-              <v:shape id="_x0000_s1036" type="#_x0000_t202" style="position:absolute;margin-left:52.5pt;margin-top:216.75pt;width:51pt;height:110.55pt;z-index:251669504;visibility:visible;mso-wrap-style:square;mso-width-percent:0;mso-height-percent:200;mso-wrap-distance-left:9pt;mso-wrap-distance-top:0;mso-wrap-distance-right:9pt;mso-wrap-distance-bottom:0;mso-position-horizontal:absolute;mso-position-horizontal-relative:text;mso-position-vertical:absolute;mso-position-vertical-relative:text;mso-width-percent:0;mso-height-percent:200;mso-width-relative:margin;mso-height-relative:margin;v-text-anchor:top" o:gfxdata="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" filled="f" stroked="f" strokeweight="2pt">
-                <v:textbox style="mso-fit-shape-to-text:t">
-                  <w:txbxContent>
-                    <w:p>
-                      <w:r>
-                        <w:t xml:space="preserve">iPhone </w:t>
-                      </w:r>
-                    </w:p>
-                  </w:txbxContent>
-                </v:textbox>
-              </v:shape>
-            </w:pict>
-          </mc:Fallback>
-        </mc:AlternateContent>
-      </w:r>
-      <w:r>
-        <w:rPr>
-          <w:rFonts w:eastAsia="Times New Roman" w:cs="Times New Roman"/>
-          <w:noProof/>
-          <w:color w:val="7F7F7F" w:themeColor="text1" w:themeTint="80"/>
-          <w:szCs w:val="24"/>
-        </w:rPr>
-        <mc:AlternateContent>
-          <mc:Choice Requires="wps">
-            <w:drawing>
-              <wp:anchor distT="0" distB="0" distL="114300" distR="114300" simplePos="0" relativeHeight="251671552" behindDoc="0" locked="0" layoutInCell="1" allowOverlap="1" wp14:anchorId="323BDAD1" wp14:editId="3D465380">
-                <wp:simplePos x="0" y="0"/>
-                <wp:positionH relativeFrom="column">
-                  <wp:posOffset>4676775</wp:posOffset>
-                </wp:positionH>
-                <wp:positionV relativeFrom="paragraph">
-                  <wp:posOffset>2705100</wp:posOffset>
-                </wp:positionV>
-                <wp:extent cx="733425" cy="1403985"/>
-                <wp:effectExtent l="0" t="0" r="0" b="0"/>
-                <wp:wrapNone/>
-                <wp:docPr id="17" name="Text Box 2"/>
-                <wp:cNvGraphicFramePr>
-                  <a:graphicFrameLocks xmlns:a="http://schemas.openxmlformats.org/drawingml/2006/main"/>
-                </wp:cNvGraphicFramePr>
-                <a:graphic xmlns:a="http://schemas.openxmlformats.org/drawingml/2006/main">
-                  <a:graphicData uri="http://schemas.microsoft.com/office/word/2010/wordprocessingShape">
-                    <wps:wsp>
-                      <wps:cNvSpPr txBox="1">
-                        <a:spLocks noChangeArrowheads="1"/>
-                      </wps:cNvSpPr>
-                      <wps:spPr bwMode="auto">
-                        <a:xfrm>
-                          <a:off x="0" y="0"/>
-                          <a:ext cx="733425" cy="1403985"/>
-                        </a:xfrm>
-                        <a:prstGeom prst="rect">
-                          <a:avLst/>
-                        </a:prstGeom>
-                        <a:noFill/>
-                        <a:ln w="25400" cap="flat" cmpd="sng" algn="ctr">
-                          <a:noFill/>
-                          <a:prstDash val="solid"/>
-                          <a:headEnd/>
-                          <a:tailEnd/>
-                        </a:ln>
-                        <a:effectLst/>
-                      </wps:spPr>
-                      <wps:txbx>
-                        <w:txbxContent>
-                          <w:p>
-                            <w:r>
-                              <w:t xml:space="preserve">Android </w:t>
-                            </w:r>
-                          </w:p>
-                        </w:txbxContent>
-                      </wps:txbx>
-                      <wps:bodyPr rot="0" vert="horz" wrap="square" lIns="91440" tIns="45720" rIns="91440" bIns="45720" anchor="t" anchorCtr="0">
-                        <a:spAutoFit/>
-                      </wps:bodyPr>
-                    </wps:wsp>
-                  </a:graphicData>
-                </a:graphic>
-                <wp14:sizeRelH relativeFrom="margin">
-                  <wp14:pctWidth>0</wp14:pctWidth>
-                </wp14:sizeRelH>
-                <wp14:sizeRelV relativeFrom="margin">
-                  <wp14:pctHeight>20000</wp14:pctHeight>
-                </wp14:sizeRelV>
-              </wp:anchor>
-            </w:drawing>
-          </mc:Choice>
-          <mc:Fallback>
-            <w:pict>
-              <v:shape id="_x0000_s1037" type="#_x0000_t202" style="position:absolute;margin-left:368.25pt;margin-top:213pt;width:57.75pt;height:110.55pt;z-index:251671552;visibility:visible;mso-wrap-style:square;mso-width-percent:0;mso-height-percent:200;mso-wrap-distance-left:9pt;mso-wrap-distance-top:0;mso-wrap-distance-right:9pt;mso-wrap-distance-bottom:0;mso-position-horizontal:absolute;mso-position-horizontal-relative:text;mso-position-vertical:absolute;mso-position-vertical-relative:text;mso-width-percent:0;mso-height-percent:200;mso-width-relative:margin;mso-height-relative:margin;v-text-anchor:top" o:gfxdata="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" filled="f" stroked="f" strokeweight="2pt">
-                <v:textbox style="mso-fit-shape-to-text:t">
-                  <w:txbxContent>
-                    <w:p>
-                      <w:r>
-                        <w:t xml:space="preserve">Android </w:t>
-                      </w:r>
-                    </w:p>
-                  </w:txbxContent>
-                </v:textbox>
-              </v:shape>
-            </w:pict>
-          </mc:Fallback>
-        </mc:AlternateContent>
-      </w:r>
-      <w:r>
-        <w:rPr>
-          <w:rFonts w:eastAsia="Times New Roman" w:cs="Times New Roman"/>
-          <w:noProof/>
-          <w:color w:val="7F7F7F" w:themeColor="text1" w:themeTint="80"/>
-          <w:szCs w:val="24"/>
-        </w:rPr>
-        <mc:AlternateContent>
-          <mc:Choice Requires="wps">
-            <w:drawing>
-              <wp:anchor distT="0" distB="0" distL="114300" distR="114300" simplePos="0" relativeHeight="251667456" behindDoc="0" locked="0" layoutInCell="1" allowOverlap="1" wp14:anchorId="4DFE2B98" wp14:editId="2ADB34BF">
-                <wp:simplePos x="0" y="0"/>
-                <wp:positionH relativeFrom="column">
-                  <wp:posOffset>-581025</wp:posOffset>
-                </wp:positionH>
-                <wp:positionV relativeFrom="paragraph">
-                  <wp:posOffset>4438650</wp:posOffset>
-                </wp:positionV>
-                <wp:extent cx="942975" cy="1403985"/>
-                <wp:effectExtent l="0" t="0" r="0" b="0"/>
-                <wp:wrapNone/>
-                <wp:docPr id="15" name="Text Box 2"/>
-                <wp:cNvGraphicFramePr>
-                  <a:graphicFrameLocks xmlns:a="http://schemas.openxmlformats.org/drawingml/2006/main"/>
-                </wp:cNvGraphicFramePr>
-                <a:graphic xmlns:a="http://schemas.openxmlformats.org/drawingml/2006/main">
-                  <a:graphicData uri="http://schemas.microsoft.com/office/word/2010/wordprocessingShape">
-                    <wps:wsp>
-                      <wps:cNvSpPr txBox="1">
-                        <a:spLocks noChangeArrowheads="1"/>
-                      </wps:cNvSpPr>
-                      <wps:spPr bwMode="auto">
-                        <a:xfrm>
-                          <a:off x="0" y="0"/>
-                          <a:ext cx="942975" cy="1403985"/>
-                        </a:xfrm>
-                        <a:prstGeom prst="rect">
-                          <a:avLst/>
-                        </a:prstGeom>
-                        <a:noFill/>
-                        <a:ln w="25400" cap="flat" cmpd="sng" algn="ctr">
-                          <a:noFill/>
-                          <a:prstDash val="solid"/>
-                          <a:headEnd/>
-                          <a:tailEnd/>
-                        </a:ln>
-                        <a:effectLst/>
-                      </wps:spPr>
-                      <wps:txbx>
-                        <w:txbxContent>
-                          <w:p>
-                            <w:r>
-                              <w:t>iPhone App</w:t>
-                            </w:r>
-                          </w:p>
-                        </w:txbxContent>
-                      </wps:txbx>
-                      <wps:bodyPr rot="0" vert="horz" wrap="square" lIns="91440" tIns="45720" rIns="91440" bIns="45720" anchor="t" anchorCtr="0">
-                        <a:spAutoFit/>
-                      </wps:bodyPr>
-                    </wps:wsp>
-                  </a:graphicData>
-                </a:graphic>
-                <wp14:sizeRelH relativeFrom="margin">
-                  <wp14:pctWidth>0</wp14:pctWidth>
-                </wp14:sizeRelH>
-                <wp14:sizeRelV relativeFrom="margin">
-                  <wp14:pctHeight>20000</wp14:pctHeight>
-                </wp14:sizeRelV>
-              </wp:anchor>
-            </w:drawing>
-          </mc:Choice>
-          <mc:Fallback>
-            <w:pict>
-              <v:shape id="_x0000_s1038" type="#_x0000_t202" style="position:absolute;margin-left:-45.75pt;margin-top:349.5pt;width:74.25pt;height:110.55pt;z-index:251667456;visibility:visible;mso-wrap-style:square;mso-width-percent:0;mso-height-percent:200;mso-wrap-distance-left:9pt;mso-wrap-distance-top:0;mso-wrap-distance-right:9pt;mso-wrap-distance-bottom:0;mso-position-horizontal:absolute;mso-position-horizontal-relative:text;mso-position-vertical:absolute;mso-position-vertical-relative:text;mso-width-percent:0;mso-height-percent:200;mso-width-relative:margin;mso-height-relative:margin;v-text-anchor:top" o:gfxdata="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" filled="f" stroked="f" strokeweight="2pt">
-                <v:textbox style="mso-fit-shape-to-text:t">
-                  <w:txbxContent>
-                    <w:p>
-                      <w:r>
-                        <w:t>iPhone App</w:t>
-                      </w:r>
-                    </w:p>
-                  </w:txbxContent>
-                </v:textbox>
-              </v:shape>
-            </w:pict>
-          </mc:Fallback>
-        </mc:AlternateContent>
-      </w:r>
-      <w:r>
-        <w:rPr>
-          <w:rFonts w:eastAsia="Times New Roman" w:cs="Times New Roman"/>
-          <w:noProof/>
-          <w:color w:val="7F7F7F" w:themeColor="text1" w:themeTint="80"/>
-          <w:szCs w:val="24"/>
-        </w:rPr>
-        <mc:AlternateContent>
-          <mc:Choice Requires="wps">
-            <w:drawing>
-              <wp:anchor distT="0" distB="0" distL="114300" distR="114300" simplePos="0" relativeHeight="251663360" behindDoc="0" locked="0" layoutInCell="1" allowOverlap="1" wp14:anchorId="368344A6" wp14:editId="64ED7629">
-                <wp:simplePos x="0" y="0"/>
-                <wp:positionH relativeFrom="column">
-                  <wp:posOffset>266700</wp:posOffset>
-                </wp:positionH>
-                <wp:positionV relativeFrom="paragraph">
-                  <wp:posOffset>3800475</wp:posOffset>
-                </wp:positionV>
-                <wp:extent cx="400050" cy="1600200"/>
-                <wp:effectExtent l="0" t="0" r="19050" b="19050"/>
-                <wp:wrapNone/>
-                <wp:docPr id="13" name="Left Brace 13"/>
-                <wp:cNvGraphicFramePr/>
-                <a:graphic xmlns:a="http://schemas.openxmlformats.org/drawingml/2006/main">
-                  <a:graphicData uri="http://schemas.microsoft.com/office/word/2010/wordprocessingShape">
-                    <wps:wsp>
-                      <wps:cNvSpPr/>
-                      <wps:spPr>
-                        <a:xfrm>
-                          <a:off x="0" y="0"/>
-                          <a:ext cx="400050" cy="1600200"/>
-                        </a:xfrm>
-                        <a:prstGeom prst="leftBrace">
-                          <a:avLst/>
-                        </a:prstGeom>
-                      </wps:spPr>
-                      <wps:style>
-                        <a:lnRef idx="1">
-                          <a:schemeClr val="accent1"/>
-                        </a:lnRef>
-                        <a:fillRef idx="0">
-                          <a:schemeClr val="accent1"/>
-                        </a:fillRef>
-                        <a:effectRef idx="0">
-                          <a:schemeClr val="accent1"/>
-                        </a:effectRef>
-                        <a:fontRef idx="minor">
-                          <a:schemeClr val="tx1"/>
-                        </a:fontRef>
-                      </wps:style>
-                      <wps:bodyPr rot="0" spcFirstLastPara="0" vertOverflow="overflow" horzOverflow="overflow" vert="horz" wrap="square" lIns="91440" tIns="45720" rIns="91440" bIns="45720" numCol="1" spcCol="0" rtlCol="0" fromWordArt="0" anchor="ctr" anchorCtr="0" forceAA="0" compatLnSpc="1">
-                        <a:prstTxWarp prst="textNoShape">
-                          <a:avLst/>
-                        </a:prstTxWarp>
-                        <a:noAutofit/>
-                      </wps:bodyPr>
-                    </wps:wsp>
-                  </a:graphicData>
-                </a:graphic>
-              </wp:anchor>
-            </w:drawing>
-          </mc:Choice>
-          <mc:Fallback>
-            <w:pict>
-              <v:shapetype id="_x0000_t87" coordsize="21600,21600" o:spt="87" adj="1800,10800" path="m21600,qx10800@0l10800@2qy0@11,10800@3l10800@1qy21600,21600e" filled="f">
-                <v:formulas>
-                  <v:f eqn="val #0"/>
-                  <v:f eqn="sum 21600 0 #0"/>
-                  <v:f eqn="sum #1 0 #0"/>
-                  <v:f eqn="sum #1 #0 0"/>
-                  <v:f eqn="prod #0 9598 32768"/>
-                  <v:f eqn="sum 21600 0 @4"/>
-                  <v:f eqn="sum 21600 0 #1"/>
-                  <v:f eqn="min #1 @6"/>
-                  <v:f eqn="prod @7 1 2"/>
-                  <v:f eqn="prod #0 2 1"/>
-                  <v:f eqn="sum 21600 0 @9"/>
-                  <v:f eqn="val #1"/>
-                </v:formulas>
-                <v:path arrowok="t" o:connecttype="custom" o:connectlocs="21600,0;0,10800;21600,21600" textboxrect="13963,@4,21600,@5"/>
-                <v:handles>
-                  <v:h position="center,#0" yrange="0,@8"/>
-                  <v:h position="topLeft,#1" yrange="@9,@10"/>
-                </v:handles>
-              </v:shapetype>
-              <v:shape id="Left Brace 13" o:spid="_x0000_s1026" type="#_x0000_t87" style="position:absolute;margin-left:21pt;margin-top:299.25pt;width:31.5pt;height:126pt;z-index:251663360;visibility:visible;mso-wrap-style:square;mso-wrap-distance-left:9pt;mso-wrap-distance-top:0;mso-wrap-distance-right:9pt;mso-wrap-distance-bottom:0;mso-position-horizontal:absolute;mso-position-horizontal-relative:text;mso-position-vertical:absolute;mso-position-vertical-relative:text;v-text-anchor:middle" o:gfxdata="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" adj="450" strokecolor="#4579b8 [3044]"/>
-            </w:pict>
-          </mc:Fallback>
-        </mc:AlternateContent>
-      </w:r>
-      <w:r>
-        <w:rPr>
-          <w:rFonts w:eastAsia="Times New Roman" w:cs="Times New Roman"/>
-          <w:noProof/>
-          <w:color w:val="7F7F7F" w:themeColor="text1" w:themeTint="80"/>
-          <w:szCs w:val="24"/>
-        </w:rPr>
-        <mc:AlternateContent>
-          <mc:Choice Requires="wps">
-            <w:drawing>
-              <wp:anchor distT="0" distB="0" distL="114300" distR="114300" simplePos="0" relativeHeight="251673600" behindDoc="0" locked="0" layoutInCell="1" allowOverlap="1" wp14:anchorId="04DAE548" wp14:editId="5C9A9B39">
-                <wp:simplePos x="0" y="0"/>
-                <wp:positionH relativeFrom="column">
-                  <wp:posOffset>5715000</wp:posOffset>
-                </wp:positionH>
-                <wp:positionV relativeFrom="paragraph">
-                  <wp:posOffset>4457700</wp:posOffset>
-                </wp:positionV>
-                <wp:extent cx="1019175" cy="1403985"/>
-                <wp:effectExtent l="0" t="0" r="0" b="0"/>
-                <wp:wrapNone/>
-                <wp:docPr id="18" name="Text Box 2"/>
-                <wp:cNvGraphicFramePr>
-                  <a:graphicFrameLocks xmlns:a="http://schemas.openxmlformats.org/drawingml/2006/main"/>
-                </wp:cNvGraphicFramePr>
-                <a:graphic xmlns:a="http://schemas.openxmlformats.org/drawingml/2006/main">
-                  <a:graphicData uri="http://schemas.microsoft.com/office/word/2010/wordprocessingShape">
-                    <wps:wsp>
-                      <wps:cNvSpPr txBox="1">
-                        <a:spLocks noChangeArrowheads="1"/>
-                      </wps:cNvSpPr>
-                      <wps:spPr bwMode="auto">
-                        <a:xfrm>
-                          <a:off x="0" y="0"/>
-                          <a:ext cx="1019175" cy="1403985"/>
-                        </a:xfrm>
-                        <a:prstGeom prst="rect">
-                          <a:avLst/>
-                        </a:prstGeom>
-                        <a:noFill/>
-                        <a:ln w="25400" cap="flat" cmpd="sng" algn="ctr">
-                          <a:noFill/>
-                          <a:prstDash val="solid"/>
-                          <a:headEnd/>
-                          <a:tailEnd/>
-                        </a:ln>
-                        <a:effectLst/>
-                      </wps:spPr>
-                      <wps:txbx>
-                        <w:txbxContent>
-                          <w:p>
-                            <w:r>
-                              <w:t>Android App</w:t>
-                            </w:r>
-                          </w:p>
-                        </w:txbxContent>
-                      </wps:txbx>
-                      <wps:bodyPr rot="0" vert="horz" wrap="square" lIns="91440" tIns="45720" rIns="91440" bIns="45720" anchor="t" anchorCtr="0">
-                        <a:spAutoFit/>
-                      </wps:bodyPr>
-                    </wps:wsp>
-                  </a:graphicData>
-                </a:graphic>
-                <wp14:sizeRelH relativeFrom="margin">
-                  <wp14:pctWidth>0</wp14:pctWidth>
-                </wp14:sizeRelH>
-                <wp14:sizeRelV relativeFrom="margin">
-                  <wp14:pctHeight>20000</wp14:pctHeight>
-                </wp14:sizeRelV>
-              </wp:anchor>
-            </w:drawing>
-          </mc:Choice>
-          <mc:Fallback>
-            <w:pict>
-              <v:shape id="_x0000_s1039" type="#_x0000_t202" style="position:absolute;margin-left:450pt;margin-top:351pt;width:80.25pt;height:110.55pt;z-index:251673600;visibility:visible;mso-wrap-style:square;mso-width-percent:0;mso-height-percent:200;mso-wrap-distance-left:9pt;mso-wrap-distance-top:0;mso-wrap-distance-right:9pt;mso-wrap-distance-bottom:0;mso-position-horizontal:absolute;mso-position-horizontal-relative:text;mso-position-vertical:absolute;mso-position-vertical-relative:text;mso-width-percent:0;mso-height-percent:200;mso-width-relative:margin;mso-height-relative:margin;v-text-anchor:top" o:gfxdata="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" filled="f" stroked="f" strokeweight="2pt">
-                <v:textbox style="mso-fit-shape-to-text:t">
-                  <w:txbxContent>
-                    <w:p>
-                      <w:r>
-                        <w:t>Android App</w:t>
-                      </w:r>
-                    </w:p>
-                  </w:txbxContent>
-                </v:textbox>
-              </v:shape>
-            </w:pict>
-          </mc:Fallback>
-        </mc:AlternateContent>
-      </w:r>
-      <w:r>
-        <w:rPr>
-          <w:rFonts w:eastAsia="Times New Roman" w:cs="Times New Roman"/>
-          <w:noProof/>
-          <w:color w:val="7F7F7F" w:themeColor="text1" w:themeTint="80"/>
-          <w:szCs w:val="24"/>
-        </w:rPr>
-        <mc:AlternateContent>
-          <mc:Choice Requires="wps">
-            <w:drawing>
-              <wp:anchor distT="0" distB="0" distL="114300" distR="114300" simplePos="0" relativeHeight="251665408" behindDoc="0" locked="0" layoutInCell="1" allowOverlap="1" wp14:anchorId="3241D005" wp14:editId="21D62264">
-                <wp:simplePos x="0" y="0"/>
-                <wp:positionH relativeFrom="column">
-                  <wp:posOffset>5305425</wp:posOffset>
-                </wp:positionH>
-                <wp:positionV relativeFrom="paragraph">
-                  <wp:posOffset>3810000</wp:posOffset>
-                </wp:positionV>
-                <wp:extent cx="485775" cy="1600200"/>
-                <wp:effectExtent l="0" t="0" r="28575" b="19050"/>
-                <wp:wrapNone/>
-                <wp:docPr id="14" name="Left Brace 14"/>
-                <wp:cNvGraphicFramePr/>
-                <a:graphic xmlns:a="http://schemas.openxmlformats.org/drawingml/2006/main">
-                  <a:graphicData uri="http://schemas.microsoft.com/office/word/2010/wordprocessingShape">
-                    <wps:wsp>
-                      <wps:cNvSpPr/>
-                      <wps:spPr>
-                        <a:xfrm flipH="1">
-                          <a:off x="0" y="0"/>
-                          <a:ext cx="485775" cy="1600200"/>
-                        </a:xfrm>
-                        <a:prstGeom prst="leftBrace">
-                          <a:avLst/>
-                        </a:prstGeom>
-                      </wps:spPr>
-                      <wps:style>
-                        <a:lnRef idx="1">
-                          <a:schemeClr val="accent1"/>
-                        </a:lnRef>
-                        <a:fillRef idx="0">
-                          <a:schemeClr val="accent1"/>
-                        </a:fillRef>
-                        <a:effectRef idx="0">
-                          <a:schemeClr val="accent1"/>
-                        </a:effectRef>
-                        <a:fontRef idx="minor">
-                          <a:schemeClr val="tx1"/>
-                        </a:fontRef>
-                      </wps:style>
-                      <wps:bodyPr rot="0" spcFirstLastPara="0" vertOverflow="overflow" horzOverflow="overflow" vert="horz" wrap="square" lIns="91440" tIns="45720" rIns="91440" bIns="45720" numCol="1" spcCol="0" rtlCol="0" fromWordArt="0" anchor="ctr" anchorCtr="0" forceAA="0" compatLnSpc="1">
-                        <a:prstTxWarp prst="textNoShape">
-                          <a:avLst/>
-                        </a:prstTxWarp>
-                        <a:noAutofit/>
-                      </wps:bodyPr>
-                    </wps:wsp>
-                  </a:graphicData>
-                </a:graphic>
-                <wp14:sizeRelH relativeFrom="margin">
-                  <wp14:pctWidth>0</wp14:pctWidth>
-                </wp14:sizeRelH>
-              </wp:anchor>
-            </w:drawing>
-          </mc:Choice>
-          <mc:Fallback>
-            <w:pict>
-              <v:shape id="Left Brace 14" o:spid="_x0000_s1026" type="#_x0000_t87" style="position:absolute;margin-left:417.75pt;margin-top:300pt;width:38.25pt;height:126pt;flip:x;z-index:251665408;visibility:visible;mso-wrap-style:square;mso-width-percent:0;mso-wrap-distance-left:9pt;mso-wrap-distance-top:0;mso-wrap-distance-right:9pt;mso-wrap-distance-bottom:0;mso-position-horizontal:absolute;mso-position-horizontal-relative:text;mso-position-vertical:absolute;mso-position-vertical-relative:text;mso-width-percent:0;mso-width-relative:margin;v-text-anchor:middle" o:gfxdata="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" adj="546" strokecolor="#4579b8 [3044]"/>
-            </w:pict>
-          </mc:Fallback>
-        </mc:AlternateContent>
-      </w:r>
-      <w:r>
-        <w:rPr>
-          <w:rFonts w:eastAsia="Times New Roman" w:cs="Times New Roman"/>
-          <w:noProof/>
-          <w:color w:val="7F7F7F" w:themeColor="text1" w:themeTint="80"/>
-          <w:szCs w:val="24"/>
-        </w:rPr>
-        <mc:AlternateContent>
-          <mc:Choice Requires="wps">
-            <w:drawing>
-              <wp:anchor distT="0" distB="0" distL="114300" distR="114300" simplePos="0" relativeHeight="251658239" behindDoc="0" locked="0" layoutInCell="1" allowOverlap="1" wp14:anchorId="2EF21040" wp14:editId="17662A63">
-                <wp:simplePos x="0" y="0"/>
-                <wp:positionH relativeFrom="column">
-                  <wp:posOffset>2305050</wp:posOffset>
-                </wp:positionH>
-                <wp:positionV relativeFrom="paragraph">
-                  <wp:posOffset>2885440</wp:posOffset>
-                </wp:positionV>
-                <wp:extent cx="1152525" cy="2619375"/>
-                <wp:effectExtent l="0" t="0" r="28575" b="28575"/>
-                <wp:wrapNone/>
-                <wp:docPr id="1" name="Rounded Rectangle 1"/>
-                <wp:cNvGraphicFramePr/>
-                <a:graphic xmlns:a="http://schemas.openxmlformats.org/drawingml/2006/main">
-                  <a:graphicData uri="http://schemas.microsoft.com/office/word/2010/wordprocessingShape">
-                    <wps:wsp>
-                      <wps:cNvSpPr/>
-                      <wps:spPr>
-                        <a:xfrm>
-                          <a:off x="0" y="0"/>
-                          <a:ext cx="1152525" cy="2619375"/>
-                        </a:xfrm>
-                        <a:prstGeom prst="roundRect">
-                          <a:avLst/>
-                        </a:prstGeom>
-                        <a:noFill/>
-                        <a:ln>
-                          <a:solidFill>
-                            <a:srgbClr val="00B050"/>
-                          </a:solidFill>
-                        </a:ln>
-                      </wps:spPr>
-                      <wps:style>
-                        <a:lnRef idx="2">
-                          <a:schemeClr val="accent1">
-                            <a:shade val="50000"/>
-                          </a:schemeClr>
-                        </a:lnRef>
-                        <a:fillRef idx="1">
-                          <a:schemeClr val="accent1"/>
-                        </a:fillRef>
-                        <a:effectRef idx="0">
-                          <a:schemeClr val="accent1"/>
-                        </a:effectRef>
-                        <a:fontRef idx="minor">
-                          <a:schemeClr val="lt1"/>
-                        </a:fontRef>
-                      </wps:style>
-                      <wps:bodyPr rot="0" spcFirstLastPara="0" vertOverflow="overflow" horzOverflow="overflow" vert="horz" wrap="square" lIns="91440" tIns="45720" rIns="91440" bIns="45720" numCol="1" spcCol="0" rtlCol="0" fromWordArt="0" anchor="ctr" anchorCtr="0" forceAA="0" compatLnSpc="1">
-                        <a:prstTxWarp prst="textNoShape">
-                          <a:avLst/>
-                        </a:prstTxWarp>
-                        <a:noAutofit/>
-                      </wps:bodyPr>
-                    </wps:wsp>
-                  </a:graphicData>
-                </a:graphic>
-                <wp14:sizeRelH relativeFrom="margin">
-                  <wp14:pctWidth>0</wp14:pctWidth>
-                </wp14:sizeRelH>
-                <wp14:sizeRelV relativeFrom="margin">
-                  <wp14:pctHeight>0</wp14:pctHeight>
-                </wp14:sizeRelV>
-              </wp:anchor>
-            </w:drawing>
-          </mc:Choice>
-          <mc:Fallback>
-            <w:pict>
-              <v:roundrect id="Rounded Rectangle 1" o:spid="_x0000_s1026" style="position:absolute;margin-left:181.5pt;margin-top:227.2pt;width:90.75pt;height:206.25pt;z-index:251658239;visibility:visible;mso-wrap-style:square;mso-width-percent:0;mso-height-percent:0;mso-wrap-distance-left:9pt;mso-wrap-distance-top:0;mso-wrap-distance-right:9pt;mso-wrap-distance-bottom:0;mso-position-horizontal:absolute;mso-position-horizontal-relative:text;mso-position-vertical:absolute;mso-position-vertical-relative:text;mso-width-percent:0;mso-height-percent:0;mso-width-relative:margin;mso-height-relative:margin;v-text-anchor:middle" arcsize="10923f" o:gfxdata="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" filled="f" strokecolor="#00b050" strokeweight="2pt"/>
-            </w:pict>
-          </mc:Fallback>
-        </mc:AlternateContent>
+          <w:szCs w:val="24"/>
+        </w:rPr>
+        <w:t>Figure 1: An Overview of the Localization System</w:t>
       </w:r>
       <w:r>
         <w:rPr>
@@ -4459,12 +5023,12 @@
       <w:pPr>
         <w:pStyle w:val="Heading1"/>
       </w:pPr>
-      <w:bookmarkStart w:id="15" w:name="_Toc341908091"/>
+      <w:bookmarkStart w:id="16" w:name="_Toc342819216"/>
       <w:r>
         <w:lastRenderedPageBreak/>
         <w:t>Proof of Feasibility</w:t>
       </w:r>
-      <w:bookmarkEnd w:id="15"/>
+      <w:bookmarkEnd w:id="16"/>
     </w:p>
     <w:p>
       <w:pPr>
@@ -4475,13 +5039,36 @@
     </w:p>
     <w:p>
       <w:pPr>
-        <w:ind w:left="720"/>
         <w:rPr>
           <w:rFonts w:cs="Times New Roman"/>
           <w:szCs w:val="24"/>
           <w:lang w:eastAsia="ja-JP"/>
         </w:rPr>
       </w:pPr>
+      <w:r>
+        <w:rPr>
+          <w:rFonts w:cs="Times New Roman"/>
+          <w:szCs w:val="24"/>
+          <w:lang w:eastAsia="ja-JP"/>
+        </w:rPr>
+        <w:t>This section is a walkthrough of the localization system. It will demonstrate the functionality of the website, the android application, and the iPhone application.</w:t>
+      </w:r>
+    </w:p>
+    <w:p/>
+    <w:p>
+      <w:r>
+        <w:t>User Login</w:t>
+      </w:r>
+    </w:p>
+    <w:p>
+      <w:r>
+        <w:t>Merchant Map Page</w:t>
+      </w:r>
+    </w:p>
+    <w:p>
+      <w:r>
+        <w:t>Account Settings page</w:t>
+      </w:r>
     </w:p>
     <w:p>
       <w:pPr>
@@ -4495,6 +5082,9 @@
         </w:rPr>
       </w:pPr>
       <w:r>
+        <w:t>Create Account Page</w:t>
+      </w:r>
+      <w:r>
         <w:br w:type="page"/>
       </w:r>
     </w:p>
@@ -4502,50 +5092,44 @@
       <w:pPr>
         <w:pStyle w:val="Heading1"/>
       </w:pPr>
-      <w:bookmarkStart w:id="16" w:name="_Toc341908092"/>
+      <w:bookmarkStart w:id="17" w:name="_Toc342819217"/>
       <w:r>
         <w:lastRenderedPageBreak/>
         <w:t>Sources</w:t>
       </w:r>
-      <w:bookmarkEnd w:id="16"/>
+      <w:bookmarkEnd w:id="17"/>
     </w:p>
     <w:p/>
     <w:p>
       <w:pPr>
         <w:ind w:left="360"/>
-      </w:pPr>
-      <w:r>
-        <w:t>The following sources were used as part of our research</w:t>
-      </w:r>
-      <w:r>
-        <w:t xml:space="preserve"> in completing the technology overview section. </w:t>
-      </w:r>
-    </w:p>
-    <w:p>
-      <w:pPr>
-        <w:ind w:left="360"/>
-      </w:pPr>
-    </w:p>
-    <w:p>
-      <w:pPr>
-        <w:pStyle w:val="Title"/>
-        <w:jc w:val="left"/>
-        <w:rPr>
-          <w:rStyle w:val="Heading1Char"/>
-          <w:rFonts w:ascii="Times New Roman" w:hAnsi="Times New Roman" w:cs="Times New Roman"/>
-          <w:sz w:val="24"/>
-          <w:szCs w:val="24"/>
-        </w:rPr>
-      </w:pPr>
-      <w:bookmarkStart w:id="17" w:name="_Toc336351701"/>
-      <w:r>
         <w:rPr>
           <w:color w:val="000000"/>
           <w:sz w:val="27"/>
           <w:szCs w:val="27"/>
         </w:rPr>
-        <w:br/>
-      </w:r>
+      </w:pPr>
+      <w:r>
+        <w:t>The following sources were used as part of our research</w:t>
+      </w:r>
+      <w:r>
+        <w:t xml:space="preserve"> in completing the technology overview section. </w:t>
+      </w:r>
+      <w:bookmarkStart w:id="18" w:name="_Toc336351701"/>
+    </w:p>
+    <w:p>
+      <w:pPr>
+        <w:ind w:left="360"/>
+        <w:rPr>
+          <w:rStyle w:val="Heading1Char"/>
+          <w:rFonts w:ascii="Times New Roman" w:eastAsiaTheme="minorEastAsia" w:hAnsi="Times New Roman" w:cstheme="minorBidi"/>
+          <w:b w:val="0"/>
+          <w:bCs w:val="0"/>
+          <w:color w:val="auto"/>
+          <w:sz w:val="24"/>
+          <w:szCs w:val="22"/>
+        </w:rPr>
+      </w:pPr>
       <w:r>
         <w:rPr>
           <w:color w:val="000000"/>
@@ -4556,9 +5140,8 @@
       </w:r>
       <w:r>
         <w:rPr>
-          <w:rFonts w:ascii="Times New Roman" w:hAnsi="Times New Roman" w:cs="Times New Roman"/>
+          <w:rFonts w:cs="Times New Roman"/>
           <w:color w:val="000000"/>
-          <w:sz w:val="24"/>
         </w:rPr>
         <w:t xml:space="preserve">[1] Apache Tomcat. </w:t>
       </w:r>
@@ -4566,18 +5149,16 @@
         <w:r>
           <w:rPr>
             <w:rStyle w:val="Hyperlink"/>
-            <w:rFonts w:ascii="Times New Roman" w:eastAsiaTheme="majorEastAsia" w:hAnsi="Times New Roman" w:cs="Times New Roman"/>
+            <w:rFonts w:eastAsiaTheme="majorEastAsia" w:cs="Times New Roman"/>
             <w:color w:val="1155CC"/>
-            <w:sz w:val="24"/>
           </w:rPr>
           <w:t>http://tomcat.apache.org/getinvolved.html</w:t>
         </w:r>
       </w:hyperlink>
       <w:r>
         <w:rPr>
-          <w:rFonts w:ascii="Times New Roman" w:hAnsi="Times New Roman" w:cs="Times New Roman"/>
+          <w:rFonts w:cs="Times New Roman"/>
           <w:color w:val="000000"/>
-          <w:sz w:val="24"/>
         </w:rPr>
         <w:br/>
         <w:t xml:space="preserve">[*] Servlets and JSP: An Overview. </w:t>
@@ -4586,36 +5167,32 @@
         <w:r>
           <w:rPr>
             <w:rStyle w:val="Hyperlink"/>
-            <w:rFonts w:ascii="Times New Roman" w:eastAsiaTheme="majorEastAsia" w:hAnsi="Times New Roman" w:cs="Times New Roman"/>
+            <w:rFonts w:eastAsiaTheme="majorEastAsia" w:cs="Times New Roman"/>
             <w:color w:val="1155CC"/>
-            <w:sz w:val="24"/>
           </w:rPr>
           <w:t>http://www.apl.jhu.edu/~hall/java/Servlet-Tutorial/Servlet-Tutorial-Overview.html</w:t>
         </w:r>
       </w:hyperlink>
       <w:r>
         <w:rPr>
-          <w:rFonts w:ascii="Times New Roman" w:hAnsi="Times New Roman" w:cs="Times New Roman"/>
+          <w:rFonts w:cs="Times New Roman"/>
           <w:color w:val="000000"/>
-          <w:sz w:val="24"/>
         </w:rPr>
         <w:br/>
         <w:t xml:space="preserve">[2] Rodrigues, Alex. </w:t>
       </w:r>
       <w:r>
         <w:rPr>
-          <w:rFonts w:ascii="Times New Roman" w:hAnsi="Times New Roman" w:cs="Times New Roman"/>
+          <w:rFonts w:cs="Times New Roman"/>
           <w:color w:val="000000"/>
-          <w:sz w:val="24"/>
           <w:shd w:val="clear" w:color="auto" w:fill="FFFFFF"/>
         </w:rPr>
         <w:t xml:space="preserve">06 Nov 2008. RESTful Web services: The basics. </w:t>
       </w:r>
       <w:r>
         <w:rPr>
-          <w:rFonts w:ascii="Times New Roman" w:hAnsi="Times New Roman" w:cs="Times New Roman"/>
+          <w:rFonts w:cs="Times New Roman"/>
           <w:color w:val="000000"/>
-          <w:sz w:val="24"/>
         </w:rPr>
         <w:br/>
       </w:r>
@@ -4623,53 +5200,47 @@
         <w:r>
           <w:rPr>
             <w:rStyle w:val="Hyperlink"/>
-            <w:rFonts w:ascii="Times New Roman" w:eastAsiaTheme="majorEastAsia" w:hAnsi="Times New Roman" w:cs="Times New Roman"/>
+            <w:rFonts w:eastAsiaTheme="majorEastAsia" w:cs="Times New Roman"/>
             <w:color w:val="1155CC"/>
-            <w:sz w:val="24"/>
           </w:rPr>
           <w:t>http://www.ibm.com/developerworks/webservices/library/ws-restful/</w:t>
         </w:r>
       </w:hyperlink>
       <w:r>
         <w:rPr>
-          <w:rFonts w:ascii="Times New Roman" w:hAnsi="Times New Roman" w:cs="Times New Roman"/>
+          <w:rFonts w:cs="Times New Roman"/>
           <w:color w:val="000000"/>
-          <w:sz w:val="24"/>
         </w:rPr>
         <w:br/>
         <w:t>[3]</w:t>
       </w:r>
       <w:r>
         <w:rPr>
-          <w:rFonts w:ascii="Times New Roman" w:hAnsi="Times New Roman" w:cs="Times New Roman"/>
+          <w:rFonts w:cs="Times New Roman"/>
           <w:color w:val="000000"/>
-          <w:sz w:val="24"/>
         </w:rPr>
         <w:br/>
       </w:r>
       <w:r>
         <w:rPr>
-          <w:rFonts w:ascii="Times New Roman" w:hAnsi="Times New Roman" w:cs="Times New Roman"/>
+          <w:rFonts w:cs="Times New Roman"/>
           <w:color w:val="000000"/>
-          <w:sz w:val="24"/>
         </w:rPr>
         <w:br/>
         <w:t>[111] Google Maps JavaScript API v3: Getting started. https://developers.google.com/maps/documentation/javascript/tutorial</w:t>
       </w:r>
       <w:r>
         <w:rPr>
-          <w:rFonts w:ascii="Times New Roman" w:hAnsi="Times New Roman" w:cs="Times New Roman"/>
+          <w:rFonts w:cs="Times New Roman"/>
           <w:color w:val="000000"/>
-          <w:sz w:val="24"/>
         </w:rPr>
         <w:br/>
         <w:t>[222] Usage limits and billing. https://developers.google.com/maps/documentation/javascript/usage#usage_limits</w:t>
       </w:r>
       <w:r>
         <w:rPr>
-          <w:rFonts w:ascii="Times New Roman" w:hAnsi="Times New Roman" w:cs="Times New Roman"/>
+          <w:rFonts w:cs="Times New Roman"/>
           <w:color w:val="000000"/>
-          <w:sz w:val="24"/>
         </w:rPr>
         <w:br/>
         <w:t xml:space="preserve">[333] Geocoding service. </w:t>
@@ -4678,18 +5249,16 @@
         <w:r>
           <w:rPr>
             <w:rStyle w:val="Hyperlink"/>
-            <w:rFonts w:ascii="Times New Roman" w:eastAsiaTheme="majorEastAsia" w:hAnsi="Times New Roman" w:cs="Times New Roman"/>
+            <w:rFonts w:eastAsiaTheme="majorEastAsia" w:cs="Times New Roman"/>
             <w:color w:val="1155CC"/>
-            <w:sz w:val="24"/>
           </w:rPr>
           <w:t>https://developers.google.com/maps/documentation/javascript/geocoding</w:t>
         </w:r>
       </w:hyperlink>
       <w:r>
         <w:rPr>
-          <w:rFonts w:ascii="Times New Roman" w:hAnsi="Times New Roman" w:cs="Times New Roman"/>
+          <w:rFonts w:cs="Times New Roman"/>
           <w:color w:val="000000"/>
-          <w:sz w:val="24"/>
         </w:rPr>
         <w:br/>
         <w:t xml:space="preserve">[444] Directions service. </w:t>
@@ -4698,18 +5267,16 @@
         <w:r>
           <w:rPr>
             <w:rStyle w:val="Hyperlink"/>
-            <w:rFonts w:ascii="Times New Roman" w:eastAsiaTheme="majorEastAsia" w:hAnsi="Times New Roman" w:cs="Times New Roman"/>
+            <w:rFonts w:eastAsiaTheme="majorEastAsia" w:cs="Times New Roman"/>
             <w:color w:val="1155CC"/>
-            <w:sz w:val="24"/>
           </w:rPr>
           <w:t>https://developers.google.com/maps/documentation/javascript/directions</w:t>
         </w:r>
       </w:hyperlink>
       <w:r>
         <w:rPr>
-          <w:rFonts w:ascii="Times New Roman" w:hAnsi="Times New Roman" w:cs="Times New Roman"/>
+          <w:rFonts w:cs="Times New Roman"/>
           <w:color w:val="000000"/>
-          <w:sz w:val="24"/>
         </w:rPr>
         <w:br/>
         <w:t xml:space="preserve">[555] Locations and maps. Android Developers. </w:t>
@@ -4718,18 +5285,16 @@
         <w:r>
           <w:rPr>
             <w:rStyle w:val="Hyperlink"/>
-            <w:rFonts w:ascii="Times New Roman" w:eastAsiaTheme="majorEastAsia" w:hAnsi="Times New Roman" w:cs="Times New Roman"/>
+            <w:rFonts w:eastAsiaTheme="majorEastAsia" w:cs="Times New Roman"/>
             <w:color w:val="1155CC"/>
-            <w:sz w:val="24"/>
           </w:rPr>
           <w:t>http://developer.android.com/guide/topics/location/index.html</w:t>
         </w:r>
       </w:hyperlink>
       <w:r>
         <w:rPr>
-          <w:rFonts w:ascii="Times New Roman" w:hAnsi="Times New Roman" w:cs="Times New Roman"/>
+          <w:rFonts w:cs="Times New Roman"/>
           <w:color w:val="000000"/>
-          <w:sz w:val="24"/>
         </w:rPr>
         <w:br/>
         <w:t>[666] Location strategies. Android Developers. http://developer.android.com/guide/topics/location/strategies.html</w:t>
@@ -4754,22 +5319,88 @@
       </w:pPr>
     </w:p>
     <w:p>
-      <w:pPr>
-        <w:pStyle w:val="Title"/>
-        <w:jc w:val="left"/>
-        <w:rPr>
-          <w:rStyle w:val="Heading1Char"/>
-        </w:rPr>
-      </w:pPr>
+      <w:r>
+        <w:t>[&amp;&amp;&amp;</w:t>
+      </w:r>
+      <w:r>
+        <w:t xml:space="preserve">] RestKit. </w:t>
+      </w:r>
+      <w:hyperlink r:id="rId22" w:history="1">
+        <w:r>
+          <w:rPr>
+            <w:rStyle w:val="Hyperlink"/>
+          </w:rPr>
+          <w:t>http://restkit.org/</w:t>
+        </w:r>
+      </w:hyperlink>
     </w:p>
     <w:p>
       <w:pPr>
-        <w:pStyle w:val="Title"/>
-        <w:jc w:val="left"/>
+        <w:ind w:left="360"/>
+      </w:pPr>
+      <w:r>
+        <w:t>[***]</w:t>
+      </w:r>
+      <w:hyperlink r:id="rId23" w:history="1">
+        <w:r>
+          <w:rPr>
+            <w:rStyle w:val="Hyperlink"/>
+          </w:rPr>
+          <w:t>http://www.mysql.com/why-mysql/</w:t>
+        </w:r>
+      </w:hyperlink>
+    </w:p>
+    <w:p>
+      <w:pPr>
+        <w:ind w:left="360"/>
+      </w:pPr>
+      <w:r>
+        <w:t>[^^^]</w:t>
+      </w:r>
+      <w:hyperlink r:id="rId24" w:history="1">
+        <w:r>
+          <w:rPr>
+            <w:rStyle w:val="Hyperlink"/>
+          </w:rPr>
+          <w:t>https://github.com/about</w:t>
+        </w:r>
+      </w:hyperlink>
+    </w:p>
+    <w:p>
+      <w:pPr>
+        <w:ind w:left="360"/>
+      </w:pPr>
+      <w:r>
+        <w:t>[%%%]</w:t>
+      </w:r>
+      <w:hyperlink r:id="rId25" w:history="1">
+        <w:r>
+          <w:rPr>
+            <w:rStyle w:val="Hyperlink"/>
+          </w:rPr>
+          <w:t>http://git-scm.com/about</w:t>
+        </w:r>
+      </w:hyperlink>
+    </w:p>
+    <w:p>
+      <w:pPr>
+        <w:ind w:left="360"/>
         <w:rPr>
           <w:rStyle w:val="Heading1Char"/>
-        </w:rPr>
-      </w:pPr>
+          <w:rFonts w:ascii="Times New Roman" w:eastAsiaTheme="minorEastAsia" w:hAnsi="Times New Roman" w:cstheme="minorBidi"/>
+          <w:b w:val="0"/>
+          <w:bCs w:val="0"/>
+          <w:color w:val="auto"/>
+          <w:sz w:val="24"/>
+          <w:szCs w:val="22"/>
+        </w:rPr>
+      </w:pPr>
+      <w:r>
+        <w:t>[$$$]</w:t>
+      </w:r>
+      <w:r>
+        <w:t>http://www.w3.org/Protocols/rfc2616/rfc2616.html</w:t>
+      </w:r>
     </w:p>
     <w:p>
       <w:pPr>
@@ -4858,7 +5489,7 @@
           <w:sz w:val="24"/>
         </w:rPr>
       </w:pPr>
-      <w:bookmarkStart w:id="18" w:name="_Toc341908093"/>
+      <w:bookmarkStart w:id="19" w:name="_Toc342819218"/>
       <w:r>
         <w:rPr>
           <w:rStyle w:val="Heading1Char"/>
@@ -4866,7 +5497,7 @@
         <w:lastRenderedPageBreak/>
         <w:t>Appendix A:</w:t>
       </w:r>
-      <w:bookmarkEnd w:id="18"/>
+      <w:bookmarkEnd w:id="19"/>
       <w:r>
         <w:rPr>
           <w:rFonts w:ascii="Times New Roman" w:eastAsiaTheme="majorEastAsia" w:hAnsi="Times New Roman" w:cs="Times New Roman"/>
@@ -4875,7 +5506,7 @@
         </w:rPr>
         <w:t xml:space="preserve"> </w:t>
       </w:r>
-      <w:bookmarkEnd w:id="17"/>
+      <w:bookmarkEnd w:id="18"/>
     </w:p>
     <w:p>
       <w:pPr>
@@ -4917,7 +5548,7 @@
           <w:szCs w:val="26"/>
         </w:rPr>
       </w:pPr>
-      <w:bookmarkStart w:id="19" w:name="_Toc341908094"/>
+      <w:bookmarkStart w:id="20" w:name="_Toc342819219"/>
       <w:r>
         <w:rPr>
           <w:rStyle w:val="Heading1Char"/>
@@ -4936,7 +5567,7 @@
         </w:rPr>
         <w:t>:</w:t>
       </w:r>
-      <w:bookmarkEnd w:id="19"/>
+      <w:bookmarkEnd w:id="20"/>
       <w:r>
         <w:rPr>
           <w:rFonts w:eastAsiaTheme="majorEastAsia" w:cs="Times New Roman"/>
@@ -5008,7 +5639,7 @@
           <w:rPr>
             <w:noProof/>
           </w:rPr>
-          <w:t>6</w:t>
+          <w:t>7</w:t>
         </w:r>
         <w:r>
           <w:rPr>
@@ -5779,6 +6410,95 @@
     </w:lvl>
   </w:abstractNum>
   <w:abstractNum w:abstractNumId="8">
+    <w:nsid w:val="4D6847F6"/>
+    <w:multiLevelType w:val="hybridMultilevel"/>
+    <w:tmpl w:val="F21CCD86"/>
+    <w:lvl w:ilvl="0" w:tplc="0409000F">
+      <w:start w:val="1"/>
+      <w:numFmt w:val="decimal"/>
+      <w:lvlText w:val="%1."/>
+      <w:lvlJc w:val="left"/>
+      <w:pPr>
+        <w:ind w:left="720" w:hanging="360"/>
+      </w:pPr>
+      <w:rPr>
+        <w:rFonts w:hint="default"/>
+      </w:rPr>
+    </w:lvl>
+    <w:lvl w:ilvl="1" w:tplc="04090019" w:tentative="1">
+      <w:start w:val="1"/>
+      <w:numFmt w:val="lowerLetter"/>
+      <w:lvlText w:val="%2."/>
+      <w:lvlJc w:val="left"/>
+      <w:pPr>
+        <w:ind w:left="1440" w:hanging="360"/>
+      </w:pPr>
+    </w:lvl>
+    <w:lvl w:ilvl="2" w:tplc="0409001B" w:tentative="1">
+      <w:start w:val="1"/>
+      <w:numFmt w:val="lowerRoman"/>
+      <w:lvlText w:val="%3."/>
+      <w:lvlJc w:val="right"/>
+      <w:pPr>
+        <w:ind w:left="2160" w:hanging="180"/>
+      </w:pPr>
+    </w:lvl>
+    <w:lvl w:ilvl="3" w:tplc="0409000F" w:tentative="1">
+      <w:start w:val="1"/>
+      <w:numFmt w:val="decimal"/>
+      <w:lvlText w:val="%4."/>
+      <w:lvlJc w:val="left"/>
+      <w:pPr>
+        <w:ind w:left="2880" w:hanging="360"/>
+      </w:pPr>
+    </w:lvl>
+    <w:lvl w:ilvl="4" w:tplc="04090019" w:tentative="1">
+      <w:start w:val="1"/>
+      <w:numFmt w:val="lowerLetter"/>
+      <w:lvlText w:val="%5."/>
+      <w:lvlJc w:val="left"/>
+      <w:pPr>
+        <w:ind w:left="3600" w:hanging="360"/>
+      </w:pPr>
+    </w:lvl>
+    <w:lvl w:ilvl="5" w:tplc="0409001B" w:tentative="1">
+      <w:start w:val="1"/>
+      <w:numFmt w:val="lowerRoman"/>
+      <w:lvlText w:val="%6."/>
+      <w:lvlJc w:val="right"/>
+      <w:pPr>
+        <w:ind w:left="4320" w:hanging="180"/>
+      </w:pPr>
+    </w:lvl>
+    <w:lvl w:ilvl="6" w:tplc="0409000F" w:tentative="1">
+      <w:start w:val="1"/>
+      <w:numFmt w:val="decimal"/>
+      <w:lvlText w:val="%7."/>
+      <w:lvlJc w:val="left"/>
+      <w:pPr>
+        <w:ind w:left="5040" w:hanging="360"/>
+      </w:pPr>
+    </w:lvl>
+    <w:lvl w:ilvl="7" w:tplc="04090019" w:tentative="1">
+      <w:start w:val="1"/>
+      <w:numFmt w:val="lowerLetter"/>
+      <w:lvlText w:val="%8."/>
+      <w:lvlJc w:val="left"/>
+      <w:pPr>
+        <w:ind w:left="5760" w:hanging="360"/>
+      </w:pPr>
+    </w:lvl>
+    <w:lvl w:ilvl="8" w:tplc="0409001B" w:tentative="1">
+      <w:start w:val="1"/>
+      <w:numFmt w:val="lowerRoman"/>
+      <w:lvlText w:val="%9."/>
+      <w:lvlJc w:val="right"/>
+      <w:pPr>
+        <w:ind w:left="6480" w:hanging="180"/>
+      </w:pPr>
+    </w:lvl>
+  </w:abstractNum>
+  <w:abstractNum w:abstractNumId="9">
     <w:nsid w:val="4E781B51"/>
     <w:multiLevelType w:val="multilevel"/>
     <w:tmpl w:val="4B34634E"/>
@@ -5891,7 +6611,7 @@
       </w:pPr>
     </w:lvl>
   </w:abstractNum>
-  <w:abstractNum w:abstractNumId="9">
+  <w:abstractNum w:abstractNumId="10">
     <w:nsid w:val="4F275BF2"/>
     <w:multiLevelType w:val="hybridMultilevel"/>
     <w:tmpl w:val="42B80CAA"/>
@@ -5977,7 +6697,7 @@
       </w:pPr>
     </w:lvl>
   </w:abstractNum>
-  <w:abstractNum w:abstractNumId="10">
+  <w:abstractNum w:abstractNumId="11">
     <w:nsid w:val="6E127026"/>
     <w:multiLevelType w:val="hybridMultilevel"/>
     <w:tmpl w:val="479EFF9A"/>
@@ -6090,7 +6810,7 @@
       </w:rPr>
     </w:lvl>
   </w:abstractNum>
-  <w:abstractNum w:abstractNumId="11">
+  <w:abstractNum w:abstractNumId="12">
     <w:nsid w:val="6F1C4223"/>
     <w:multiLevelType w:val="multilevel"/>
     <w:tmpl w:val="E652762A"/>
@@ -6239,7 +6959,7 @@
       </w:rPr>
     </w:lvl>
   </w:abstractNum>
-  <w:abstractNum w:abstractNumId="12">
+  <w:abstractNum w:abstractNumId="13">
     <w:nsid w:val="70A9597A"/>
     <w:multiLevelType w:val="multilevel"/>
     <w:tmpl w:val="B266A758"/>
@@ -6388,7 +7108,7 @@
       </w:rPr>
     </w:lvl>
   </w:abstractNum>
-  <w:abstractNum w:abstractNumId="13">
+  <w:abstractNum w:abstractNumId="14">
     <w:nsid w:val="7D742BA2"/>
     <w:multiLevelType w:val="hybridMultilevel"/>
     <w:tmpl w:val="3D4026D2"/>
@@ -6490,7 +7210,7 @@
     <w:abstractNumId w:val="6"/>
   </w:num>
   <w:num w:numId="4">
-    <w:abstractNumId w:val="11"/>
+    <w:abstractNumId w:val="12"/>
   </w:num>
   <w:num w:numId="5">
     <w:abstractNumId w:val="7"/>
@@ -6526,7 +7246,7 @@
     </w:lvlOverride>
   </w:num>
   <w:num w:numId="7">
-    <w:abstractNumId w:val="9"/>
+    <w:abstractNumId w:val="10"/>
     <w:lvlOverride w:ilvl="0">
       <w:startOverride w:val="1"/>
     </w:lvlOverride>
@@ -6556,10 +7276,10 @@
     </w:lvlOverride>
   </w:num>
   <w:num w:numId="8">
-    <w:abstractNumId w:val="12"/>
+    <w:abstractNumId w:val="13"/>
   </w:num>
   <w:num w:numId="9">
-    <w:abstractNumId w:val="10"/>
+    <w:abstractNumId w:val="11"/>
   </w:num>
   <w:num w:numId="10">
     <w:abstractNumId w:val="3"/>
@@ -6577,13 +7297,16 @@
     <w:abstractNumId w:val="4"/>
   </w:num>
   <w:num w:numId="14">
-    <w:abstractNumId w:val="8"/>
+    <w:abstractNumId w:val="9"/>
   </w:num>
   <w:num w:numId="15">
-    <w:abstractNumId w:val="13"/>
+    <w:abstractNumId w:val="14"/>
   </w:num>
   <w:num w:numId="16">
     <w:abstractNumId w:val="5"/>
+  </w:num>
+  <w:num w:numId="17">
+    <w:abstractNumId w:val="8"/>
   </w:num>
 </w:numbering>
 </file>
@@ -6805,7 +7528,6 @@
     <w:next w:val="Normal"/>
     <w:link w:val="Heading3Char"/>
     <w:uiPriority w:val="9"/>
-    <w:semiHidden/>
     <w:unhideWhenUsed/>
     <w:qFormat/>
     <w:rsid w:val="001D583B"/>
@@ -6825,7 +7547,6 @@
   <w:style w:type="character" w:default="1" w:styleId="DefaultParagraphFont">
     <w:name w:val="Default Paragraph Font"/>
     <w:uiPriority w:val="1"/>
-    <w:semiHidden/>
     <w:unhideWhenUsed/>
   </w:style>
   <w:style w:type="table" w:default="1" w:styleId="TableNormal">
@@ -6882,7 +7603,6 @@
     <w:basedOn w:val="DefaultParagraphFont"/>
     <w:link w:val="Heading3"/>
     <w:uiPriority w:val="9"/>
-    <w:semiHidden/>
     <w:rsid w:val="001D583B"/>
     <w:rPr>
       <w:rFonts w:asciiTheme="majorHAnsi" w:eastAsiaTheme="majorEastAsia" w:hAnsiTheme="majorHAnsi" w:cstheme="majorBidi"/>
@@ -7282,6 +8002,18 @@
     <w:basedOn w:val="DefaultParagraphFont"/>
     <w:rsid w:val="00C85461"/>
   </w:style>
+  <w:style w:type="character" w:styleId="FollowedHyperlink">
+    <w:name w:val="FollowedHyperlink"/>
+    <w:basedOn w:val="DefaultParagraphFont"/>
+    <w:uiPriority w:val="99"/>
+    <w:semiHidden/>
+    <w:unhideWhenUsed/>
+    <w:rsid w:val="006F1492"/>
+    <w:rPr>
+      <w:color w:val="800080" w:themeColor="followedHyperlink"/>
+      <w:u w:val="single"/>
+    </w:rPr>
+  </w:style>
 </w:styles>
 </file>
 
@@ -7502,7 +8234,6 @@
     <w:next w:val="Normal"/>
     <w:link w:val="Heading3Char"/>
     <w:uiPriority w:val="9"/>
-    <w:semiHidden/>
     <w:unhideWhenUsed/>
     <w:qFormat/>
     <w:rsid w:val="001D583B"/>
@@ -7522,7 +8253,6 @@
   <w:style w:type="character" w:default="1" w:styleId="DefaultParagraphFont">
     <w:name w:val="Default Paragraph Font"/>
     <w:uiPriority w:val="1"/>
-    <w:semiHidden/>
     <w:unhideWhenUsed/>
   </w:style>
   <w:style w:type="table" w:default="1" w:styleId="TableNormal">
@@ -7579,7 +8309,6 @@
     <w:basedOn w:val="DefaultParagraphFont"/>
     <w:link w:val="Heading3"/>
     <w:uiPriority w:val="9"/>
-    <w:semiHidden/>
     <w:rsid w:val="001D583B"/>
     <w:rPr>
       <w:rFonts w:asciiTheme="majorHAnsi" w:eastAsiaTheme="majorEastAsia" w:hAnsiTheme="majorHAnsi" w:cstheme="majorBidi"/>
@@ -7978,6 +8707,18 @@
     <w:name w:val="link-external"/>
     <w:basedOn w:val="DefaultParagraphFont"/>
     <w:rsid w:val="00C85461"/>
+  </w:style>
+  <w:style w:type="character" w:styleId="FollowedHyperlink">
+    <w:name w:val="FollowedHyperlink"/>
+    <w:basedOn w:val="DefaultParagraphFont"/>
+    <w:uiPriority w:val="99"/>
+    <w:semiHidden/>
+    <w:unhideWhenUsed/>
+    <w:rsid w:val="006F1492"/>
+    <w:rPr>
+      <w:color w:val="800080" w:themeColor="followedHyperlink"/>
+      <w:u w:val="single"/>
+    </w:rPr>
   </w:style>
 </w:styles>
 </file>
@@ -8885,7 +9626,31 @@
               <a:latin typeface="Times New Roman" pitchFamily="18" charset="0"/>
               <a:cs typeface="Times New Roman" pitchFamily="18" charset="0"/>
             </a:rPr>
-            <a:t>PHP/JavaScript/HTML</a:t>
+            <a:t>PHP</a:t>
+          </a:r>
+        </a:p>
+        <a:p>
+          <a:r>
+            <a:rPr lang="en-US">
+              <a:solidFill>
+                <a:sysClr val="windowText" lastClr="000000"/>
+              </a:solidFill>
+              <a:latin typeface="Times New Roman" pitchFamily="18" charset="0"/>
+              <a:cs typeface="Times New Roman" pitchFamily="18" charset="0"/>
+            </a:rPr>
+            <a:t>JavaScript</a:t>
+          </a:r>
+        </a:p>
+        <a:p>
+          <a:r>
+            <a:rPr lang="en-US">
+              <a:solidFill>
+                <a:sysClr val="windowText" lastClr="000000"/>
+              </a:solidFill>
+              <a:latin typeface="Times New Roman" pitchFamily="18" charset="0"/>
+              <a:cs typeface="Times New Roman" pitchFamily="18" charset="0"/>
+            </a:rPr>
+            <a:t>HTML</a:t>
           </a:r>
         </a:p>
       </dgm:t>
@@ -8929,7 +9694,7 @@
       </dgm:t>
     </dgm:pt>
     <dgm:pt modelId="{525CDB3D-C1FB-45E2-ABCD-44D7D27AC202}">
-      <dgm:prSet/>
+      <dgm:prSet custT="1"/>
       <dgm:spPr>
         <a:noFill/>
         <a:ln>
@@ -8943,14 +9708,26 @@
         <a:lstStyle/>
         <a:p>
           <a:r>
-            <a:rPr lang="en-US">
+            <a:rPr lang="en-US" sz="1200">
               <a:solidFill>
                 <a:sysClr val="windowText" lastClr="000000"/>
               </a:solidFill>
               <a:latin typeface="Times New Roman" pitchFamily="18" charset="0"/>
               <a:cs typeface="Times New Roman" pitchFamily="18" charset="0"/>
             </a:rPr>
-            <a:t>Statistical Analysis</a:t>
+            <a:t>Statistical </a:t>
+          </a:r>
+        </a:p>
+        <a:p>
+          <a:r>
+            <a:rPr lang="en-US" sz="1200">
+              <a:solidFill>
+                <a:sysClr val="windowText" lastClr="000000"/>
+              </a:solidFill>
+              <a:latin typeface="Times New Roman" pitchFamily="18" charset="0"/>
+              <a:cs typeface="Times New Roman" pitchFamily="18" charset="0"/>
+            </a:rPr>
+            <a:t>Analysis</a:t>
           </a:r>
         </a:p>
       </dgm:t>
@@ -9131,6 +9908,7 @@
         <a:bodyPr/>
         <a:lstStyle/>
         <a:p>
+          <a:pPr algn="ctr"/>
           <a:r>
             <a:rPr lang="en-US">
               <a:solidFill>
@@ -9163,55 +9941,6 @@
       </dgm:t>
     </dgm:pt>
     <dgm:pt modelId="{A7F1E365-4117-4183-A6A8-32D35663CA9E}" type="sibTrans" cxnId="{7BE6E596-077B-4156-9ACF-E6A363FC7EB6}">
-      <dgm:prSet/>
-      <dgm:spPr/>
-      <dgm:t>
-        <a:bodyPr/>
-        <a:lstStyle/>
-        <a:p>
-          <a:endParaRPr lang="en-US">
-            <a:latin typeface="Times New Roman" pitchFamily="18" charset="0"/>
-            <a:cs typeface="Times New Roman" pitchFamily="18" charset="0"/>
-          </a:endParaRPr>
-        </a:p>
-      </dgm:t>
-    </dgm:pt>
-    <dgm:pt modelId="{62EBA720-27D3-4394-BEF4-3B84DCE21AC7}">
-      <dgm:prSet/>
-      <dgm:spPr>
-        <a:noFill/>
-        <a:ln>
-          <a:solidFill>
-            <a:schemeClr val="tx2"/>
-          </a:solidFill>
-        </a:ln>
-      </dgm:spPr>
-      <dgm:t>
-        <a:bodyPr/>
-        <a:lstStyle/>
-        <a:p>
-          <a:endParaRPr lang="en-US">
-            <a:latin typeface="Times New Roman" pitchFamily="18" charset="0"/>
-            <a:cs typeface="Times New Roman" pitchFamily="18" charset="0"/>
-          </a:endParaRPr>
-        </a:p>
-      </dgm:t>
-    </dgm:pt>
-    <dgm:pt modelId="{50CF697C-C6B9-4C51-8BDA-F3FCC40AACD2}" type="parTrans" cxnId="{1B1C5E3A-0930-4821-A567-1FAFB73CF5EB}">
-      <dgm:prSet/>
-      <dgm:spPr/>
-      <dgm:t>
-        <a:bodyPr/>
-        <a:lstStyle/>
-        <a:p>
-          <a:endParaRPr lang="en-US">
-            <a:latin typeface="Times New Roman" pitchFamily="18" charset="0"/>
-            <a:cs typeface="Times New Roman" pitchFamily="18" charset="0"/>
-          </a:endParaRPr>
-        </a:p>
-      </dgm:t>
-    </dgm:pt>
-    <dgm:pt modelId="{F53A7407-D766-42D4-AFE1-1DA3C89E782C}" type="sibTrans" cxnId="{1B1C5E3A-0930-4821-A567-1FAFB73CF5EB}">
       <dgm:prSet/>
       <dgm:spPr/>
       <dgm:t>
@@ -9729,6 +10458,13 @@
     <dgm:pt modelId="{B06BD8F6-C6E4-4B73-BF6E-A6455E9A26C0}" type="pres">
       <dgm:prSet presAssocID="{8EB80D1C-4D50-4840-95C0-8624C3EABD0D}" presName="Name141" presStyleLbl="parChTrans1D3" presStyleIdx="0" presStyleCnt="5"/>
       <dgm:spPr/>
+      <dgm:t>
+        <a:bodyPr/>
+        <a:lstStyle/>
+        <a:p>
+          <a:endParaRPr lang="en-US"/>
+        </a:p>
+      </dgm:t>
     </dgm:pt>
     <dgm:pt modelId="{A0429CF2-A75C-4AEA-85D9-67B97130CA2E}" type="pres">
       <dgm:prSet presAssocID="{0B7EDA3F-231E-462E-833B-0B57B6203207}" presName="text1" presStyleLbl="node1" presStyleIdx="2" presStyleCnt="10" custRadScaleRad="157415" custRadScaleInc="-1553">
@@ -9940,67 +10676,65 @@
     </dgm:pt>
   </dgm:ptLst>
   <dgm:cxnLst>
-    <dgm:cxn modelId="{CCBA1961-12B4-4FF8-96AD-6AA61E16FE89}" type="presOf" srcId="{68390CB3-7512-4CED-A925-4C7C920CCC3F}" destId="{78482752-B4E6-4350-9978-591C72F80084}" srcOrd="0" destOrd="0" presId="urn:microsoft.com/office/officeart/2008/layout/RadialCluster"/>
+    <dgm:cxn modelId="{7BE6E596-077B-4156-9ACF-E6A363FC7EB6}" srcId="{486DAF8C-DE3C-4CF6-BF47-78D6E128C99E}" destId="{5060990F-92C1-40A3-8C47-1F899E1975C3}" srcOrd="0" destOrd="0" parTransId="{68390CB3-7512-4CED-A925-4C7C920CCC3F}" sibTransId="{A7F1E365-4117-4183-A6A8-32D35663CA9E}"/>
+    <dgm:cxn modelId="{77869541-20C1-4D18-AE54-E7ABC813FB81}" type="presOf" srcId="{52BA94E1-25B8-4D8D-AC78-E53ADBAEC779}" destId="{EAEB393D-5AF0-4884-B0D5-5FC585121804}" srcOrd="0" destOrd="0" presId="urn:microsoft.com/office/officeart/2008/layout/RadialCluster"/>
+    <dgm:cxn modelId="{2988A807-C4D6-41AD-B98F-EE905765049B}" type="presOf" srcId="{0B7EDA3F-231E-462E-833B-0B57B6203207}" destId="{A0429CF2-A75C-4AEA-85D9-67B97130CA2E}" srcOrd="0" destOrd="0" presId="urn:microsoft.com/office/officeart/2008/layout/RadialCluster"/>
+    <dgm:cxn modelId="{F7F21752-4A5B-4A2A-9482-31196076CEBC}" srcId="{34503A8D-618E-4592-A11D-BC582E91FA5D}" destId="{3C2B690C-CA4B-4AB3-90C8-950301D3800B}" srcOrd="0" destOrd="0" parTransId="{5E29A2E5-5D17-4493-B7BD-D38FC6DB56AE}" sibTransId="{DEC307B8-AE6F-4340-8BBA-3CD956DC7BDB}"/>
+    <dgm:cxn modelId="{E1FC28AC-9A08-4843-A9E6-3AD0101911DA}" srcId="{0B3AB0AF-9C65-4536-9BB4-E7E4D9524DE3}" destId="{445F8838-C9C1-420F-B0B1-E4B79276077F}" srcOrd="1" destOrd="0" parTransId="{B114DAD2-8E79-4A50-96DD-5A53C81D5182}" sibTransId="{2EC8B875-558B-41CD-8AA0-34BEA209C8DB}"/>
+    <dgm:cxn modelId="{7F00822C-1426-4453-BA47-0BBBE0AA72A9}" type="presOf" srcId="{68390CB3-7512-4CED-A925-4C7C920CCC3F}" destId="{78482752-B4E6-4350-9978-591C72F80084}" srcOrd="0" destOrd="0" presId="urn:microsoft.com/office/officeart/2008/layout/RadialCluster"/>
+    <dgm:cxn modelId="{52F292FC-4CD3-4B42-943A-E6C1255E81F1}" type="presOf" srcId="{525CDB3D-C1FB-45E2-ABCD-44D7D27AC202}" destId="{420DC4C1-367B-42C2-9508-ECCDBD490E0F}" srcOrd="0" destOrd="0" presId="urn:microsoft.com/office/officeart/2008/layout/RadialCluster"/>
+    <dgm:cxn modelId="{4D8106A0-80DD-463D-B9CB-B0C4792AC9AB}" srcId="{486DAF8C-DE3C-4CF6-BF47-78D6E128C99E}" destId="{0F26BCD0-EF40-4DBE-840D-BD43B5D6298D}" srcOrd="1" destOrd="0" parTransId="{52BA94E1-25B8-4D8D-AC78-E53ADBAEC779}" sibTransId="{4AA5A1D8-E533-4478-8D93-276E09791FAE}"/>
     <dgm:cxn modelId="{A00387BC-95EB-4C1B-A1DD-BA74C6716D28}" srcId="{81A2E0C9-8CE9-4C88-AB3D-AF2C6D604DB9}" destId="{0B7EDA3F-231E-462E-833B-0B57B6203207}" srcOrd="0" destOrd="0" parTransId="{8EB80D1C-4D50-4840-95C0-8624C3EABD0D}" sibTransId="{0CAA936E-E0D8-4122-9B43-66550FC31C3B}"/>
-    <dgm:cxn modelId="{1706CB01-ADEE-4276-A4A6-DC561815CBBA}" type="presOf" srcId="{0F26BCD0-EF40-4DBE-840D-BD43B5D6298D}" destId="{555CD603-D343-4195-99D2-6A39C6BC56D2}" srcOrd="0" destOrd="0" presId="urn:microsoft.com/office/officeart/2008/layout/RadialCluster"/>
+    <dgm:cxn modelId="{566D82BC-F68F-4DDD-82B8-707BED79E82C}" srcId="{0B3AB0AF-9C65-4536-9BB4-E7E4D9524DE3}" destId="{9DD050A4-100F-4C5A-B15E-7D78A1031CE5}" srcOrd="0" destOrd="0" parTransId="{DBCA06B6-7F79-4B71-9BF8-F2A829D4141E}" sibTransId="{CEDFE3B1-3150-412F-A716-29DC17C348D0}"/>
+    <dgm:cxn modelId="{AA681DB3-A79E-48B8-9BD7-562BDCA34F51}" type="presOf" srcId="{20E4B6BF-3CC9-4EC3-A2E5-08920B7B8DD0}" destId="{0CDA1751-E9D5-4AAB-BED8-10CA9D6EA6CA}" srcOrd="0" destOrd="0" presId="urn:microsoft.com/office/officeart/2008/layout/RadialCluster"/>
+    <dgm:cxn modelId="{A990B7F0-81DC-47E6-8EFA-1967A9690ED8}" type="presOf" srcId="{486DAF8C-DE3C-4CF6-BF47-78D6E128C99E}" destId="{E38DD833-A280-4F49-899A-C322DD3FB579}" srcOrd="0" destOrd="0" presId="urn:microsoft.com/office/officeart/2008/layout/RadialCluster"/>
+    <dgm:cxn modelId="{B3B2BEFE-F690-4620-9994-7DA61AED62F8}" type="presOf" srcId="{0F26BCD0-EF40-4DBE-840D-BD43B5D6298D}" destId="{555CD603-D343-4195-99D2-6A39C6BC56D2}" srcOrd="0" destOrd="0" presId="urn:microsoft.com/office/officeart/2008/layout/RadialCluster"/>
+    <dgm:cxn modelId="{4A256176-0CAF-4498-B1CB-04EF3F0D0F95}" srcId="{3C2B690C-CA4B-4AB3-90C8-950301D3800B}" destId="{525CDB3D-C1FB-45E2-ABCD-44D7D27AC202}" srcOrd="2" destOrd="0" parTransId="{5C995C0F-23DA-4486-B0E7-AAECF50E0E99}" sibTransId="{FC8BD5C7-FF9D-47EF-968A-16BBC3C81F09}"/>
+    <dgm:cxn modelId="{3EF8C4B9-92D5-44B3-A176-7C80C07F74BE}" type="presOf" srcId="{5060990F-92C1-40A3-8C47-1F899E1975C3}" destId="{E9880DD2-A4D5-4E6B-93F9-0A77BA93977D}" srcOrd="0" destOrd="0" presId="urn:microsoft.com/office/officeart/2008/layout/RadialCluster"/>
+    <dgm:cxn modelId="{F8B60E33-4630-4F95-9243-A14199E16828}" srcId="{D8569690-C1E2-44D3-B6ED-30915E5230EC}" destId="{9286AA16-C342-4948-8694-10B514B316B6}" srcOrd="0" destOrd="0" parTransId="{2050F400-CE79-4068-B53A-593A263A2519}" sibTransId="{34E4B5A1-0F2E-481B-B103-3D91CD64E7E2}"/>
+    <dgm:cxn modelId="{C799EB0B-A786-4D39-9A7E-2A25E6979F69}" type="presOf" srcId="{9DD050A4-100F-4C5A-B15E-7D78A1031CE5}" destId="{947371E2-93FF-4A43-8571-295C0DB33398}" srcOrd="0" destOrd="0" presId="urn:microsoft.com/office/officeart/2008/layout/RadialCluster"/>
+    <dgm:cxn modelId="{E0F53E75-0213-4AD6-A5F6-22BFF88E480C}" type="presOf" srcId="{B114DAD2-8E79-4A50-96DD-5A53C81D5182}" destId="{B17DFC48-B717-4308-BE0F-1CB2BE4575B6}" srcOrd="0" destOrd="0" presId="urn:microsoft.com/office/officeart/2008/layout/RadialCluster"/>
+    <dgm:cxn modelId="{81A9B13E-91FA-4E44-A58A-A7939B41A719}" type="presOf" srcId="{DBCA06B6-7F79-4B71-9BF8-F2A829D4141E}" destId="{2BA99DAA-F928-48DB-9F7A-DFE2B5378229}" srcOrd="0" destOrd="0" presId="urn:microsoft.com/office/officeart/2008/layout/RadialCluster"/>
+    <dgm:cxn modelId="{50E85F41-3A2F-4C32-98A1-3979F751DD4C}" type="presOf" srcId="{92ED26D2-6689-4720-B9D9-278F1B7C6486}" destId="{B6CED4D4-CB42-49AA-94DA-AB18953A1126}" srcOrd="0" destOrd="0" presId="urn:microsoft.com/office/officeart/2008/layout/RadialCluster"/>
+    <dgm:cxn modelId="{93BF58E1-B30B-47E0-BEA1-13F0A2B70261}" type="presOf" srcId="{445F8838-C9C1-420F-B0B1-E4B79276077F}" destId="{A9D94F13-091B-4EE3-867F-6A81F8D5734E}" srcOrd="0" destOrd="0" presId="urn:microsoft.com/office/officeart/2008/layout/RadialCluster"/>
+    <dgm:cxn modelId="{EF3DC715-7BFC-40BA-B344-66309BBC8133}" srcId="{78844257-28D0-4E63-837E-B73D4E89D916}" destId="{4CFB086F-51B0-4A6A-908B-8B89A4CE43B8}" srcOrd="0" destOrd="0" parTransId="{25C15406-5972-449B-8DBC-B8CD8FFDBD4C}" sibTransId="{B3D58F60-9568-4843-ACE3-49D8035AD446}"/>
+    <dgm:cxn modelId="{8FA2424A-40AF-49C6-805A-C706075EFB44}" srcId="{34503A8D-618E-4592-A11D-BC582E91FA5D}" destId="{94B43283-A127-48A9-B494-35CF0168E31D}" srcOrd="2" destOrd="0" parTransId="{A1E37BF9-F876-41B5-BF36-2335B301F68B}" sibTransId="{C57FA591-8442-41E8-837C-823CA22E22D8}"/>
+    <dgm:cxn modelId="{3470CE79-2589-4B1F-B18F-FC17AE33B40F}" type="presOf" srcId="{460FFCDB-87CD-4043-9C3C-CFB65FDEFDA8}" destId="{7B3A64DA-057E-4974-BC45-61585889209C}" srcOrd="0" destOrd="0" presId="urn:microsoft.com/office/officeart/2008/layout/RadialCluster"/>
+    <dgm:cxn modelId="{78966F4E-310E-4F56-94D0-D000B340E3F3}" srcId="{94B43283-A127-48A9-B494-35CF0168E31D}" destId="{B6756F3E-0CF5-4BF0-9690-7B503B6FF17B}" srcOrd="0" destOrd="0" parTransId="{BC5E1743-967E-49C9-B9C3-F3BA4F713FD9}" sibTransId="{0AE57259-05A1-4E12-8792-5DB7E3E4E51E}"/>
+    <dgm:cxn modelId="{94115602-E958-4B23-AC06-8D3C1C2A1248}" type="presOf" srcId="{3C2B690C-CA4B-4AB3-90C8-950301D3800B}" destId="{CB2B9ED1-3745-4F46-A959-07E197893F20}" srcOrd="0" destOrd="0" presId="urn:microsoft.com/office/officeart/2008/layout/RadialCluster"/>
+    <dgm:cxn modelId="{3343D8F7-B30E-4397-B6CE-9463E18F16BD}" srcId="{34503A8D-618E-4592-A11D-BC582E91FA5D}" destId="{78844257-28D0-4E63-837E-B73D4E89D916}" srcOrd="1" destOrd="0" parTransId="{80444ADE-EB97-4485-B008-F02BC226C763}" sibTransId="{D4D8D506-1EE1-4452-A4ED-9B67AE9FD006}"/>
+    <dgm:cxn modelId="{6D716F36-C4FC-4A03-82BF-F5E16B498890}" type="presOf" srcId="{34503A8D-618E-4592-A11D-BC582E91FA5D}" destId="{346A627A-424F-477F-B9B2-1F832397DABA}" srcOrd="0" destOrd="0" presId="urn:microsoft.com/office/officeart/2008/layout/RadialCluster"/>
+    <dgm:cxn modelId="{0354AEF4-BA8D-40E0-9581-D4DD755C988E}" srcId="{3C2B690C-CA4B-4AB3-90C8-950301D3800B}" destId="{0B3AB0AF-9C65-4536-9BB4-E7E4D9524DE3}" srcOrd="1" destOrd="0" parTransId="{20E4B6BF-3CC9-4EC3-A2E5-08920B7B8DD0}" sibTransId="{EC1AD3FB-CEBF-464D-9F09-E0B65E31A5F2}"/>
     <dgm:cxn modelId="{72644109-A571-4C93-9F52-E93998158262}" srcId="{3C2B690C-CA4B-4AB3-90C8-950301D3800B}" destId="{81A2E0C9-8CE9-4C88-AB3D-AF2C6D604DB9}" srcOrd="0" destOrd="0" parTransId="{460FFCDB-87CD-4043-9C3C-CFB65FDEFDA8}" sibTransId="{F798BCB1-757D-4083-9064-77ADB77413B3}"/>
-    <dgm:cxn modelId="{E2AFC9EC-3D58-4E9A-A345-C97246B84FDB}" type="presOf" srcId="{9DD050A4-100F-4C5A-B15E-7D78A1031CE5}" destId="{947371E2-93FF-4A43-8571-295C0DB33398}" srcOrd="0" destOrd="0" presId="urn:microsoft.com/office/officeart/2008/layout/RadialCluster"/>
-    <dgm:cxn modelId="{566D82BC-F68F-4DDD-82B8-707BED79E82C}" srcId="{0B3AB0AF-9C65-4536-9BB4-E7E4D9524DE3}" destId="{9DD050A4-100F-4C5A-B15E-7D78A1031CE5}" srcOrd="0" destOrd="0" parTransId="{DBCA06B6-7F79-4B71-9BF8-F2A829D4141E}" sibTransId="{CEDFE3B1-3150-412F-A716-29DC17C348D0}"/>
-    <dgm:cxn modelId="{8FA2424A-40AF-49C6-805A-C706075EFB44}" srcId="{34503A8D-618E-4592-A11D-BC582E91FA5D}" destId="{94B43283-A127-48A9-B494-35CF0168E31D}" srcOrd="2" destOrd="0" parTransId="{A1E37BF9-F876-41B5-BF36-2335B301F68B}" sibTransId="{C57FA591-8442-41E8-837C-823CA22E22D8}"/>
-    <dgm:cxn modelId="{3B0B65CA-B105-43BF-BE6A-53A47680329F}" type="presOf" srcId="{8EB80D1C-4D50-4840-95C0-8624C3EABD0D}" destId="{B06BD8F6-C6E4-4B73-BF6E-A6455E9A26C0}" srcOrd="0" destOrd="0" presId="urn:microsoft.com/office/officeart/2008/layout/RadialCluster"/>
-    <dgm:cxn modelId="{1B1C5E3A-0930-4821-A567-1FAFB73CF5EB}" srcId="{5060990F-92C1-40A3-8C47-1F899E1975C3}" destId="{62EBA720-27D3-4394-BEF4-3B84DCE21AC7}" srcOrd="0" destOrd="0" parTransId="{50CF697C-C6B9-4C51-8BDA-F3FCC40AACD2}" sibTransId="{F53A7407-D766-42D4-AFE1-1DA3C89E782C}"/>
-    <dgm:cxn modelId="{E56A0679-7608-4BA2-9825-897F4B8ED970}" type="presOf" srcId="{81A2E0C9-8CE9-4C88-AB3D-AF2C6D604DB9}" destId="{F7ED5C0F-3121-4731-A382-DC1C72E2FB1B}" srcOrd="0" destOrd="0" presId="urn:microsoft.com/office/officeart/2008/layout/RadialCluster"/>
-    <dgm:cxn modelId="{D17E118F-A979-462F-8AE6-6EF01CEB85AC}" type="presOf" srcId="{0B7EDA3F-231E-462E-833B-0B57B6203207}" destId="{A0429CF2-A75C-4AEA-85D9-67B97130CA2E}" srcOrd="0" destOrd="0" presId="urn:microsoft.com/office/officeart/2008/layout/RadialCluster"/>
-    <dgm:cxn modelId="{4D8106A0-80DD-463D-B9CB-B0C4792AC9AB}" srcId="{486DAF8C-DE3C-4CF6-BF47-78D6E128C99E}" destId="{0F26BCD0-EF40-4DBE-840D-BD43B5D6298D}" srcOrd="1" destOrd="0" parTransId="{52BA94E1-25B8-4D8D-AC78-E53ADBAEC779}" sibTransId="{4AA5A1D8-E533-4478-8D93-276E09791FAE}"/>
-    <dgm:cxn modelId="{EF3DC715-7BFC-40BA-B344-66309BBC8133}" srcId="{78844257-28D0-4E63-837E-B73D4E89D916}" destId="{4CFB086F-51B0-4A6A-908B-8B89A4CE43B8}" srcOrd="0" destOrd="0" parTransId="{25C15406-5972-449B-8DBC-B8CD8FFDBD4C}" sibTransId="{B3D58F60-9568-4843-ACE3-49D8035AD446}"/>
-    <dgm:cxn modelId="{1810CA25-88EA-40AC-97F7-0EBA2CD3388C}" type="presOf" srcId="{92ED26D2-6689-4720-B9D9-278F1B7C6486}" destId="{B6CED4D4-CB42-49AA-94DA-AB18953A1126}" srcOrd="0" destOrd="0" presId="urn:microsoft.com/office/officeart/2008/layout/RadialCluster"/>
-    <dgm:cxn modelId="{6276F3F1-406D-44FF-A415-B9E77841B671}" type="presOf" srcId="{B114DAD2-8E79-4A50-96DD-5A53C81D5182}" destId="{B17DFC48-B717-4308-BE0F-1CB2BE4575B6}" srcOrd="0" destOrd="0" presId="urn:microsoft.com/office/officeart/2008/layout/RadialCluster"/>
-    <dgm:cxn modelId="{E1FC28AC-9A08-4843-A9E6-3AD0101911DA}" srcId="{0B3AB0AF-9C65-4536-9BB4-E7E4D9524DE3}" destId="{445F8838-C9C1-420F-B0B1-E4B79276077F}" srcOrd="1" destOrd="0" parTransId="{B114DAD2-8E79-4A50-96DD-5A53C81D5182}" sibTransId="{2EC8B875-558B-41CD-8AA0-34BEA209C8DB}"/>
-    <dgm:cxn modelId="{A072F498-39A3-4866-85E0-FFEADB1C9A36}" type="presOf" srcId="{34503A8D-618E-4592-A11D-BC582E91FA5D}" destId="{346A627A-424F-477F-B9B2-1F832397DABA}" srcOrd="0" destOrd="0" presId="urn:microsoft.com/office/officeart/2008/layout/RadialCluster"/>
-    <dgm:cxn modelId="{F8B60E33-4630-4F95-9243-A14199E16828}" srcId="{D8569690-C1E2-44D3-B6ED-30915E5230EC}" destId="{9286AA16-C342-4948-8694-10B514B316B6}" srcOrd="0" destOrd="0" parTransId="{2050F400-CE79-4068-B53A-593A263A2519}" sibTransId="{34E4B5A1-0F2E-481B-B103-3D91CD64E7E2}"/>
-    <dgm:cxn modelId="{73BCA1AB-68E9-4787-AB23-6F6659E563F9}" type="presOf" srcId="{445F8838-C9C1-420F-B0B1-E4B79276077F}" destId="{A9D94F13-091B-4EE3-867F-6A81F8D5734E}" srcOrd="0" destOrd="0" presId="urn:microsoft.com/office/officeart/2008/layout/RadialCluster"/>
-    <dgm:cxn modelId="{ED4E6FA3-EEE2-47D7-9621-1C90D6B85011}" type="presOf" srcId="{5060990F-92C1-40A3-8C47-1F899E1975C3}" destId="{E9880DD2-A4D5-4E6B-93F9-0A77BA93977D}" srcOrd="0" destOrd="0" presId="urn:microsoft.com/office/officeart/2008/layout/RadialCluster"/>
-    <dgm:cxn modelId="{78966F4E-310E-4F56-94D0-D000B340E3F3}" srcId="{94B43283-A127-48A9-B494-35CF0168E31D}" destId="{B6756F3E-0CF5-4BF0-9690-7B503B6FF17B}" srcOrd="0" destOrd="0" parTransId="{BC5E1743-967E-49C9-B9C3-F3BA4F713FD9}" sibTransId="{0AE57259-05A1-4E12-8792-5DB7E3E4E51E}"/>
-    <dgm:cxn modelId="{94C7D7AB-0FFB-4919-AF3C-8D1B0EA867D3}" type="presOf" srcId="{62EBA720-27D3-4394-BEF4-3B84DCE21AC7}" destId="{E9880DD2-A4D5-4E6B-93F9-0A77BA93977D}" srcOrd="0" destOrd="1" presId="urn:microsoft.com/office/officeart/2008/layout/RadialCluster"/>
-    <dgm:cxn modelId="{4A256176-0CAF-4498-B1CB-04EF3F0D0F95}" srcId="{3C2B690C-CA4B-4AB3-90C8-950301D3800B}" destId="{525CDB3D-C1FB-45E2-ABCD-44D7D27AC202}" srcOrd="2" destOrd="0" parTransId="{5C995C0F-23DA-4486-B0E7-AAECF50E0E99}" sibTransId="{FC8BD5C7-FF9D-47EF-968A-16BBC3C81F09}"/>
-    <dgm:cxn modelId="{3343D8F7-B30E-4397-B6CE-9463E18F16BD}" srcId="{34503A8D-618E-4592-A11D-BC582E91FA5D}" destId="{78844257-28D0-4E63-837E-B73D4E89D916}" srcOrd="1" destOrd="0" parTransId="{80444ADE-EB97-4485-B008-F02BC226C763}" sibTransId="{D4D8D506-1EE1-4452-A4ED-9B67AE9FD006}"/>
-    <dgm:cxn modelId="{0354AEF4-BA8D-40E0-9581-D4DD755C988E}" srcId="{3C2B690C-CA4B-4AB3-90C8-950301D3800B}" destId="{0B3AB0AF-9C65-4536-9BB4-E7E4D9524DE3}" srcOrd="1" destOrd="0" parTransId="{20E4B6BF-3CC9-4EC3-A2E5-08920B7B8DD0}" sibTransId="{EC1AD3FB-CEBF-464D-9F09-E0B65E31A5F2}"/>
-    <dgm:cxn modelId="{7BE6E596-077B-4156-9ACF-E6A363FC7EB6}" srcId="{486DAF8C-DE3C-4CF6-BF47-78D6E128C99E}" destId="{5060990F-92C1-40A3-8C47-1F899E1975C3}" srcOrd="0" destOrd="0" parTransId="{68390CB3-7512-4CED-A925-4C7C920CCC3F}" sibTransId="{A7F1E365-4117-4183-A6A8-32D35663CA9E}"/>
-    <dgm:cxn modelId="{7AE6A564-F9C2-4A88-B2EC-435730DFC089}" type="presOf" srcId="{DBCA06B6-7F79-4B71-9BF8-F2A829D4141E}" destId="{2BA99DAA-F928-48DB-9F7A-DFE2B5378229}" srcOrd="0" destOrd="0" presId="urn:microsoft.com/office/officeart/2008/layout/RadialCluster"/>
-    <dgm:cxn modelId="{6713CFC2-D08E-4579-B4F8-450501A2CBAF}" type="presOf" srcId="{525CDB3D-C1FB-45E2-ABCD-44D7D27AC202}" destId="{420DC4C1-367B-42C2-9508-ECCDBD490E0F}" srcOrd="0" destOrd="0" presId="urn:microsoft.com/office/officeart/2008/layout/RadialCluster"/>
-    <dgm:cxn modelId="{0B514E11-6DDE-4F4C-A000-94C1AEC99992}" type="presOf" srcId="{20E4B6BF-3CC9-4EC3-A2E5-08920B7B8DD0}" destId="{0CDA1751-E9D5-4AAB-BED8-10CA9D6EA6CA}" srcOrd="0" destOrd="0" presId="urn:microsoft.com/office/officeart/2008/layout/RadialCluster"/>
-    <dgm:cxn modelId="{3B86E6D7-DA5E-4F20-801D-1AAEDF173927}" type="presOf" srcId="{0B3AB0AF-9C65-4536-9BB4-E7E4D9524DE3}" destId="{CA334662-00C9-4554-983E-BB140A0C7780}" srcOrd="0" destOrd="0" presId="urn:microsoft.com/office/officeart/2008/layout/RadialCluster"/>
-    <dgm:cxn modelId="{127832FB-7C12-4A0E-842A-9B2B658DC1D6}" type="presOf" srcId="{5C995C0F-23DA-4486-B0E7-AAECF50E0E99}" destId="{0C606874-6026-4504-92B0-509C170D1B93}" srcOrd="0" destOrd="0" presId="urn:microsoft.com/office/officeart/2008/layout/RadialCluster"/>
-    <dgm:cxn modelId="{44E85D36-D51E-494B-B087-A1705D142985}" type="presOf" srcId="{3C2B690C-CA4B-4AB3-90C8-950301D3800B}" destId="{CB2B9ED1-3745-4F46-A959-07E197893F20}" srcOrd="0" destOrd="0" presId="urn:microsoft.com/office/officeart/2008/layout/RadialCluster"/>
-    <dgm:cxn modelId="{402DCA87-8085-4DCC-B41D-D2F65BEB2997}" type="presOf" srcId="{52BA94E1-25B8-4D8D-AC78-E53ADBAEC779}" destId="{EAEB393D-5AF0-4884-B0D5-5FC585121804}" srcOrd="0" destOrd="0" presId="urn:microsoft.com/office/officeart/2008/layout/RadialCluster"/>
+    <dgm:cxn modelId="{8560F7B5-A2CC-4C28-BC55-33C746F4E8C3}" type="presOf" srcId="{81A2E0C9-8CE9-4C88-AB3D-AF2C6D604DB9}" destId="{F7ED5C0F-3121-4731-A382-DC1C72E2FB1B}" srcOrd="0" destOrd="0" presId="urn:microsoft.com/office/officeart/2008/layout/RadialCluster"/>
+    <dgm:cxn modelId="{3D33E78B-25E5-4C42-8CFF-FBFD40400591}" srcId="{34503A8D-618E-4592-A11D-BC582E91FA5D}" destId="{D8569690-C1E2-44D3-B6ED-30915E5230EC}" srcOrd="3" destOrd="0" parTransId="{0AB69825-0FFB-4FDA-8C30-24BC4319AA12}" sibTransId="{3DC9C13B-1A6D-4B50-8192-27F63E126B8A}"/>
     <dgm:cxn modelId="{5B2427A8-67AB-4E84-BF30-D569339FBBEF}" srcId="{3C2B690C-CA4B-4AB3-90C8-950301D3800B}" destId="{486DAF8C-DE3C-4CF6-BF47-78D6E128C99E}" srcOrd="3" destOrd="0" parTransId="{92ED26D2-6689-4720-B9D9-278F1B7C6486}" sibTransId="{04007A21-0DA1-472A-BB8C-849E312CBC6C}"/>
-    <dgm:cxn modelId="{3D33E78B-25E5-4C42-8CFF-FBFD40400591}" srcId="{34503A8D-618E-4592-A11D-BC582E91FA5D}" destId="{D8569690-C1E2-44D3-B6ED-30915E5230EC}" srcOrd="3" destOrd="0" parTransId="{0AB69825-0FFB-4FDA-8C30-24BC4319AA12}" sibTransId="{3DC9C13B-1A6D-4B50-8192-27F63E126B8A}"/>
-    <dgm:cxn modelId="{D6399E80-AFBB-4122-AF49-2B84A6000ED3}" type="presOf" srcId="{460FFCDB-87CD-4043-9C3C-CFB65FDEFDA8}" destId="{7B3A64DA-057E-4974-BC45-61585889209C}" srcOrd="0" destOrd="0" presId="urn:microsoft.com/office/officeart/2008/layout/RadialCluster"/>
-    <dgm:cxn modelId="{F7F21752-4A5B-4A2A-9482-31196076CEBC}" srcId="{34503A8D-618E-4592-A11D-BC582E91FA5D}" destId="{3C2B690C-CA4B-4AB3-90C8-950301D3800B}" srcOrd="0" destOrd="0" parTransId="{5E29A2E5-5D17-4493-B7BD-D38FC6DB56AE}" sibTransId="{DEC307B8-AE6F-4340-8BBA-3CD956DC7BDB}"/>
-    <dgm:cxn modelId="{D7BBEF5F-873E-4644-B2EB-CCD061337175}" type="presOf" srcId="{486DAF8C-DE3C-4CF6-BF47-78D6E128C99E}" destId="{E38DD833-A280-4F49-899A-C322DD3FB579}" srcOrd="0" destOrd="0" presId="urn:microsoft.com/office/officeart/2008/layout/RadialCluster"/>
-    <dgm:cxn modelId="{F8F3678F-C7CE-4318-8087-D8DC37B1B6B2}" type="presParOf" srcId="{346A627A-424F-477F-B9B2-1F832397DABA}" destId="{CB2B9ED1-3745-4F46-A959-07E197893F20}" srcOrd="0" destOrd="0" presId="urn:microsoft.com/office/officeart/2008/layout/RadialCluster"/>
-    <dgm:cxn modelId="{9403804B-DCF0-408C-804A-C55F97C78A50}" type="presParOf" srcId="{346A627A-424F-477F-B9B2-1F832397DABA}" destId="{A0CAFBDA-FA66-4F0A-B233-907D7716C438}" srcOrd="1" destOrd="0" presId="urn:microsoft.com/office/officeart/2008/layout/RadialCluster"/>
-    <dgm:cxn modelId="{54FBC35A-28F1-408A-8CDF-91A17515C914}" type="presParOf" srcId="{A0CAFBDA-FA66-4F0A-B233-907D7716C438}" destId="{F7ED5C0F-3121-4731-A382-DC1C72E2FB1B}" srcOrd="0" destOrd="0" presId="urn:microsoft.com/office/officeart/2008/layout/RadialCluster"/>
-    <dgm:cxn modelId="{D7735A19-DD1A-4FBD-9D3A-84568C9ED419}" type="presParOf" srcId="{A0CAFBDA-FA66-4F0A-B233-907D7716C438}" destId="{B06BD8F6-C6E4-4B73-BF6E-A6455E9A26C0}" srcOrd="1" destOrd="0" presId="urn:microsoft.com/office/officeart/2008/layout/RadialCluster"/>
-    <dgm:cxn modelId="{FCECC820-B8B1-447A-933A-9BBDEC06BB93}" type="presParOf" srcId="{A0CAFBDA-FA66-4F0A-B233-907D7716C438}" destId="{A0429CF2-A75C-4AEA-85D9-67B97130CA2E}" srcOrd="2" destOrd="0" presId="urn:microsoft.com/office/officeart/2008/layout/RadialCluster"/>
-    <dgm:cxn modelId="{EF412534-B985-4944-B6E2-81A03426936B}" type="presParOf" srcId="{346A627A-424F-477F-B9B2-1F832397DABA}" destId="{7B3A64DA-057E-4974-BC45-61585889209C}" srcOrd="2" destOrd="0" presId="urn:microsoft.com/office/officeart/2008/layout/RadialCluster"/>
-    <dgm:cxn modelId="{B2839EEF-7173-422F-B98B-D7D38A79D112}" type="presParOf" srcId="{346A627A-424F-477F-B9B2-1F832397DABA}" destId="{23ED398E-D59E-485F-8D25-5E8CA7C60456}" srcOrd="3" destOrd="0" presId="urn:microsoft.com/office/officeart/2008/layout/RadialCluster"/>
-    <dgm:cxn modelId="{1BCB4353-3C5A-4119-ACB0-EB9219719A75}" type="presParOf" srcId="{23ED398E-D59E-485F-8D25-5E8CA7C60456}" destId="{CA334662-00C9-4554-983E-BB140A0C7780}" srcOrd="0" destOrd="0" presId="urn:microsoft.com/office/officeart/2008/layout/RadialCluster"/>
-    <dgm:cxn modelId="{94F1760D-D743-42F2-A643-F7440E751A83}" type="presParOf" srcId="{23ED398E-D59E-485F-8D25-5E8CA7C60456}" destId="{2BA99DAA-F928-48DB-9F7A-DFE2B5378229}" srcOrd="1" destOrd="0" presId="urn:microsoft.com/office/officeart/2008/layout/RadialCluster"/>
-    <dgm:cxn modelId="{C585BCC2-E5B7-4020-8334-0162B483ACC4}" type="presParOf" srcId="{23ED398E-D59E-485F-8D25-5E8CA7C60456}" destId="{947371E2-93FF-4A43-8571-295C0DB33398}" srcOrd="2" destOrd="0" presId="urn:microsoft.com/office/officeart/2008/layout/RadialCluster"/>
-    <dgm:cxn modelId="{059FB8C5-460D-4526-9813-4A35A44A9921}" type="presParOf" srcId="{23ED398E-D59E-485F-8D25-5E8CA7C60456}" destId="{B17DFC48-B717-4308-BE0F-1CB2BE4575B6}" srcOrd="3" destOrd="0" presId="urn:microsoft.com/office/officeart/2008/layout/RadialCluster"/>
-    <dgm:cxn modelId="{3D1AFDE4-9F76-4B02-80C5-F479929F85A1}" type="presParOf" srcId="{23ED398E-D59E-485F-8D25-5E8CA7C60456}" destId="{A9D94F13-091B-4EE3-867F-6A81F8D5734E}" srcOrd="4" destOrd="0" presId="urn:microsoft.com/office/officeart/2008/layout/RadialCluster"/>
-    <dgm:cxn modelId="{D7B699B0-7ABC-47B6-A0D2-40D0AD5CED42}" type="presParOf" srcId="{346A627A-424F-477F-B9B2-1F832397DABA}" destId="{0CDA1751-E9D5-4AAB-BED8-10CA9D6EA6CA}" srcOrd="4" destOrd="0" presId="urn:microsoft.com/office/officeart/2008/layout/RadialCluster"/>
-    <dgm:cxn modelId="{BD7D5E18-2897-43B7-8954-1F74D4F73CD2}" type="presParOf" srcId="{346A627A-424F-477F-B9B2-1F832397DABA}" destId="{9E0E503B-3814-4CA9-AA02-08C5DDD16CD4}" srcOrd="5" destOrd="0" presId="urn:microsoft.com/office/officeart/2008/layout/RadialCluster"/>
-    <dgm:cxn modelId="{8C97652E-2668-462D-9386-F18AEEDCBE1B}" type="presParOf" srcId="{9E0E503B-3814-4CA9-AA02-08C5DDD16CD4}" destId="{420DC4C1-367B-42C2-9508-ECCDBD490E0F}" srcOrd="0" destOrd="0" presId="urn:microsoft.com/office/officeart/2008/layout/RadialCluster"/>
-    <dgm:cxn modelId="{52C692FA-7C5B-4E05-A4CA-0A5CD6C1B41C}" type="presParOf" srcId="{346A627A-424F-477F-B9B2-1F832397DABA}" destId="{0C606874-6026-4504-92B0-509C170D1B93}" srcOrd="6" destOrd="0" presId="urn:microsoft.com/office/officeart/2008/layout/RadialCluster"/>
-    <dgm:cxn modelId="{B0BCE339-4EDE-4AE7-87E9-60572B9C5A2C}" type="presParOf" srcId="{346A627A-424F-477F-B9B2-1F832397DABA}" destId="{C21E5AEF-F6FF-433A-8E32-3B8643E2C635}" srcOrd="7" destOrd="0" presId="urn:microsoft.com/office/officeart/2008/layout/RadialCluster"/>
-    <dgm:cxn modelId="{FC047B84-E91A-463F-A466-E1EDB1CD8245}" type="presParOf" srcId="{C21E5AEF-F6FF-433A-8E32-3B8643E2C635}" destId="{E38DD833-A280-4F49-899A-C322DD3FB579}" srcOrd="0" destOrd="0" presId="urn:microsoft.com/office/officeart/2008/layout/RadialCluster"/>
-    <dgm:cxn modelId="{4BEDE405-1F8F-4173-A8D6-B5D679C9203B}" type="presParOf" srcId="{C21E5AEF-F6FF-433A-8E32-3B8643E2C635}" destId="{78482752-B4E6-4350-9978-591C72F80084}" srcOrd="1" destOrd="0" presId="urn:microsoft.com/office/officeart/2008/layout/RadialCluster"/>
-    <dgm:cxn modelId="{97AE1517-C770-45CF-934B-1A3C9D16DF31}" type="presParOf" srcId="{C21E5AEF-F6FF-433A-8E32-3B8643E2C635}" destId="{E9880DD2-A4D5-4E6B-93F9-0A77BA93977D}" srcOrd="2" destOrd="0" presId="urn:microsoft.com/office/officeart/2008/layout/RadialCluster"/>
-    <dgm:cxn modelId="{4A589491-6AC5-4E13-9353-E51AED3054B6}" type="presParOf" srcId="{C21E5AEF-F6FF-433A-8E32-3B8643E2C635}" destId="{EAEB393D-5AF0-4884-B0D5-5FC585121804}" srcOrd="3" destOrd="0" presId="urn:microsoft.com/office/officeart/2008/layout/RadialCluster"/>
-    <dgm:cxn modelId="{2244DDE2-9FC7-4169-ADD2-E66B366CF43C}" type="presParOf" srcId="{C21E5AEF-F6FF-433A-8E32-3B8643E2C635}" destId="{555CD603-D343-4195-99D2-6A39C6BC56D2}" srcOrd="4" destOrd="0" presId="urn:microsoft.com/office/officeart/2008/layout/RadialCluster"/>
-    <dgm:cxn modelId="{6A829779-0550-47C2-B73B-2FC2BBC47DB5}" type="presParOf" srcId="{346A627A-424F-477F-B9B2-1F832397DABA}" destId="{B6CED4D4-CB42-49AA-94DA-AB18953A1126}" srcOrd="8" destOrd="0" presId="urn:microsoft.com/office/officeart/2008/layout/RadialCluster"/>
+    <dgm:cxn modelId="{6E8E9B51-4784-4198-AC2B-642E452F5744}" type="presOf" srcId="{0B3AB0AF-9C65-4536-9BB4-E7E4D9524DE3}" destId="{CA334662-00C9-4554-983E-BB140A0C7780}" srcOrd="0" destOrd="0" presId="urn:microsoft.com/office/officeart/2008/layout/RadialCluster"/>
+    <dgm:cxn modelId="{A9654B9E-2A23-4264-9403-1051D0B9487C}" type="presOf" srcId="{8EB80D1C-4D50-4840-95C0-8624C3EABD0D}" destId="{B06BD8F6-C6E4-4B73-BF6E-A6455E9A26C0}" srcOrd="0" destOrd="0" presId="urn:microsoft.com/office/officeart/2008/layout/RadialCluster"/>
+    <dgm:cxn modelId="{C8976168-2F8A-4C18-9929-C97F232DE668}" type="presOf" srcId="{5C995C0F-23DA-4486-B0E7-AAECF50E0E99}" destId="{0C606874-6026-4504-92B0-509C170D1B93}" srcOrd="0" destOrd="0" presId="urn:microsoft.com/office/officeart/2008/layout/RadialCluster"/>
+    <dgm:cxn modelId="{8C6FF1BE-3D59-48FF-B19E-F3B6BDD6B770}" type="presParOf" srcId="{346A627A-424F-477F-B9B2-1F832397DABA}" destId="{CB2B9ED1-3745-4F46-A959-07E197893F20}" srcOrd="0" destOrd="0" presId="urn:microsoft.com/office/officeart/2008/layout/RadialCluster"/>
+    <dgm:cxn modelId="{605890C1-E9C9-4F84-9347-CC83466819A5}" type="presParOf" srcId="{346A627A-424F-477F-B9B2-1F832397DABA}" destId="{A0CAFBDA-FA66-4F0A-B233-907D7716C438}" srcOrd="1" destOrd="0" presId="urn:microsoft.com/office/officeart/2008/layout/RadialCluster"/>
+    <dgm:cxn modelId="{E1E781BC-CB6E-4209-95E3-309EE14C0951}" type="presParOf" srcId="{A0CAFBDA-FA66-4F0A-B233-907D7716C438}" destId="{F7ED5C0F-3121-4731-A382-DC1C72E2FB1B}" srcOrd="0" destOrd="0" presId="urn:microsoft.com/office/officeart/2008/layout/RadialCluster"/>
+    <dgm:cxn modelId="{E1C40F27-65EF-4868-9A55-01140D4C5AA9}" type="presParOf" srcId="{A0CAFBDA-FA66-4F0A-B233-907D7716C438}" destId="{B06BD8F6-C6E4-4B73-BF6E-A6455E9A26C0}" srcOrd="1" destOrd="0" presId="urn:microsoft.com/office/officeart/2008/layout/RadialCluster"/>
+    <dgm:cxn modelId="{80EA627F-5F96-4CF6-B68A-9497EABD6CFA}" type="presParOf" srcId="{A0CAFBDA-FA66-4F0A-B233-907D7716C438}" destId="{A0429CF2-A75C-4AEA-85D9-67B97130CA2E}" srcOrd="2" destOrd="0" presId="urn:microsoft.com/office/officeart/2008/layout/RadialCluster"/>
+    <dgm:cxn modelId="{8D96F372-A6C8-416B-B0C9-85C8FA2278AC}" type="presParOf" srcId="{346A627A-424F-477F-B9B2-1F832397DABA}" destId="{7B3A64DA-057E-4974-BC45-61585889209C}" srcOrd="2" destOrd="0" presId="urn:microsoft.com/office/officeart/2008/layout/RadialCluster"/>
+    <dgm:cxn modelId="{5CD8FA62-82E6-4211-91EE-B88330140A00}" type="presParOf" srcId="{346A627A-424F-477F-B9B2-1F832397DABA}" destId="{23ED398E-D59E-485F-8D25-5E8CA7C60456}" srcOrd="3" destOrd="0" presId="urn:microsoft.com/office/officeart/2008/layout/RadialCluster"/>
+    <dgm:cxn modelId="{CFA98A16-8A52-4DEF-8F0C-CE1001DB6364}" type="presParOf" srcId="{23ED398E-D59E-485F-8D25-5E8CA7C60456}" destId="{CA334662-00C9-4554-983E-BB140A0C7780}" srcOrd="0" destOrd="0" presId="urn:microsoft.com/office/officeart/2008/layout/RadialCluster"/>
+    <dgm:cxn modelId="{48C65070-9BC7-43AD-9FAE-4CB795B142B3}" type="presParOf" srcId="{23ED398E-D59E-485F-8D25-5E8CA7C60456}" destId="{2BA99DAA-F928-48DB-9F7A-DFE2B5378229}" srcOrd="1" destOrd="0" presId="urn:microsoft.com/office/officeart/2008/layout/RadialCluster"/>
+    <dgm:cxn modelId="{4F599C48-4635-419B-9C0A-6180CE78A40B}" type="presParOf" srcId="{23ED398E-D59E-485F-8D25-5E8CA7C60456}" destId="{947371E2-93FF-4A43-8571-295C0DB33398}" srcOrd="2" destOrd="0" presId="urn:microsoft.com/office/officeart/2008/layout/RadialCluster"/>
+    <dgm:cxn modelId="{F92547C9-5D13-45EB-8A1B-AF258E39BD9E}" type="presParOf" srcId="{23ED398E-D59E-485F-8D25-5E8CA7C60456}" destId="{B17DFC48-B717-4308-BE0F-1CB2BE4575B6}" srcOrd="3" destOrd="0" presId="urn:microsoft.com/office/officeart/2008/layout/RadialCluster"/>
+    <dgm:cxn modelId="{F0BEA515-2245-4AD5-BB8E-54E6BB31FDAB}" type="presParOf" srcId="{23ED398E-D59E-485F-8D25-5E8CA7C60456}" destId="{A9D94F13-091B-4EE3-867F-6A81F8D5734E}" srcOrd="4" destOrd="0" presId="urn:microsoft.com/office/officeart/2008/layout/RadialCluster"/>
+    <dgm:cxn modelId="{6F9EAA75-7F65-4C9B-BCBB-0508C3C34037}" type="presParOf" srcId="{346A627A-424F-477F-B9B2-1F832397DABA}" destId="{0CDA1751-E9D5-4AAB-BED8-10CA9D6EA6CA}" srcOrd="4" destOrd="0" presId="urn:microsoft.com/office/officeart/2008/layout/RadialCluster"/>
+    <dgm:cxn modelId="{DE38EF76-77E6-4435-9D84-C857CBFA29EB}" type="presParOf" srcId="{346A627A-424F-477F-B9B2-1F832397DABA}" destId="{9E0E503B-3814-4CA9-AA02-08C5DDD16CD4}" srcOrd="5" destOrd="0" presId="urn:microsoft.com/office/officeart/2008/layout/RadialCluster"/>
+    <dgm:cxn modelId="{019EC835-BA14-4558-9D1E-F4E6741C36B4}" type="presParOf" srcId="{9E0E503B-3814-4CA9-AA02-08C5DDD16CD4}" destId="{420DC4C1-367B-42C2-9508-ECCDBD490E0F}" srcOrd="0" destOrd="0" presId="urn:microsoft.com/office/officeart/2008/layout/RadialCluster"/>
+    <dgm:cxn modelId="{71414DD3-F9A8-40B8-B8ED-BC429F0B64AC}" type="presParOf" srcId="{346A627A-424F-477F-B9B2-1F832397DABA}" destId="{0C606874-6026-4504-92B0-509C170D1B93}" srcOrd="6" destOrd="0" presId="urn:microsoft.com/office/officeart/2008/layout/RadialCluster"/>
+    <dgm:cxn modelId="{BA0E8E8E-7CDD-42AE-8778-C060B04A22B0}" type="presParOf" srcId="{346A627A-424F-477F-B9B2-1F832397DABA}" destId="{C21E5AEF-F6FF-433A-8E32-3B8643E2C635}" srcOrd="7" destOrd="0" presId="urn:microsoft.com/office/officeart/2008/layout/RadialCluster"/>
+    <dgm:cxn modelId="{626B22A1-B29A-45AB-B718-10B8C6737193}" type="presParOf" srcId="{C21E5AEF-F6FF-433A-8E32-3B8643E2C635}" destId="{E38DD833-A280-4F49-899A-C322DD3FB579}" srcOrd="0" destOrd="0" presId="urn:microsoft.com/office/officeart/2008/layout/RadialCluster"/>
+    <dgm:cxn modelId="{A2271374-C2E4-4FA2-A06B-BC4B1A9A93DA}" type="presParOf" srcId="{C21E5AEF-F6FF-433A-8E32-3B8643E2C635}" destId="{78482752-B4E6-4350-9978-591C72F80084}" srcOrd="1" destOrd="0" presId="urn:microsoft.com/office/officeart/2008/layout/RadialCluster"/>
+    <dgm:cxn modelId="{7389BEC2-43B8-4F19-81B5-59F0B545BC98}" type="presParOf" srcId="{C21E5AEF-F6FF-433A-8E32-3B8643E2C635}" destId="{E9880DD2-A4D5-4E6B-93F9-0A77BA93977D}" srcOrd="2" destOrd="0" presId="urn:microsoft.com/office/officeart/2008/layout/RadialCluster"/>
+    <dgm:cxn modelId="{A509772E-D8B6-44A5-897E-883D839794F5}" type="presParOf" srcId="{C21E5AEF-F6FF-433A-8E32-3B8643E2C635}" destId="{EAEB393D-5AF0-4884-B0D5-5FC585121804}" srcOrd="3" destOrd="0" presId="urn:microsoft.com/office/officeart/2008/layout/RadialCluster"/>
+    <dgm:cxn modelId="{1322EDD4-70A5-4B71-A2F0-41FF45393655}" type="presParOf" srcId="{C21E5AEF-F6FF-433A-8E32-3B8643E2C635}" destId="{555CD603-D343-4195-99D2-6A39C6BC56D2}" srcOrd="4" destOrd="0" presId="urn:microsoft.com/office/officeart/2008/layout/RadialCluster"/>
+    <dgm:cxn modelId="{51E73229-506D-410F-99F1-507A7618EC5C}" type="presParOf" srcId="{346A627A-424F-477F-B9B2-1F832397DABA}" destId="{B6CED4D4-CB42-49AA-94DA-AB18953A1126}" srcOrd="8" destOrd="0" presId="urn:microsoft.com/office/officeart/2008/layout/RadialCluster"/>
   </dgm:cxnLst>
   <dgm:bg/>
   <dgm:whole/>
@@ -10323,12 +11057,12 @@
         </a:fontRef>
       </dsp:style>
       <dsp:txBody>
-        <a:bodyPr spcFirstLastPara="0" vert="horz" wrap="square" lIns="12700" tIns="12700" rIns="12700" bIns="12700" numCol="1" spcCol="1270" anchor="ctr" anchorCtr="0">
+        <a:bodyPr spcFirstLastPara="0" vert="horz" wrap="square" lIns="30480" tIns="30480" rIns="30480" bIns="30480" numCol="1" spcCol="1270" anchor="ctr" anchorCtr="0">
           <a:noAutofit/>
         </a:bodyPr>
         <a:lstStyle/>
         <a:p>
-          <a:pPr lvl="0" algn="ctr" defTabSz="222250">
+          <a:pPr lvl="0" algn="ctr" defTabSz="533400">
             <a:lnSpc>
               <a:spcPct val="90000"/>
             </a:lnSpc>
@@ -10340,14 +11074,60 @@
             </a:spcAft>
           </a:pPr>
           <a:r>
-            <a:rPr lang="en-US" sz="500" kern="1200">
+            <a:rPr lang="en-US" sz="1200" kern="1200">
               <a:solidFill>
                 <a:sysClr val="windowText" lastClr="000000"/>
               </a:solidFill>
               <a:latin typeface="Times New Roman" pitchFamily="18" charset="0"/>
               <a:cs typeface="Times New Roman" pitchFamily="18" charset="0"/>
             </a:rPr>
-            <a:t>PHP/JavaScript/HTML</a:t>
+            <a:t>PHP</a:t>
+          </a:r>
+        </a:p>
+        <a:p>
+          <a:pPr lvl="0" algn="ctr" defTabSz="533400">
+            <a:lnSpc>
+              <a:spcPct val="90000"/>
+            </a:lnSpc>
+            <a:spcBef>
+              <a:spcPct val="0"/>
+            </a:spcBef>
+            <a:spcAft>
+              <a:spcPct val="35000"/>
+            </a:spcAft>
+          </a:pPr>
+          <a:r>
+            <a:rPr lang="en-US" sz="1200" kern="1200">
+              <a:solidFill>
+                <a:sysClr val="windowText" lastClr="000000"/>
+              </a:solidFill>
+              <a:latin typeface="Times New Roman" pitchFamily="18" charset="0"/>
+              <a:cs typeface="Times New Roman" pitchFamily="18" charset="0"/>
+            </a:rPr>
+            <a:t>JavaScript</a:t>
+          </a:r>
+        </a:p>
+        <a:p>
+          <a:pPr lvl="0" algn="ctr" defTabSz="533400">
+            <a:lnSpc>
+              <a:spcPct val="90000"/>
+            </a:lnSpc>
+            <a:spcBef>
+              <a:spcPct val="0"/>
+            </a:spcBef>
+            <a:spcAft>
+              <a:spcPct val="35000"/>
+            </a:spcAft>
+          </a:pPr>
+          <a:r>
+            <a:rPr lang="en-US" sz="1200" kern="1200">
+              <a:solidFill>
+                <a:sysClr val="windowText" lastClr="000000"/>
+              </a:solidFill>
+              <a:latin typeface="Times New Roman" pitchFamily="18" charset="0"/>
+              <a:cs typeface="Times New Roman" pitchFamily="18" charset="0"/>
+            </a:rPr>
+            <a:t>HTML</a:t>
           </a:r>
         </a:p>
       </dsp:txBody>
@@ -10852,12 +11632,12 @@
         </a:fontRef>
       </dsp:style>
       <dsp:txBody>
-        <a:bodyPr spcFirstLastPara="0" vert="horz" wrap="square" lIns="12700" tIns="12700" rIns="12700" bIns="12700" numCol="1" spcCol="1270" anchor="ctr" anchorCtr="0">
+        <a:bodyPr spcFirstLastPara="0" vert="horz" wrap="square" lIns="30480" tIns="30480" rIns="30480" bIns="30480" numCol="1" spcCol="1270" anchor="ctr" anchorCtr="0">
           <a:noAutofit/>
         </a:bodyPr>
         <a:lstStyle/>
         <a:p>
-          <a:pPr lvl="0" algn="ctr" defTabSz="222250">
+          <a:pPr lvl="0" algn="ctr" defTabSz="533400">
             <a:lnSpc>
               <a:spcPct val="90000"/>
             </a:lnSpc>
@@ -10869,14 +11649,37 @@
             </a:spcAft>
           </a:pPr>
           <a:r>
-            <a:rPr lang="en-US" sz="500" kern="1200">
+            <a:rPr lang="en-US" sz="1200" kern="1200">
               <a:solidFill>
                 <a:sysClr val="windowText" lastClr="000000"/>
               </a:solidFill>
               <a:latin typeface="Times New Roman" pitchFamily="18" charset="0"/>
               <a:cs typeface="Times New Roman" pitchFamily="18" charset="0"/>
             </a:rPr>
-            <a:t>Statistical Analysis</a:t>
+            <a:t>Statistical </a:t>
+          </a:r>
+        </a:p>
+        <a:p>
+          <a:pPr lvl="0" algn="ctr" defTabSz="533400">
+            <a:lnSpc>
+              <a:spcPct val="90000"/>
+            </a:lnSpc>
+            <a:spcBef>
+              <a:spcPct val="0"/>
+            </a:spcBef>
+            <a:spcAft>
+              <a:spcPct val="35000"/>
+            </a:spcAft>
+          </a:pPr>
+          <a:r>
+            <a:rPr lang="en-US" sz="1200" kern="1200">
+              <a:solidFill>
+                <a:sysClr val="windowText" lastClr="000000"/>
+              </a:solidFill>
+              <a:latin typeface="Times New Roman" pitchFamily="18" charset="0"/>
+              <a:cs typeface="Times New Roman" pitchFamily="18" charset="0"/>
+            </a:rPr>
+            <a:t>Analysis</a:t>
           </a:r>
         </a:p>
       </dsp:txBody>
@@ -11047,12 +11850,12 @@
         </a:fontRef>
       </dsp:style>
       <dsp:txBody>
-        <a:bodyPr spcFirstLastPara="0" vert="horz" wrap="square" lIns="30480" tIns="30480" rIns="30480" bIns="30480" numCol="1" spcCol="1270" anchor="t" anchorCtr="0">
+        <a:bodyPr spcFirstLastPara="0" vert="horz" wrap="square" lIns="30480" tIns="30480" rIns="30480" bIns="30480" numCol="1" spcCol="1270" anchor="ctr" anchorCtr="0">
           <a:noAutofit/>
         </a:bodyPr>
         <a:lstStyle/>
         <a:p>
-          <a:pPr lvl="0" algn="l" defTabSz="533400">
+          <a:pPr lvl="0" algn="ctr" defTabSz="533400">
             <a:lnSpc>
               <a:spcPct val="90000"/>
             </a:lnSpc>
@@ -11074,24 +11877,6 @@
             <a:t>Google Maps API</a:t>
           </a:r>
           <a:endParaRPr lang="en-US" sz="1200" kern="1200">
-            <a:latin typeface="Times New Roman" pitchFamily="18" charset="0"/>
-            <a:cs typeface="Times New Roman" pitchFamily="18" charset="0"/>
-          </a:endParaRPr>
-        </a:p>
-        <a:p>
-          <a:pPr marL="57150" lvl="1" indent="-57150" algn="l" defTabSz="400050">
-            <a:lnSpc>
-              <a:spcPct val="90000"/>
-            </a:lnSpc>
-            <a:spcBef>
-              <a:spcPct val="0"/>
-            </a:spcBef>
-            <a:spcAft>
-              <a:spcPct val="15000"/>
-            </a:spcAft>
-            <a:buChar char="••"/>
-          </a:pPr>
-          <a:endParaRPr lang="en-US" sz="900" kern="1200">
             <a:latin typeface="Times New Roman" pitchFamily="18" charset="0"/>
             <a:cs typeface="Times New Roman" pitchFamily="18" charset="0"/>
           </a:endParaRPr>
@@ -15628,4 +16413,16 @@
   <a:objectDefaults/>
   <a:extraClrSchemeLst/>
 </a:theme>
+</file>
+
+<file path=customXml/item1.xml><?xml version="1.0" encoding="utf-8"?>
+<b:Sources xmlns:b="http://schemas.openxmlformats.org/officeDocument/2006/bibliography" xmlns="http://schemas.openxmlformats.org/officeDocument/2006/bibliography" SelectedStyle="\IEEE2006OfficeOnline.xsl" StyleName="IEEE 2006"/>
+</file>
+
+<file path=customXml/itemProps1.xml><?xml version="1.0" encoding="utf-8"?>
+<ds:datastoreItem xmlns:ds="http://schemas.openxmlformats.org/officeDocument/2006/customXml" ds:itemID="{AD62BE98-8E9A-4C1F-BB7B-01E95E7D19AB}">
+  <ds:schemaRefs>
+    <ds:schemaRef ds:uri="http://schemas.openxmlformats.org/officeDocument/2006/bibliography"/>
+  </ds:schemaRefs>
+</ds:datastoreItem>
 </file>
</xml_diff>

<commit_message>
Added screen shots for proof of feasibility
</commit_message>
<xml_diff>
--- a/Documentation/Feasibility.docx
+++ b/Documentation/Feasibility.docx
@@ -232,12 +232,69 @@
                         <w:sz w:val="24"/>
                       </w:rPr>
                     </w:pPr>
+                    <w:proofErr w:type="spellStart"/>
                     <w:r>
                       <w:rPr>
                         <w:color w:val="4F81BD" w:themeColor="accent1"/>
                         <w:sz w:val="24"/>
                       </w:rPr>
-                      <w:t>Blayne Kennedy, Kimi Oyama, Daren Rodhouse, Chihiro Sasaki</w:t>
+                      <w:t>Blayne</w:t>
+                    </w:r>
+                    <w:proofErr w:type="spellEnd"/>
+                    <w:r>
+                      <w:rPr>
+                        <w:color w:val="4F81BD" w:themeColor="accent1"/>
+                        <w:sz w:val="24"/>
+                      </w:rPr>
+                      <w:t xml:space="preserve"> Kennedy, </w:t>
+                    </w:r>
+                    <w:proofErr w:type="spellStart"/>
+                    <w:r>
+                      <w:rPr>
+                        <w:color w:val="4F81BD" w:themeColor="accent1"/>
+                        <w:sz w:val="24"/>
+                      </w:rPr>
+                      <w:t>Kimi</w:t>
+                    </w:r>
+                    <w:proofErr w:type="spellEnd"/>
+                    <w:r>
+                      <w:rPr>
+                        <w:color w:val="4F81BD" w:themeColor="accent1"/>
+                        <w:sz w:val="24"/>
+                      </w:rPr>
+                      <w:t xml:space="preserve"> Oyama, Daren </w:t>
+                    </w:r>
+                    <w:proofErr w:type="spellStart"/>
+                    <w:r>
+                      <w:rPr>
+                        <w:color w:val="4F81BD" w:themeColor="accent1"/>
+                        <w:sz w:val="24"/>
+                      </w:rPr>
+                      <w:t>Rodhouse</w:t>
+                    </w:r>
+                    <w:proofErr w:type="spellEnd"/>
+                    <w:r>
+                      <w:rPr>
+                        <w:color w:val="4F81BD" w:themeColor="accent1"/>
+                        <w:sz w:val="24"/>
+                      </w:rPr>
+                      <w:t xml:space="preserve">, </w:t>
+                    </w:r>
+                    <w:proofErr w:type="spellStart"/>
+                    <w:r>
+                      <w:rPr>
+                        <w:color w:val="4F81BD" w:themeColor="accent1"/>
+                        <w:sz w:val="24"/>
+                      </w:rPr>
+                      <w:t>Chihiro</w:t>
+                    </w:r>
+                    <w:proofErr w:type="spellEnd"/>
+                    <w:r>
+                      <w:rPr>
+                        <w:color w:val="4F81BD" w:themeColor="accent1"/>
+                        <w:sz w:val="24"/>
+                      </w:rPr>
+                      <w:t xml:space="preserve"> Sasaki</w:t>
                     </w:r>
                   </w:p>
                 </w:sdtContent>
@@ -1788,7 +1845,23 @@
           <w:rFonts w:cs="Times New Roman"/>
           <w:szCs w:val="24"/>
         </w:rPr>
-        <w:t>The back end technologies involved in this project are the Apache Tomcat Server Framework, a RESTful web service, and HTTP. The front end technologies include Java for programming an Android application, X</w:t>
+        <w:t xml:space="preserve">The back end technologies involved in this project are the Apache Tomcat Server Framework, a </w:t>
+      </w:r>
+      <w:proofErr w:type="spellStart"/>
+      <w:r>
+        <w:rPr>
+          <w:rFonts w:cs="Times New Roman"/>
+          <w:szCs w:val="24"/>
+        </w:rPr>
+        <w:t>RESTful</w:t>
+      </w:r>
+      <w:proofErr w:type="spellEnd"/>
+      <w:r>
+        <w:rPr>
+          <w:rFonts w:cs="Times New Roman"/>
+          <w:szCs w:val="24"/>
+        </w:rPr>
+        <w:t xml:space="preserve"> web service, and HTTP. The front end technologies include Java for programming an Android application, X</w:t>
       </w:r>
       <w:r>
         <w:rPr>
@@ -1903,7 +1976,23 @@
           <w:color w:val="000000"/>
           <w:szCs w:val="24"/>
         </w:rPr>
-        <w:t>Apache Tomcat is an open source implementation of a web server, mainly the Java Servlet and JavaServer Pages technologies. It is developed by the Apache Software Foundation (ASF), and it can also be downl</w:t>
+        <w:t xml:space="preserve">Apache Tomcat is an open source implementation of a web server, mainly the Java Servlet and </w:t>
+      </w:r>
+      <w:proofErr w:type="spellStart"/>
+      <w:r>
+        <w:rPr>
+          <w:color w:val="000000"/>
+          <w:szCs w:val="24"/>
+        </w:rPr>
+        <w:t>JavaServer</w:t>
+      </w:r>
+      <w:proofErr w:type="spellEnd"/>
+      <w:r>
+        <w:rPr>
+          <w:color w:val="000000"/>
+          <w:szCs w:val="24"/>
+        </w:rPr>
+        <w:t xml:space="preserve"> Pages technologies. It is developed by the Apache Software Foundation (ASF), and it can also be downl</w:t>
       </w:r>
       <w:r>
         <w:rPr>
@@ -2003,11 +2092,19 @@
         </w:rPr>
       </w:pPr>
       <w:bookmarkStart w:id="3" w:name="_Toc342819204"/>
+      <w:proofErr w:type="spellStart"/>
       <w:r>
         <w:rPr>
           <w:rStyle w:val="Heading2Char"/>
         </w:rPr>
-        <w:t>RESTful Web Service</w:t>
+        <w:t>RESTful</w:t>
+      </w:r>
+      <w:proofErr w:type="spellEnd"/>
+      <w:r>
+        <w:rPr>
+          <w:rStyle w:val="Heading2Char"/>
+        </w:rPr>
+        <w:t xml:space="preserve"> Web Service</w:t>
       </w:r>
       <w:bookmarkEnd w:id="3"/>
     </w:p>
@@ -2041,7 +2138,43 @@
           <w:color w:val="000000"/>
           <w:szCs w:val="24"/>
         </w:rPr>
-        <w:t>A RESTful (Representational State Transfer) web service is a style of architecture that can handle clients using different programming languages by focusing on the system resources and how they are transferred over HTTP. The web service does this by explicitly implementing HTTP methods, being state independent, using directory structure-like URIs, and using XML or JSON to transfer data. These attributes make the web service platform, client, and middleware independent. Using explicit HTTP methods reduces the likelihood of side effects. A stateless web service utilizes complete, independent requests that do not rely on context or state, which allows the server(s) to handle the different components of the request more efficiently than waiting for other, smaller, requests to complete. Using a directory structure like URI makes the web service generic and predictable. This means it is more user friendly. Using a single standard language to transfer data allows all clients to use the web service effectively, regardless of the language t</w:t>
+        <w:t xml:space="preserve">A </w:t>
+      </w:r>
+      <w:proofErr w:type="spellStart"/>
+      <w:r>
+        <w:rPr>
+          <w:rFonts w:cs="Times New Roman"/>
+          <w:color w:val="000000"/>
+          <w:szCs w:val="24"/>
+        </w:rPr>
+        <w:t>RESTful</w:t>
+      </w:r>
+      <w:proofErr w:type="spellEnd"/>
+      <w:r>
+        <w:rPr>
+          <w:rFonts w:cs="Times New Roman"/>
+          <w:color w:val="000000"/>
+          <w:szCs w:val="24"/>
+        </w:rPr>
+        <w:t xml:space="preserve"> (Representational State Transfer) web service is a style of architecture that can handle clients using different programming languages by focusing on the system resources and how they are transferred over HTTP. The web service does this by explicitly implementing HTTP methods, being state independent, using directory structure-like URIs, and using XML or JSON to transfer data. These attributes make the web service platform, client, and middleware independent. Using explicit HTTP methods reduces the likelihood of side effects. A stateless web service utilizes complete, independent requests that do not rely on context or state, which allows the server(s) to handle the different components of the request more efficiently than waiting for other, smaller, requests to complete. Using a directory structure like URI makes the web service generic and predictable. This means it is more </w:t>
+      </w:r>
+      <w:proofErr w:type="gramStart"/>
+      <w:r>
+        <w:rPr>
+          <w:rFonts w:cs="Times New Roman"/>
+          <w:color w:val="000000"/>
+          <w:szCs w:val="24"/>
+        </w:rPr>
+        <w:t>user</w:t>
+      </w:r>
+      <w:proofErr w:type="gramEnd"/>
+      <w:r>
+        <w:rPr>
+          <w:rFonts w:cs="Times New Roman"/>
+          <w:color w:val="000000"/>
+          <w:szCs w:val="24"/>
+        </w:rPr>
+        <w:t xml:space="preserve"> friendly. Using a single standard language to transfer data allows all clients to use the web service effectively, regardless of the language t</w:t>
       </w:r>
       <w:r>
         <w:rPr>
@@ -2116,15 +2249,16 @@
           <w:color w:val="000000"/>
           <w:szCs w:val="24"/>
         </w:rPr>
-        <w:t>HTTP is a common web protocol used to transfer data between clients, websites, and servers, databases. HTTP utilizes multiple methods to query or send data such as PUT, GET, and POST</w:t>
-      </w:r>
+        <w:t xml:space="preserve">HTTP is a common web protocol used to transfer data between clients, websites, and servers, databases. HTTP utilizes multiple methods to query or send data such as PUT, GET, and </w:t>
+      </w:r>
+      <w:proofErr w:type="gramStart"/>
       <w:r>
         <w:rPr>
           <w:rFonts w:cs="Times New Roman"/>
           <w:color w:val="000000"/>
           <w:szCs w:val="24"/>
         </w:rPr>
-        <w:t>[$$$]</w:t>
+        <w:t>POST</w:t>
       </w:r>
       <w:r>
         <w:rPr>
@@ -2132,6 +2266,23 @@
           <w:color w:val="000000"/>
           <w:szCs w:val="24"/>
         </w:rPr>
+        <w:t>[</w:t>
+      </w:r>
+      <w:proofErr w:type="gramEnd"/>
+      <w:r>
+        <w:rPr>
+          <w:rFonts w:cs="Times New Roman"/>
+          <w:color w:val="000000"/>
+          <w:szCs w:val="24"/>
+        </w:rPr>
+        <w:t>$$$]</w:t>
+      </w:r>
+      <w:r>
+        <w:rPr>
+          <w:rFonts w:cs="Times New Roman"/>
+          <w:color w:val="000000"/>
+          <w:szCs w:val="24"/>
+        </w:rPr>
         <w:t>.</w:t>
       </w:r>
     </w:p>
@@ -2141,12 +2292,16 @@
         <w:ind w:left="360"/>
       </w:pPr>
       <w:bookmarkStart w:id="5" w:name="_Toc342819206"/>
+      <w:proofErr w:type="spellStart"/>
+      <w:proofErr w:type="gramStart"/>
       <w:r>
         <w:t>i</w:t>
       </w:r>
       <w:r>
         <w:t>OS</w:t>
       </w:r>
+      <w:proofErr w:type="spellEnd"/>
+      <w:proofErr w:type="gramEnd"/>
       <w:r>
         <w:t xml:space="preserve">, </w:t>
       </w:r>
@@ -2173,6 +2328,8 @@
           <w:szCs w:val="24"/>
         </w:rPr>
       </w:pPr>
+      <w:proofErr w:type="spellStart"/>
+      <w:proofErr w:type="gramStart"/>
       <w:r>
         <w:rPr>
           <w:rFonts w:cs="Times New Roman"/>
@@ -2189,37 +2346,42 @@
         </w:rPr>
         <w:t>OS</w:t>
       </w:r>
+      <w:proofErr w:type="spellEnd"/>
+      <w:proofErr w:type="gramEnd"/>
       <w:r>
         <w:rPr>
           <w:rFonts w:cs="Times New Roman"/>
           <w:color w:val="000000"/>
           <w:szCs w:val="24"/>
         </w:rPr>
-        <w:t xml:space="preserve"> is the mobile operating system for Apple. Currently the official ios is 6.0.1 running on iPhone 3GS and up, we will be developing for i</w:t>
-      </w:r>
+        <w:t xml:space="preserve"> is the mobile operating system for Apple. Currently the official </w:t>
+      </w:r>
+      <w:proofErr w:type="spellStart"/>
       <w:r>
         <w:rPr>
           <w:rFonts w:cs="Times New Roman"/>
           <w:color w:val="000000"/>
           <w:szCs w:val="24"/>
         </w:rPr>
-        <w:t>OS</w:t>
-      </w:r>
+        <w:t>ios</w:t>
+      </w:r>
+      <w:proofErr w:type="spellEnd"/>
       <w:r>
         <w:rPr>
           <w:rFonts w:cs="Times New Roman"/>
           <w:color w:val="000000"/>
           <w:szCs w:val="24"/>
         </w:rPr>
-        <w:t xml:space="preserve"> 6 for the i</w:t>
-      </w:r>
+        <w:t xml:space="preserve"> is 6.0.1 running on iPhone 3GS and up, we will be developing for </w:t>
+      </w:r>
+      <w:proofErr w:type="spellStart"/>
       <w:r>
         <w:rPr>
           <w:rFonts w:cs="Times New Roman"/>
           <w:color w:val="000000"/>
           <w:szCs w:val="24"/>
         </w:rPr>
-        <w:t>OS</w:t>
+        <w:t>i</w:t>
       </w:r>
       <w:r>
         <w:rPr>
@@ -2227,23 +2389,25 @@
           <w:color w:val="000000"/>
           <w:szCs w:val="24"/>
         </w:rPr>
-        <w:t xml:space="preserve"> part of our project. ios allows for an array of new functions that will allow us to apply the needed functions into our application such as notifications and better integration with social networks besides better security and other functions. Our involvement with i</w:t>
-      </w:r>
+        <w:t>OS</w:t>
+      </w:r>
+      <w:proofErr w:type="spellEnd"/>
       <w:r>
         <w:rPr>
           <w:rFonts w:cs="Times New Roman"/>
           <w:color w:val="000000"/>
           <w:szCs w:val="24"/>
         </w:rPr>
-        <w:t>OS</w:t>
-      </w:r>
+        <w:t xml:space="preserve"> 6 for the </w:t>
+      </w:r>
+      <w:proofErr w:type="spellStart"/>
       <w:r>
         <w:rPr>
           <w:rFonts w:cs="Times New Roman"/>
           <w:color w:val="000000"/>
           <w:szCs w:val="24"/>
         </w:rPr>
-        <w:t xml:space="preserve"> will be using the IDE xCode which’s mine API is Cocoa using the primary language Objective-C.</w:t>
+        <w:t>i</w:t>
       </w:r>
       <w:r>
         <w:rPr>
@@ -2251,40 +2415,45 @@
           <w:color w:val="000000"/>
           <w:szCs w:val="24"/>
         </w:rPr>
-        <w:br/>
-      </w:r>
+        <w:t>OS</w:t>
+      </w:r>
+      <w:proofErr w:type="spellEnd"/>
       <w:r>
         <w:rPr>
           <w:rFonts w:cs="Times New Roman"/>
           <w:color w:val="000000"/>
           <w:szCs w:val="24"/>
         </w:rPr>
-        <w:br/>
-        <w:t xml:space="preserve">xCode is the IDE apple provides for all development in both </w:t>
-      </w:r>
+        <w:t xml:space="preserve"> part of our project. </w:t>
+      </w:r>
+      <w:proofErr w:type="spellStart"/>
+      <w:proofErr w:type="gramStart"/>
       <w:r>
         <w:rPr>
           <w:rFonts w:cs="Times New Roman"/>
           <w:color w:val="000000"/>
           <w:szCs w:val="24"/>
         </w:rPr>
-        <w:t>OS</w:t>
-      </w:r>
+        <w:t>ios</w:t>
+      </w:r>
+      <w:proofErr w:type="spellEnd"/>
+      <w:proofErr w:type="gramEnd"/>
       <w:r>
         <w:rPr>
           <w:rFonts w:cs="Times New Roman"/>
           <w:color w:val="000000"/>
           <w:szCs w:val="24"/>
         </w:rPr>
-        <w:t xml:space="preserve"> </w:t>
-      </w:r>
+        <w:t xml:space="preserve"> allows for an array of new functions that will allow us to apply the needed functions into our application such as notifications and better integration with social networks besides better security and other functions. Our involvement with </w:t>
+      </w:r>
+      <w:proofErr w:type="spellStart"/>
       <w:r>
         <w:rPr>
           <w:rFonts w:cs="Times New Roman"/>
           <w:color w:val="000000"/>
           <w:szCs w:val="24"/>
         </w:rPr>
-        <w:t>X</w:t>
+        <w:t>i</w:t>
       </w:r>
       <w:r>
         <w:rPr>
@@ -2292,47 +2461,52 @@
           <w:color w:val="000000"/>
           <w:szCs w:val="24"/>
         </w:rPr>
-        <w:t xml:space="preserve"> and i</w:t>
-      </w:r>
+        <w:t>OS</w:t>
+      </w:r>
+      <w:proofErr w:type="spellEnd"/>
       <w:r>
         <w:rPr>
           <w:rFonts w:cs="Times New Roman"/>
           <w:color w:val="000000"/>
           <w:szCs w:val="24"/>
         </w:rPr>
-        <w:t>OS</w:t>
-      </w:r>
+        <w:t xml:space="preserve"> will be using the IDE </w:t>
+      </w:r>
+      <w:proofErr w:type="spellStart"/>
       <w:r>
         <w:rPr>
           <w:rFonts w:cs="Times New Roman"/>
           <w:color w:val="000000"/>
           <w:szCs w:val="24"/>
         </w:rPr>
-        <w:t>. It supports an array of languages such as C, C++, and Java; However the main graphics is written in Objective-C but can be done in Java as well. It provides an emulator and benchmark tool as well as a suite of other tools that allows a developer efficient and clean work. The main reasons we are going to be using this is for developing our i</w:t>
-      </w:r>
+        <w:t>xCode</w:t>
+      </w:r>
+      <w:proofErr w:type="spellEnd"/>
       <w:r>
         <w:rPr>
           <w:rFonts w:cs="Times New Roman"/>
           <w:color w:val="000000"/>
           <w:szCs w:val="24"/>
         </w:rPr>
-        <w:t>OS</w:t>
-      </w:r>
+        <w:t xml:space="preserve"> </w:t>
+      </w:r>
+      <w:proofErr w:type="spellStart"/>
       <w:r>
         <w:rPr>
           <w:rFonts w:cs="Times New Roman"/>
           <w:color w:val="000000"/>
           <w:szCs w:val="24"/>
         </w:rPr>
-        <w:t xml:space="preserve"> application and any other apple related software. </w:t>
-      </w:r>
+        <w:t>which’s</w:t>
+      </w:r>
+      <w:proofErr w:type="spellEnd"/>
       <w:r>
         <w:rPr>
           <w:rFonts w:cs="Times New Roman"/>
           <w:color w:val="000000"/>
           <w:szCs w:val="24"/>
         </w:rPr>
-        <w:br/>
+        <w:t xml:space="preserve"> mine API is Cocoa using the primary language Objective-C.</w:t>
       </w:r>
       <w:r>
         <w:rPr>
@@ -2341,7 +2515,6 @@
           <w:szCs w:val="24"/>
         </w:rPr>
         <w:br/>
-        <w:t xml:space="preserve">Cocoa is the object oriented API for Apple’s </w:t>
       </w:r>
       <w:r>
         <w:rPr>
@@ -2349,23 +2522,27 @@
           <w:color w:val="000000"/>
           <w:szCs w:val="24"/>
         </w:rPr>
-        <w:t>OS</w:t>
-      </w:r>
+        <w:br/>
+      </w:r>
+      <w:proofErr w:type="spellStart"/>
+      <w:proofErr w:type="gramStart"/>
       <w:r>
         <w:rPr>
           <w:rFonts w:cs="Times New Roman"/>
           <w:color w:val="000000"/>
           <w:szCs w:val="24"/>
         </w:rPr>
-        <w:t xml:space="preserve"> and i</w:t>
-      </w:r>
+        <w:t>xCode</w:t>
+      </w:r>
+      <w:proofErr w:type="spellEnd"/>
+      <w:proofErr w:type="gramEnd"/>
       <w:r>
         <w:rPr>
           <w:rFonts w:cs="Times New Roman"/>
           <w:color w:val="000000"/>
           <w:szCs w:val="24"/>
         </w:rPr>
-        <w:t>OS</w:t>
+        <w:t xml:space="preserve"> is the IDE apple provides for all development in both </w:t>
       </w:r>
       <w:r>
         <w:rPr>
@@ -2373,7 +2550,7 @@
           <w:color w:val="000000"/>
           <w:szCs w:val="24"/>
         </w:rPr>
-        <w:t xml:space="preserve">. It’s environment is used mainly using Python, Perl or some other scripting language. It is the main API used for setting up application’s user-interface and mapping the </w:t>
+        <w:t>OS</w:t>
       </w:r>
       <w:r>
         <w:rPr>
@@ -2381,7 +2558,7 @@
           <w:color w:val="000000"/>
           <w:szCs w:val="24"/>
         </w:rPr>
-        <w:t>overall</w:t>
+        <w:t xml:space="preserve"> </w:t>
       </w:r>
       <w:r>
         <w:rPr>
@@ -2389,7 +2566,7 @@
           <w:color w:val="000000"/>
           <w:szCs w:val="24"/>
         </w:rPr>
-        <w:t xml:space="preserve"> functions of the application to the interface. Our use with this will be using it in xCode’s IDE for the user-interface of our mobile application and all the work in the background of the program. We will also have to use this in any instance for writing code for Apple’s products.</w:t>
+        <w:t>X</w:t>
       </w:r>
       <w:r>
         <w:rPr>
@@ -2397,15 +2574,16 @@
           <w:color w:val="000000"/>
           <w:szCs w:val="24"/>
         </w:rPr>
-        <w:br/>
-      </w:r>
+        <w:t xml:space="preserve"> and </w:t>
+      </w:r>
+      <w:proofErr w:type="spellStart"/>
       <w:r>
         <w:rPr>
           <w:rFonts w:cs="Times New Roman"/>
           <w:color w:val="000000"/>
           <w:szCs w:val="24"/>
         </w:rPr>
-        <w:br/>
+        <w:t>i</w:t>
       </w:r>
       <w:r>
         <w:rPr>
@@ -2413,31 +2591,283 @@
           <w:color w:val="000000"/>
           <w:szCs w:val="24"/>
         </w:rPr>
-        <w:t xml:space="preserve">Objective-C is a high </w:t>
-      </w:r>
+        <w:t>OS</w:t>
+      </w:r>
+      <w:proofErr w:type="spellEnd"/>
       <w:r>
         <w:rPr>
           <w:rFonts w:cs="Times New Roman"/>
           <w:color w:val="000000"/>
           <w:szCs w:val="24"/>
         </w:rPr>
-        <w:t>level, object oriented programming language that is the main language used by Apple in all their development. The structure of the language is just a layer over C with object-oriented features implemented from Simpletalk-style messaging. Our need for this is to interlay all the functions of our IDE</w:t>
-      </w:r>
+        <w:t xml:space="preserve">. It supports an array of languages such as C, C++, and Java; </w:t>
+      </w:r>
+      <w:proofErr w:type="gramStart"/>
       <w:r>
         <w:rPr>
           <w:rFonts w:cs="Times New Roman"/>
           <w:color w:val="000000"/>
           <w:szCs w:val="24"/>
         </w:rPr>
-        <w:t xml:space="preserve"> </w:t>
-      </w:r>
+        <w:t>However</w:t>
+      </w:r>
+      <w:proofErr w:type="gramEnd"/>
       <w:r>
         <w:rPr>
           <w:rFonts w:cs="Times New Roman"/>
           <w:color w:val="000000"/>
           <w:szCs w:val="24"/>
         </w:rPr>
-        <w:t>(xCode) and our API (Cocoa) to have a working program.</w:t>
+        <w:t xml:space="preserve"> the main graphics is written in Objective-C but can be done in Java as well. It provides an emulator and benchmark tool as well as a suite of other tools that allows a developer efficient and clean work. The main reasons we are going to be using this is for developing our </w:t>
+      </w:r>
+      <w:proofErr w:type="spellStart"/>
+      <w:r>
+        <w:rPr>
+          <w:rFonts w:cs="Times New Roman"/>
+          <w:color w:val="000000"/>
+          <w:szCs w:val="24"/>
+        </w:rPr>
+        <w:t>i</w:t>
+      </w:r>
+      <w:r>
+        <w:rPr>
+          <w:rFonts w:cs="Times New Roman"/>
+          <w:color w:val="000000"/>
+          <w:szCs w:val="24"/>
+        </w:rPr>
+        <w:t>OS</w:t>
+      </w:r>
+      <w:proofErr w:type="spellEnd"/>
+      <w:r>
+        <w:rPr>
+          <w:rFonts w:cs="Times New Roman"/>
+          <w:color w:val="000000"/>
+          <w:szCs w:val="24"/>
+        </w:rPr>
+        <w:t xml:space="preserve"> application and any other apple related software. </w:t>
+      </w:r>
+      <w:r>
+        <w:rPr>
+          <w:rFonts w:cs="Times New Roman"/>
+          <w:color w:val="000000"/>
+          <w:szCs w:val="24"/>
+        </w:rPr>
+        <w:br/>
+      </w:r>
+      <w:r>
+        <w:rPr>
+          <w:rFonts w:cs="Times New Roman"/>
+          <w:color w:val="000000"/>
+          <w:szCs w:val="24"/>
+        </w:rPr>
+        <w:br/>
+        <w:t xml:space="preserve">Cocoa is the object oriented API for Apple’s </w:t>
+      </w:r>
+      <w:r>
+        <w:rPr>
+          <w:rFonts w:cs="Times New Roman"/>
+          <w:color w:val="000000"/>
+          <w:szCs w:val="24"/>
+        </w:rPr>
+        <w:t>OS</w:t>
+      </w:r>
+      <w:r>
+        <w:rPr>
+          <w:rFonts w:cs="Times New Roman"/>
+          <w:color w:val="000000"/>
+          <w:szCs w:val="24"/>
+        </w:rPr>
+        <w:t xml:space="preserve"> and </w:t>
+      </w:r>
+      <w:proofErr w:type="spellStart"/>
+      <w:r>
+        <w:rPr>
+          <w:rFonts w:cs="Times New Roman"/>
+          <w:color w:val="000000"/>
+          <w:szCs w:val="24"/>
+        </w:rPr>
+        <w:t>i</w:t>
+      </w:r>
+      <w:r>
+        <w:rPr>
+          <w:rFonts w:cs="Times New Roman"/>
+          <w:color w:val="000000"/>
+          <w:szCs w:val="24"/>
+        </w:rPr>
+        <w:t>OS</w:t>
+      </w:r>
+      <w:proofErr w:type="spellEnd"/>
+      <w:r>
+        <w:rPr>
+          <w:rFonts w:cs="Times New Roman"/>
+          <w:color w:val="000000"/>
+          <w:szCs w:val="24"/>
+        </w:rPr>
+        <w:t xml:space="preserve">. </w:t>
+      </w:r>
+      <w:proofErr w:type="gramStart"/>
+      <w:r>
+        <w:rPr>
+          <w:rFonts w:cs="Times New Roman"/>
+          <w:color w:val="000000"/>
+          <w:szCs w:val="24"/>
+        </w:rPr>
+        <w:t>It’s</w:t>
+      </w:r>
+      <w:proofErr w:type="gramEnd"/>
+      <w:r>
+        <w:rPr>
+          <w:rFonts w:cs="Times New Roman"/>
+          <w:color w:val="000000"/>
+          <w:szCs w:val="24"/>
+        </w:rPr>
+        <w:t xml:space="preserve"> environment is used mainly using Python, Perl or some other scripting language. It is the main API used for setting up application’s user-interface and mapping the </w:t>
+      </w:r>
+      <w:r>
+        <w:rPr>
+          <w:rFonts w:cs="Times New Roman"/>
+          <w:color w:val="000000"/>
+          <w:szCs w:val="24"/>
+        </w:rPr>
+        <w:t>overall</w:t>
+      </w:r>
+      <w:r>
+        <w:rPr>
+          <w:rFonts w:cs="Times New Roman"/>
+          <w:color w:val="000000"/>
+          <w:szCs w:val="24"/>
+        </w:rPr>
+        <w:t xml:space="preserve"> functions of the application to the interface. Our use with this will be using it in </w:t>
+      </w:r>
+      <w:proofErr w:type="spellStart"/>
+      <w:r>
+        <w:rPr>
+          <w:rFonts w:cs="Times New Roman"/>
+          <w:color w:val="000000"/>
+          <w:szCs w:val="24"/>
+        </w:rPr>
+        <w:t>xCode’s</w:t>
+      </w:r>
+      <w:proofErr w:type="spellEnd"/>
+      <w:r>
+        <w:rPr>
+          <w:rFonts w:cs="Times New Roman"/>
+          <w:color w:val="000000"/>
+          <w:szCs w:val="24"/>
+        </w:rPr>
+        <w:t xml:space="preserve"> IDE for the user-interface of our mobile application and all the work in the background of the program. We will also have to use this in any instance for writing code for Apple’s products.</w:t>
+      </w:r>
+      <w:r>
+        <w:rPr>
+          <w:rFonts w:cs="Times New Roman"/>
+          <w:color w:val="000000"/>
+          <w:szCs w:val="24"/>
+        </w:rPr>
+        <w:br/>
+      </w:r>
+      <w:r>
+        <w:rPr>
+          <w:rFonts w:cs="Times New Roman"/>
+          <w:color w:val="000000"/>
+          <w:szCs w:val="24"/>
+        </w:rPr>
+        <w:br/>
+      </w:r>
+      <w:r>
+        <w:rPr>
+          <w:rFonts w:cs="Times New Roman"/>
+          <w:color w:val="000000"/>
+          <w:szCs w:val="24"/>
+        </w:rPr>
+        <w:t xml:space="preserve">Objective-C is a high </w:t>
+      </w:r>
+      <w:proofErr w:type="gramStart"/>
+      <w:r>
+        <w:rPr>
+          <w:rFonts w:cs="Times New Roman"/>
+          <w:color w:val="000000"/>
+          <w:szCs w:val="24"/>
+        </w:rPr>
+        <w:t>level,</w:t>
+      </w:r>
+      <w:proofErr w:type="gramEnd"/>
+      <w:r>
+        <w:rPr>
+          <w:rFonts w:cs="Times New Roman"/>
+          <w:color w:val="000000"/>
+          <w:szCs w:val="24"/>
+        </w:rPr>
+        <w:t xml:space="preserve"> object oriented programming language that is the main language used by Apple in all their development. The structure of the language is just a layer over C with object-oriented features implemented from </w:t>
+      </w:r>
+      <w:proofErr w:type="spellStart"/>
+      <w:r>
+        <w:rPr>
+          <w:rFonts w:cs="Times New Roman"/>
+          <w:color w:val="000000"/>
+          <w:szCs w:val="24"/>
+        </w:rPr>
+        <w:t>Simpletalk</w:t>
+      </w:r>
+      <w:proofErr w:type="spellEnd"/>
+      <w:r>
+        <w:rPr>
+          <w:rFonts w:cs="Times New Roman"/>
+          <w:color w:val="000000"/>
+          <w:szCs w:val="24"/>
+        </w:rPr>
+        <w:t xml:space="preserve">-style messaging. Our need for this is to </w:t>
+      </w:r>
+      <w:proofErr w:type="gramStart"/>
+      <w:r>
+        <w:rPr>
+          <w:rFonts w:cs="Times New Roman"/>
+          <w:color w:val="000000"/>
+          <w:szCs w:val="24"/>
+        </w:rPr>
+        <w:t>interlay</w:t>
+      </w:r>
+      <w:proofErr w:type="gramEnd"/>
+      <w:r>
+        <w:rPr>
+          <w:rFonts w:cs="Times New Roman"/>
+          <w:color w:val="000000"/>
+          <w:szCs w:val="24"/>
+        </w:rPr>
+        <w:t xml:space="preserve"> all the functions of our IDE</w:t>
+      </w:r>
+      <w:r>
+        <w:rPr>
+          <w:rFonts w:cs="Times New Roman"/>
+          <w:color w:val="000000"/>
+          <w:szCs w:val="24"/>
+        </w:rPr>
+        <w:t xml:space="preserve"> </w:t>
+      </w:r>
+      <w:r>
+        <w:rPr>
+          <w:rFonts w:cs="Times New Roman"/>
+          <w:color w:val="000000"/>
+          <w:szCs w:val="24"/>
+        </w:rPr>
+        <w:t>(</w:t>
+      </w:r>
+      <w:proofErr w:type="spellStart"/>
+      <w:r>
+        <w:rPr>
+          <w:rFonts w:cs="Times New Roman"/>
+          <w:color w:val="000000"/>
+          <w:szCs w:val="24"/>
+        </w:rPr>
+        <w:t>xCode</w:t>
+      </w:r>
+      <w:proofErr w:type="spellEnd"/>
+      <w:r>
+        <w:rPr>
+          <w:rFonts w:cs="Times New Roman"/>
+          <w:color w:val="000000"/>
+          <w:szCs w:val="24"/>
+        </w:rPr>
+        <w:t>) and our API (Cocoa) to have a working program.</w:t>
       </w:r>
     </w:p>
     <w:p>
@@ -2593,22 +3023,58 @@
           <w:color w:val="000000"/>
           <w:szCs w:val="24"/>
         </w:rPr>
-        <w:t xml:space="preserve">Java is a high-level programming language created by Sun Microsystem in the early 1990’s. It has a syntax that is similar to C and C++, however, unlike C or C++, Java is strictly object-oriented. It is a general purpose, class based language and was designed to be simple so that it could be utilized by a large number of programmers. </w:t>
-      </w:r>
+        <w:t>Java is a high-level programming language created by Sun Microsystem in the early 1990’s. It has a syntax that is similar to C and C++</w:t>
+      </w:r>
+      <w:proofErr w:type="gramStart"/>
       <w:r>
         <w:rPr>
           <w:rFonts w:cs="Times New Roman"/>
           <w:color w:val="000000"/>
           <w:szCs w:val="24"/>
         </w:rPr>
-        <w:br/>
-      </w:r>
+        <w:t>,</w:t>
+      </w:r>
+      <w:proofErr w:type="gramEnd"/>
       <w:r>
         <w:rPr>
           <w:rFonts w:cs="Times New Roman"/>
           <w:color w:val="000000"/>
           <w:szCs w:val="24"/>
         </w:rPr>
+        <w:t xml:space="preserve"> however, unlike C or C++, Java is strictly object-oriented. It is a general </w:t>
+      </w:r>
+      <w:proofErr w:type="gramStart"/>
+      <w:r>
+        <w:rPr>
+          <w:rFonts w:cs="Times New Roman"/>
+          <w:color w:val="000000"/>
+          <w:szCs w:val="24"/>
+        </w:rPr>
+        <w:t>purpose,</w:t>
+      </w:r>
+      <w:proofErr w:type="gramEnd"/>
+      <w:r>
+        <w:rPr>
+          <w:rFonts w:cs="Times New Roman"/>
+          <w:color w:val="000000"/>
+          <w:szCs w:val="24"/>
+        </w:rPr>
+        <w:t xml:space="preserve"> class based language and was designed to be simple so that it could be utilized by a large number of programmers. </w:t>
+      </w:r>
+      <w:r>
+        <w:rPr>
+          <w:rFonts w:cs="Times New Roman"/>
+          <w:color w:val="000000"/>
+          <w:szCs w:val="24"/>
+        </w:rPr>
+        <w:br/>
+      </w:r>
+      <w:r>
+        <w:rPr>
+          <w:rFonts w:cs="Times New Roman"/>
+          <w:color w:val="000000"/>
+          <w:szCs w:val="24"/>
+        </w:rPr>
         <w:br/>
         <w:t>There are no untested features included in Java as it was designed to be a production language ra</w:t>
       </w:r>
@@ -2643,7 +3109,25 @@
           <w:szCs w:val="24"/>
         </w:rPr>
         <w:br/>
-        <w:t>Java has automatic storage management and has a garbage collector to help manage it. Java’s garbage collector helps avoid safety problems seen in C and C++ that stemmed from explicit deallocation. Java also increased safety by disallowing unsafe constructs such as array access without index checking [*].</w:t>
+        <w:t xml:space="preserve">Java has automatic storage management and has a garbage collector to help manage it. Java’s garbage collector helps avoid safety problems seen in C and C++ that stemmed from explicit </w:t>
+      </w:r>
+      <w:proofErr w:type="spellStart"/>
+      <w:r>
+        <w:rPr>
+          <w:rFonts w:cs="Times New Roman"/>
+          <w:color w:val="000000"/>
+          <w:szCs w:val="24"/>
+        </w:rPr>
+        <w:t>deallocation</w:t>
+      </w:r>
+      <w:proofErr w:type="spellEnd"/>
+      <w:r>
+        <w:rPr>
+          <w:rFonts w:cs="Times New Roman"/>
+          <w:color w:val="000000"/>
+          <w:szCs w:val="24"/>
+        </w:rPr>
+        <w:t>. Java also increased safety by disallowing unsafe constructs such as array access without index checking [*].</w:t>
       </w:r>
     </w:p>
     <w:p>
@@ -2662,10 +3146,20 @@
         <w:ind w:firstLine="360"/>
       </w:pPr>
       <w:bookmarkStart w:id="8" w:name="_Toc342819209"/>
-      <w:r>
-        <w:t>Git and GitHub</w:t>
+      <w:proofErr w:type="spellStart"/>
+      <w:r>
+        <w:t>Git</w:t>
+      </w:r>
+      <w:proofErr w:type="spellEnd"/>
+      <w:r>
+        <w:t xml:space="preserve"> and </w:t>
+      </w:r>
+      <w:proofErr w:type="spellStart"/>
+      <w:r>
+        <w:t>GitHub</w:t>
       </w:r>
       <w:bookmarkEnd w:id="8"/>
+      <w:proofErr w:type="spellEnd"/>
     </w:p>
     <w:p>
       <w:pPr>
@@ -2680,11 +3174,24 @@
           <w:b/>
         </w:rPr>
       </w:pPr>
-      <w:r>
-        <w:t>Git is a version control service that allows the user to maintain any file structure they want. It is a free service that the user can install and run locally. It provides a bash shell and a GUI that allows the user to manage their local repository</w:t>
-      </w:r>
-      <w:r>
-        <w:t>[%%%]</w:t>
+      <w:proofErr w:type="spellStart"/>
+      <w:r>
+        <w:t>Git</w:t>
+      </w:r>
+      <w:proofErr w:type="spellEnd"/>
+      <w:r>
+        <w:t xml:space="preserve"> is a version control service that allows the user to maintain any file structure they want. It is a free service that the user can install and run locally. It provides a bash shell and a GUI that allows the user to manage their local </w:t>
+      </w:r>
+      <w:proofErr w:type="gramStart"/>
+      <w:r>
+        <w:t>repository</w:t>
+      </w:r>
+      <w:r>
+        <w:t>[</w:t>
+      </w:r>
+      <w:proofErr w:type="gramEnd"/>
+      <w:r>
+        <w:t>%%%]</w:t>
       </w:r>
       <w:r>
         <w:t>.</w:t>
@@ -2710,6 +3217,7 @@
           <w:szCs w:val="24"/>
         </w:rPr>
       </w:pPr>
+      <w:proofErr w:type="spellStart"/>
       <w:r>
         <w:rPr>
           <w:rFonts w:cs="Times New Roman"/>
@@ -2724,15 +3232,60 @@
           <w:color w:val="000000"/>
           <w:szCs w:val="24"/>
         </w:rPr>
-        <w:t>ub is a free repository manager for Git version control systems. It allows the user to maintain local repositories and it provides server space for public repositories. A user would need to pay for server space in order to store a private repository</w:t>
-      </w:r>
+        <w:t>ub</w:t>
+      </w:r>
+      <w:proofErr w:type="spellEnd"/>
       <w:r>
         <w:rPr>
           <w:rFonts w:cs="Times New Roman"/>
           <w:color w:val="000000"/>
           <w:szCs w:val="24"/>
         </w:rPr>
-        <w:t>[^^^]</w:t>
+        <w:t xml:space="preserve"> is a free repository manager for </w:t>
+      </w:r>
+      <w:proofErr w:type="spellStart"/>
+      <w:r>
+        <w:rPr>
+          <w:rFonts w:cs="Times New Roman"/>
+          <w:color w:val="000000"/>
+          <w:szCs w:val="24"/>
+        </w:rPr>
+        <w:t>Git</w:t>
+      </w:r>
+      <w:proofErr w:type="spellEnd"/>
+      <w:r>
+        <w:rPr>
+          <w:rFonts w:cs="Times New Roman"/>
+          <w:color w:val="000000"/>
+          <w:szCs w:val="24"/>
+        </w:rPr>
+        <w:t xml:space="preserve"> version control systems. It allows the user to maintain local repositories and it provides server space for public repositories. A user would need to pay for server space in order to store a private </w:t>
+      </w:r>
+      <w:proofErr w:type="gramStart"/>
+      <w:r>
+        <w:rPr>
+          <w:rFonts w:cs="Times New Roman"/>
+          <w:color w:val="000000"/>
+          <w:szCs w:val="24"/>
+        </w:rPr>
+        <w:t>repository</w:t>
+      </w:r>
+      <w:r>
+        <w:rPr>
+          <w:rFonts w:cs="Times New Roman"/>
+          <w:color w:val="000000"/>
+          <w:szCs w:val="24"/>
+        </w:rPr>
+        <w:t>[</w:t>
+      </w:r>
+      <w:proofErr w:type="gramEnd"/>
+      <w:r>
+        <w:rPr>
+          <w:rFonts w:cs="Times New Roman"/>
+          <w:color w:val="000000"/>
+          <w:szCs w:val="24"/>
+        </w:rPr>
+        <w:t>^^^]</w:t>
       </w:r>
       <w:r>
         <w:rPr>
@@ -2765,7 +3318,15 @@
         <w:jc w:val="both"/>
       </w:pPr>
       <w:r>
-        <w:t>The Google maps Javascript API can be used for both mobile and desktop browser applications.  The API allows the developers to embed interactive or optionally static Google Maps into these applications.  The API Version 3, the newest version of the Google Maps API, is free to developers offering free applications and service to consumers [111].</w:t>
+        <w:t xml:space="preserve">The Google maps </w:t>
+      </w:r>
+      <w:proofErr w:type="spellStart"/>
+      <w:r>
+        <w:t>Javascript</w:t>
+      </w:r>
+      <w:proofErr w:type="spellEnd"/>
+      <w:r>
+        <w:t xml:space="preserve"> API can be used for both mobile and desktop browser applications.  The API allows the developers to embed interactive or optionally static Google Maps into these applications.  The API Version 3, the newest version of the Google Maps API, is free to developers offering free applications and service to consumers [111].</w:t>
       </w:r>
     </w:p>
     <w:p>
@@ -2797,7 +3358,15 @@
       </w:r>
       <w:r>
         <w:lastRenderedPageBreak/>
-        <w:t xml:space="preserve">it is advised to store location information of geocoded static addresses in advance in a cache, using the Gecoding API provided by Google [333]. </w:t>
+        <w:t xml:space="preserve">it is advised to store location information of geocoded static addresses in advance in a cache, using the </w:t>
+      </w:r>
+      <w:proofErr w:type="spellStart"/>
+      <w:r>
+        <w:t>Gecoding</w:t>
+      </w:r>
+      <w:proofErr w:type="spellEnd"/>
+      <w:r>
+        <w:t xml:space="preserve"> API provided by Google [333]. </w:t>
       </w:r>
     </w:p>
     <w:p>
@@ -2825,7 +3394,23 @@
         <w:jc w:val="both"/>
       </w:pPr>
       <w:r>
-        <w:t>For Android devices, Google provides a Maps external library.  This includes the com.google.androids.maps packets, which provides built-in downloading, rendering, and caching of Maps tiles.  In this Maps package, map data obtained from Google Maps is able to be displayed.  In essence, the MapView class is a wrapper around the Google Maps API that allows applications to use Google Maps data using class methods.  The Maps external library is not a part of the standard Android library, and thus may not be present on some devices.  The Maps external library can be obtained through the Google API add-on for the Android SDK [555</w:t>
+        <w:t xml:space="preserve">For Android devices, Google provides a Maps external library.  This includes the </w:t>
+      </w:r>
+      <w:proofErr w:type="spellStart"/>
+      <w:r>
+        <w:t>com.google.androids.maps</w:t>
+      </w:r>
+      <w:proofErr w:type="spellEnd"/>
+      <w:r>
+        <w:t xml:space="preserve"> packets, which provides built-in downloading, rendering, and caching of Maps tiles.  In this Maps package, map data obtained from Google Maps is able to be displayed.  In essence, the </w:t>
+      </w:r>
+      <w:proofErr w:type="spellStart"/>
+      <w:r>
+        <w:t>MapView</w:t>
+      </w:r>
+      <w:proofErr w:type="spellEnd"/>
+      <w:r>
+        <w:t xml:space="preserve"> class is a wrapper around the Google Maps API that allows applications to use Google Maps data using class methods.  The Maps external library is not a part of the standard Android library, and thus may not be present on some devices.  The Maps external library can be obtained through the Google API add-on for the Android SDK [555</w:t>
       </w:r>
       <w:r>
         <w:t>].</w:t>
@@ -2843,9 +3428,14 @@
       <w:bookmarkEnd w:id="10"/>
     </w:p>
     <w:p>
-      <w:r>
-        <w:t>blayne</w:t>
-      </w:r>
+      <w:proofErr w:type="spellStart"/>
+      <w:r>
+        <w:t>B</w:t>
+      </w:r>
+      <w:r>
+        <w:t>layne</w:t>
+      </w:r>
+      <w:proofErr w:type="spellEnd"/>
     </w:p>
     <w:p>
       <w:pPr>
@@ -2869,7 +3459,15 @@
         <w:jc w:val="both"/>
       </w:pPr>
       <w:r>
-        <w:t xml:space="preserve">Obtaining specific user location through their device is a fundamental part of localization.  Developers are able to utilize GPS and Android’s Network Location Provider information to acquire user location.  The advantages of GPS is that it is the most accurate.  However, GPS only works outdoors, consumes battery power very fast, and it does not return the location very fast.  Android’s Network Location Provider utilizes cell towers and Wi-Fi signals to determine the device location.  It works both indoors and outdoors, has a fast response, and uses less power than GPS.  User location can be obtained using both GPS and the Network Location Provider, or just one depending on the application [666]. </w:t>
+        <w:t xml:space="preserve">Obtaining specific user location through their device is a fundamental part of localization.  Developers are able to utilize GPS and Android’s Network Location Provider information to acquire user location.  The </w:t>
+      </w:r>
+      <w:proofErr w:type="gramStart"/>
+      <w:r>
+        <w:t>advantages of GPS is</w:t>
+      </w:r>
+      <w:proofErr w:type="gramEnd"/>
+      <w:r>
+        <w:t xml:space="preserve"> that it is the most accurate.  However, GPS only works outdoors, consumes battery power very fast, and it does not return the location very fast.  Android’s Network Location Provider utilizes cell towers and Wi-Fi signals to determine the device location.  It works both indoors and outdoors, has a fast response, and uses less power than GPS.  User location can be obtained using both GPS and the Network Location Provider, or just one depending on the application [666]. </w:t>
       </w:r>
     </w:p>
     <w:p>
@@ -2883,7 +3481,15 @@
         <w:jc w:val="both"/>
       </w:pPr>
       <w:r>
-        <w:t>Reliable user location may be difficult to achieve through several factors.  A combination of GPS, Cell-ID, and Wi-Fi information may be used to provide the user’s location.  Each of these methods provide varying levels of accuracy, and thus location may be inaccurate depending on which one of these methods are used.  Also, location determined while users are moving from location to location can degrade the location accuracy [666].</w:t>
+        <w:t xml:space="preserve">Reliable user location may be difficult to achieve through several factors.  A combination of GPS, Cell-ID, and Wi-Fi information may be used to provide the user’s location.  Each of these methods </w:t>
+      </w:r>
+      <w:proofErr w:type="gramStart"/>
+      <w:r>
+        <w:t>provide</w:t>
+      </w:r>
+      <w:proofErr w:type="gramEnd"/>
+      <w:r>
+        <w:t xml:space="preserve"> varying levels of accuracy, and thus location may be inaccurate depending on which one of these methods are used.  Also, location determined while users are moving from location to location can degrade the location accuracy [666].</w:t>
       </w:r>
     </w:p>
     <w:p>
@@ -2968,10 +3574,12 @@
         <w:ind w:firstLine="360"/>
       </w:pPr>
       <w:bookmarkStart w:id="12" w:name="_Toc342819213"/>
+      <w:proofErr w:type="spellStart"/>
       <w:r>
         <w:t>RestKit</w:t>
       </w:r>
       <w:bookmarkEnd w:id="12"/>
+      <w:proofErr w:type="spellEnd"/>
     </w:p>
     <w:p/>
     <w:p>
@@ -2979,8 +3587,29 @@
         <w:ind w:left="360"/>
         <w:jc w:val="both"/>
       </w:pPr>
-      <w:r>
-        <w:t>RESTKit the iOS framework for interfacing Objective-C with a RESTful web service. It provides user friendly request and response functionality and the capability to easily switch between servers or environments. RESTKit also maps payloads to objects that the user can use without parsing the data.  This abstraction allows RESTKit to integrate the payloads with Apple’s Data framework</w:t>
+      <w:proofErr w:type="gramStart"/>
+      <w:r>
+        <w:t xml:space="preserve">RESTKit the </w:t>
+      </w:r>
+      <w:proofErr w:type="spellStart"/>
+      <w:r>
+        <w:t>iOS</w:t>
+      </w:r>
+      <w:proofErr w:type="spellEnd"/>
+      <w:r>
+        <w:t xml:space="preserve"> framework for interfacing Objective-C with a </w:t>
+      </w:r>
+      <w:proofErr w:type="spellStart"/>
+      <w:r>
+        <w:t>RESTful</w:t>
+      </w:r>
+      <w:proofErr w:type="spellEnd"/>
+      <w:r>
+        <w:t xml:space="preserve"> web service.</w:t>
+      </w:r>
+      <w:proofErr w:type="gramEnd"/>
+      <w:r>
+        <w:t xml:space="preserve"> It provides user friendly request and response functionality and the capability to easily switch between servers or environments. RESTKit also maps payloads to objects that the user can use without parsing the data.  This abstraction allows RESTKit to integrate the payloads with Apple’s Data framework</w:t>
       </w:r>
       <w:r>
         <w:t xml:space="preserve"> [&amp;&amp;&amp;]</w:t>
@@ -3066,7 +3695,23 @@
           <w:rFonts w:eastAsia="Times New Roman" w:cs="Times New Roman"/>
           <w:szCs w:val="24"/>
         </w:rPr>
-        <w:t>The GitHub repository holds and keeps track of the source code for both applications, for the website, and for the statistical analysis. This development tool logs the changes made to the system and allows the team to revert changes if need be. The source code is not actually run from the repository.</w:t>
+        <w:t xml:space="preserve">The </w:t>
+      </w:r>
+      <w:proofErr w:type="spellStart"/>
+      <w:r>
+        <w:rPr>
+          <w:rFonts w:eastAsia="Times New Roman" w:cs="Times New Roman"/>
+          <w:szCs w:val="24"/>
+        </w:rPr>
+        <w:t>GitHub</w:t>
+      </w:r>
+      <w:proofErr w:type="spellEnd"/>
+      <w:r>
+        <w:rPr>
+          <w:rFonts w:eastAsia="Times New Roman" w:cs="Times New Roman"/>
+          <w:szCs w:val="24"/>
+        </w:rPr>
+        <w:t xml:space="preserve"> repository holds and keeps track of the source code for both applications, for the website, and for the statistical analysis. This development tool logs the changes made to the system and allows the team to revert changes if need be. The source code is not actually run from the repository.</w:t>
       </w:r>
     </w:p>
     <w:p>
@@ -3370,13 +4015,29 @@
           <w:rFonts w:eastAsia="Times New Roman" w:cs="Times New Roman"/>
           <w:szCs w:val="24"/>
         </w:rPr>
-        <w:t xml:space="preserve">iPhone runs the Objective C application on the iOS. The Google </w:t>
-      </w:r>
+        <w:t xml:space="preserve">iPhone runs the Objective C application on the </w:t>
+      </w:r>
+      <w:proofErr w:type="spellStart"/>
       <w:r>
         <w:rPr>
           <w:rFonts w:eastAsia="Times New Roman" w:cs="Times New Roman"/>
           <w:szCs w:val="24"/>
         </w:rPr>
+        <w:t>iOS</w:t>
+      </w:r>
+      <w:proofErr w:type="spellEnd"/>
+      <w:r>
+        <w:rPr>
+          <w:rFonts w:eastAsia="Times New Roman" w:cs="Times New Roman"/>
+          <w:szCs w:val="24"/>
+        </w:rPr>
+        <w:t xml:space="preserve">. The Google </w:t>
+      </w:r>
+      <w:r>
+        <w:rPr>
+          <w:rFonts w:eastAsia="Times New Roman" w:cs="Times New Roman"/>
+          <w:szCs w:val="24"/>
+        </w:rPr>
         <w:t xml:space="preserve">Maps </w:t>
       </w:r>
       <w:r>
@@ -3407,18 +4068,27 @@
         </w:rPr>
         <w:t xml:space="preserve"> </w:t>
       </w:r>
+      <w:proofErr w:type="spellStart"/>
       <w:r>
         <w:rPr>
           <w:rFonts w:eastAsia="Times New Roman" w:cs="Times New Roman"/>
           <w:szCs w:val="24"/>
         </w:rPr>
-        <w:t xml:space="preserve">RestKit is the </w:t>
-      </w:r>
+        <w:t>RestKit</w:t>
+      </w:r>
+      <w:proofErr w:type="spellEnd"/>
       <w:r>
         <w:rPr>
           <w:rFonts w:eastAsia="Times New Roman" w:cs="Times New Roman"/>
           <w:szCs w:val="24"/>
         </w:rPr>
+        <w:t xml:space="preserve"> is the </w:t>
+      </w:r>
+      <w:r>
+        <w:rPr>
+          <w:rFonts w:eastAsia="Times New Roman" w:cs="Times New Roman"/>
+          <w:szCs w:val="24"/>
+        </w:rPr>
         <w:t>technology</w:t>
       </w:r>
       <w:r>
@@ -3440,7 +4110,23 @@
           <w:rFonts w:eastAsia="Times New Roman" w:cs="Times New Roman"/>
           <w:szCs w:val="24"/>
         </w:rPr>
-        <w:t xml:space="preserve"> in a RESTful way</w:t>
+        <w:t xml:space="preserve"> in a </w:t>
+      </w:r>
+      <w:proofErr w:type="spellStart"/>
+      <w:r>
+        <w:rPr>
+          <w:rFonts w:eastAsia="Times New Roman" w:cs="Times New Roman"/>
+          <w:szCs w:val="24"/>
+        </w:rPr>
+        <w:t>RESTful</w:t>
+      </w:r>
+      <w:proofErr w:type="spellEnd"/>
+      <w:r>
+        <w:rPr>
+          <w:rFonts w:eastAsia="Times New Roman" w:cs="Times New Roman"/>
+          <w:szCs w:val="24"/>
+        </w:rPr>
+        <w:t xml:space="preserve"> way</w:t>
       </w:r>
       <w:r>
         <w:rPr>
@@ -3491,7 +4177,14 @@
           <w:rFonts w:eastAsia="Times New Roman" w:cs="Times New Roman"/>
           <w:szCs w:val="24"/>
         </w:rPr>
-        <w:t>(MOREHERE ABOUT CONNECTING WITH THE SERVER)</w:t>
+        <w:t>The application uses HTTP requests, similar to the website, to connect with the server and query the database.</w:t>
+      </w:r>
+      <w:r>
+        <w:rPr>
+          <w:rFonts w:eastAsia="Times New Roman" w:cs="Times New Roman"/>
+          <w:szCs w:val="24"/>
+        </w:rPr>
+        <w:t xml:space="preserve">                                                                                                                         </w:t>
       </w:r>
     </w:p>
     <w:p>
@@ -3523,8 +4216,6 @@
         </w:rPr>
         <w:t>it updates the advertisement table.</w:t>
       </w:r>
-      <w:bookmarkStart w:id="15" w:name="_GoBack"/>
-      <w:bookmarkEnd w:id="15"/>
     </w:p>
     <w:p>
       <w:pPr>
@@ -3677,8 +4368,13 @@
                       <wps:txbx>
                         <w:txbxContent>
                           <w:p>
+                            <w:proofErr w:type="gramStart"/>
                             <w:r>
-                              <w:t>iPhone App</w:t>
+                              <w:t>iPhone</w:t>
+                            </w:r>
+                            <w:proofErr w:type="gramEnd"/>
+                            <w:r>
+                              <w:t xml:space="preserve"> App</w:t>
                             </w:r>
                           </w:p>
                         </w:txbxContent>
@@ -3704,8 +4400,13 @@
                 <v:textbox style="mso-fit-shape-to-text:t">
                   <w:txbxContent>
                     <w:p>
+                      <w:proofErr w:type="gramStart"/>
                       <w:r>
-                        <w:t>iPhone App</w:t>
+                        <w:t>iPhone</w:t>
+                      </w:r>
+                      <w:proofErr w:type="gramEnd"/>
+                      <w:r>
+                        <w:t xml:space="preserve"> App</w:t>
                       </w:r>
                     </w:p>
                   </w:txbxContent>
@@ -3765,8 +4466,13 @@
                       <wps:txbx>
                         <w:txbxContent>
                           <w:p>
+                            <w:proofErr w:type="spellStart"/>
                             <w:r>
-                              <w:t>RESTful HTTP Commands</w:t>
+                              <w:t>RESTful</w:t>
+                            </w:r>
+                            <w:proofErr w:type="spellEnd"/>
+                            <w:r>
+                              <w:t xml:space="preserve"> HTTP Commands</w:t>
                             </w:r>
                           </w:p>
                         </w:txbxContent>
@@ -3792,8 +4498,13 @@
                 <v:textbox style="mso-fit-shape-to-text:t">
                   <w:txbxContent>
                     <w:p>
+                      <w:proofErr w:type="spellStart"/>
                       <w:r>
-                        <w:t>RESTful HTTP Commands</w:t>
+                        <w:t>RESTful</w:t>
+                      </w:r>
+                      <w:proofErr w:type="spellEnd"/>
+                      <w:r>
+                        <w:t xml:space="preserve"> HTTP Commands</w:t>
                       </w:r>
                     </w:p>
                   </w:txbxContent>
@@ -3941,9 +4652,11 @@
                       <wps:txbx>
                         <w:txbxContent>
                           <w:p>
+                            <w:proofErr w:type="spellStart"/>
                             <w:r>
                               <w:t>RestKit</w:t>
                             </w:r>
+                            <w:proofErr w:type="spellEnd"/>
                           </w:p>
                         </w:txbxContent>
                       </wps:txbx>
@@ -3968,9 +4681,11 @@
                 <v:textbox style="mso-fit-shape-to-text:t">
                   <w:txbxContent>
                     <w:p>
+                      <w:proofErr w:type="spellStart"/>
                       <w:r>
                         <w:t>RestKit</w:t>
                       </w:r>
+                      <w:proofErr w:type="spellEnd"/>
                     </w:p>
                   </w:txbxContent>
                 </v:textbox>
@@ -4029,8 +4744,13 @@
                       <wps:txbx>
                         <w:txbxContent>
                           <w:p>
+                            <w:proofErr w:type="gramStart"/>
                             <w:r>
-                              <w:t xml:space="preserve">iPhone </w:t>
+                              <w:t>iPhone</w:t>
+                            </w:r>
+                            <w:proofErr w:type="gramEnd"/>
+                            <w:r>
+                              <w:t xml:space="preserve"> </w:t>
                             </w:r>
                           </w:p>
                         </w:txbxContent>
@@ -4056,8 +4776,13 @@
                 <v:textbox style="mso-fit-shape-to-text:t">
                   <w:txbxContent>
                     <w:p>
+                      <w:proofErr w:type="gramStart"/>
                       <w:r>
-                        <w:t xml:space="preserve">iPhone </w:t>
+                        <w:t>iPhone</w:t>
+                      </w:r>
+                      <w:proofErr w:type="gramEnd"/>
+                      <w:r>
+                        <w:t xml:space="preserve"> </w:t>
                       </w:r>
                     </w:p>
                   </w:txbxContent>
@@ -4535,8 +5260,13 @@
                       <wps:txbx>
                         <w:txbxContent>
                           <w:p>
+                            <w:proofErr w:type="spellStart"/>
                             <w:r>
-                              <w:t>Git Pull/Push Commands</w:t>
+                              <w:t>Git</w:t>
+                            </w:r>
+                            <w:proofErr w:type="spellEnd"/>
+                            <w:r>
+                              <w:t xml:space="preserve"> Pull/Push Commands</w:t>
                             </w:r>
                           </w:p>
                         </w:txbxContent>
@@ -4562,8 +5292,13 @@
                 <v:textbox style="mso-fit-shape-to-text:t">
                   <w:txbxContent>
                     <w:p>
+                      <w:proofErr w:type="spellStart"/>
                       <w:r>
-                        <w:t>Git Pull/Push Commands</w:t>
+                        <w:t>Git</w:t>
+                      </w:r>
+                      <w:proofErr w:type="spellEnd"/>
+                      <w:r>
+                        <w:t xml:space="preserve"> Pull/Push Commands</w:t>
                       </w:r>
                     </w:p>
                   </w:txbxContent>
@@ -4722,8 +5457,13 @@
                               </w:r>
                             </w:p>
                             <w:p>
+                              <w:proofErr w:type="gramStart"/>
                               <w:r>
-                                <w:t>iPhone App Source Code</w:t>
+                                <w:t>iPhone</w:t>
+                              </w:r>
+                              <w:proofErr w:type="gramEnd"/>
+                              <w:r>
+                                <w:t xml:space="preserve"> App Source Code</w:t>
                               </w:r>
                             </w:p>
                             <w:p>
@@ -4781,8 +5521,13 @@
                               </w:r>
                             </w:p>
                             <w:p>
+                              <w:proofErr w:type="gramStart"/>
                               <w:r>
-                                <w:t>iPhone App Source Code</w:t>
+                                <w:t>iPhone</w:t>
+                              </w:r>
+                              <w:proofErr w:type="gramEnd"/>
+                              <w:r>
+                                <w:t xml:space="preserve"> App Source Code</w:t>
                               </w:r>
                             </w:p>
                             <w:p>
@@ -4831,12 +5576,28 @@
                           <w:txbxContent>
                             <w:p>
                               <w:r>
-                                <w:t xml:space="preserve">Local GitHub Repository </w:t>
+                                <w:t xml:space="preserve">Local </w:t>
+                              </w:r>
+                              <w:proofErr w:type="spellStart"/>
+                              <w:r>
+                                <w:t>GitHub</w:t>
+                              </w:r>
+                              <w:proofErr w:type="spellEnd"/>
+                              <w:r>
+                                <w:t xml:space="preserve"> Repository </w:t>
                               </w:r>
                             </w:p>
                             <w:p>
                               <w:r>
-                                <w:t>(working copy)</w:t>
+                                <w:t>(</w:t>
+                              </w:r>
+                              <w:proofErr w:type="gramStart"/>
+                              <w:r>
+                                <w:t>working</w:t>
+                              </w:r>
+                              <w:proofErr w:type="gramEnd"/>
+                              <w:r>
+                                <w:t xml:space="preserve"> copy)</w:t>
                               </w:r>
                             </w:p>
                           </w:txbxContent>
@@ -4875,7 +5636,15 @@
                           <w:txbxContent>
                             <w:p>
                               <w:r>
-                                <w:t>Public GitHub Repository (available to all collaborators)</w:t>
+                                <w:t xml:space="preserve">Public </w:t>
+                              </w:r>
+                              <w:proofErr w:type="spellStart"/>
+                              <w:r>
+                                <w:t>GitHub</w:t>
+                              </w:r>
+                              <w:proofErr w:type="spellEnd"/>
+                              <w:r>
+                                <w:t xml:space="preserve"> Repository (available to all collaborators)</w:t>
                               </w:r>
                             </w:p>
                           </w:txbxContent>
@@ -4910,8 +5679,13 @@
                         </w:r>
                       </w:p>
                       <w:p>
+                        <w:proofErr w:type="gramStart"/>
                         <w:r>
-                          <w:t>iPhone App Source Code</w:t>
+                          <w:t>iPhone</w:t>
+                        </w:r>
+                        <w:proofErr w:type="gramEnd"/>
+                        <w:r>
+                          <w:t xml:space="preserve"> App Source Code</w:t>
                         </w:r>
                       </w:p>
                       <w:p>
@@ -4941,8 +5715,13 @@
                         </w:r>
                       </w:p>
                       <w:p>
+                        <w:proofErr w:type="gramStart"/>
                         <w:r>
-                          <w:t>iPhone App Source Code</w:t>
+                          <w:t>iPhone</w:t>
+                        </w:r>
+                        <w:proofErr w:type="gramEnd"/>
+                        <w:r>
+                          <w:t xml:space="preserve"> App Source Code</w:t>
                         </w:r>
                       </w:p>
                       <w:p>
@@ -4963,12 +5742,28 @@
                     <w:txbxContent>
                       <w:p>
                         <w:r>
-                          <w:t xml:space="preserve">Local GitHub Repository </w:t>
+                          <w:t xml:space="preserve">Local </w:t>
+                        </w:r>
+                        <w:proofErr w:type="spellStart"/>
+                        <w:r>
+                          <w:t>GitHub</w:t>
+                        </w:r>
+                        <w:proofErr w:type="spellEnd"/>
+                        <w:r>
+                          <w:t xml:space="preserve"> Repository </w:t>
                         </w:r>
                       </w:p>
                       <w:p>
                         <w:r>
-                          <w:t>(working copy)</w:t>
+                          <w:t>(</w:t>
+                        </w:r>
+                        <w:proofErr w:type="gramStart"/>
+                        <w:r>
+                          <w:t>working</w:t>
+                        </w:r>
+                        <w:proofErr w:type="gramEnd"/>
+                        <w:r>
+                          <w:t xml:space="preserve"> copy)</w:t>
                         </w:r>
                       </w:p>
                     </w:txbxContent>
@@ -4979,7 +5774,15 @@
                     <w:txbxContent>
                       <w:p>
                         <w:r>
-                          <w:t>Public GitHub Repository (available to all collaborators)</w:t>
+                          <w:t xml:space="preserve">Public </w:t>
+                        </w:r>
+                        <w:proofErr w:type="spellStart"/>
+                        <w:r>
+                          <w:t>GitHub</w:t>
+                        </w:r>
+                        <w:proofErr w:type="spellEnd"/>
+                        <w:r>
+                          <w:t xml:space="preserve"> Repository (available to all collaborators)</w:t>
                         </w:r>
                       </w:p>
                     </w:txbxContent>
@@ -5023,69 +5826,533 @@
       <w:pPr>
         <w:pStyle w:val="Heading1"/>
       </w:pPr>
-      <w:bookmarkStart w:id="16" w:name="_Toc342819216"/>
+      <w:bookmarkStart w:id="15" w:name="_Toc342819216"/>
       <w:r>
         <w:lastRenderedPageBreak/>
         <w:t>Proof of Feasibility</w:t>
       </w:r>
+      <w:bookmarkEnd w:id="15"/>
+    </w:p>
+    <w:p>
+      <w:pPr>
+        <w:rPr>
+          <w:rStyle w:val="Heading1Char"/>
+        </w:rPr>
+      </w:pPr>
+    </w:p>
+    <w:p>
+      <w:pPr>
+        <w:rPr>
+          <w:rFonts w:cs="Times New Roman"/>
+          <w:szCs w:val="24"/>
+          <w:lang w:eastAsia="ja-JP"/>
+        </w:rPr>
+      </w:pPr>
+      <w:r>
+        <w:rPr>
+          <w:rFonts w:cs="Times New Roman"/>
+          <w:szCs w:val="24"/>
+          <w:lang w:eastAsia="ja-JP"/>
+        </w:rPr>
+        <w:t>This section is a walkthrough of the localization system. It will demonstrate the functionality of the website, the android application, and the iPhone application.</w:t>
+      </w:r>
+    </w:p>
+    <w:p/>
+    <w:p>
+      <w:pPr>
+        <w:pStyle w:val="Heading2"/>
+      </w:pPr>
+      <w:r>
+        <w:t>Website</w:t>
+      </w:r>
+    </w:p>
+    <w:p/>
+    <w:p>
+      <w:r>
+        <w:t>User Login</w:t>
+      </w:r>
+    </w:p>
+    <w:p>
+      <w:r>
+        <w:rPr>
+          <w:noProof/>
+        </w:rPr>
+        <w:drawing>
+          <wp:inline distT="0" distB="0" distL="0" distR="0">
+            <wp:extent cx="4219575" cy="3171825"/>
+            <wp:effectExtent l="0" t="0" r="9525" b="9525"/>
+            <wp:docPr id="24" name="Picture 24"/>
+            <wp:cNvGraphicFramePr>
+              <a:graphicFrameLocks xmlns:a="http://schemas.openxmlformats.org/drawingml/2006/main" noChangeAspect="1"/>
+            </wp:cNvGraphicFramePr>
+            <a:graphic xmlns:a="http://schemas.openxmlformats.org/drawingml/2006/main">
+              <a:graphicData uri="http://schemas.openxmlformats.org/drawingml/2006/picture">
+                <pic:pic xmlns:pic="http://schemas.openxmlformats.org/drawingml/2006/picture">
+                  <pic:nvPicPr>
+                    <pic:cNvPr id="0" name="Picture 2"/>
+                    <pic:cNvPicPr>
+                      <a:picLocks noChangeAspect="1" noChangeArrowheads="1"/>
+                    </pic:cNvPicPr>
+                  </pic:nvPicPr>
+                  <pic:blipFill>
+                    <a:blip r:embed="rId16">
+                      <a:extLst>
+                        <a:ext uri="{28A0092B-C50C-407E-A947-70E740481C1C}">
+                          <a14:useLocalDpi xmlns:a14="http://schemas.microsoft.com/office/drawing/2010/main" val="0"/>
+                        </a:ext>
+                      </a:extLst>
+                    </a:blip>
+                    <a:srcRect/>
+                    <a:stretch>
+                      <a:fillRect/>
+                    </a:stretch>
+                  </pic:blipFill>
+                  <pic:spPr bwMode="auto">
+                    <a:xfrm>
+                      <a:off x="0" y="0"/>
+                      <a:ext cx="4219575" cy="3171825"/>
+                    </a:xfrm>
+                    <a:prstGeom prst="rect">
+                      <a:avLst/>
+                    </a:prstGeom>
+                    <a:noFill/>
+                    <a:ln>
+                      <a:noFill/>
+                    </a:ln>
+                  </pic:spPr>
+                </pic:pic>
+              </a:graphicData>
+            </a:graphic>
+          </wp:inline>
+        </w:drawing>
+      </w:r>
+    </w:p>
+    <w:p/>
+    <w:p>
+      <w:r>
+        <w:t>Merchant</w:t>
+      </w:r>
+      <w:r>
+        <w:t xml:space="preserve"> Map Page</w:t>
+      </w:r>
+    </w:p>
+    <w:p>
+      <w:r>
+        <w:rPr>
+          <w:noProof/>
+        </w:rPr>
+        <w:drawing>
+          <wp:inline distT="0" distB="0" distL="0" distR="0" wp14:anchorId="0CE952D2" wp14:editId="1E417BA0">
+            <wp:extent cx="5943600" cy="2795905"/>
+            <wp:effectExtent l="0" t="0" r="0" b="4445"/>
+            <wp:docPr id="25" name="Picture 25"/>
+            <wp:cNvGraphicFramePr>
+              <a:graphicFrameLocks xmlns:a="http://schemas.openxmlformats.org/drawingml/2006/main" noChangeAspect="1"/>
+            </wp:cNvGraphicFramePr>
+            <a:graphic xmlns:a="http://schemas.openxmlformats.org/drawingml/2006/main">
+              <a:graphicData uri="http://schemas.openxmlformats.org/drawingml/2006/picture">
+                <pic:pic xmlns:pic="http://schemas.openxmlformats.org/drawingml/2006/picture">
+                  <pic:nvPicPr>
+                    <pic:cNvPr id="0" name=""/>
+                    <pic:cNvPicPr/>
+                  </pic:nvPicPr>
+                  <pic:blipFill rotWithShape="1">
+                    <a:blip r:embed="rId17"/>
+                    <a:srcRect t="11728"/>
+                    <a:stretch/>
+                  </pic:blipFill>
+                  <pic:spPr bwMode="auto">
+                    <a:xfrm>
+                      <a:off x="0" y="0"/>
+                      <a:ext cx="5943600" cy="2795905"/>
+                    </a:xfrm>
+                    <a:prstGeom prst="rect">
+                      <a:avLst/>
+                    </a:prstGeom>
+                    <a:ln>
+                      <a:noFill/>
+                    </a:ln>
+                    <a:extLst>
+                      <a:ext uri="{53640926-AAD7-44D8-BBD7-CCE9431645EC}">
+                        <a14:shadowObscured xmlns:a14="http://schemas.microsoft.com/office/drawing/2010/main"/>
+                      </a:ext>
+                    </a:extLst>
+                  </pic:spPr>
+                </pic:pic>
+              </a:graphicData>
+            </a:graphic>
+          </wp:inline>
+        </w:drawing>
+      </w:r>
+    </w:p>
+    <w:p/>
+    <w:p>
+      <w:r>
+        <w:lastRenderedPageBreak/>
+        <w:t>Account Settings page</w:t>
+      </w:r>
+    </w:p>
+    <w:p>
+      <w:r>
+        <w:rPr>
+          <w:noProof/>
+        </w:rPr>
+        <w:drawing>
+          <wp:inline distT="0" distB="0" distL="0" distR="0">
+            <wp:extent cx="5943600" cy="2286000"/>
+            <wp:effectExtent l="0" t="0" r="0" b="0"/>
+            <wp:docPr id="23" name="Picture 23"/>
+            <wp:cNvGraphicFramePr>
+              <a:graphicFrameLocks xmlns:a="http://schemas.openxmlformats.org/drawingml/2006/main" noChangeAspect="1"/>
+            </wp:cNvGraphicFramePr>
+            <a:graphic xmlns:a="http://schemas.openxmlformats.org/drawingml/2006/main">
+              <a:graphicData uri="http://schemas.openxmlformats.org/drawingml/2006/picture">
+                <pic:pic xmlns:pic="http://schemas.openxmlformats.org/drawingml/2006/picture">
+                  <pic:nvPicPr>
+                    <pic:cNvPr id="0" name="Picture 1"/>
+                    <pic:cNvPicPr>
+                      <a:picLocks noChangeAspect="1" noChangeArrowheads="1"/>
+                    </pic:cNvPicPr>
+                  </pic:nvPicPr>
+                  <pic:blipFill>
+                    <a:blip r:embed="rId18">
+                      <a:extLst>
+                        <a:ext uri="{28A0092B-C50C-407E-A947-70E740481C1C}">
+                          <a14:useLocalDpi xmlns:a14="http://schemas.microsoft.com/office/drawing/2010/main" val="0"/>
+                        </a:ext>
+                      </a:extLst>
+                    </a:blip>
+                    <a:srcRect/>
+                    <a:stretch>
+                      <a:fillRect/>
+                    </a:stretch>
+                  </pic:blipFill>
+                  <pic:spPr bwMode="auto">
+                    <a:xfrm>
+                      <a:off x="0" y="0"/>
+                      <a:ext cx="5943600" cy="2286000"/>
+                    </a:xfrm>
+                    <a:prstGeom prst="rect">
+                      <a:avLst/>
+                    </a:prstGeom>
+                    <a:noFill/>
+                    <a:ln>
+                      <a:noFill/>
+                    </a:ln>
+                  </pic:spPr>
+                </pic:pic>
+              </a:graphicData>
+            </a:graphic>
+          </wp:inline>
+        </w:drawing>
+      </w:r>
+    </w:p>
+    <w:p/>
+    <w:p>
+      <w:r>
+        <w:t>Create Account Page</w:t>
+      </w:r>
+    </w:p>
+    <w:p>
+      <w:r>
+        <w:rPr>
+          <w:noProof/>
+        </w:rPr>
+        <w:drawing>
+          <wp:inline distT="0" distB="0" distL="0" distR="0">
+            <wp:extent cx="4080040" cy="5291847"/>
+            <wp:effectExtent l="0" t="0" r="0" b="4445"/>
+            <wp:docPr id="26" name="Picture 26"/>
+            <wp:cNvGraphicFramePr>
+              <a:graphicFrameLocks xmlns:a="http://schemas.openxmlformats.org/drawingml/2006/main" noChangeAspect="1"/>
+            </wp:cNvGraphicFramePr>
+            <a:graphic xmlns:a="http://schemas.openxmlformats.org/drawingml/2006/main">
+              <a:graphicData uri="http://schemas.openxmlformats.org/drawingml/2006/picture">
+                <pic:pic xmlns:pic="http://schemas.openxmlformats.org/drawingml/2006/picture">
+                  <pic:nvPicPr>
+                    <pic:cNvPr id="0" name="createNewAccount.jpg"/>
+                    <pic:cNvPicPr/>
+                  </pic:nvPicPr>
+                  <pic:blipFill>
+                    <a:blip r:embed="rId19">
+                      <a:extLst>
+                        <a:ext uri="{28A0092B-C50C-407E-A947-70E740481C1C}">
+                          <a14:useLocalDpi xmlns:a14="http://schemas.microsoft.com/office/drawing/2010/main" val="0"/>
+                        </a:ext>
+                      </a:extLst>
+                    </a:blip>
+                    <a:stretch>
+                      <a:fillRect/>
+                    </a:stretch>
+                  </pic:blipFill>
+                  <pic:spPr>
+                    <a:xfrm>
+                      <a:off x="0" y="0"/>
+                      <a:ext cx="4082473" cy="5295002"/>
+                    </a:xfrm>
+                    <a:prstGeom prst="rect">
+                      <a:avLst/>
+                    </a:prstGeom>
+                  </pic:spPr>
+                </pic:pic>
+              </a:graphicData>
+            </a:graphic>
+          </wp:inline>
+        </w:drawing>
+      </w:r>
+    </w:p>
+    <w:p>
+      <w:pPr>
+        <w:pStyle w:val="Heading2"/>
+      </w:pPr>
+      <w:r>
+        <w:lastRenderedPageBreak/>
+        <w:t>Android App</w:t>
+      </w:r>
+    </w:p>
+    <w:p/>
+    <w:p>
+      <w:pPr>
+        <w:sectPr>
+          <w:pgSz w:w="12240" w:h="15840"/>
+          <w:pgMar w:top="1440" w:right="1440" w:bottom="1440" w:left="1440" w:header="720" w:footer="720" w:gutter="0"/>
+          <w:cols w:space="720"/>
+          <w:docGrid w:linePitch="360"/>
+        </w:sectPr>
+      </w:pPr>
+    </w:p>
+    <w:p>
+      <w:r>
+        <w:lastRenderedPageBreak/>
+        <w:t>Home page before “Get Location” is clicked</w:t>
+      </w:r>
+    </w:p>
+    <w:p/>
+    <w:p>
+      <w:r>
+        <w:rPr>
+          <w:noProof/>
+        </w:rPr>
+        <w:drawing>
+          <wp:inline distT="0" distB="0" distL="0" distR="0" wp14:anchorId="70F20100" wp14:editId="0F1D57E3">
+            <wp:extent cx="1819275" cy="3234265"/>
+            <wp:effectExtent l="0" t="0" r="0" b="4445"/>
+            <wp:docPr id="10" name="Picture 10"/>
+            <wp:cNvGraphicFramePr>
+              <a:graphicFrameLocks xmlns:a="http://schemas.openxmlformats.org/drawingml/2006/main" noChangeAspect="1"/>
+            </wp:cNvGraphicFramePr>
+            <a:graphic xmlns:a="http://schemas.openxmlformats.org/drawingml/2006/main">
+              <a:graphicData uri="http://schemas.openxmlformats.org/drawingml/2006/picture">
+                <pic:pic xmlns:pic="http://schemas.openxmlformats.org/drawingml/2006/picture">
+                  <pic:nvPicPr>
+                    <pic:cNvPr id="0" name="Screenshot_2012-12-09-13-03-36.png"/>
+                    <pic:cNvPicPr/>
+                  </pic:nvPicPr>
+                  <pic:blipFill>
+                    <a:blip r:embed="rId20" cstate="print">
+                      <a:extLst>
+                        <a:ext uri="{28A0092B-C50C-407E-A947-70E740481C1C}">
+                          <a14:useLocalDpi xmlns:a14="http://schemas.microsoft.com/office/drawing/2010/main" val="0"/>
+                        </a:ext>
+                      </a:extLst>
+                    </a:blip>
+                    <a:stretch>
+                      <a:fillRect/>
+                    </a:stretch>
+                  </pic:blipFill>
+                  <pic:spPr>
+                    <a:xfrm>
+                      <a:off x="0" y="0"/>
+                      <a:ext cx="1820867" cy="3237095"/>
+                    </a:xfrm>
+                    <a:prstGeom prst="rect">
+                      <a:avLst/>
+                    </a:prstGeom>
+                  </pic:spPr>
+                </pic:pic>
+              </a:graphicData>
+            </a:graphic>
+          </wp:inline>
+        </w:drawing>
+      </w:r>
+    </w:p>
+    <w:p/>
+    <w:p>
+      <w:r>
+        <w:t>Home page after “Get Location” is clicked</w:t>
+      </w:r>
+    </w:p>
+    <w:p/>
+    <w:p>
+      <w:r>
+        <w:rPr>
+          <w:noProof/>
+        </w:rPr>
+        <w:drawing>
+          <wp:inline distT="0" distB="0" distL="0" distR="0" wp14:anchorId="73C14EBE" wp14:editId="59F6C077">
+            <wp:extent cx="1843088" cy="3276600"/>
+            <wp:effectExtent l="0" t="0" r="5080" b="0"/>
+            <wp:docPr id="11" name="Picture 11"/>
+            <wp:cNvGraphicFramePr>
+              <a:graphicFrameLocks xmlns:a="http://schemas.openxmlformats.org/drawingml/2006/main" noChangeAspect="1"/>
+            </wp:cNvGraphicFramePr>
+            <a:graphic xmlns:a="http://schemas.openxmlformats.org/drawingml/2006/main">
+              <a:graphicData uri="http://schemas.openxmlformats.org/drawingml/2006/picture">
+                <pic:pic xmlns:pic="http://schemas.openxmlformats.org/drawingml/2006/picture">
+                  <pic:nvPicPr>
+                    <pic:cNvPr id="0" name="Screenshot_2012-12-09-13-03-19.png"/>
+                    <pic:cNvPicPr/>
+                  </pic:nvPicPr>
+                  <pic:blipFill>
+                    <a:blip r:embed="rId21" cstate="print">
+                      <a:extLst>
+                        <a:ext uri="{28A0092B-C50C-407E-A947-70E740481C1C}">
+                          <a14:useLocalDpi xmlns:a14="http://schemas.microsoft.com/office/drawing/2010/main" val="0"/>
+                        </a:ext>
+                      </a:extLst>
+                    </a:blip>
+                    <a:stretch>
+                      <a:fillRect/>
+                    </a:stretch>
+                  </pic:blipFill>
+                  <pic:spPr>
+                    <a:xfrm>
+                      <a:off x="0" y="0"/>
+                      <a:ext cx="1845865" cy="3281538"/>
+                    </a:xfrm>
+                    <a:prstGeom prst="rect">
+                      <a:avLst/>
+                    </a:prstGeom>
+                  </pic:spPr>
+                </pic:pic>
+              </a:graphicData>
+            </a:graphic>
+          </wp:inline>
+        </w:drawing>
+      </w:r>
+    </w:p>
+    <w:p/>
+    <w:p>
+      <w:bookmarkStart w:id="16" w:name="_GoBack"/>
       <w:bookmarkEnd w:id="16"/>
     </w:p>
     <w:p>
-      <w:pPr>
-        <w:rPr>
-          <w:rStyle w:val="Heading1Char"/>
-        </w:rPr>
-      </w:pPr>
-    </w:p>
-    <w:p>
-      <w:pPr>
-        <w:rPr>
-          <w:rFonts w:cs="Times New Roman"/>
-          <w:szCs w:val="24"/>
-          <w:lang w:eastAsia="ja-JP"/>
-        </w:rPr>
-      </w:pPr>
-      <w:r>
-        <w:rPr>
-          <w:rFonts w:cs="Times New Roman"/>
-          <w:szCs w:val="24"/>
-          <w:lang w:eastAsia="ja-JP"/>
-        </w:rPr>
-        <w:t>This section is a walkthrough of the localization system. It will demonstrate the functionality of the website, the android application, and the iPhone application.</w:t>
+      <w:r>
+        <w:lastRenderedPageBreak/>
+        <w:t>Login</w:t>
       </w:r>
     </w:p>
     <w:p/>
     <w:p>
       <w:r>
-        <w:t>User Login</w:t>
+        <w:rPr>
+          <w:noProof/>
+        </w:rPr>
+        <w:drawing>
+          <wp:inline distT="0" distB="0" distL="0" distR="0" wp14:anchorId="6A426F38" wp14:editId="11B196F5">
+            <wp:extent cx="1832371" cy="3257550"/>
+            <wp:effectExtent l="0" t="0" r="0" b="0"/>
+            <wp:docPr id="12" name="Picture 12"/>
+            <wp:cNvGraphicFramePr>
+              <a:graphicFrameLocks xmlns:a="http://schemas.openxmlformats.org/drawingml/2006/main" noChangeAspect="1"/>
+            </wp:cNvGraphicFramePr>
+            <a:graphic xmlns:a="http://schemas.openxmlformats.org/drawingml/2006/main">
+              <a:graphicData uri="http://schemas.openxmlformats.org/drawingml/2006/picture">
+                <pic:pic xmlns:pic="http://schemas.openxmlformats.org/drawingml/2006/picture">
+                  <pic:nvPicPr>
+                    <pic:cNvPr id="0" name="Screenshot_2012-12-09-13-03-30.png"/>
+                    <pic:cNvPicPr/>
+                  </pic:nvPicPr>
+                  <pic:blipFill>
+                    <a:blip r:embed="rId22" cstate="print">
+                      <a:extLst>
+                        <a:ext uri="{28A0092B-C50C-407E-A947-70E740481C1C}">
+                          <a14:useLocalDpi xmlns:a14="http://schemas.microsoft.com/office/drawing/2010/main" val="0"/>
+                        </a:ext>
+                      </a:extLst>
+                    </a:blip>
+                    <a:stretch>
+                      <a:fillRect/>
+                    </a:stretch>
+                  </pic:blipFill>
+                  <pic:spPr>
+                    <a:xfrm>
+                      <a:off x="0" y="0"/>
+                      <a:ext cx="1834401" cy="3261158"/>
+                    </a:xfrm>
+                    <a:prstGeom prst="rect">
+                      <a:avLst/>
+                    </a:prstGeom>
+                  </pic:spPr>
+                </pic:pic>
+              </a:graphicData>
+            </a:graphic>
+          </wp:inline>
+        </w:drawing>
       </w:r>
     </w:p>
+    <w:p/>
     <w:p>
       <w:r>
-        <w:t>Merchant Map Page</w:t>
+        <w:t>Map page</w:t>
       </w:r>
     </w:p>
+    <w:p/>
     <w:p>
-      <w:r>
-        <w:t>Account Settings page</w:t>
-      </w:r>
-    </w:p>
-    <w:p>
-      <w:pPr>
-        <w:rPr>
-          <w:rFonts w:asciiTheme="majorHAnsi" w:eastAsiaTheme="majorEastAsia" w:hAnsiTheme="majorHAnsi" w:cstheme="majorBidi"/>
-          <w:b/>
-          <w:bCs/>
-          <w:color w:val="365F91" w:themeColor="accent1" w:themeShade="BF"/>
-          <w:sz w:val="28"/>
-          <w:szCs w:val="28"/>
-        </w:rPr>
-      </w:pPr>
-      <w:r>
-        <w:t>Create Account Page</w:t>
-      </w:r>
-      <w:r>
-        <w:br w:type="page"/>
+      <w:pPr>
+        <w:sectPr>
+          <w:type w:val="continuous"/>
+          <w:pgSz w:w="12240" w:h="15840"/>
+          <w:pgMar w:top="1440" w:right="1440" w:bottom="1440" w:left="1440" w:header="720" w:footer="720" w:gutter="0"/>
+          <w:cols w:num="2" w:space="720"/>
+          <w:docGrid w:linePitch="360"/>
+        </w:sectPr>
+      </w:pPr>
+      <w:r>
+        <w:rPr>
+          <w:noProof/>
+        </w:rPr>
+        <w:drawing>
+          <wp:inline distT="0" distB="0" distL="0" distR="0" wp14:anchorId="64F8DFC9" wp14:editId="3AAE175C">
+            <wp:extent cx="1837730" cy="3267075"/>
+            <wp:effectExtent l="0" t="0" r="0" b="0"/>
+            <wp:docPr id="22" name="Picture 22"/>
+            <wp:cNvGraphicFramePr>
+              <a:graphicFrameLocks xmlns:a="http://schemas.openxmlformats.org/drawingml/2006/main" noChangeAspect="1"/>
+            </wp:cNvGraphicFramePr>
+            <a:graphic xmlns:a="http://schemas.openxmlformats.org/drawingml/2006/main">
+              <a:graphicData uri="http://schemas.openxmlformats.org/drawingml/2006/picture">
+                <pic:pic xmlns:pic="http://schemas.openxmlformats.org/drawingml/2006/picture">
+                  <pic:nvPicPr>
+                    <pic:cNvPr id="0" name="Screenshot_2012-12-09-13-03-07.png"/>
+                    <pic:cNvPicPr/>
+                  </pic:nvPicPr>
+                  <pic:blipFill>
+                    <a:blip r:embed="rId23" cstate="print">
+                      <a:extLst>
+                        <a:ext uri="{28A0092B-C50C-407E-A947-70E740481C1C}">
+                          <a14:useLocalDpi xmlns:a14="http://schemas.microsoft.com/office/drawing/2010/main" val="0"/>
+                        </a:ext>
+                      </a:extLst>
+                    </a:blip>
+                    <a:stretch>
+                      <a:fillRect/>
+                    </a:stretch>
+                  </pic:blipFill>
+                  <pic:spPr>
+                    <a:xfrm>
+                      <a:off x="0" y="0"/>
+                      <a:ext cx="1839948" cy="3271018"/>
+                    </a:xfrm>
+                    <a:prstGeom prst="rect">
+                      <a:avLst/>
+                    </a:prstGeom>
+                  </pic:spPr>
+                </pic:pic>
+              </a:graphicData>
+            </a:graphic>
+          </wp:inline>
+        </w:drawing>
       </w:r>
     </w:p>
     <w:p>
@@ -5145,7 +6412,7 @@
         </w:rPr>
         <w:t xml:space="preserve">[1] Apache Tomcat. </w:t>
       </w:r>
-      <w:hyperlink r:id="rId16" w:history="1">
+      <w:hyperlink r:id="rId24" w:history="1">
         <w:r>
           <w:rPr>
             <w:rStyle w:val="Hyperlink"/>
@@ -5163,7 +6430,8 @@
         <w:br/>
         <w:t xml:space="preserve">[*] Servlets and JSP: An Overview. </w:t>
       </w:r>
-      <w:hyperlink r:id="rId17" w:history="1">
+      <w:hyperlink r:id="rId25" w:history="1">
+        <w:proofErr w:type="gramStart"/>
         <w:r>
           <w:rPr>
             <w:rStyle w:val="Hyperlink"/>
@@ -5179,7 +6447,15 @@
           <w:color w:val="000000"/>
         </w:rPr>
         <w:br/>
-        <w:t xml:space="preserve">[2] Rodrigues, Alex. </w:t>
+        <w:t>[2] Rodrigues, Alex.</w:t>
+      </w:r>
+      <w:proofErr w:type="gramEnd"/>
+      <w:r>
+        <w:rPr>
+          <w:rFonts w:cs="Times New Roman"/>
+          <w:color w:val="000000"/>
+        </w:rPr>
+        <w:t xml:space="preserve"> </w:t>
       </w:r>
       <w:r>
         <w:rPr>
@@ -5187,16 +6463,34 @@
           <w:color w:val="000000"/>
           <w:shd w:val="clear" w:color="auto" w:fill="FFFFFF"/>
         </w:rPr>
-        <w:t xml:space="preserve">06 Nov 2008. RESTful Web services: The basics. </w:t>
-      </w:r>
+        <w:t xml:space="preserve">06 Nov 2008. </w:t>
+      </w:r>
+      <w:proofErr w:type="spellStart"/>
       <w:r>
         <w:rPr>
           <w:rFonts w:cs="Times New Roman"/>
           <w:color w:val="000000"/>
+          <w:shd w:val="clear" w:color="auto" w:fill="FFFFFF"/>
+        </w:rPr>
+        <w:t>RESTful</w:t>
+      </w:r>
+      <w:proofErr w:type="spellEnd"/>
+      <w:r>
+        <w:rPr>
+          <w:rFonts w:cs="Times New Roman"/>
+          <w:color w:val="000000"/>
+          <w:shd w:val="clear" w:color="auto" w:fill="FFFFFF"/>
+        </w:rPr>
+        <w:t xml:space="preserve"> Web services: The basics. </w:t>
+      </w:r>
+      <w:r>
+        <w:rPr>
+          <w:rFonts w:cs="Times New Roman"/>
+          <w:color w:val="000000"/>
         </w:rPr>
         <w:br/>
       </w:r>
-      <w:hyperlink r:id="rId18" w:history="1">
+      <w:hyperlink r:id="rId26" w:history="1">
         <w:r>
           <w:rPr>
             <w:rStyle w:val="Hyperlink"/>
@@ -5212,22 +6506,23 @@
           <w:color w:val="000000"/>
         </w:rPr>
         <w:br/>
-        <w:t>[3]</w:t>
-      </w:r>
+        <w:t>[3</w:t>
+      </w:r>
+      <w:proofErr w:type="gramStart"/>
       <w:r>
         <w:rPr>
           <w:rFonts w:cs="Times New Roman"/>
           <w:color w:val="000000"/>
         </w:rPr>
-        <w:br/>
-      </w:r>
+        <w:t>]</w:t>
+      </w:r>
+      <w:proofErr w:type="gramEnd"/>
       <w:r>
         <w:rPr>
           <w:rFonts w:cs="Times New Roman"/>
           <w:color w:val="000000"/>
         </w:rPr>
         <w:br/>
-        <w:t>[111] Google Maps JavaScript API v3: Getting started. https://developers.google.com/maps/documentation/javascript/tutorial</w:t>
       </w:r>
       <w:r>
         <w:rPr>
@@ -5235,17 +6530,44 @@
           <w:color w:val="000000"/>
         </w:rPr>
         <w:br/>
-        <w:t>[222] Usage limits and billing. https://developers.google.com/maps/documentation/javascript/usage#usage_limits</w:t>
-      </w:r>
+        <w:t>[111] Google Maps JavaScript API v3: Getting started. https://developers.google.com/maps/documentation/javascript/</w:t>
+      </w:r>
+      <w:proofErr w:type="gramStart"/>
       <w:r>
         <w:rPr>
           <w:rFonts w:cs="Times New Roman"/>
           <w:color w:val="000000"/>
         </w:rPr>
+        <w:t>tutorial</w:t>
+      </w:r>
+      <w:proofErr w:type="gramEnd"/>
+      <w:r>
+        <w:rPr>
+          <w:rFonts w:cs="Times New Roman"/>
+          <w:color w:val="000000"/>
+        </w:rPr>
+        <w:br/>
+        <w:t>[222] Usage limits and billing. https://developers.google.com/maps/documentation/javascript/usage#usage_</w:t>
+      </w:r>
+      <w:proofErr w:type="gramStart"/>
+      <w:r>
+        <w:rPr>
+          <w:rFonts w:cs="Times New Roman"/>
+          <w:color w:val="000000"/>
+        </w:rPr>
+        <w:t>limits</w:t>
+      </w:r>
+      <w:proofErr w:type="gramEnd"/>
+      <w:r>
+        <w:rPr>
+          <w:rFonts w:cs="Times New Roman"/>
+          <w:color w:val="000000"/>
+        </w:rPr>
         <w:br/>
         <w:t xml:space="preserve">[333] Geocoding service. </w:t>
       </w:r>
-      <w:hyperlink r:id="rId19" w:history="1">
+      <w:hyperlink r:id="rId27" w:history="1">
+        <w:proofErr w:type="gramStart"/>
         <w:r>
           <w:rPr>
             <w:rStyle w:val="Hyperlink"/>
@@ -5261,9 +6583,18 @@
           <w:color w:val="000000"/>
         </w:rPr>
         <w:br/>
-        <w:t xml:space="preserve">[444] Directions service. </w:t>
-      </w:r>
-      <w:hyperlink r:id="rId20" w:history="1">
+        <w:t>[444] Directions service.</w:t>
+      </w:r>
+      <w:proofErr w:type="gramEnd"/>
+      <w:r>
+        <w:rPr>
+          <w:rFonts w:cs="Times New Roman"/>
+          <w:color w:val="000000"/>
+        </w:rPr>
+        <w:t xml:space="preserve"> </w:t>
+      </w:r>
+      <w:hyperlink r:id="rId28" w:history="1">
+        <w:proofErr w:type="gramStart"/>
         <w:r>
           <w:rPr>
             <w:rStyle w:val="Hyperlink"/>
@@ -5279,9 +6610,34 @@
           <w:color w:val="000000"/>
         </w:rPr>
         <w:br/>
-        <w:t xml:space="preserve">[555] Locations and maps. Android Developers. </w:t>
-      </w:r>
-      <w:hyperlink r:id="rId21" w:history="1">
+        <w:t>[555] Locations and maps.</w:t>
+      </w:r>
+      <w:proofErr w:type="gramEnd"/>
+      <w:r>
+        <w:rPr>
+          <w:rFonts w:cs="Times New Roman"/>
+          <w:color w:val="000000"/>
+        </w:rPr>
+        <w:t xml:space="preserve"> </w:t>
+      </w:r>
+      <w:proofErr w:type="gramStart"/>
+      <w:r>
+        <w:rPr>
+          <w:rFonts w:cs="Times New Roman"/>
+          <w:color w:val="000000"/>
+        </w:rPr>
+        <w:t>Android Developers.</w:t>
+      </w:r>
+      <w:proofErr w:type="gramEnd"/>
+      <w:r>
+        <w:rPr>
+          <w:rFonts w:cs="Times New Roman"/>
+          <w:color w:val="000000"/>
+        </w:rPr>
+        <w:t xml:space="preserve"> </w:t>
+      </w:r>
+      <w:hyperlink r:id="rId29" w:history="1">
+        <w:proofErr w:type="gramStart"/>
         <w:r>
           <w:rPr>
             <w:rStyle w:val="Hyperlink"/>
@@ -5297,7 +6653,31 @@
           <w:color w:val="000000"/>
         </w:rPr>
         <w:br/>
-        <w:t>[666] Location strategies. Android Developers. http://developer.android.com/guide/topics/location/strategies.html</w:t>
+        <w:t>[666] Location strategies.</w:t>
+      </w:r>
+      <w:proofErr w:type="gramEnd"/>
+      <w:r>
+        <w:rPr>
+          <w:rFonts w:cs="Times New Roman"/>
+          <w:color w:val="000000"/>
+        </w:rPr>
+        <w:t xml:space="preserve"> </w:t>
+      </w:r>
+      <w:proofErr w:type="gramStart"/>
+      <w:r>
+        <w:rPr>
+          <w:rFonts w:cs="Times New Roman"/>
+          <w:color w:val="000000"/>
+        </w:rPr>
+        <w:t>Android Developers.</w:t>
+      </w:r>
+      <w:proofErr w:type="gramEnd"/>
+      <w:r>
+        <w:rPr>
+          <w:rFonts w:cs="Times New Roman"/>
+          <w:color w:val="000000"/>
+        </w:rPr>
+        <w:t xml:space="preserve"> http://developer.android.com/guide/topics/location/strategies.html</w:t>
       </w:r>
     </w:p>
     <w:p>
@@ -5323,9 +6703,22 @@
         <w:t>[&amp;&amp;&amp;</w:t>
       </w:r>
       <w:r>
-        <w:t xml:space="preserve">] RestKit. </w:t>
-      </w:r>
-      <w:hyperlink r:id="rId22" w:history="1">
+        <w:t xml:space="preserve">] </w:t>
+      </w:r>
+      <w:proofErr w:type="spellStart"/>
+      <w:proofErr w:type="gramStart"/>
+      <w:r>
+        <w:t>RestKit</w:t>
+      </w:r>
+      <w:proofErr w:type="spellEnd"/>
+      <w:r>
+        <w:t>.</w:t>
+      </w:r>
+      <w:proofErr w:type="gramEnd"/>
+      <w:r>
+        <w:t xml:space="preserve"> </w:t>
+      </w:r>
+      <w:hyperlink r:id="rId30" w:history="1">
         <w:r>
           <w:rPr>
             <w:rStyle w:val="Hyperlink"/>
@@ -5339,41 +6732,88 @@
         <w:ind w:left="360"/>
       </w:pPr>
       <w:r>
-        <w:t>[***]</w:t>
-      </w:r>
-      <w:hyperlink r:id="rId23" w:history="1">
-        <w:r>
-          <w:rPr>
-            <w:rStyle w:val="Hyperlink"/>
-          </w:rPr>
-          <w:t>http://www.mysql.com/why-mysql/</w:t>
-        </w:r>
-      </w:hyperlink>
+        <w:t>[***</w:t>
+      </w:r>
+      <w:proofErr w:type="gramStart"/>
+      <w:r>
+        <w:t>]</w:t>
+      </w:r>
+      <w:proofErr w:type="gramEnd"/>
+      <w:r>
+        <w:fldChar w:fldCharType="begin"/>
+      </w:r>
+      <w:r>
+        <w:instrText xml:space="preserve"> HYPERLINK "</w:instrText>
+      </w:r>
+      <w:r>
+        <w:instrText>http://www.mysql.com/why-mysql/</w:instrText>
+      </w:r>
+      <w:r>
+        <w:instrText xml:space="preserve">" </w:instrText>
+      </w:r>
+      <w:r>
+        <w:fldChar w:fldCharType="separate"/>
+      </w:r>
+      <w:r>
+        <w:rPr>
+          <w:rStyle w:val="Hyperlink"/>
+        </w:rPr>
+        <w:t>http://www.mysql.com/why-mysql/</w:t>
+      </w:r>
+      <w:r>
+        <w:fldChar w:fldCharType="end"/>
+      </w:r>
     </w:p>
     <w:p>
       <w:pPr>
         <w:ind w:left="360"/>
       </w:pPr>
       <w:r>
-        <w:t>[^^^]</w:t>
-      </w:r>
-      <w:hyperlink r:id="rId24" w:history="1">
-        <w:r>
-          <w:rPr>
-            <w:rStyle w:val="Hyperlink"/>
-          </w:rPr>
-          <w:t>https://github.com/about</w:t>
-        </w:r>
-      </w:hyperlink>
+        <w:t>[^^^</w:t>
+      </w:r>
+      <w:proofErr w:type="gramStart"/>
+      <w:r>
+        <w:t>]</w:t>
+      </w:r>
+      <w:proofErr w:type="gramEnd"/>
+      <w:r>
+        <w:fldChar w:fldCharType="begin"/>
+      </w:r>
+      <w:r>
+        <w:instrText xml:space="preserve"> HYPERLINK "</w:instrText>
+      </w:r>
+      <w:r>
+        <w:instrText>https://github.com/about</w:instrText>
+      </w:r>
+      <w:r>
+        <w:instrText xml:space="preserve">" </w:instrText>
+      </w:r>
+      <w:r>
+        <w:fldChar w:fldCharType="separate"/>
+      </w:r>
+      <w:r>
+        <w:rPr>
+          <w:rStyle w:val="Hyperlink"/>
+        </w:rPr>
+        <w:t>https://github.com/about</w:t>
+      </w:r>
+      <w:r>
+        <w:fldChar w:fldCharType="end"/>
+      </w:r>
     </w:p>
     <w:p>
       <w:pPr>
         <w:ind w:left="360"/>
       </w:pPr>
       <w:r>
-        <w:t>[%%%]</w:t>
-      </w:r>
-      <w:hyperlink r:id="rId25" w:history="1">
+        <w:t>[%%%</w:t>
+      </w:r>
+      <w:proofErr w:type="gramStart"/>
+      <w:r>
+        <w:t>]</w:t>
+      </w:r>
+      <w:proofErr w:type="gramEnd"/>
+      <w:hyperlink r:id="rId31" w:history="1">
         <w:r>
           <w:rPr>
             <w:rStyle w:val="Hyperlink"/>
@@ -5428,6 +6868,12 @@
           <w:rStyle w:val="Heading1Char"/>
         </w:rPr>
       </w:pPr>
+      <w:r>
+        <w:rPr>
+          <w:rStyle w:val="Heading1Char"/>
+        </w:rPr>
+        <w:t xml:space="preserve">   </w:t>
+      </w:r>
     </w:p>
     <w:p>
       <w:pPr>
@@ -5577,6 +7023,7 @@
     </w:p>
     <w:p/>
     <w:sectPr>
+      <w:type w:val="continuous"/>
       <w:pgSz w:w="12240" w:h="15840"/>
       <w:pgMar w:top="1440" w:right="1440" w:bottom="1440" w:left="1440" w:header="720" w:footer="720" w:gutter="0"/>
       <w:cols w:space="720"/>
@@ -5639,7 +7086,7 @@
           <w:rPr>
             <w:noProof/>
           </w:rPr>
-          <w:t>7</w:t>
+          <w:t>11</w:t>
         </w:r>
         <w:r>
           <w:rPr>
@@ -7547,6 +8994,7 @@
   <w:style w:type="character" w:default="1" w:styleId="DefaultParagraphFont">
     <w:name w:val="Default Paragraph Font"/>
     <w:uiPriority w:val="1"/>
+    <w:semiHidden/>
     <w:unhideWhenUsed/>
   </w:style>
   <w:style w:type="table" w:default="1" w:styleId="TableNormal">
@@ -8253,6 +9701,7 @@
   <w:style w:type="character" w:default="1" w:styleId="DefaultParagraphFont">
     <w:name w:val="Default Paragraph Font"/>
     <w:uiPriority w:val="1"/>
+    <w:semiHidden/>
     <w:unhideWhenUsed/>
   </w:style>
   <w:style w:type="table" w:default="1" w:styleId="TableNormal">
@@ -10677,64 +12126,64 @@
   </dgm:ptLst>
   <dgm:cxnLst>
     <dgm:cxn modelId="{7BE6E596-077B-4156-9ACF-E6A363FC7EB6}" srcId="{486DAF8C-DE3C-4CF6-BF47-78D6E128C99E}" destId="{5060990F-92C1-40A3-8C47-1F899E1975C3}" srcOrd="0" destOrd="0" parTransId="{68390CB3-7512-4CED-A925-4C7C920CCC3F}" sibTransId="{A7F1E365-4117-4183-A6A8-32D35663CA9E}"/>
-    <dgm:cxn modelId="{77869541-20C1-4D18-AE54-E7ABC813FB81}" type="presOf" srcId="{52BA94E1-25B8-4D8D-AC78-E53ADBAEC779}" destId="{EAEB393D-5AF0-4884-B0D5-5FC585121804}" srcOrd="0" destOrd="0" presId="urn:microsoft.com/office/officeart/2008/layout/RadialCluster"/>
-    <dgm:cxn modelId="{2988A807-C4D6-41AD-B98F-EE905765049B}" type="presOf" srcId="{0B7EDA3F-231E-462E-833B-0B57B6203207}" destId="{A0429CF2-A75C-4AEA-85D9-67B97130CA2E}" srcOrd="0" destOrd="0" presId="urn:microsoft.com/office/officeart/2008/layout/RadialCluster"/>
+    <dgm:cxn modelId="{73F1F9DD-C528-4C63-B2C8-537FC098FDC3}" type="presOf" srcId="{5C995C0F-23DA-4486-B0E7-AAECF50E0E99}" destId="{0C606874-6026-4504-92B0-509C170D1B93}" srcOrd="0" destOrd="0" presId="urn:microsoft.com/office/officeart/2008/layout/RadialCluster"/>
+    <dgm:cxn modelId="{303E52B6-16AC-4DDF-B4F0-072E323957F5}" type="presOf" srcId="{52BA94E1-25B8-4D8D-AC78-E53ADBAEC779}" destId="{EAEB393D-5AF0-4884-B0D5-5FC585121804}" srcOrd="0" destOrd="0" presId="urn:microsoft.com/office/officeart/2008/layout/RadialCluster"/>
     <dgm:cxn modelId="{F7F21752-4A5B-4A2A-9482-31196076CEBC}" srcId="{34503A8D-618E-4592-A11D-BC582E91FA5D}" destId="{3C2B690C-CA4B-4AB3-90C8-950301D3800B}" srcOrd="0" destOrd="0" parTransId="{5E29A2E5-5D17-4493-B7BD-D38FC6DB56AE}" sibTransId="{DEC307B8-AE6F-4340-8BBA-3CD956DC7BDB}"/>
+    <dgm:cxn modelId="{2336996E-CB9B-41CA-880F-E77002B5A781}" type="presOf" srcId="{9DD050A4-100F-4C5A-B15E-7D78A1031CE5}" destId="{947371E2-93FF-4A43-8571-295C0DB33398}" srcOrd="0" destOrd="0" presId="urn:microsoft.com/office/officeart/2008/layout/RadialCluster"/>
     <dgm:cxn modelId="{E1FC28AC-9A08-4843-A9E6-3AD0101911DA}" srcId="{0B3AB0AF-9C65-4536-9BB4-E7E4D9524DE3}" destId="{445F8838-C9C1-420F-B0B1-E4B79276077F}" srcOrd="1" destOrd="0" parTransId="{B114DAD2-8E79-4A50-96DD-5A53C81D5182}" sibTransId="{2EC8B875-558B-41CD-8AA0-34BEA209C8DB}"/>
-    <dgm:cxn modelId="{7F00822C-1426-4453-BA47-0BBBE0AA72A9}" type="presOf" srcId="{68390CB3-7512-4CED-A925-4C7C920CCC3F}" destId="{78482752-B4E6-4350-9978-591C72F80084}" srcOrd="0" destOrd="0" presId="urn:microsoft.com/office/officeart/2008/layout/RadialCluster"/>
-    <dgm:cxn modelId="{52F292FC-4CD3-4B42-943A-E6C1255E81F1}" type="presOf" srcId="{525CDB3D-C1FB-45E2-ABCD-44D7D27AC202}" destId="{420DC4C1-367B-42C2-9508-ECCDBD490E0F}" srcOrd="0" destOrd="0" presId="urn:microsoft.com/office/officeart/2008/layout/RadialCluster"/>
+    <dgm:cxn modelId="{7D75D3A4-C4F5-4E1F-847B-27EE7ADD19AC}" type="presOf" srcId="{0B3AB0AF-9C65-4536-9BB4-E7E4D9524DE3}" destId="{CA334662-00C9-4554-983E-BB140A0C7780}" srcOrd="0" destOrd="0" presId="urn:microsoft.com/office/officeart/2008/layout/RadialCluster"/>
+    <dgm:cxn modelId="{F387F1D7-AB8D-4FD6-968C-A1382D99E303}" type="presOf" srcId="{525CDB3D-C1FB-45E2-ABCD-44D7D27AC202}" destId="{420DC4C1-367B-42C2-9508-ECCDBD490E0F}" srcOrd="0" destOrd="0" presId="urn:microsoft.com/office/officeart/2008/layout/RadialCluster"/>
     <dgm:cxn modelId="{4D8106A0-80DD-463D-B9CB-B0C4792AC9AB}" srcId="{486DAF8C-DE3C-4CF6-BF47-78D6E128C99E}" destId="{0F26BCD0-EF40-4DBE-840D-BD43B5D6298D}" srcOrd="1" destOrd="0" parTransId="{52BA94E1-25B8-4D8D-AC78-E53ADBAEC779}" sibTransId="{4AA5A1D8-E533-4478-8D93-276E09791FAE}"/>
     <dgm:cxn modelId="{A00387BC-95EB-4C1B-A1DD-BA74C6716D28}" srcId="{81A2E0C9-8CE9-4C88-AB3D-AF2C6D604DB9}" destId="{0B7EDA3F-231E-462E-833B-0B57B6203207}" srcOrd="0" destOrd="0" parTransId="{8EB80D1C-4D50-4840-95C0-8624C3EABD0D}" sibTransId="{0CAA936E-E0D8-4122-9B43-66550FC31C3B}"/>
     <dgm:cxn modelId="{566D82BC-F68F-4DDD-82B8-707BED79E82C}" srcId="{0B3AB0AF-9C65-4536-9BB4-E7E4D9524DE3}" destId="{9DD050A4-100F-4C5A-B15E-7D78A1031CE5}" srcOrd="0" destOrd="0" parTransId="{DBCA06B6-7F79-4B71-9BF8-F2A829D4141E}" sibTransId="{CEDFE3B1-3150-412F-A716-29DC17C348D0}"/>
-    <dgm:cxn modelId="{AA681DB3-A79E-48B8-9BD7-562BDCA34F51}" type="presOf" srcId="{20E4B6BF-3CC9-4EC3-A2E5-08920B7B8DD0}" destId="{0CDA1751-E9D5-4AAB-BED8-10CA9D6EA6CA}" srcOrd="0" destOrd="0" presId="urn:microsoft.com/office/officeart/2008/layout/RadialCluster"/>
-    <dgm:cxn modelId="{A990B7F0-81DC-47E6-8EFA-1967A9690ED8}" type="presOf" srcId="{486DAF8C-DE3C-4CF6-BF47-78D6E128C99E}" destId="{E38DD833-A280-4F49-899A-C322DD3FB579}" srcOrd="0" destOrd="0" presId="urn:microsoft.com/office/officeart/2008/layout/RadialCluster"/>
-    <dgm:cxn modelId="{B3B2BEFE-F690-4620-9994-7DA61AED62F8}" type="presOf" srcId="{0F26BCD0-EF40-4DBE-840D-BD43B5D6298D}" destId="{555CD603-D343-4195-99D2-6A39C6BC56D2}" srcOrd="0" destOrd="0" presId="urn:microsoft.com/office/officeart/2008/layout/RadialCluster"/>
+    <dgm:cxn modelId="{AF88757A-853E-4D81-9D17-9B9FD4148433}" type="presOf" srcId="{68390CB3-7512-4CED-A925-4C7C920CCC3F}" destId="{78482752-B4E6-4350-9978-591C72F80084}" srcOrd="0" destOrd="0" presId="urn:microsoft.com/office/officeart/2008/layout/RadialCluster"/>
+    <dgm:cxn modelId="{069022C2-C34C-42E0-8F04-05B1FCC584A7}" type="presOf" srcId="{B114DAD2-8E79-4A50-96DD-5A53C81D5182}" destId="{B17DFC48-B717-4308-BE0F-1CB2BE4575B6}" srcOrd="0" destOrd="0" presId="urn:microsoft.com/office/officeart/2008/layout/RadialCluster"/>
+    <dgm:cxn modelId="{AE4C4175-F780-46D0-9C2C-CA61F21F04A9}" type="presOf" srcId="{3C2B690C-CA4B-4AB3-90C8-950301D3800B}" destId="{CB2B9ED1-3745-4F46-A959-07E197893F20}" srcOrd="0" destOrd="0" presId="urn:microsoft.com/office/officeart/2008/layout/RadialCluster"/>
+    <dgm:cxn modelId="{DCFCE3FC-969D-4675-9300-9ABC176C616D}" type="presOf" srcId="{92ED26D2-6689-4720-B9D9-278F1B7C6486}" destId="{B6CED4D4-CB42-49AA-94DA-AB18953A1126}" srcOrd="0" destOrd="0" presId="urn:microsoft.com/office/officeart/2008/layout/RadialCluster"/>
+    <dgm:cxn modelId="{7785DAFC-CFAA-41B9-8065-29A77CB2DB5C}" type="presOf" srcId="{20E4B6BF-3CC9-4EC3-A2E5-08920B7B8DD0}" destId="{0CDA1751-E9D5-4AAB-BED8-10CA9D6EA6CA}" srcOrd="0" destOrd="0" presId="urn:microsoft.com/office/officeart/2008/layout/RadialCluster"/>
     <dgm:cxn modelId="{4A256176-0CAF-4498-B1CB-04EF3F0D0F95}" srcId="{3C2B690C-CA4B-4AB3-90C8-950301D3800B}" destId="{525CDB3D-C1FB-45E2-ABCD-44D7D27AC202}" srcOrd="2" destOrd="0" parTransId="{5C995C0F-23DA-4486-B0E7-AAECF50E0E99}" sibTransId="{FC8BD5C7-FF9D-47EF-968A-16BBC3C81F09}"/>
-    <dgm:cxn modelId="{3EF8C4B9-92D5-44B3-A176-7C80C07F74BE}" type="presOf" srcId="{5060990F-92C1-40A3-8C47-1F899E1975C3}" destId="{E9880DD2-A4D5-4E6B-93F9-0A77BA93977D}" srcOrd="0" destOrd="0" presId="urn:microsoft.com/office/officeart/2008/layout/RadialCluster"/>
     <dgm:cxn modelId="{F8B60E33-4630-4F95-9243-A14199E16828}" srcId="{D8569690-C1E2-44D3-B6ED-30915E5230EC}" destId="{9286AA16-C342-4948-8694-10B514B316B6}" srcOrd="0" destOrd="0" parTransId="{2050F400-CE79-4068-B53A-593A263A2519}" sibTransId="{34E4B5A1-0F2E-481B-B103-3D91CD64E7E2}"/>
-    <dgm:cxn modelId="{C799EB0B-A786-4D39-9A7E-2A25E6979F69}" type="presOf" srcId="{9DD050A4-100F-4C5A-B15E-7D78A1031CE5}" destId="{947371E2-93FF-4A43-8571-295C0DB33398}" srcOrd="0" destOrd="0" presId="urn:microsoft.com/office/officeart/2008/layout/RadialCluster"/>
-    <dgm:cxn modelId="{E0F53E75-0213-4AD6-A5F6-22BFF88E480C}" type="presOf" srcId="{B114DAD2-8E79-4A50-96DD-5A53C81D5182}" destId="{B17DFC48-B717-4308-BE0F-1CB2BE4575B6}" srcOrd="0" destOrd="0" presId="urn:microsoft.com/office/officeart/2008/layout/RadialCluster"/>
-    <dgm:cxn modelId="{81A9B13E-91FA-4E44-A58A-A7939B41A719}" type="presOf" srcId="{DBCA06B6-7F79-4B71-9BF8-F2A829D4141E}" destId="{2BA99DAA-F928-48DB-9F7A-DFE2B5378229}" srcOrd="0" destOrd="0" presId="urn:microsoft.com/office/officeart/2008/layout/RadialCluster"/>
-    <dgm:cxn modelId="{50E85F41-3A2F-4C32-98A1-3979F751DD4C}" type="presOf" srcId="{92ED26D2-6689-4720-B9D9-278F1B7C6486}" destId="{B6CED4D4-CB42-49AA-94DA-AB18953A1126}" srcOrd="0" destOrd="0" presId="urn:microsoft.com/office/officeart/2008/layout/RadialCluster"/>
-    <dgm:cxn modelId="{93BF58E1-B30B-47E0-BEA1-13F0A2B70261}" type="presOf" srcId="{445F8838-C9C1-420F-B0B1-E4B79276077F}" destId="{A9D94F13-091B-4EE3-867F-6A81F8D5734E}" srcOrd="0" destOrd="0" presId="urn:microsoft.com/office/officeart/2008/layout/RadialCluster"/>
+    <dgm:cxn modelId="{84DB6823-7C47-430D-8994-38F84BA42DFA}" type="presOf" srcId="{8EB80D1C-4D50-4840-95C0-8624C3EABD0D}" destId="{B06BD8F6-C6E4-4B73-BF6E-A6455E9A26C0}" srcOrd="0" destOrd="0" presId="urn:microsoft.com/office/officeart/2008/layout/RadialCluster"/>
+    <dgm:cxn modelId="{9D4CAFDE-AF96-42F3-83A1-2E5F47F6975A}" type="presOf" srcId="{DBCA06B6-7F79-4B71-9BF8-F2A829D4141E}" destId="{2BA99DAA-F928-48DB-9F7A-DFE2B5378229}" srcOrd="0" destOrd="0" presId="urn:microsoft.com/office/officeart/2008/layout/RadialCluster"/>
+    <dgm:cxn modelId="{AC897375-E71D-4E35-9274-054528E2AE23}" type="presOf" srcId="{5060990F-92C1-40A3-8C47-1F899E1975C3}" destId="{E9880DD2-A4D5-4E6B-93F9-0A77BA93977D}" srcOrd="0" destOrd="0" presId="urn:microsoft.com/office/officeart/2008/layout/RadialCluster"/>
+    <dgm:cxn modelId="{B44661CC-E913-46A1-A8DA-176305D1FCB3}" type="presOf" srcId="{81A2E0C9-8CE9-4C88-AB3D-AF2C6D604DB9}" destId="{F7ED5C0F-3121-4731-A382-DC1C72E2FB1B}" srcOrd="0" destOrd="0" presId="urn:microsoft.com/office/officeart/2008/layout/RadialCluster"/>
     <dgm:cxn modelId="{EF3DC715-7BFC-40BA-B344-66309BBC8133}" srcId="{78844257-28D0-4E63-837E-B73D4E89D916}" destId="{4CFB086F-51B0-4A6A-908B-8B89A4CE43B8}" srcOrd="0" destOrd="0" parTransId="{25C15406-5972-449B-8DBC-B8CD8FFDBD4C}" sibTransId="{B3D58F60-9568-4843-ACE3-49D8035AD446}"/>
     <dgm:cxn modelId="{8FA2424A-40AF-49C6-805A-C706075EFB44}" srcId="{34503A8D-618E-4592-A11D-BC582E91FA5D}" destId="{94B43283-A127-48A9-B494-35CF0168E31D}" srcOrd="2" destOrd="0" parTransId="{A1E37BF9-F876-41B5-BF36-2335B301F68B}" sibTransId="{C57FA591-8442-41E8-837C-823CA22E22D8}"/>
-    <dgm:cxn modelId="{3470CE79-2589-4B1F-B18F-FC17AE33B40F}" type="presOf" srcId="{460FFCDB-87CD-4043-9C3C-CFB65FDEFDA8}" destId="{7B3A64DA-057E-4974-BC45-61585889209C}" srcOrd="0" destOrd="0" presId="urn:microsoft.com/office/officeart/2008/layout/RadialCluster"/>
     <dgm:cxn modelId="{78966F4E-310E-4F56-94D0-D000B340E3F3}" srcId="{94B43283-A127-48A9-B494-35CF0168E31D}" destId="{B6756F3E-0CF5-4BF0-9690-7B503B6FF17B}" srcOrd="0" destOrd="0" parTransId="{BC5E1743-967E-49C9-B9C3-F3BA4F713FD9}" sibTransId="{0AE57259-05A1-4E12-8792-5DB7E3E4E51E}"/>
-    <dgm:cxn modelId="{94115602-E958-4B23-AC06-8D3C1C2A1248}" type="presOf" srcId="{3C2B690C-CA4B-4AB3-90C8-950301D3800B}" destId="{CB2B9ED1-3745-4F46-A959-07E197893F20}" srcOrd="0" destOrd="0" presId="urn:microsoft.com/office/officeart/2008/layout/RadialCluster"/>
+    <dgm:cxn modelId="{98511DFE-BBEF-42C1-8784-3657D77270BA}" type="presOf" srcId="{0F26BCD0-EF40-4DBE-840D-BD43B5D6298D}" destId="{555CD603-D343-4195-99D2-6A39C6BC56D2}" srcOrd="0" destOrd="0" presId="urn:microsoft.com/office/officeart/2008/layout/RadialCluster"/>
     <dgm:cxn modelId="{3343D8F7-B30E-4397-B6CE-9463E18F16BD}" srcId="{34503A8D-618E-4592-A11D-BC582E91FA5D}" destId="{78844257-28D0-4E63-837E-B73D4E89D916}" srcOrd="1" destOrd="0" parTransId="{80444ADE-EB97-4485-B008-F02BC226C763}" sibTransId="{D4D8D506-1EE1-4452-A4ED-9B67AE9FD006}"/>
-    <dgm:cxn modelId="{6D716F36-C4FC-4A03-82BF-F5E16B498890}" type="presOf" srcId="{34503A8D-618E-4592-A11D-BC582E91FA5D}" destId="{346A627A-424F-477F-B9B2-1F832397DABA}" srcOrd="0" destOrd="0" presId="urn:microsoft.com/office/officeart/2008/layout/RadialCluster"/>
+    <dgm:cxn modelId="{CFA9EC73-214A-41E7-87AB-7AEB285A77B8}" type="presOf" srcId="{445F8838-C9C1-420F-B0B1-E4B79276077F}" destId="{A9D94F13-091B-4EE3-867F-6A81F8D5734E}" srcOrd="0" destOrd="0" presId="urn:microsoft.com/office/officeart/2008/layout/RadialCluster"/>
+    <dgm:cxn modelId="{810AB98B-D77C-488D-906B-2B1DB1542D11}" type="presOf" srcId="{0B7EDA3F-231E-462E-833B-0B57B6203207}" destId="{A0429CF2-A75C-4AEA-85D9-67B97130CA2E}" srcOrd="0" destOrd="0" presId="urn:microsoft.com/office/officeart/2008/layout/RadialCluster"/>
     <dgm:cxn modelId="{0354AEF4-BA8D-40E0-9581-D4DD755C988E}" srcId="{3C2B690C-CA4B-4AB3-90C8-950301D3800B}" destId="{0B3AB0AF-9C65-4536-9BB4-E7E4D9524DE3}" srcOrd="1" destOrd="0" parTransId="{20E4B6BF-3CC9-4EC3-A2E5-08920B7B8DD0}" sibTransId="{EC1AD3FB-CEBF-464D-9F09-E0B65E31A5F2}"/>
     <dgm:cxn modelId="{72644109-A571-4C93-9F52-E93998158262}" srcId="{3C2B690C-CA4B-4AB3-90C8-950301D3800B}" destId="{81A2E0C9-8CE9-4C88-AB3D-AF2C6D604DB9}" srcOrd="0" destOrd="0" parTransId="{460FFCDB-87CD-4043-9C3C-CFB65FDEFDA8}" sibTransId="{F798BCB1-757D-4083-9064-77ADB77413B3}"/>
-    <dgm:cxn modelId="{8560F7B5-A2CC-4C28-BC55-33C746F4E8C3}" type="presOf" srcId="{81A2E0C9-8CE9-4C88-AB3D-AF2C6D604DB9}" destId="{F7ED5C0F-3121-4731-A382-DC1C72E2FB1B}" srcOrd="0" destOrd="0" presId="urn:microsoft.com/office/officeart/2008/layout/RadialCluster"/>
+    <dgm:cxn modelId="{78070905-8176-45A1-9F01-A31BFEF7B00E}" type="presOf" srcId="{486DAF8C-DE3C-4CF6-BF47-78D6E128C99E}" destId="{E38DD833-A280-4F49-899A-C322DD3FB579}" srcOrd="0" destOrd="0" presId="urn:microsoft.com/office/officeart/2008/layout/RadialCluster"/>
     <dgm:cxn modelId="{3D33E78B-25E5-4C42-8CFF-FBFD40400591}" srcId="{34503A8D-618E-4592-A11D-BC582E91FA5D}" destId="{D8569690-C1E2-44D3-B6ED-30915E5230EC}" srcOrd="3" destOrd="0" parTransId="{0AB69825-0FFB-4FDA-8C30-24BC4319AA12}" sibTransId="{3DC9C13B-1A6D-4B50-8192-27F63E126B8A}"/>
     <dgm:cxn modelId="{5B2427A8-67AB-4E84-BF30-D569339FBBEF}" srcId="{3C2B690C-CA4B-4AB3-90C8-950301D3800B}" destId="{486DAF8C-DE3C-4CF6-BF47-78D6E128C99E}" srcOrd="3" destOrd="0" parTransId="{92ED26D2-6689-4720-B9D9-278F1B7C6486}" sibTransId="{04007A21-0DA1-472A-BB8C-849E312CBC6C}"/>
-    <dgm:cxn modelId="{6E8E9B51-4784-4198-AC2B-642E452F5744}" type="presOf" srcId="{0B3AB0AF-9C65-4536-9BB4-E7E4D9524DE3}" destId="{CA334662-00C9-4554-983E-BB140A0C7780}" srcOrd="0" destOrd="0" presId="urn:microsoft.com/office/officeart/2008/layout/RadialCluster"/>
-    <dgm:cxn modelId="{A9654B9E-2A23-4264-9403-1051D0B9487C}" type="presOf" srcId="{8EB80D1C-4D50-4840-95C0-8624C3EABD0D}" destId="{B06BD8F6-C6E4-4B73-BF6E-A6455E9A26C0}" srcOrd="0" destOrd="0" presId="urn:microsoft.com/office/officeart/2008/layout/RadialCluster"/>
-    <dgm:cxn modelId="{C8976168-2F8A-4C18-9929-C97F232DE668}" type="presOf" srcId="{5C995C0F-23DA-4486-B0E7-AAECF50E0E99}" destId="{0C606874-6026-4504-92B0-509C170D1B93}" srcOrd="0" destOrd="0" presId="urn:microsoft.com/office/officeart/2008/layout/RadialCluster"/>
-    <dgm:cxn modelId="{8C6FF1BE-3D59-48FF-B19E-F3B6BDD6B770}" type="presParOf" srcId="{346A627A-424F-477F-B9B2-1F832397DABA}" destId="{CB2B9ED1-3745-4F46-A959-07E197893F20}" srcOrd="0" destOrd="0" presId="urn:microsoft.com/office/officeart/2008/layout/RadialCluster"/>
-    <dgm:cxn modelId="{605890C1-E9C9-4F84-9347-CC83466819A5}" type="presParOf" srcId="{346A627A-424F-477F-B9B2-1F832397DABA}" destId="{A0CAFBDA-FA66-4F0A-B233-907D7716C438}" srcOrd="1" destOrd="0" presId="urn:microsoft.com/office/officeart/2008/layout/RadialCluster"/>
-    <dgm:cxn modelId="{E1E781BC-CB6E-4209-95E3-309EE14C0951}" type="presParOf" srcId="{A0CAFBDA-FA66-4F0A-B233-907D7716C438}" destId="{F7ED5C0F-3121-4731-A382-DC1C72E2FB1B}" srcOrd="0" destOrd="0" presId="urn:microsoft.com/office/officeart/2008/layout/RadialCluster"/>
-    <dgm:cxn modelId="{E1C40F27-65EF-4868-9A55-01140D4C5AA9}" type="presParOf" srcId="{A0CAFBDA-FA66-4F0A-B233-907D7716C438}" destId="{B06BD8F6-C6E4-4B73-BF6E-A6455E9A26C0}" srcOrd="1" destOrd="0" presId="urn:microsoft.com/office/officeart/2008/layout/RadialCluster"/>
-    <dgm:cxn modelId="{80EA627F-5F96-4CF6-B68A-9497EABD6CFA}" type="presParOf" srcId="{A0CAFBDA-FA66-4F0A-B233-907D7716C438}" destId="{A0429CF2-A75C-4AEA-85D9-67B97130CA2E}" srcOrd="2" destOrd="0" presId="urn:microsoft.com/office/officeart/2008/layout/RadialCluster"/>
-    <dgm:cxn modelId="{8D96F372-A6C8-416B-B0C9-85C8FA2278AC}" type="presParOf" srcId="{346A627A-424F-477F-B9B2-1F832397DABA}" destId="{7B3A64DA-057E-4974-BC45-61585889209C}" srcOrd="2" destOrd="0" presId="urn:microsoft.com/office/officeart/2008/layout/RadialCluster"/>
-    <dgm:cxn modelId="{5CD8FA62-82E6-4211-91EE-B88330140A00}" type="presParOf" srcId="{346A627A-424F-477F-B9B2-1F832397DABA}" destId="{23ED398E-D59E-485F-8D25-5E8CA7C60456}" srcOrd="3" destOrd="0" presId="urn:microsoft.com/office/officeart/2008/layout/RadialCluster"/>
-    <dgm:cxn modelId="{CFA98A16-8A52-4DEF-8F0C-CE1001DB6364}" type="presParOf" srcId="{23ED398E-D59E-485F-8D25-5E8CA7C60456}" destId="{CA334662-00C9-4554-983E-BB140A0C7780}" srcOrd="0" destOrd="0" presId="urn:microsoft.com/office/officeart/2008/layout/RadialCluster"/>
-    <dgm:cxn modelId="{48C65070-9BC7-43AD-9FAE-4CB795B142B3}" type="presParOf" srcId="{23ED398E-D59E-485F-8D25-5E8CA7C60456}" destId="{2BA99DAA-F928-48DB-9F7A-DFE2B5378229}" srcOrd="1" destOrd="0" presId="urn:microsoft.com/office/officeart/2008/layout/RadialCluster"/>
-    <dgm:cxn modelId="{4F599C48-4635-419B-9C0A-6180CE78A40B}" type="presParOf" srcId="{23ED398E-D59E-485F-8D25-5E8CA7C60456}" destId="{947371E2-93FF-4A43-8571-295C0DB33398}" srcOrd="2" destOrd="0" presId="urn:microsoft.com/office/officeart/2008/layout/RadialCluster"/>
-    <dgm:cxn modelId="{F92547C9-5D13-45EB-8A1B-AF258E39BD9E}" type="presParOf" srcId="{23ED398E-D59E-485F-8D25-5E8CA7C60456}" destId="{B17DFC48-B717-4308-BE0F-1CB2BE4575B6}" srcOrd="3" destOrd="0" presId="urn:microsoft.com/office/officeart/2008/layout/RadialCluster"/>
-    <dgm:cxn modelId="{F0BEA515-2245-4AD5-BB8E-54E6BB31FDAB}" type="presParOf" srcId="{23ED398E-D59E-485F-8D25-5E8CA7C60456}" destId="{A9D94F13-091B-4EE3-867F-6A81F8D5734E}" srcOrd="4" destOrd="0" presId="urn:microsoft.com/office/officeart/2008/layout/RadialCluster"/>
-    <dgm:cxn modelId="{6F9EAA75-7F65-4C9B-BCBB-0508C3C34037}" type="presParOf" srcId="{346A627A-424F-477F-B9B2-1F832397DABA}" destId="{0CDA1751-E9D5-4AAB-BED8-10CA9D6EA6CA}" srcOrd="4" destOrd="0" presId="urn:microsoft.com/office/officeart/2008/layout/RadialCluster"/>
-    <dgm:cxn modelId="{DE38EF76-77E6-4435-9D84-C857CBFA29EB}" type="presParOf" srcId="{346A627A-424F-477F-B9B2-1F832397DABA}" destId="{9E0E503B-3814-4CA9-AA02-08C5DDD16CD4}" srcOrd="5" destOrd="0" presId="urn:microsoft.com/office/officeart/2008/layout/RadialCluster"/>
-    <dgm:cxn modelId="{019EC835-BA14-4558-9D1E-F4E6741C36B4}" type="presParOf" srcId="{9E0E503B-3814-4CA9-AA02-08C5DDD16CD4}" destId="{420DC4C1-367B-42C2-9508-ECCDBD490E0F}" srcOrd="0" destOrd="0" presId="urn:microsoft.com/office/officeart/2008/layout/RadialCluster"/>
-    <dgm:cxn modelId="{71414DD3-F9A8-40B8-B8ED-BC429F0B64AC}" type="presParOf" srcId="{346A627A-424F-477F-B9B2-1F832397DABA}" destId="{0C606874-6026-4504-92B0-509C170D1B93}" srcOrd="6" destOrd="0" presId="urn:microsoft.com/office/officeart/2008/layout/RadialCluster"/>
-    <dgm:cxn modelId="{BA0E8E8E-7CDD-42AE-8778-C060B04A22B0}" type="presParOf" srcId="{346A627A-424F-477F-B9B2-1F832397DABA}" destId="{C21E5AEF-F6FF-433A-8E32-3B8643E2C635}" srcOrd="7" destOrd="0" presId="urn:microsoft.com/office/officeart/2008/layout/RadialCluster"/>
-    <dgm:cxn modelId="{626B22A1-B29A-45AB-B718-10B8C6737193}" type="presParOf" srcId="{C21E5AEF-F6FF-433A-8E32-3B8643E2C635}" destId="{E38DD833-A280-4F49-899A-C322DD3FB579}" srcOrd="0" destOrd="0" presId="urn:microsoft.com/office/officeart/2008/layout/RadialCluster"/>
-    <dgm:cxn modelId="{A2271374-C2E4-4FA2-A06B-BC4B1A9A93DA}" type="presParOf" srcId="{C21E5AEF-F6FF-433A-8E32-3B8643E2C635}" destId="{78482752-B4E6-4350-9978-591C72F80084}" srcOrd="1" destOrd="0" presId="urn:microsoft.com/office/officeart/2008/layout/RadialCluster"/>
-    <dgm:cxn modelId="{7389BEC2-43B8-4F19-81B5-59F0B545BC98}" type="presParOf" srcId="{C21E5AEF-F6FF-433A-8E32-3B8643E2C635}" destId="{E9880DD2-A4D5-4E6B-93F9-0A77BA93977D}" srcOrd="2" destOrd="0" presId="urn:microsoft.com/office/officeart/2008/layout/RadialCluster"/>
-    <dgm:cxn modelId="{A509772E-D8B6-44A5-897E-883D839794F5}" type="presParOf" srcId="{C21E5AEF-F6FF-433A-8E32-3B8643E2C635}" destId="{EAEB393D-5AF0-4884-B0D5-5FC585121804}" srcOrd="3" destOrd="0" presId="urn:microsoft.com/office/officeart/2008/layout/RadialCluster"/>
-    <dgm:cxn modelId="{1322EDD4-70A5-4B71-A2F0-41FF45393655}" type="presParOf" srcId="{C21E5AEF-F6FF-433A-8E32-3B8643E2C635}" destId="{555CD603-D343-4195-99D2-6A39C6BC56D2}" srcOrd="4" destOrd="0" presId="urn:microsoft.com/office/officeart/2008/layout/RadialCluster"/>
-    <dgm:cxn modelId="{51E73229-506D-410F-99F1-507A7618EC5C}" type="presParOf" srcId="{346A627A-424F-477F-B9B2-1F832397DABA}" destId="{B6CED4D4-CB42-49AA-94DA-AB18953A1126}" srcOrd="8" destOrd="0" presId="urn:microsoft.com/office/officeart/2008/layout/RadialCluster"/>
+    <dgm:cxn modelId="{78D77D99-D310-4C7E-99A0-E0BB4A6885AD}" type="presOf" srcId="{34503A8D-618E-4592-A11D-BC582E91FA5D}" destId="{346A627A-424F-477F-B9B2-1F832397DABA}" srcOrd="0" destOrd="0" presId="urn:microsoft.com/office/officeart/2008/layout/RadialCluster"/>
+    <dgm:cxn modelId="{724995B4-5CBF-4127-B4C8-23033D0BE548}" type="presOf" srcId="{460FFCDB-87CD-4043-9C3C-CFB65FDEFDA8}" destId="{7B3A64DA-057E-4974-BC45-61585889209C}" srcOrd="0" destOrd="0" presId="urn:microsoft.com/office/officeart/2008/layout/RadialCluster"/>
+    <dgm:cxn modelId="{16F03F49-79C8-45E9-B908-EF81D46F5173}" type="presParOf" srcId="{346A627A-424F-477F-B9B2-1F832397DABA}" destId="{CB2B9ED1-3745-4F46-A959-07E197893F20}" srcOrd="0" destOrd="0" presId="urn:microsoft.com/office/officeart/2008/layout/RadialCluster"/>
+    <dgm:cxn modelId="{B43689BE-008F-4689-9995-51AC2333AFAE}" type="presParOf" srcId="{346A627A-424F-477F-B9B2-1F832397DABA}" destId="{A0CAFBDA-FA66-4F0A-B233-907D7716C438}" srcOrd="1" destOrd="0" presId="urn:microsoft.com/office/officeart/2008/layout/RadialCluster"/>
+    <dgm:cxn modelId="{8839CF54-803A-4E2F-A22F-1659DF76EF2F}" type="presParOf" srcId="{A0CAFBDA-FA66-4F0A-B233-907D7716C438}" destId="{F7ED5C0F-3121-4731-A382-DC1C72E2FB1B}" srcOrd="0" destOrd="0" presId="urn:microsoft.com/office/officeart/2008/layout/RadialCluster"/>
+    <dgm:cxn modelId="{69BC5276-8185-4086-A7CA-3C7BE322026A}" type="presParOf" srcId="{A0CAFBDA-FA66-4F0A-B233-907D7716C438}" destId="{B06BD8F6-C6E4-4B73-BF6E-A6455E9A26C0}" srcOrd="1" destOrd="0" presId="urn:microsoft.com/office/officeart/2008/layout/RadialCluster"/>
+    <dgm:cxn modelId="{FCE97C1B-F440-4583-88AD-4FE3F6D2AF62}" type="presParOf" srcId="{A0CAFBDA-FA66-4F0A-B233-907D7716C438}" destId="{A0429CF2-A75C-4AEA-85D9-67B97130CA2E}" srcOrd="2" destOrd="0" presId="urn:microsoft.com/office/officeart/2008/layout/RadialCluster"/>
+    <dgm:cxn modelId="{0B9AA045-47C1-4227-BFE5-B4EC4144364F}" type="presParOf" srcId="{346A627A-424F-477F-B9B2-1F832397DABA}" destId="{7B3A64DA-057E-4974-BC45-61585889209C}" srcOrd="2" destOrd="0" presId="urn:microsoft.com/office/officeart/2008/layout/RadialCluster"/>
+    <dgm:cxn modelId="{5901522E-68F3-45A8-B253-44A26FAD33FB}" type="presParOf" srcId="{346A627A-424F-477F-B9B2-1F832397DABA}" destId="{23ED398E-D59E-485F-8D25-5E8CA7C60456}" srcOrd="3" destOrd="0" presId="urn:microsoft.com/office/officeart/2008/layout/RadialCluster"/>
+    <dgm:cxn modelId="{92039D15-959D-43EF-B6EF-3B657C17D565}" type="presParOf" srcId="{23ED398E-D59E-485F-8D25-5E8CA7C60456}" destId="{CA334662-00C9-4554-983E-BB140A0C7780}" srcOrd="0" destOrd="0" presId="urn:microsoft.com/office/officeart/2008/layout/RadialCluster"/>
+    <dgm:cxn modelId="{09B6FC10-4593-4DA9-A5F6-4ACED0AF58D5}" type="presParOf" srcId="{23ED398E-D59E-485F-8D25-5E8CA7C60456}" destId="{2BA99DAA-F928-48DB-9F7A-DFE2B5378229}" srcOrd="1" destOrd="0" presId="urn:microsoft.com/office/officeart/2008/layout/RadialCluster"/>
+    <dgm:cxn modelId="{1DF991BC-F3E0-49A3-AE4D-B502C130B238}" type="presParOf" srcId="{23ED398E-D59E-485F-8D25-5E8CA7C60456}" destId="{947371E2-93FF-4A43-8571-295C0DB33398}" srcOrd="2" destOrd="0" presId="urn:microsoft.com/office/officeart/2008/layout/RadialCluster"/>
+    <dgm:cxn modelId="{10686B5D-2892-4F12-925A-CCB8C97F86C8}" type="presParOf" srcId="{23ED398E-D59E-485F-8D25-5E8CA7C60456}" destId="{B17DFC48-B717-4308-BE0F-1CB2BE4575B6}" srcOrd="3" destOrd="0" presId="urn:microsoft.com/office/officeart/2008/layout/RadialCluster"/>
+    <dgm:cxn modelId="{07C5D6C9-CB90-4E37-88DF-79B0AF1ADC6F}" type="presParOf" srcId="{23ED398E-D59E-485F-8D25-5E8CA7C60456}" destId="{A9D94F13-091B-4EE3-867F-6A81F8D5734E}" srcOrd="4" destOrd="0" presId="urn:microsoft.com/office/officeart/2008/layout/RadialCluster"/>
+    <dgm:cxn modelId="{D4DBCD1F-51F8-4240-9FFB-CBBA6A84CC64}" type="presParOf" srcId="{346A627A-424F-477F-B9B2-1F832397DABA}" destId="{0CDA1751-E9D5-4AAB-BED8-10CA9D6EA6CA}" srcOrd="4" destOrd="0" presId="urn:microsoft.com/office/officeart/2008/layout/RadialCluster"/>
+    <dgm:cxn modelId="{E6101DF2-352E-4C67-8C51-A99191D30639}" type="presParOf" srcId="{346A627A-424F-477F-B9B2-1F832397DABA}" destId="{9E0E503B-3814-4CA9-AA02-08C5DDD16CD4}" srcOrd="5" destOrd="0" presId="urn:microsoft.com/office/officeart/2008/layout/RadialCluster"/>
+    <dgm:cxn modelId="{E7ED6486-BBDB-405E-BA34-8DFDE62441F2}" type="presParOf" srcId="{9E0E503B-3814-4CA9-AA02-08C5DDD16CD4}" destId="{420DC4C1-367B-42C2-9508-ECCDBD490E0F}" srcOrd="0" destOrd="0" presId="urn:microsoft.com/office/officeart/2008/layout/RadialCluster"/>
+    <dgm:cxn modelId="{AC1FD013-1030-4ECE-8E4A-391E73866711}" type="presParOf" srcId="{346A627A-424F-477F-B9B2-1F832397DABA}" destId="{0C606874-6026-4504-92B0-509C170D1B93}" srcOrd="6" destOrd="0" presId="urn:microsoft.com/office/officeart/2008/layout/RadialCluster"/>
+    <dgm:cxn modelId="{58C921F1-E76A-421D-8400-9D9BC46CFF8C}" type="presParOf" srcId="{346A627A-424F-477F-B9B2-1F832397DABA}" destId="{C21E5AEF-F6FF-433A-8E32-3B8643E2C635}" srcOrd="7" destOrd="0" presId="urn:microsoft.com/office/officeart/2008/layout/RadialCluster"/>
+    <dgm:cxn modelId="{DBB74156-E5C3-4E71-8A43-CC3B05326560}" type="presParOf" srcId="{C21E5AEF-F6FF-433A-8E32-3B8643E2C635}" destId="{E38DD833-A280-4F49-899A-C322DD3FB579}" srcOrd="0" destOrd="0" presId="urn:microsoft.com/office/officeart/2008/layout/RadialCluster"/>
+    <dgm:cxn modelId="{9263CF62-BE67-42FB-8C4D-E3791A7A1DAB}" type="presParOf" srcId="{C21E5AEF-F6FF-433A-8E32-3B8643E2C635}" destId="{78482752-B4E6-4350-9978-591C72F80084}" srcOrd="1" destOrd="0" presId="urn:microsoft.com/office/officeart/2008/layout/RadialCluster"/>
+    <dgm:cxn modelId="{5A46DA02-7D28-46EB-9B38-DA411674652C}" type="presParOf" srcId="{C21E5AEF-F6FF-433A-8E32-3B8643E2C635}" destId="{E9880DD2-A4D5-4E6B-93F9-0A77BA93977D}" srcOrd="2" destOrd="0" presId="urn:microsoft.com/office/officeart/2008/layout/RadialCluster"/>
+    <dgm:cxn modelId="{BD3E093A-7D40-4F6C-8A1F-BEBE95A5259D}" type="presParOf" srcId="{C21E5AEF-F6FF-433A-8E32-3B8643E2C635}" destId="{EAEB393D-5AF0-4884-B0D5-5FC585121804}" srcOrd="3" destOrd="0" presId="urn:microsoft.com/office/officeart/2008/layout/RadialCluster"/>
+    <dgm:cxn modelId="{A788D2E6-3952-418C-8F77-F5FAF50C3A67}" type="presParOf" srcId="{C21E5AEF-F6FF-433A-8E32-3B8643E2C635}" destId="{555CD603-D343-4195-99D2-6A39C6BC56D2}" srcOrd="4" destOrd="0" presId="urn:microsoft.com/office/officeart/2008/layout/RadialCluster"/>
+    <dgm:cxn modelId="{36DE3151-9922-46D0-A911-FD1E6E368969}" type="presParOf" srcId="{346A627A-424F-477F-B9B2-1F832397DABA}" destId="{B6CED4D4-CB42-49AA-94DA-AB18953A1126}" srcOrd="8" destOrd="0" presId="urn:microsoft.com/office/officeart/2008/layout/RadialCluster"/>
   </dgm:cxnLst>
   <dgm:bg/>
   <dgm:whole/>
@@ -16420,7 +17869,7 @@
 </file>
 
 <file path=customXml/itemProps1.xml><?xml version="1.0" encoding="utf-8"?>
-<ds:datastoreItem xmlns:ds="http://schemas.openxmlformats.org/officeDocument/2006/customXml" ds:itemID="{AD62BE98-8E9A-4C1F-BB7B-01E95E7D19AB}">
+<ds:datastoreItem xmlns:ds="http://schemas.openxmlformats.org/officeDocument/2006/customXml" ds:itemID="{A957E885-5FD1-4459-99A2-703AF0A1B9FE}">
   <ds:schemaRefs>
     <ds:schemaRef ds:uri="http://schemas.openxmlformats.org/officeDocument/2006/bibliography"/>
   </ds:schemaRefs>

</xml_diff>

<commit_message>
Added iPhone screen shots to feasibility
</commit_message>
<xml_diff>
--- a/Documentation/Feasibility.docx
+++ b/Documentation/Feasibility.docx
@@ -6232,10 +6232,7 @@
       </w:r>
     </w:p>
     <w:p/>
-    <w:p>
-      <w:bookmarkStart w:id="16" w:name="_GoBack"/>
-      <w:bookmarkEnd w:id="16"/>
-    </w:p>
+    <w:p/>
     <w:p>
       <w:r>
         <w:lastRenderedPageBreak/>
@@ -6299,15 +6296,6 @@
     </w:p>
     <w:p/>
     <w:p>
-      <w:pPr>
-        <w:sectPr>
-          <w:type w:val="continuous"/>
-          <w:pgSz w:w="12240" w:h="15840"/>
-          <w:pgMar w:top="1440" w:right="1440" w:bottom="1440" w:left="1440" w:header="720" w:footer="720" w:gutter="0"/>
-          <w:cols w:num="2" w:space="720"/>
-          <w:docGrid w:linePitch="360"/>
-        </w:sectPr>
-      </w:pPr>
       <w:r>
         <w:rPr>
           <w:noProof/>
@@ -6357,14 +6345,146 @@
     </w:p>
     <w:p>
       <w:pPr>
+        <w:sectPr>
+          <w:type w:val="continuous"/>
+          <w:pgSz w:w="12240" w:h="15840"/>
+          <w:pgMar w:top="1440" w:right="1440" w:bottom="1440" w:left="1440" w:header="720" w:footer="720" w:gutter="0"/>
+          <w:cols w:num="2" w:space="720"/>
+          <w:docGrid w:linePitch="360"/>
+        </w:sectPr>
+      </w:pPr>
+    </w:p>
+    <w:p>
+      <w:pPr>
         <w:pStyle w:val="Heading1"/>
       </w:pPr>
-      <w:bookmarkStart w:id="17" w:name="_Toc342819217"/>
+      <w:bookmarkStart w:id="16" w:name="_Toc342819217"/>
+      <w:proofErr w:type="gramStart"/>
+      <w:r>
+        <w:lastRenderedPageBreak/>
+        <w:t>iPhone</w:t>
+      </w:r>
+      <w:proofErr w:type="gramEnd"/>
+    </w:p>
+    <w:p/>
+    <w:p>
+      <w:r>
+        <w:t>Map Page</w:t>
+      </w:r>
+    </w:p>
+    <w:p>
+      <w:r>
+        <w:rPr>
+          <w:noProof/>
+        </w:rPr>
+        <w:drawing>
+          <wp:inline distT="0" distB="0" distL="0" distR="0">
+            <wp:extent cx="2291024" cy="3436535"/>
+            <wp:effectExtent l="0" t="0" r="0" b="0"/>
+            <wp:docPr id="27" name="Picture 27"/>
+            <wp:cNvGraphicFramePr>
+              <a:graphicFrameLocks xmlns:a="http://schemas.openxmlformats.org/drawingml/2006/main" noChangeAspect="1"/>
+            </wp:cNvGraphicFramePr>
+            <a:graphic xmlns:a="http://schemas.openxmlformats.org/drawingml/2006/main">
+              <a:graphicData uri="http://schemas.openxmlformats.org/drawingml/2006/picture">
+                <pic:pic xmlns:pic="http://schemas.openxmlformats.org/drawingml/2006/picture">
+                  <pic:nvPicPr>
+                    <pic:cNvPr id="0" name="iphonemap.png"/>
+                    <pic:cNvPicPr/>
+                  </pic:nvPicPr>
+                  <pic:blipFill>
+                    <a:blip r:embed="rId24" cstate="print">
+                      <a:extLst>
+                        <a:ext uri="{28A0092B-C50C-407E-A947-70E740481C1C}">
+                          <a14:useLocalDpi xmlns:a14="http://schemas.microsoft.com/office/drawing/2010/main" val="0"/>
+                        </a:ext>
+                      </a:extLst>
+                    </a:blip>
+                    <a:stretch>
+                      <a:fillRect/>
+                    </a:stretch>
+                  </pic:blipFill>
+                  <pic:spPr>
+                    <a:xfrm>
+                      <a:off x="0" y="0"/>
+                      <a:ext cx="2291024" cy="3436535"/>
+                    </a:xfrm>
+                    <a:prstGeom prst="rect">
+                      <a:avLst/>
+                    </a:prstGeom>
+                  </pic:spPr>
+                </pic:pic>
+              </a:graphicData>
+            </a:graphic>
+          </wp:inline>
+        </w:drawing>
+      </w:r>
+    </w:p>
+    <w:p/>
+    <w:p>
+      <w:r>
+        <w:t>Location Information</w:t>
+      </w:r>
+    </w:p>
+    <w:p>
+      <w:bookmarkStart w:id="17" w:name="_GoBack"/>
+      <w:r>
+        <w:rPr>
+          <w:noProof/>
+        </w:rPr>
+        <w:drawing>
+          <wp:inline distT="0" distB="0" distL="0" distR="0">
+            <wp:extent cx="2291024" cy="3436536"/>
+            <wp:effectExtent l="0" t="0" r="0" b="0"/>
+            <wp:docPr id="28" name="Picture 28"/>
+            <wp:cNvGraphicFramePr>
+              <a:graphicFrameLocks xmlns:a="http://schemas.openxmlformats.org/drawingml/2006/main" noChangeAspect="1"/>
+            </wp:cNvGraphicFramePr>
+            <a:graphic xmlns:a="http://schemas.openxmlformats.org/drawingml/2006/main">
+              <a:graphicData uri="http://schemas.openxmlformats.org/drawingml/2006/picture">
+                <pic:pic xmlns:pic="http://schemas.openxmlformats.org/drawingml/2006/picture">
+                  <pic:nvPicPr>
+                    <pic:cNvPr id="0" name="iphonelocationinfo.png"/>
+                    <pic:cNvPicPr/>
+                  </pic:nvPicPr>
+                  <pic:blipFill>
+                    <a:blip r:embed="rId25" cstate="print">
+                      <a:extLst>
+                        <a:ext uri="{28A0092B-C50C-407E-A947-70E740481C1C}">
+                          <a14:useLocalDpi xmlns:a14="http://schemas.microsoft.com/office/drawing/2010/main" val="0"/>
+                        </a:ext>
+                      </a:extLst>
+                    </a:blip>
+                    <a:stretch>
+                      <a:fillRect/>
+                    </a:stretch>
+                  </pic:blipFill>
+                  <pic:spPr>
+                    <a:xfrm>
+                      <a:off x="0" y="0"/>
+                      <a:ext cx="2291024" cy="3436536"/>
+                    </a:xfrm>
+                    <a:prstGeom prst="rect">
+                      <a:avLst/>
+                    </a:prstGeom>
+                  </pic:spPr>
+                </pic:pic>
+              </a:graphicData>
+            </a:graphic>
+          </wp:inline>
+        </w:drawing>
+      </w:r>
+      <w:bookmarkEnd w:id="17"/>
+    </w:p>
+    <w:p>
+      <w:pPr>
+        <w:pStyle w:val="Heading1"/>
+      </w:pPr>
       <w:r>
         <w:lastRenderedPageBreak/>
         <w:t>Sources</w:t>
       </w:r>
-      <w:bookmarkEnd w:id="17"/>
+      <w:bookmarkEnd w:id="16"/>
     </w:p>
     <w:p/>
     <w:p>
@@ -6412,7 +6532,7 @@
         </w:rPr>
         <w:t xml:space="preserve">[1] Apache Tomcat. </w:t>
       </w:r>
-      <w:hyperlink r:id="rId24" w:history="1">
+      <w:hyperlink r:id="rId26" w:history="1">
         <w:r>
           <w:rPr>
             <w:rStyle w:val="Hyperlink"/>
@@ -6430,7 +6550,7 @@
         <w:br/>
         <w:t xml:space="preserve">[*] Servlets and JSP: An Overview. </w:t>
       </w:r>
-      <w:hyperlink r:id="rId25" w:history="1">
+      <w:hyperlink r:id="rId27" w:history="1">
         <w:proofErr w:type="gramStart"/>
         <w:r>
           <w:rPr>
@@ -6490,7 +6610,7 @@
         </w:rPr>
         <w:br/>
       </w:r>
-      <w:hyperlink r:id="rId26" w:history="1">
+      <w:hyperlink r:id="rId28" w:history="1">
         <w:r>
           <w:rPr>
             <w:rStyle w:val="Hyperlink"/>
@@ -6566,7 +6686,7 @@
         <w:br/>
         <w:t xml:space="preserve">[333] Geocoding service. </w:t>
       </w:r>
-      <w:hyperlink r:id="rId27" w:history="1">
+      <w:hyperlink r:id="rId29" w:history="1">
         <w:proofErr w:type="gramStart"/>
         <w:r>
           <w:rPr>
@@ -6593,7 +6713,7 @@
         </w:rPr>
         <w:t xml:space="preserve"> </w:t>
       </w:r>
-      <w:hyperlink r:id="rId28" w:history="1">
+      <w:hyperlink r:id="rId30" w:history="1">
         <w:proofErr w:type="gramStart"/>
         <w:r>
           <w:rPr>
@@ -6636,7 +6756,7 @@
         </w:rPr>
         <w:t xml:space="preserve"> </w:t>
       </w:r>
-      <w:hyperlink r:id="rId29" w:history="1">
+      <w:hyperlink r:id="rId31" w:history="1">
         <w:proofErr w:type="gramStart"/>
         <w:r>
           <w:rPr>
@@ -6718,7 +6838,7 @@
       <w:r>
         <w:t xml:space="preserve"> </w:t>
       </w:r>
-      <w:hyperlink r:id="rId30" w:history="1">
+      <w:hyperlink r:id="rId32" w:history="1">
         <w:r>
           <w:rPr>
             <w:rStyle w:val="Hyperlink"/>
@@ -6813,7 +6933,7 @@
         <w:t>]</w:t>
       </w:r>
       <w:proofErr w:type="gramEnd"/>
-      <w:hyperlink r:id="rId31" w:history="1">
+      <w:hyperlink r:id="rId33" w:history="1">
         <w:r>
           <w:rPr>
             <w:rStyle w:val="Hyperlink"/>
@@ -7086,7 +7206,7 @@
           <w:rPr>
             <w:noProof/>
           </w:rPr>
-          <w:t>11</w:t>
+          <w:t>12</w:t>
         </w:r>
         <w:r>
           <w:rPr>
@@ -12126,64 +12246,64 @@
   </dgm:ptLst>
   <dgm:cxnLst>
     <dgm:cxn modelId="{7BE6E596-077B-4156-9ACF-E6A363FC7EB6}" srcId="{486DAF8C-DE3C-4CF6-BF47-78D6E128C99E}" destId="{5060990F-92C1-40A3-8C47-1F899E1975C3}" srcOrd="0" destOrd="0" parTransId="{68390CB3-7512-4CED-A925-4C7C920CCC3F}" sibTransId="{A7F1E365-4117-4183-A6A8-32D35663CA9E}"/>
-    <dgm:cxn modelId="{73F1F9DD-C528-4C63-B2C8-537FC098FDC3}" type="presOf" srcId="{5C995C0F-23DA-4486-B0E7-AAECF50E0E99}" destId="{0C606874-6026-4504-92B0-509C170D1B93}" srcOrd="0" destOrd="0" presId="urn:microsoft.com/office/officeart/2008/layout/RadialCluster"/>
-    <dgm:cxn modelId="{303E52B6-16AC-4DDF-B4F0-072E323957F5}" type="presOf" srcId="{52BA94E1-25B8-4D8D-AC78-E53ADBAEC779}" destId="{EAEB393D-5AF0-4884-B0D5-5FC585121804}" srcOrd="0" destOrd="0" presId="urn:microsoft.com/office/officeart/2008/layout/RadialCluster"/>
     <dgm:cxn modelId="{F7F21752-4A5B-4A2A-9482-31196076CEBC}" srcId="{34503A8D-618E-4592-A11D-BC582E91FA5D}" destId="{3C2B690C-CA4B-4AB3-90C8-950301D3800B}" srcOrd="0" destOrd="0" parTransId="{5E29A2E5-5D17-4493-B7BD-D38FC6DB56AE}" sibTransId="{DEC307B8-AE6F-4340-8BBA-3CD956DC7BDB}"/>
-    <dgm:cxn modelId="{2336996E-CB9B-41CA-880F-E77002B5A781}" type="presOf" srcId="{9DD050A4-100F-4C5A-B15E-7D78A1031CE5}" destId="{947371E2-93FF-4A43-8571-295C0DB33398}" srcOrd="0" destOrd="0" presId="urn:microsoft.com/office/officeart/2008/layout/RadialCluster"/>
+    <dgm:cxn modelId="{3868867F-28F5-4D51-B71B-2DA85A630848}" type="presOf" srcId="{68390CB3-7512-4CED-A925-4C7C920CCC3F}" destId="{78482752-B4E6-4350-9978-591C72F80084}" srcOrd="0" destOrd="0" presId="urn:microsoft.com/office/officeart/2008/layout/RadialCluster"/>
     <dgm:cxn modelId="{E1FC28AC-9A08-4843-A9E6-3AD0101911DA}" srcId="{0B3AB0AF-9C65-4536-9BB4-E7E4D9524DE3}" destId="{445F8838-C9C1-420F-B0B1-E4B79276077F}" srcOrd="1" destOrd="0" parTransId="{B114DAD2-8E79-4A50-96DD-5A53C81D5182}" sibTransId="{2EC8B875-558B-41CD-8AA0-34BEA209C8DB}"/>
-    <dgm:cxn modelId="{7D75D3A4-C4F5-4E1F-847B-27EE7ADD19AC}" type="presOf" srcId="{0B3AB0AF-9C65-4536-9BB4-E7E4D9524DE3}" destId="{CA334662-00C9-4554-983E-BB140A0C7780}" srcOrd="0" destOrd="0" presId="urn:microsoft.com/office/officeart/2008/layout/RadialCluster"/>
-    <dgm:cxn modelId="{F387F1D7-AB8D-4FD6-968C-A1382D99E303}" type="presOf" srcId="{525CDB3D-C1FB-45E2-ABCD-44D7D27AC202}" destId="{420DC4C1-367B-42C2-9508-ECCDBD490E0F}" srcOrd="0" destOrd="0" presId="urn:microsoft.com/office/officeart/2008/layout/RadialCluster"/>
+    <dgm:cxn modelId="{087AB6E3-F91F-49D0-9075-F43E3F970E2C}" type="presOf" srcId="{0B7EDA3F-231E-462E-833B-0B57B6203207}" destId="{A0429CF2-A75C-4AEA-85D9-67B97130CA2E}" srcOrd="0" destOrd="0" presId="urn:microsoft.com/office/officeart/2008/layout/RadialCluster"/>
+    <dgm:cxn modelId="{15B68F31-478D-4E6E-9AF1-09A8D79CA425}" type="presOf" srcId="{52BA94E1-25B8-4D8D-AC78-E53ADBAEC779}" destId="{EAEB393D-5AF0-4884-B0D5-5FC585121804}" srcOrd="0" destOrd="0" presId="urn:microsoft.com/office/officeart/2008/layout/RadialCluster"/>
+    <dgm:cxn modelId="{565C7E32-A429-4D7D-9E9A-DFFAC6ED145C}" type="presOf" srcId="{0F26BCD0-EF40-4DBE-840D-BD43B5D6298D}" destId="{555CD603-D343-4195-99D2-6A39C6BC56D2}" srcOrd="0" destOrd="0" presId="urn:microsoft.com/office/officeart/2008/layout/RadialCluster"/>
+    <dgm:cxn modelId="{1DECC439-1CEA-4406-804E-B603F4F2F9AB}" type="presOf" srcId="{5060990F-92C1-40A3-8C47-1F899E1975C3}" destId="{E9880DD2-A4D5-4E6B-93F9-0A77BA93977D}" srcOrd="0" destOrd="0" presId="urn:microsoft.com/office/officeart/2008/layout/RadialCluster"/>
+    <dgm:cxn modelId="{F099E39B-C862-4EB8-A389-F4A3927620DD}" type="presOf" srcId="{3C2B690C-CA4B-4AB3-90C8-950301D3800B}" destId="{CB2B9ED1-3745-4F46-A959-07E197893F20}" srcOrd="0" destOrd="0" presId="urn:microsoft.com/office/officeart/2008/layout/RadialCluster"/>
+    <dgm:cxn modelId="{E9D8D95D-1DF6-4912-9BCE-0D115556C786}" type="presOf" srcId="{460FFCDB-87CD-4043-9C3C-CFB65FDEFDA8}" destId="{7B3A64DA-057E-4974-BC45-61585889209C}" srcOrd="0" destOrd="0" presId="urn:microsoft.com/office/officeart/2008/layout/RadialCluster"/>
     <dgm:cxn modelId="{4D8106A0-80DD-463D-B9CB-B0C4792AC9AB}" srcId="{486DAF8C-DE3C-4CF6-BF47-78D6E128C99E}" destId="{0F26BCD0-EF40-4DBE-840D-BD43B5D6298D}" srcOrd="1" destOrd="0" parTransId="{52BA94E1-25B8-4D8D-AC78-E53ADBAEC779}" sibTransId="{4AA5A1D8-E533-4478-8D93-276E09791FAE}"/>
+    <dgm:cxn modelId="{A14D6E3C-0BAE-4CDA-902B-D9E0E16EA83A}" type="presOf" srcId="{486DAF8C-DE3C-4CF6-BF47-78D6E128C99E}" destId="{E38DD833-A280-4F49-899A-C322DD3FB579}" srcOrd="0" destOrd="0" presId="urn:microsoft.com/office/officeart/2008/layout/RadialCluster"/>
     <dgm:cxn modelId="{A00387BC-95EB-4C1B-A1DD-BA74C6716D28}" srcId="{81A2E0C9-8CE9-4C88-AB3D-AF2C6D604DB9}" destId="{0B7EDA3F-231E-462E-833B-0B57B6203207}" srcOrd="0" destOrd="0" parTransId="{8EB80D1C-4D50-4840-95C0-8624C3EABD0D}" sibTransId="{0CAA936E-E0D8-4122-9B43-66550FC31C3B}"/>
     <dgm:cxn modelId="{566D82BC-F68F-4DDD-82B8-707BED79E82C}" srcId="{0B3AB0AF-9C65-4536-9BB4-E7E4D9524DE3}" destId="{9DD050A4-100F-4C5A-B15E-7D78A1031CE5}" srcOrd="0" destOrd="0" parTransId="{DBCA06B6-7F79-4B71-9BF8-F2A829D4141E}" sibTransId="{CEDFE3B1-3150-412F-A716-29DC17C348D0}"/>
-    <dgm:cxn modelId="{AF88757A-853E-4D81-9D17-9B9FD4148433}" type="presOf" srcId="{68390CB3-7512-4CED-A925-4C7C920CCC3F}" destId="{78482752-B4E6-4350-9978-591C72F80084}" srcOrd="0" destOrd="0" presId="urn:microsoft.com/office/officeart/2008/layout/RadialCluster"/>
-    <dgm:cxn modelId="{069022C2-C34C-42E0-8F04-05B1FCC584A7}" type="presOf" srcId="{B114DAD2-8E79-4A50-96DD-5A53C81D5182}" destId="{B17DFC48-B717-4308-BE0F-1CB2BE4575B6}" srcOrd="0" destOrd="0" presId="urn:microsoft.com/office/officeart/2008/layout/RadialCluster"/>
-    <dgm:cxn modelId="{AE4C4175-F780-46D0-9C2C-CA61F21F04A9}" type="presOf" srcId="{3C2B690C-CA4B-4AB3-90C8-950301D3800B}" destId="{CB2B9ED1-3745-4F46-A959-07E197893F20}" srcOrd="0" destOrd="0" presId="urn:microsoft.com/office/officeart/2008/layout/RadialCluster"/>
-    <dgm:cxn modelId="{DCFCE3FC-969D-4675-9300-9ABC176C616D}" type="presOf" srcId="{92ED26D2-6689-4720-B9D9-278F1B7C6486}" destId="{B6CED4D4-CB42-49AA-94DA-AB18953A1126}" srcOrd="0" destOrd="0" presId="urn:microsoft.com/office/officeart/2008/layout/RadialCluster"/>
-    <dgm:cxn modelId="{7785DAFC-CFAA-41B9-8065-29A77CB2DB5C}" type="presOf" srcId="{20E4B6BF-3CC9-4EC3-A2E5-08920B7B8DD0}" destId="{0CDA1751-E9D5-4AAB-BED8-10CA9D6EA6CA}" srcOrd="0" destOrd="0" presId="urn:microsoft.com/office/officeart/2008/layout/RadialCluster"/>
+    <dgm:cxn modelId="{91D906E0-5354-438E-A767-9D64FB064751}" type="presOf" srcId="{0B3AB0AF-9C65-4536-9BB4-E7E4D9524DE3}" destId="{CA334662-00C9-4554-983E-BB140A0C7780}" srcOrd="0" destOrd="0" presId="urn:microsoft.com/office/officeart/2008/layout/RadialCluster"/>
     <dgm:cxn modelId="{4A256176-0CAF-4498-B1CB-04EF3F0D0F95}" srcId="{3C2B690C-CA4B-4AB3-90C8-950301D3800B}" destId="{525CDB3D-C1FB-45E2-ABCD-44D7D27AC202}" srcOrd="2" destOrd="0" parTransId="{5C995C0F-23DA-4486-B0E7-AAECF50E0E99}" sibTransId="{FC8BD5C7-FF9D-47EF-968A-16BBC3C81F09}"/>
+    <dgm:cxn modelId="{D7218231-A339-4863-994C-B968727B6B65}" type="presOf" srcId="{445F8838-C9C1-420F-B0B1-E4B79276077F}" destId="{A9D94F13-091B-4EE3-867F-6A81F8D5734E}" srcOrd="0" destOrd="0" presId="urn:microsoft.com/office/officeart/2008/layout/RadialCluster"/>
     <dgm:cxn modelId="{F8B60E33-4630-4F95-9243-A14199E16828}" srcId="{D8569690-C1E2-44D3-B6ED-30915E5230EC}" destId="{9286AA16-C342-4948-8694-10B514B316B6}" srcOrd="0" destOrd="0" parTransId="{2050F400-CE79-4068-B53A-593A263A2519}" sibTransId="{34E4B5A1-0F2E-481B-B103-3D91CD64E7E2}"/>
-    <dgm:cxn modelId="{84DB6823-7C47-430D-8994-38F84BA42DFA}" type="presOf" srcId="{8EB80D1C-4D50-4840-95C0-8624C3EABD0D}" destId="{B06BD8F6-C6E4-4B73-BF6E-A6455E9A26C0}" srcOrd="0" destOrd="0" presId="urn:microsoft.com/office/officeart/2008/layout/RadialCluster"/>
-    <dgm:cxn modelId="{9D4CAFDE-AF96-42F3-83A1-2E5F47F6975A}" type="presOf" srcId="{DBCA06B6-7F79-4B71-9BF8-F2A829D4141E}" destId="{2BA99DAA-F928-48DB-9F7A-DFE2B5378229}" srcOrd="0" destOrd="0" presId="urn:microsoft.com/office/officeart/2008/layout/RadialCluster"/>
-    <dgm:cxn modelId="{AC897375-E71D-4E35-9274-054528E2AE23}" type="presOf" srcId="{5060990F-92C1-40A3-8C47-1F899E1975C3}" destId="{E9880DD2-A4D5-4E6B-93F9-0A77BA93977D}" srcOrd="0" destOrd="0" presId="urn:microsoft.com/office/officeart/2008/layout/RadialCluster"/>
-    <dgm:cxn modelId="{B44661CC-E913-46A1-A8DA-176305D1FCB3}" type="presOf" srcId="{81A2E0C9-8CE9-4C88-AB3D-AF2C6D604DB9}" destId="{F7ED5C0F-3121-4731-A382-DC1C72E2FB1B}" srcOrd="0" destOrd="0" presId="urn:microsoft.com/office/officeart/2008/layout/RadialCluster"/>
+    <dgm:cxn modelId="{5547F6DC-A206-42AB-8E64-97C632103381}" type="presOf" srcId="{81A2E0C9-8CE9-4C88-AB3D-AF2C6D604DB9}" destId="{F7ED5C0F-3121-4731-A382-DC1C72E2FB1B}" srcOrd="0" destOrd="0" presId="urn:microsoft.com/office/officeart/2008/layout/RadialCluster"/>
+    <dgm:cxn modelId="{4BBC362D-2F41-406A-8C0E-72E08F5136D1}" type="presOf" srcId="{9DD050A4-100F-4C5A-B15E-7D78A1031CE5}" destId="{947371E2-93FF-4A43-8571-295C0DB33398}" srcOrd="0" destOrd="0" presId="urn:microsoft.com/office/officeart/2008/layout/RadialCluster"/>
     <dgm:cxn modelId="{EF3DC715-7BFC-40BA-B344-66309BBC8133}" srcId="{78844257-28D0-4E63-837E-B73D4E89D916}" destId="{4CFB086F-51B0-4A6A-908B-8B89A4CE43B8}" srcOrd="0" destOrd="0" parTransId="{25C15406-5972-449B-8DBC-B8CD8FFDBD4C}" sibTransId="{B3D58F60-9568-4843-ACE3-49D8035AD446}"/>
+    <dgm:cxn modelId="{7D336010-CC6A-4F3C-BBB8-391D9E0B445D}" type="presOf" srcId="{20E4B6BF-3CC9-4EC3-A2E5-08920B7B8DD0}" destId="{0CDA1751-E9D5-4AAB-BED8-10CA9D6EA6CA}" srcOrd="0" destOrd="0" presId="urn:microsoft.com/office/officeart/2008/layout/RadialCluster"/>
     <dgm:cxn modelId="{8FA2424A-40AF-49C6-805A-C706075EFB44}" srcId="{34503A8D-618E-4592-A11D-BC582E91FA5D}" destId="{94B43283-A127-48A9-B494-35CF0168E31D}" srcOrd="2" destOrd="0" parTransId="{A1E37BF9-F876-41B5-BF36-2335B301F68B}" sibTransId="{C57FA591-8442-41E8-837C-823CA22E22D8}"/>
     <dgm:cxn modelId="{78966F4E-310E-4F56-94D0-D000B340E3F3}" srcId="{94B43283-A127-48A9-B494-35CF0168E31D}" destId="{B6756F3E-0CF5-4BF0-9690-7B503B6FF17B}" srcOrd="0" destOrd="0" parTransId="{BC5E1743-967E-49C9-B9C3-F3BA4F713FD9}" sibTransId="{0AE57259-05A1-4E12-8792-5DB7E3E4E51E}"/>
-    <dgm:cxn modelId="{98511DFE-BBEF-42C1-8784-3657D77270BA}" type="presOf" srcId="{0F26BCD0-EF40-4DBE-840D-BD43B5D6298D}" destId="{555CD603-D343-4195-99D2-6A39C6BC56D2}" srcOrd="0" destOrd="0" presId="urn:microsoft.com/office/officeart/2008/layout/RadialCluster"/>
+    <dgm:cxn modelId="{05757E61-4C68-4CDA-AB7B-E81002EA2D57}" type="presOf" srcId="{92ED26D2-6689-4720-B9D9-278F1B7C6486}" destId="{B6CED4D4-CB42-49AA-94DA-AB18953A1126}" srcOrd="0" destOrd="0" presId="urn:microsoft.com/office/officeart/2008/layout/RadialCluster"/>
+    <dgm:cxn modelId="{039161A9-3B82-4662-BC79-4BDC19CABE57}" type="presOf" srcId="{34503A8D-618E-4592-A11D-BC582E91FA5D}" destId="{346A627A-424F-477F-B9B2-1F832397DABA}" srcOrd="0" destOrd="0" presId="urn:microsoft.com/office/officeart/2008/layout/RadialCluster"/>
+    <dgm:cxn modelId="{057C42AF-752E-4BF0-9FC9-819FD3CA0E80}" type="presOf" srcId="{8EB80D1C-4D50-4840-95C0-8624C3EABD0D}" destId="{B06BD8F6-C6E4-4B73-BF6E-A6455E9A26C0}" srcOrd="0" destOrd="0" presId="urn:microsoft.com/office/officeart/2008/layout/RadialCluster"/>
     <dgm:cxn modelId="{3343D8F7-B30E-4397-B6CE-9463E18F16BD}" srcId="{34503A8D-618E-4592-A11D-BC582E91FA5D}" destId="{78844257-28D0-4E63-837E-B73D4E89D916}" srcOrd="1" destOrd="0" parTransId="{80444ADE-EB97-4485-B008-F02BC226C763}" sibTransId="{D4D8D506-1EE1-4452-A4ED-9B67AE9FD006}"/>
-    <dgm:cxn modelId="{CFA9EC73-214A-41E7-87AB-7AEB285A77B8}" type="presOf" srcId="{445F8838-C9C1-420F-B0B1-E4B79276077F}" destId="{A9D94F13-091B-4EE3-867F-6A81F8D5734E}" srcOrd="0" destOrd="0" presId="urn:microsoft.com/office/officeart/2008/layout/RadialCluster"/>
-    <dgm:cxn modelId="{810AB98B-D77C-488D-906B-2B1DB1542D11}" type="presOf" srcId="{0B7EDA3F-231E-462E-833B-0B57B6203207}" destId="{A0429CF2-A75C-4AEA-85D9-67B97130CA2E}" srcOrd="0" destOrd="0" presId="urn:microsoft.com/office/officeart/2008/layout/RadialCluster"/>
     <dgm:cxn modelId="{0354AEF4-BA8D-40E0-9581-D4DD755C988E}" srcId="{3C2B690C-CA4B-4AB3-90C8-950301D3800B}" destId="{0B3AB0AF-9C65-4536-9BB4-E7E4D9524DE3}" srcOrd="1" destOrd="0" parTransId="{20E4B6BF-3CC9-4EC3-A2E5-08920B7B8DD0}" sibTransId="{EC1AD3FB-CEBF-464D-9F09-E0B65E31A5F2}"/>
     <dgm:cxn modelId="{72644109-A571-4C93-9F52-E93998158262}" srcId="{3C2B690C-CA4B-4AB3-90C8-950301D3800B}" destId="{81A2E0C9-8CE9-4C88-AB3D-AF2C6D604DB9}" srcOrd="0" destOrd="0" parTransId="{460FFCDB-87CD-4043-9C3C-CFB65FDEFDA8}" sibTransId="{F798BCB1-757D-4083-9064-77ADB77413B3}"/>
-    <dgm:cxn modelId="{78070905-8176-45A1-9F01-A31BFEF7B00E}" type="presOf" srcId="{486DAF8C-DE3C-4CF6-BF47-78D6E128C99E}" destId="{E38DD833-A280-4F49-899A-C322DD3FB579}" srcOrd="0" destOrd="0" presId="urn:microsoft.com/office/officeart/2008/layout/RadialCluster"/>
     <dgm:cxn modelId="{3D33E78B-25E5-4C42-8CFF-FBFD40400591}" srcId="{34503A8D-618E-4592-A11D-BC582E91FA5D}" destId="{D8569690-C1E2-44D3-B6ED-30915E5230EC}" srcOrd="3" destOrd="0" parTransId="{0AB69825-0FFB-4FDA-8C30-24BC4319AA12}" sibTransId="{3DC9C13B-1A6D-4B50-8192-27F63E126B8A}"/>
     <dgm:cxn modelId="{5B2427A8-67AB-4E84-BF30-D569339FBBEF}" srcId="{3C2B690C-CA4B-4AB3-90C8-950301D3800B}" destId="{486DAF8C-DE3C-4CF6-BF47-78D6E128C99E}" srcOrd="3" destOrd="0" parTransId="{92ED26D2-6689-4720-B9D9-278F1B7C6486}" sibTransId="{04007A21-0DA1-472A-BB8C-849E312CBC6C}"/>
-    <dgm:cxn modelId="{78D77D99-D310-4C7E-99A0-E0BB4A6885AD}" type="presOf" srcId="{34503A8D-618E-4592-A11D-BC582E91FA5D}" destId="{346A627A-424F-477F-B9B2-1F832397DABA}" srcOrd="0" destOrd="0" presId="urn:microsoft.com/office/officeart/2008/layout/RadialCluster"/>
-    <dgm:cxn modelId="{724995B4-5CBF-4127-B4C8-23033D0BE548}" type="presOf" srcId="{460FFCDB-87CD-4043-9C3C-CFB65FDEFDA8}" destId="{7B3A64DA-057E-4974-BC45-61585889209C}" srcOrd="0" destOrd="0" presId="urn:microsoft.com/office/officeart/2008/layout/RadialCluster"/>
-    <dgm:cxn modelId="{16F03F49-79C8-45E9-B908-EF81D46F5173}" type="presParOf" srcId="{346A627A-424F-477F-B9B2-1F832397DABA}" destId="{CB2B9ED1-3745-4F46-A959-07E197893F20}" srcOrd="0" destOrd="0" presId="urn:microsoft.com/office/officeart/2008/layout/RadialCluster"/>
-    <dgm:cxn modelId="{B43689BE-008F-4689-9995-51AC2333AFAE}" type="presParOf" srcId="{346A627A-424F-477F-B9B2-1F832397DABA}" destId="{A0CAFBDA-FA66-4F0A-B233-907D7716C438}" srcOrd="1" destOrd="0" presId="urn:microsoft.com/office/officeart/2008/layout/RadialCluster"/>
-    <dgm:cxn modelId="{8839CF54-803A-4E2F-A22F-1659DF76EF2F}" type="presParOf" srcId="{A0CAFBDA-FA66-4F0A-B233-907D7716C438}" destId="{F7ED5C0F-3121-4731-A382-DC1C72E2FB1B}" srcOrd="0" destOrd="0" presId="urn:microsoft.com/office/officeart/2008/layout/RadialCluster"/>
-    <dgm:cxn modelId="{69BC5276-8185-4086-A7CA-3C7BE322026A}" type="presParOf" srcId="{A0CAFBDA-FA66-4F0A-B233-907D7716C438}" destId="{B06BD8F6-C6E4-4B73-BF6E-A6455E9A26C0}" srcOrd="1" destOrd="0" presId="urn:microsoft.com/office/officeart/2008/layout/RadialCluster"/>
-    <dgm:cxn modelId="{FCE97C1B-F440-4583-88AD-4FE3F6D2AF62}" type="presParOf" srcId="{A0CAFBDA-FA66-4F0A-B233-907D7716C438}" destId="{A0429CF2-A75C-4AEA-85D9-67B97130CA2E}" srcOrd="2" destOrd="0" presId="urn:microsoft.com/office/officeart/2008/layout/RadialCluster"/>
-    <dgm:cxn modelId="{0B9AA045-47C1-4227-BFE5-B4EC4144364F}" type="presParOf" srcId="{346A627A-424F-477F-B9B2-1F832397DABA}" destId="{7B3A64DA-057E-4974-BC45-61585889209C}" srcOrd="2" destOrd="0" presId="urn:microsoft.com/office/officeart/2008/layout/RadialCluster"/>
-    <dgm:cxn modelId="{5901522E-68F3-45A8-B253-44A26FAD33FB}" type="presParOf" srcId="{346A627A-424F-477F-B9B2-1F832397DABA}" destId="{23ED398E-D59E-485F-8D25-5E8CA7C60456}" srcOrd="3" destOrd="0" presId="urn:microsoft.com/office/officeart/2008/layout/RadialCluster"/>
-    <dgm:cxn modelId="{92039D15-959D-43EF-B6EF-3B657C17D565}" type="presParOf" srcId="{23ED398E-D59E-485F-8D25-5E8CA7C60456}" destId="{CA334662-00C9-4554-983E-BB140A0C7780}" srcOrd="0" destOrd="0" presId="urn:microsoft.com/office/officeart/2008/layout/RadialCluster"/>
-    <dgm:cxn modelId="{09B6FC10-4593-4DA9-A5F6-4ACED0AF58D5}" type="presParOf" srcId="{23ED398E-D59E-485F-8D25-5E8CA7C60456}" destId="{2BA99DAA-F928-48DB-9F7A-DFE2B5378229}" srcOrd="1" destOrd="0" presId="urn:microsoft.com/office/officeart/2008/layout/RadialCluster"/>
-    <dgm:cxn modelId="{1DF991BC-F3E0-49A3-AE4D-B502C130B238}" type="presParOf" srcId="{23ED398E-D59E-485F-8D25-5E8CA7C60456}" destId="{947371E2-93FF-4A43-8571-295C0DB33398}" srcOrd="2" destOrd="0" presId="urn:microsoft.com/office/officeart/2008/layout/RadialCluster"/>
-    <dgm:cxn modelId="{10686B5D-2892-4F12-925A-CCB8C97F86C8}" type="presParOf" srcId="{23ED398E-D59E-485F-8D25-5E8CA7C60456}" destId="{B17DFC48-B717-4308-BE0F-1CB2BE4575B6}" srcOrd="3" destOrd="0" presId="urn:microsoft.com/office/officeart/2008/layout/RadialCluster"/>
-    <dgm:cxn modelId="{07C5D6C9-CB90-4E37-88DF-79B0AF1ADC6F}" type="presParOf" srcId="{23ED398E-D59E-485F-8D25-5E8CA7C60456}" destId="{A9D94F13-091B-4EE3-867F-6A81F8D5734E}" srcOrd="4" destOrd="0" presId="urn:microsoft.com/office/officeart/2008/layout/RadialCluster"/>
-    <dgm:cxn modelId="{D4DBCD1F-51F8-4240-9FFB-CBBA6A84CC64}" type="presParOf" srcId="{346A627A-424F-477F-B9B2-1F832397DABA}" destId="{0CDA1751-E9D5-4AAB-BED8-10CA9D6EA6CA}" srcOrd="4" destOrd="0" presId="urn:microsoft.com/office/officeart/2008/layout/RadialCluster"/>
-    <dgm:cxn modelId="{E6101DF2-352E-4C67-8C51-A99191D30639}" type="presParOf" srcId="{346A627A-424F-477F-B9B2-1F832397DABA}" destId="{9E0E503B-3814-4CA9-AA02-08C5DDD16CD4}" srcOrd="5" destOrd="0" presId="urn:microsoft.com/office/officeart/2008/layout/RadialCluster"/>
-    <dgm:cxn modelId="{E7ED6486-BBDB-405E-BA34-8DFDE62441F2}" type="presParOf" srcId="{9E0E503B-3814-4CA9-AA02-08C5DDD16CD4}" destId="{420DC4C1-367B-42C2-9508-ECCDBD490E0F}" srcOrd="0" destOrd="0" presId="urn:microsoft.com/office/officeart/2008/layout/RadialCluster"/>
-    <dgm:cxn modelId="{AC1FD013-1030-4ECE-8E4A-391E73866711}" type="presParOf" srcId="{346A627A-424F-477F-B9B2-1F832397DABA}" destId="{0C606874-6026-4504-92B0-509C170D1B93}" srcOrd="6" destOrd="0" presId="urn:microsoft.com/office/officeart/2008/layout/RadialCluster"/>
-    <dgm:cxn modelId="{58C921F1-E76A-421D-8400-9D9BC46CFF8C}" type="presParOf" srcId="{346A627A-424F-477F-B9B2-1F832397DABA}" destId="{C21E5AEF-F6FF-433A-8E32-3B8643E2C635}" srcOrd="7" destOrd="0" presId="urn:microsoft.com/office/officeart/2008/layout/RadialCluster"/>
-    <dgm:cxn modelId="{DBB74156-E5C3-4E71-8A43-CC3B05326560}" type="presParOf" srcId="{C21E5AEF-F6FF-433A-8E32-3B8643E2C635}" destId="{E38DD833-A280-4F49-899A-C322DD3FB579}" srcOrd="0" destOrd="0" presId="urn:microsoft.com/office/officeart/2008/layout/RadialCluster"/>
-    <dgm:cxn modelId="{9263CF62-BE67-42FB-8C4D-E3791A7A1DAB}" type="presParOf" srcId="{C21E5AEF-F6FF-433A-8E32-3B8643E2C635}" destId="{78482752-B4E6-4350-9978-591C72F80084}" srcOrd="1" destOrd="0" presId="urn:microsoft.com/office/officeart/2008/layout/RadialCluster"/>
-    <dgm:cxn modelId="{5A46DA02-7D28-46EB-9B38-DA411674652C}" type="presParOf" srcId="{C21E5AEF-F6FF-433A-8E32-3B8643E2C635}" destId="{E9880DD2-A4D5-4E6B-93F9-0A77BA93977D}" srcOrd="2" destOrd="0" presId="urn:microsoft.com/office/officeart/2008/layout/RadialCluster"/>
-    <dgm:cxn modelId="{BD3E093A-7D40-4F6C-8A1F-BEBE95A5259D}" type="presParOf" srcId="{C21E5AEF-F6FF-433A-8E32-3B8643E2C635}" destId="{EAEB393D-5AF0-4884-B0D5-5FC585121804}" srcOrd="3" destOrd="0" presId="urn:microsoft.com/office/officeart/2008/layout/RadialCluster"/>
-    <dgm:cxn modelId="{A788D2E6-3952-418C-8F77-F5FAF50C3A67}" type="presParOf" srcId="{C21E5AEF-F6FF-433A-8E32-3B8643E2C635}" destId="{555CD603-D343-4195-99D2-6A39C6BC56D2}" srcOrd="4" destOrd="0" presId="urn:microsoft.com/office/officeart/2008/layout/RadialCluster"/>
-    <dgm:cxn modelId="{36DE3151-9922-46D0-A911-FD1E6E368969}" type="presParOf" srcId="{346A627A-424F-477F-B9B2-1F832397DABA}" destId="{B6CED4D4-CB42-49AA-94DA-AB18953A1126}" srcOrd="8" destOrd="0" presId="urn:microsoft.com/office/officeart/2008/layout/RadialCluster"/>
+    <dgm:cxn modelId="{910F8D1B-1FA7-421D-9C30-9BC3C6564E3D}" type="presOf" srcId="{525CDB3D-C1FB-45E2-ABCD-44D7D27AC202}" destId="{420DC4C1-367B-42C2-9508-ECCDBD490E0F}" srcOrd="0" destOrd="0" presId="urn:microsoft.com/office/officeart/2008/layout/RadialCluster"/>
+    <dgm:cxn modelId="{B06055FD-C39C-41D3-B0AF-FF04755F3851}" type="presOf" srcId="{DBCA06B6-7F79-4B71-9BF8-F2A829D4141E}" destId="{2BA99DAA-F928-48DB-9F7A-DFE2B5378229}" srcOrd="0" destOrd="0" presId="urn:microsoft.com/office/officeart/2008/layout/RadialCluster"/>
+    <dgm:cxn modelId="{C4577F9C-E01C-4233-88A5-169E0605CD65}" type="presOf" srcId="{B114DAD2-8E79-4A50-96DD-5A53C81D5182}" destId="{B17DFC48-B717-4308-BE0F-1CB2BE4575B6}" srcOrd="0" destOrd="0" presId="urn:microsoft.com/office/officeart/2008/layout/RadialCluster"/>
+    <dgm:cxn modelId="{34113F6F-14A8-415A-A84B-99B383DEF2FD}" type="presOf" srcId="{5C995C0F-23DA-4486-B0E7-AAECF50E0E99}" destId="{0C606874-6026-4504-92B0-509C170D1B93}" srcOrd="0" destOrd="0" presId="urn:microsoft.com/office/officeart/2008/layout/RadialCluster"/>
+    <dgm:cxn modelId="{81665ECF-51A8-4837-9204-B7ED7AE66978}" type="presParOf" srcId="{346A627A-424F-477F-B9B2-1F832397DABA}" destId="{CB2B9ED1-3745-4F46-A959-07E197893F20}" srcOrd="0" destOrd="0" presId="urn:microsoft.com/office/officeart/2008/layout/RadialCluster"/>
+    <dgm:cxn modelId="{054E80FC-7EED-4F1C-A7B5-0BACAB1B2697}" type="presParOf" srcId="{346A627A-424F-477F-B9B2-1F832397DABA}" destId="{A0CAFBDA-FA66-4F0A-B233-907D7716C438}" srcOrd="1" destOrd="0" presId="urn:microsoft.com/office/officeart/2008/layout/RadialCluster"/>
+    <dgm:cxn modelId="{E38893A4-F9FB-4DF0-8E72-1EE6990228ED}" type="presParOf" srcId="{A0CAFBDA-FA66-4F0A-B233-907D7716C438}" destId="{F7ED5C0F-3121-4731-A382-DC1C72E2FB1B}" srcOrd="0" destOrd="0" presId="urn:microsoft.com/office/officeart/2008/layout/RadialCluster"/>
+    <dgm:cxn modelId="{46739E87-84A3-48C1-8799-C561AF911B72}" type="presParOf" srcId="{A0CAFBDA-FA66-4F0A-B233-907D7716C438}" destId="{B06BD8F6-C6E4-4B73-BF6E-A6455E9A26C0}" srcOrd="1" destOrd="0" presId="urn:microsoft.com/office/officeart/2008/layout/RadialCluster"/>
+    <dgm:cxn modelId="{6BF98547-8507-465A-91B7-F8B0085FAA78}" type="presParOf" srcId="{A0CAFBDA-FA66-4F0A-B233-907D7716C438}" destId="{A0429CF2-A75C-4AEA-85D9-67B97130CA2E}" srcOrd="2" destOrd="0" presId="urn:microsoft.com/office/officeart/2008/layout/RadialCluster"/>
+    <dgm:cxn modelId="{BBDE25C8-C013-400A-B7CC-B6645369E179}" type="presParOf" srcId="{346A627A-424F-477F-B9B2-1F832397DABA}" destId="{7B3A64DA-057E-4974-BC45-61585889209C}" srcOrd="2" destOrd="0" presId="urn:microsoft.com/office/officeart/2008/layout/RadialCluster"/>
+    <dgm:cxn modelId="{F8140895-8DB1-4D0F-8C59-C4EC1B7931FE}" type="presParOf" srcId="{346A627A-424F-477F-B9B2-1F832397DABA}" destId="{23ED398E-D59E-485F-8D25-5E8CA7C60456}" srcOrd="3" destOrd="0" presId="urn:microsoft.com/office/officeart/2008/layout/RadialCluster"/>
+    <dgm:cxn modelId="{DCBB4D90-A288-43F6-8C46-2B5032952EC1}" type="presParOf" srcId="{23ED398E-D59E-485F-8D25-5E8CA7C60456}" destId="{CA334662-00C9-4554-983E-BB140A0C7780}" srcOrd="0" destOrd="0" presId="urn:microsoft.com/office/officeart/2008/layout/RadialCluster"/>
+    <dgm:cxn modelId="{643A2B92-29DB-4C16-A70B-E1B2A136120B}" type="presParOf" srcId="{23ED398E-D59E-485F-8D25-5E8CA7C60456}" destId="{2BA99DAA-F928-48DB-9F7A-DFE2B5378229}" srcOrd="1" destOrd="0" presId="urn:microsoft.com/office/officeart/2008/layout/RadialCluster"/>
+    <dgm:cxn modelId="{AE8A2749-CCB3-4891-B400-23607A25F5A5}" type="presParOf" srcId="{23ED398E-D59E-485F-8D25-5E8CA7C60456}" destId="{947371E2-93FF-4A43-8571-295C0DB33398}" srcOrd="2" destOrd="0" presId="urn:microsoft.com/office/officeart/2008/layout/RadialCluster"/>
+    <dgm:cxn modelId="{3FF7A565-4205-4F41-A0EA-D98B36C498C5}" type="presParOf" srcId="{23ED398E-D59E-485F-8D25-5E8CA7C60456}" destId="{B17DFC48-B717-4308-BE0F-1CB2BE4575B6}" srcOrd="3" destOrd="0" presId="urn:microsoft.com/office/officeart/2008/layout/RadialCluster"/>
+    <dgm:cxn modelId="{7B68FD3E-585F-4426-9A8A-C4682FC80B0B}" type="presParOf" srcId="{23ED398E-D59E-485F-8D25-5E8CA7C60456}" destId="{A9D94F13-091B-4EE3-867F-6A81F8D5734E}" srcOrd="4" destOrd="0" presId="urn:microsoft.com/office/officeart/2008/layout/RadialCluster"/>
+    <dgm:cxn modelId="{8ECFD006-F27A-42FB-92BA-E8E427824FEA}" type="presParOf" srcId="{346A627A-424F-477F-B9B2-1F832397DABA}" destId="{0CDA1751-E9D5-4AAB-BED8-10CA9D6EA6CA}" srcOrd="4" destOrd="0" presId="urn:microsoft.com/office/officeart/2008/layout/RadialCluster"/>
+    <dgm:cxn modelId="{13CC7B79-723D-4E29-B67C-F5709A01653A}" type="presParOf" srcId="{346A627A-424F-477F-B9B2-1F832397DABA}" destId="{9E0E503B-3814-4CA9-AA02-08C5DDD16CD4}" srcOrd="5" destOrd="0" presId="urn:microsoft.com/office/officeart/2008/layout/RadialCluster"/>
+    <dgm:cxn modelId="{9D18E048-6316-405D-93C5-7419324EB29B}" type="presParOf" srcId="{9E0E503B-3814-4CA9-AA02-08C5DDD16CD4}" destId="{420DC4C1-367B-42C2-9508-ECCDBD490E0F}" srcOrd="0" destOrd="0" presId="urn:microsoft.com/office/officeart/2008/layout/RadialCluster"/>
+    <dgm:cxn modelId="{2407F7AC-27A6-4B7A-87AD-09F4891ED8CF}" type="presParOf" srcId="{346A627A-424F-477F-B9B2-1F832397DABA}" destId="{0C606874-6026-4504-92B0-509C170D1B93}" srcOrd="6" destOrd="0" presId="urn:microsoft.com/office/officeart/2008/layout/RadialCluster"/>
+    <dgm:cxn modelId="{70EED293-6C3B-4BCC-BADC-3ED84EC5C867}" type="presParOf" srcId="{346A627A-424F-477F-B9B2-1F832397DABA}" destId="{C21E5AEF-F6FF-433A-8E32-3B8643E2C635}" srcOrd="7" destOrd="0" presId="urn:microsoft.com/office/officeart/2008/layout/RadialCluster"/>
+    <dgm:cxn modelId="{E7446247-8A2B-4488-A1B8-686143878F48}" type="presParOf" srcId="{C21E5AEF-F6FF-433A-8E32-3B8643E2C635}" destId="{E38DD833-A280-4F49-899A-C322DD3FB579}" srcOrd="0" destOrd="0" presId="urn:microsoft.com/office/officeart/2008/layout/RadialCluster"/>
+    <dgm:cxn modelId="{CB418921-49FA-4667-ABF7-2F305E8F9878}" type="presParOf" srcId="{C21E5AEF-F6FF-433A-8E32-3B8643E2C635}" destId="{78482752-B4E6-4350-9978-591C72F80084}" srcOrd="1" destOrd="0" presId="urn:microsoft.com/office/officeart/2008/layout/RadialCluster"/>
+    <dgm:cxn modelId="{8573E357-E2C1-41DB-B56D-90564748FE05}" type="presParOf" srcId="{C21E5AEF-F6FF-433A-8E32-3B8643E2C635}" destId="{E9880DD2-A4D5-4E6B-93F9-0A77BA93977D}" srcOrd="2" destOrd="0" presId="urn:microsoft.com/office/officeart/2008/layout/RadialCluster"/>
+    <dgm:cxn modelId="{3F35E198-3EE0-4090-BBFB-3C9CAFCC2A48}" type="presParOf" srcId="{C21E5AEF-F6FF-433A-8E32-3B8643E2C635}" destId="{EAEB393D-5AF0-4884-B0D5-5FC585121804}" srcOrd="3" destOrd="0" presId="urn:microsoft.com/office/officeart/2008/layout/RadialCluster"/>
+    <dgm:cxn modelId="{D1E7D10B-5ECF-4285-9D50-EDB161B175D5}" type="presParOf" srcId="{C21E5AEF-F6FF-433A-8E32-3B8643E2C635}" destId="{555CD603-D343-4195-99D2-6A39C6BC56D2}" srcOrd="4" destOrd="0" presId="urn:microsoft.com/office/officeart/2008/layout/RadialCluster"/>
+    <dgm:cxn modelId="{5C53A12E-9522-4722-BB7A-E938E8250BD4}" type="presParOf" srcId="{346A627A-424F-477F-B9B2-1F832397DABA}" destId="{B6CED4D4-CB42-49AA-94DA-AB18953A1126}" srcOrd="8" destOrd="0" presId="urn:microsoft.com/office/officeart/2008/layout/RadialCluster"/>
   </dgm:cxnLst>
   <dgm:bg/>
   <dgm:whole/>
@@ -17869,7 +17989,7 @@
 </file>
 
 <file path=customXml/itemProps1.xml><?xml version="1.0" encoding="utf-8"?>
-<ds:datastoreItem xmlns:ds="http://schemas.openxmlformats.org/officeDocument/2006/customXml" ds:itemID="{A957E885-5FD1-4459-99A2-703AF0A1B9FE}">
+<ds:datastoreItem xmlns:ds="http://schemas.openxmlformats.org/officeDocument/2006/customXml" ds:itemID="{4C7D449B-1278-42FF-B66A-6A35005C42AD}">
   <ds:schemaRefs>
     <ds:schemaRef ds:uri="http://schemas.openxmlformats.org/officeDocument/2006/bibliography"/>
   </ds:schemaRefs>

</xml_diff>